<commit_message>
fixed first input to unhash the string
</commit_message>
<xml_diff>
--- a/ex2/dry.docx
+++ b/ex2/dry.docx
@@ -67,6 +67,7 @@
           <w:szCs w:val="28"/>
         </w:rPr>
       </w:pPr>
+      <w:proofErr w:type="gramStart"/>
       <w:r>
         <w:rPr>
           <w:rFonts w:asciiTheme="minorBidi" w:hAnsiTheme="minorBidi"/>
@@ -77,6 +78,7 @@
         </w:rPr>
         <w:t>:wizard</w:t>
       </w:r>
+      <w:proofErr w:type="gramEnd"/>
     </w:p>
     <w:p>
       <w:pPr>
@@ -155,9 +157,10 @@
         <w:pStyle w:val="ListParagraph"/>
         <w:bidi/>
         <w:rPr>
-          <w:rFonts w:asciiTheme="minorBidi" w:hAnsiTheme="minorBidi"/>
-          <w:sz w:val="28"/>
-          <w:szCs w:val="28"/>
+          <w:rFonts w:asciiTheme="minorBidi" w:hAnsiTheme="minorBidi" w:hint="cs"/>
+          <w:sz w:val="28"/>
+          <w:szCs w:val="28"/>
+          <w:rtl/>
         </w:rPr>
       </w:pPr>
       <w:r>
@@ -169,6 +172,7 @@
         </w:rPr>
         <w:t xml:space="preserve">ניתן לראות כי בתחילת הקובץ קוראים לפונקציה </w:t>
       </w:r>
+      <w:proofErr w:type="spellStart"/>
       <w:r>
         <w:rPr>
           <w:rFonts w:asciiTheme="minorBidi" w:hAnsiTheme="minorBidi"/>
@@ -177,6 +181,7 @@
         </w:rPr>
         <w:t>TlsCallback</w:t>
       </w:r>
+      <w:proofErr w:type="spellEnd"/>
       <w:r>
         <w:rPr>
           <w:rFonts w:asciiTheme="minorBidi" w:hAnsiTheme="minorBidi" w:hint="cs"/>
@@ -186,6 +191,7 @@
         </w:rPr>
         <w:t>, מה שלהבנתנו מסבך את המעבר עם דיבאגר, זאת היות ו-</w:t>
       </w:r>
+      <w:proofErr w:type="spellStart"/>
       <w:r>
         <w:rPr>
           <w:rFonts w:asciiTheme="minorBidi" w:hAnsiTheme="minorBidi"/>
@@ -194,6 +200,7 @@
         </w:rPr>
         <w:t>TlsCallback</w:t>
       </w:r>
+      <w:proofErr w:type="spellEnd"/>
       <w:r>
         <w:rPr>
           <w:rFonts w:asciiTheme="minorBidi" w:hAnsiTheme="minorBidi" w:hint="cs"/>
@@ -272,6 +279,7 @@
         </w:rPr>
         <w:t xml:space="preserve">מלבד להיותו מספר בייצוג </w:t>
       </w:r>
+      <w:proofErr w:type="spellStart"/>
       <w:r>
         <w:rPr>
           <w:rFonts w:asciiTheme="minorBidi" w:hAnsiTheme="minorBidi"/>
@@ -280,6 +288,7 @@
         </w:rPr>
         <w:t>hexa</w:t>
       </w:r>
+      <w:proofErr w:type="spellEnd"/>
       <w:r>
         <w:rPr>
           <w:rFonts w:asciiTheme="minorBidi" w:hAnsiTheme="minorBidi" w:hint="cs"/>
@@ -298,6 +307,183 @@
         </w:rPr>
         <w:t>ולאחר מכן ממשיכים.</w:t>
       </w:r>
+      <w:r>
+        <w:rPr>
+          <w:rFonts w:asciiTheme="minorBidi" w:hAnsiTheme="minorBidi" w:hint="cs"/>
+          <w:sz w:val="28"/>
+          <w:szCs w:val="28"/>
+          <w:rtl/>
+        </w:rPr>
+        <w:t xml:space="preserve"> בעת הזנת המספר, בודקים אם הוא שלילי ואם כן הופכים אותו לחיובי ע"י </w:t>
+      </w:r>
+      <w:r>
+        <w:rPr>
+          <w:rFonts w:asciiTheme="minorBidi" w:hAnsiTheme="minorBidi"/>
+          <w:sz w:val="28"/>
+          <w:szCs w:val="28"/>
+        </w:rPr>
+        <w:t>neg</w:t>
+      </w:r>
+      <w:r>
+        <w:rPr>
+          <w:rFonts w:asciiTheme="minorBidi" w:hAnsiTheme="minorBidi" w:hint="cs"/>
+          <w:sz w:val="28"/>
+          <w:szCs w:val="28"/>
+          <w:rtl/>
+        </w:rPr>
+        <w:t xml:space="preserve">. במידה ונכניס מספר אקראי, בסוף יודפס לנו ג'יבריש. הדרך לבצע </w:t>
+      </w:r>
+      <w:proofErr w:type="spellStart"/>
+      <w:r>
+        <w:rPr>
+          <w:rFonts w:asciiTheme="minorBidi" w:hAnsiTheme="minorBidi"/>
+          <w:sz w:val="28"/>
+          <w:szCs w:val="28"/>
+        </w:rPr>
+        <w:t>unhash</w:t>
+      </w:r>
+      <w:proofErr w:type="spellEnd"/>
+      <w:r>
+        <w:rPr>
+          <w:rFonts w:asciiTheme="minorBidi" w:hAnsiTheme="minorBidi" w:hint="cs"/>
+          <w:sz w:val="28"/>
+          <w:szCs w:val="28"/>
+          <w:rtl/>
+        </w:rPr>
+        <w:t xml:space="preserve"> היא ע"י פונקציה שאליה נכנסים רק בהמשך במידה והפרמטר הנ"ל שלילי, מה שלא יקרה לרוב כי ביצעו לו </w:t>
+      </w:r>
+      <w:r>
+        <w:rPr>
+          <w:rFonts w:asciiTheme="minorBidi" w:hAnsiTheme="minorBidi"/>
+          <w:sz w:val="28"/>
+          <w:szCs w:val="28"/>
+        </w:rPr>
+        <w:t>neg</w:t>
+      </w:r>
+      <w:r>
+        <w:rPr>
+          <w:rFonts w:asciiTheme="minorBidi" w:hAnsiTheme="minorBidi" w:hint="cs"/>
+          <w:sz w:val="28"/>
+          <w:szCs w:val="28"/>
+          <w:rtl/>
+        </w:rPr>
+        <w:t xml:space="preserve">. לכן, המספר היחיד שישאר עדיין שלילי גם לאחר ביצוע </w:t>
+      </w:r>
+      <w:r>
+        <w:rPr>
+          <w:rFonts w:asciiTheme="minorBidi" w:hAnsiTheme="minorBidi"/>
+          <w:sz w:val="28"/>
+          <w:szCs w:val="28"/>
+        </w:rPr>
+        <w:t>neg</w:t>
+      </w:r>
+      <w:r>
+        <w:rPr>
+          <w:rFonts w:asciiTheme="minorBidi" w:hAnsiTheme="minorBidi" w:hint="cs"/>
+          <w:sz w:val="28"/>
+          <w:szCs w:val="28"/>
+          <w:rtl/>
+        </w:rPr>
+        <w:t xml:space="preserve"> הוא </w:t>
+      </w:r>
+      <w:r>
+        <w:rPr>
+          <w:rFonts w:asciiTheme="minorBidi" w:hAnsiTheme="minorBidi" w:hint="cs"/>
+          <w:sz w:val="28"/>
+          <w:szCs w:val="28"/>
+        </w:rPr>
+        <w:t>MAX</w:t>
+      </w:r>
+      <w:r>
+        <w:rPr>
+          <w:rFonts w:asciiTheme="minorBidi" w:hAnsiTheme="minorBidi"/>
+          <w:sz w:val="28"/>
+          <w:szCs w:val="28"/>
+        </w:rPr>
+        <w:t>_INT</w:t>
+      </w:r>
+      <w:r>
+        <w:rPr>
+          <w:rFonts w:asciiTheme="minorBidi" w:hAnsiTheme="minorBidi" w:hint="cs"/>
+          <w:sz w:val="28"/>
+          <w:szCs w:val="28"/>
+          <w:rtl/>
+        </w:rPr>
+        <w:t>. מאחר והקלט בשלב זה הוא ב-</w:t>
+      </w:r>
+      <w:proofErr w:type="spellStart"/>
+      <w:r>
+        <w:rPr>
+          <w:rFonts w:asciiTheme="minorBidi" w:hAnsiTheme="minorBidi"/>
+          <w:sz w:val="28"/>
+          <w:szCs w:val="28"/>
+        </w:rPr>
+        <w:t>hexa</w:t>
+      </w:r>
+      <w:proofErr w:type="spellEnd"/>
+      <w:r>
+        <w:rPr>
+          <w:rFonts w:asciiTheme="minorBidi" w:hAnsiTheme="minorBidi" w:hint="cs"/>
+          <w:sz w:val="28"/>
+          <w:szCs w:val="28"/>
+          <w:rtl/>
+        </w:rPr>
+        <w:t xml:space="preserve">, נכניס </w:t>
+      </w:r>
+      <w:r>
+        <w:rPr>
+          <w:rFonts w:asciiTheme="minorBidi" w:hAnsiTheme="minorBidi" w:cs="Arial"/>
+          <w:sz w:val="28"/>
+          <w:szCs w:val="28"/>
+          <w:rtl/>
+        </w:rPr>
+        <w:t>80000000</w:t>
+      </w:r>
+      <w:r>
+        <w:rPr>
+          <w:rFonts w:asciiTheme="minorBidi" w:hAnsiTheme="minorBidi" w:cs="Arial" w:hint="cs"/>
+          <w:sz w:val="28"/>
+          <w:szCs w:val="28"/>
+          <w:rtl/>
+        </w:rPr>
+        <w:t xml:space="preserve">, עליו יבוצע </w:t>
+      </w:r>
+      <w:r>
+        <w:rPr>
+          <w:rFonts w:asciiTheme="minorBidi" w:hAnsiTheme="minorBidi" w:cs="Arial"/>
+          <w:sz w:val="28"/>
+          <w:szCs w:val="28"/>
+        </w:rPr>
+        <w:t>neg</w:t>
+      </w:r>
+      <w:r>
+        <w:rPr>
+          <w:rFonts w:asciiTheme="minorBidi" w:hAnsiTheme="minorBidi" w:cs="Arial" w:hint="cs"/>
+          <w:sz w:val="28"/>
+          <w:szCs w:val="28"/>
+          <w:rtl/>
+        </w:rPr>
+        <w:t xml:space="preserve"> מבלי לשנותו, וכך נגיע גם לחלק שעושה </w:t>
+      </w:r>
+      <w:proofErr w:type="spellStart"/>
+      <w:r>
+        <w:rPr>
+          <w:rFonts w:asciiTheme="minorBidi" w:hAnsiTheme="minorBidi" w:cs="Arial"/>
+          <w:sz w:val="28"/>
+          <w:szCs w:val="28"/>
+        </w:rPr>
+        <w:t>unhash</w:t>
+      </w:r>
+      <w:proofErr w:type="spellEnd"/>
+      <w:r>
+        <w:rPr>
+          <w:rFonts w:asciiTheme="minorBidi" w:hAnsiTheme="minorBidi" w:cs="Arial" w:hint="cs"/>
+          <w:sz w:val="28"/>
+          <w:szCs w:val="28"/>
+          <w:rtl/>
+        </w:rPr>
+        <w:t xml:space="preserve"> בהמשך.</w:t>
+      </w:r>
     </w:p>
     <w:p>
       <w:pPr>
@@ -491,6 +677,7 @@
         </w:rPr>
         <w:t xml:space="preserve">בעזרת </w:t>
       </w:r>
+      <w:proofErr w:type="spellStart"/>
       <w:r>
         <w:rPr>
           <w:rFonts w:asciiTheme="minorBidi" w:hAnsiTheme="minorBidi" w:hint="cs"/>
@@ -507,6 +694,7 @@
         </w:rPr>
         <w:t>olframAlpha</w:t>
       </w:r>
+      <w:proofErr w:type="spellEnd"/>
       <w:r>
         <w:rPr>
           <w:rFonts w:asciiTheme="minorBidi" w:hAnsiTheme="minorBidi" w:hint="cs"/>
@@ -676,13 +864,50 @@
           <w:rtl/>
         </w:rPr>
       </w:pPr>
-      <w:r>
-        <w:rPr>
-          <w:rFonts w:asciiTheme="minorBidi" w:hAnsiTheme="minorBidi" w:hint="cs"/>
-          <w:sz w:val="28"/>
-          <w:szCs w:val="28"/>
-          <w:rtl/>
-        </w:rPr>
+    </w:p>
+    <w:p>
+      <w:pPr>
+        <w:pStyle w:val="ListParagraph"/>
+        <w:bidi/>
+        <w:rPr>
+          <w:rFonts w:asciiTheme="minorBidi" w:hAnsiTheme="minorBidi"/>
+          <w:sz w:val="28"/>
+          <w:szCs w:val="28"/>
+          <w:rtl/>
+        </w:rPr>
+      </w:pPr>
+    </w:p>
+    <w:p>
+      <w:pPr>
+        <w:pStyle w:val="ListParagraph"/>
+        <w:bidi/>
+        <w:rPr>
+          <w:rFonts w:asciiTheme="minorBidi" w:hAnsiTheme="minorBidi"/>
+          <w:sz w:val="28"/>
+          <w:szCs w:val="28"/>
+          <w:rtl/>
+        </w:rPr>
+      </w:pPr>
+    </w:p>
+    <w:p>
+      <w:pPr>
+        <w:pStyle w:val="ListParagraph"/>
+        <w:bidi/>
+        <w:rPr>
+          <w:rFonts w:asciiTheme="minorBidi" w:hAnsiTheme="minorBidi"/>
+          <w:sz w:val="28"/>
+          <w:szCs w:val="28"/>
+          <w:rtl/>
+        </w:rPr>
+      </w:pPr>
+      <w:r>
+        <w:rPr>
+          <w:rFonts w:asciiTheme="minorBidi" w:hAnsiTheme="minorBidi" w:hint="cs"/>
+          <w:sz w:val="28"/>
+          <w:szCs w:val="28"/>
+          <w:rtl/>
+        </w:rPr>
+        <w:lastRenderedPageBreak/>
         <w:t>והגרף המתקבל הוא:</w:t>
       </w:r>
     </w:p>
@@ -842,6 +1067,320 @@
           <w:rtl/>
         </w:rPr>
       </w:pPr>
+    </w:p>
+    <w:p>
+      <w:pPr>
+        <w:pStyle w:val="ListParagraph"/>
+        <w:bidi/>
+        <w:rPr>
+          <w:rFonts w:asciiTheme="minorBidi" w:hAnsiTheme="minorBidi"/>
+          <w:sz w:val="28"/>
+          <w:szCs w:val="28"/>
+          <w:rtl/>
+        </w:rPr>
+      </w:pPr>
+    </w:p>
+    <w:p>
+      <w:pPr>
+        <w:pStyle w:val="ListParagraph"/>
+        <w:bidi/>
+        <w:rPr>
+          <w:rFonts w:asciiTheme="minorBidi" w:hAnsiTheme="minorBidi"/>
+          <w:sz w:val="28"/>
+          <w:szCs w:val="28"/>
+          <w:rtl/>
+        </w:rPr>
+      </w:pPr>
+    </w:p>
+    <w:p>
+      <w:pPr>
+        <w:pStyle w:val="ListParagraph"/>
+        <w:bidi/>
+        <w:rPr>
+          <w:rFonts w:asciiTheme="minorBidi" w:hAnsiTheme="minorBidi"/>
+          <w:sz w:val="28"/>
+          <w:szCs w:val="28"/>
+          <w:rtl/>
+        </w:rPr>
+      </w:pPr>
+      <w:r>
+        <w:rPr>
+          <w:rFonts w:asciiTheme="minorBidi" w:hAnsiTheme="minorBidi" w:hint="cs"/>
+          <w:sz w:val="28"/>
+          <w:szCs w:val="28"/>
+          <w:rtl/>
+        </w:rPr>
+        <w:t>עבור מספרים בעלי ייצוג ארוך, למשל מאוד גדולים, יתכן שיחתכו חלק מהביטים בעת ביצוע הפעולות האריתמטיות, אך בקירוב ניתן לראות כי עבור מספרים גדולים מאוד נעבור את בדיקת הקלט.</w:t>
+      </w:r>
+    </w:p>
+    <w:p>
+      <w:pPr>
+        <w:pStyle w:val="ListParagraph"/>
+        <w:bidi/>
+        <w:rPr>
+          <w:rFonts w:asciiTheme="minorBidi" w:hAnsiTheme="minorBidi" w:hint="cs"/>
+          <w:sz w:val="28"/>
+          <w:szCs w:val="28"/>
+          <w:rtl/>
+        </w:rPr>
+      </w:pPr>
+    </w:p>
+    <w:p>
+      <w:pPr>
+        <w:pStyle w:val="ListParagraph"/>
+        <w:bidi/>
+        <w:rPr>
+          <w:rFonts w:asciiTheme="minorBidi" w:hAnsiTheme="minorBidi"/>
+          <w:sz w:val="28"/>
+          <w:szCs w:val="28"/>
+        </w:rPr>
+      </w:pPr>
+      <w:r>
+        <w:rPr>
+          <w:rFonts w:asciiTheme="minorBidi" w:hAnsiTheme="minorBidi" w:hint="cs"/>
+          <w:sz w:val="28"/>
+          <w:szCs w:val="28"/>
+          <w:rtl/>
+        </w:rPr>
+        <w:t xml:space="preserve">במידה ועמדנו בכל תנאי הקלט הנ"ל, נקבל הדפסה של מגן דוד עם </w:t>
+      </w:r>
+      <w:r>
+        <w:rPr>
+          <w:rFonts w:asciiTheme="minorBidi" w:hAnsiTheme="minorBidi" w:hint="cs"/>
+          <w:sz w:val="28"/>
+          <w:szCs w:val="28"/>
+          <w:rtl/>
+        </w:rPr>
+        <w:t>סימני שאלה מפוזרים</w:t>
+      </w:r>
+      <w:r>
+        <w:rPr>
+          <w:rFonts w:asciiTheme="minorBidi" w:hAnsiTheme="minorBidi" w:hint="cs"/>
+          <w:sz w:val="28"/>
+          <w:szCs w:val="28"/>
+          <w:rtl/>
+        </w:rPr>
+        <w:t xml:space="preserve">. </w:t>
+      </w:r>
+      <w:r>
+        <w:rPr>
+          <w:rFonts w:asciiTheme="minorBidi" w:hAnsiTheme="minorBidi" w:hint="cs"/>
+          <w:sz w:val="28"/>
+          <w:szCs w:val="28"/>
+          <w:rtl/>
+        </w:rPr>
+        <w:t>עם סיום ההדפסה, התוכנית מחכה לקלט של 12 מספרים בין 0 ל-11 ומבצעת בדיקת קלט עבור כל אחד מהם.</w:t>
+      </w:r>
+      <w:r>
+        <w:rPr>
+          <w:rFonts w:asciiTheme="minorBidi" w:hAnsiTheme="minorBidi"/>
+          <w:sz w:val="28"/>
+          <w:szCs w:val="28"/>
+        </w:rPr>
+        <w:t xml:space="preserve"> </w:t>
+      </w:r>
+      <w:r>
+        <w:rPr>
+          <w:rFonts w:asciiTheme="minorBidi" w:hAnsiTheme="minorBidi" w:hint="cs"/>
+          <w:sz w:val="28"/>
+          <w:szCs w:val="28"/>
+          <w:rtl/>
+        </w:rPr>
+        <w:t>בנוסף, עבור כל מספר שמוזן התכנית בודקת שלא הוזן קודם לכן</w:t>
+      </w:r>
+      <w:r>
+        <w:rPr>
+          <w:rFonts w:asciiTheme="minorBidi" w:hAnsiTheme="minorBidi" w:hint="cs"/>
+          <w:sz w:val="28"/>
+          <w:szCs w:val="28"/>
+          <w:rtl/>
+        </w:rPr>
+        <w:t>, כך שיוזנו כל המספרים בין 0 ל-11.</w:t>
+      </w:r>
+    </w:p>
+    <w:p>
+      <w:pPr>
+        <w:pStyle w:val="ListParagraph"/>
+        <w:bidi/>
+        <w:rPr>
+          <w:rFonts w:asciiTheme="minorBidi" w:hAnsiTheme="minorBidi"/>
+          <w:sz w:val="28"/>
+          <w:szCs w:val="28"/>
+        </w:rPr>
+      </w:pPr>
+    </w:p>
+    <w:p>
+      <w:pPr>
+        <w:pStyle w:val="ListParagraph"/>
+        <w:bidi/>
+        <w:rPr>
+          <w:rFonts w:asciiTheme="minorBidi" w:hAnsiTheme="minorBidi"/>
+          <w:sz w:val="28"/>
+          <w:szCs w:val="28"/>
+          <w:rtl/>
+        </w:rPr>
+      </w:pPr>
+      <w:r>
+        <w:rPr>
+          <w:rFonts w:asciiTheme="minorBidi" w:hAnsiTheme="minorBidi" w:hint="cs"/>
+          <w:sz w:val="28"/>
+          <w:szCs w:val="28"/>
+          <w:rtl/>
+        </w:rPr>
+        <w:t xml:space="preserve">ניתן לראות כי קודם לכן, נדחפו על המחסנית המספרים 1-12 בסדר מסוים, כך שבעת הזנת הקלט שלנו, כל מספר שנזין מוחלף במספר כלשהו מהמחסנית לפי התאמתו, כלומר </w:t>
+      </w:r>
+      <w:r>
+        <w:rPr>
+          <w:rFonts w:asciiTheme="minorBidi" w:hAnsiTheme="minorBidi"/>
+          <w:sz w:val="28"/>
+          <w:szCs w:val="28"/>
+          <w:rtl/>
+        </w:rPr>
+        <w:t>–</w:t>
+      </w:r>
+      <w:r>
+        <w:rPr>
+          <w:rFonts w:asciiTheme="minorBidi" w:hAnsiTheme="minorBidi" w:hint="cs"/>
+          <w:sz w:val="28"/>
+          <w:szCs w:val="28"/>
+          <w:rtl/>
+        </w:rPr>
+        <w:t xml:space="preserve"> המספר 0 מתאים למספר הראשון על המחסנית וכך הלאה עד שלבסוף המספר 11 מתאים למספר האחרון מקבוצת המספרים על המחסנית. </w:t>
+      </w:r>
+    </w:p>
+    <w:p>
+      <w:pPr>
+        <w:pStyle w:val="ListParagraph"/>
+        <w:bidi/>
+        <w:rPr>
+          <w:rFonts w:asciiTheme="minorBidi" w:hAnsiTheme="minorBidi"/>
+          <w:sz w:val="28"/>
+          <w:szCs w:val="28"/>
+          <w:rtl/>
+        </w:rPr>
+      </w:pPr>
+    </w:p>
+    <w:p>
+      <w:pPr>
+        <w:pStyle w:val="ListParagraph"/>
+        <w:bidi/>
+        <w:rPr>
+          <w:rFonts w:asciiTheme="minorBidi" w:hAnsiTheme="minorBidi"/>
+          <w:sz w:val="28"/>
+          <w:szCs w:val="28"/>
+          <w:rtl/>
+        </w:rPr>
+      </w:pPr>
+      <w:r>
+        <w:rPr>
+          <w:rFonts w:asciiTheme="minorBidi" w:hAnsiTheme="minorBidi" w:hint="cs"/>
+          <w:sz w:val="28"/>
+          <w:szCs w:val="28"/>
+          <w:rtl/>
+        </w:rPr>
+        <w:t>לאחר מכן, הקוד ממשיך בוידוא שהקלט שלנו פותר את החידה כך שהוא סוכם את ארבעת המספרים בכל צלע במגן דוד ומוודא שסכומם הוא 26 כאשר על כל שורה שעמדה בתנאי הוא מגדיל מונה ב-1. לבסוף, הוא סוכם גם את כל המספרים על היקפו של המגן דוד ומוודא שגם סכומם 26, כך שאם עמדנו בתנאים המונה יעמוד על 7 (6 צלעות +</w:t>
+      </w:r>
+      <w:r>
+        <w:rPr>
+          <w:rFonts w:asciiTheme="minorBidi" w:hAnsiTheme="minorBidi" w:hint="cs"/>
+          <w:sz w:val="28"/>
+          <w:szCs w:val="28"/>
+        </w:rPr>
+        <w:t xml:space="preserve"> </w:t>
+      </w:r>
+      <w:r>
+        <w:rPr>
+          <w:rFonts w:asciiTheme="minorBidi" w:hAnsiTheme="minorBidi" w:hint="cs"/>
+          <w:sz w:val="28"/>
+          <w:szCs w:val="28"/>
+          <w:rtl/>
+        </w:rPr>
+        <w:t xml:space="preserve">היקף). </w:t>
+      </w:r>
+    </w:p>
+    <w:p>
+      <w:pPr>
+        <w:pStyle w:val="ListParagraph"/>
+        <w:bidi/>
+        <w:rPr>
+          <w:rFonts w:asciiTheme="minorBidi" w:hAnsiTheme="minorBidi"/>
+          <w:sz w:val="28"/>
+          <w:szCs w:val="28"/>
+          <w:rtl/>
+        </w:rPr>
+      </w:pPr>
+    </w:p>
+    <w:p>
+      <w:pPr>
+        <w:pStyle w:val="ListParagraph"/>
+        <w:bidi/>
+        <w:rPr>
+          <w:rFonts w:asciiTheme="minorBidi" w:hAnsiTheme="minorBidi"/>
+          <w:sz w:val="28"/>
+          <w:szCs w:val="28"/>
+          <w:rtl/>
+        </w:rPr>
+      </w:pPr>
+    </w:p>
+    <w:p>
+      <w:pPr>
+        <w:pStyle w:val="ListParagraph"/>
+        <w:bidi/>
+        <w:rPr>
+          <w:rFonts w:asciiTheme="minorBidi" w:hAnsiTheme="minorBidi"/>
+          <w:sz w:val="28"/>
+          <w:szCs w:val="28"/>
+          <w:rtl/>
+        </w:rPr>
+      </w:pPr>
+    </w:p>
+    <w:p>
+      <w:pPr>
+        <w:pStyle w:val="ListParagraph"/>
+        <w:bidi/>
+        <w:rPr>
+          <w:rFonts w:asciiTheme="minorBidi" w:hAnsiTheme="minorBidi"/>
+          <w:sz w:val="28"/>
+          <w:szCs w:val="28"/>
+          <w:rtl/>
+        </w:rPr>
+      </w:pPr>
+    </w:p>
+    <w:p>
+      <w:pPr>
+        <w:pStyle w:val="ListParagraph"/>
+        <w:bidi/>
+        <w:rPr>
+          <w:rFonts w:asciiTheme="minorBidi" w:hAnsiTheme="minorBidi"/>
+          <w:sz w:val="28"/>
+          <w:szCs w:val="28"/>
+          <w:rtl/>
+        </w:rPr>
+      </w:pPr>
+    </w:p>
+    <w:p>
+      <w:pPr>
+        <w:pStyle w:val="ListParagraph"/>
+        <w:bidi/>
+        <w:rPr>
+          <w:rFonts w:asciiTheme="minorBidi" w:hAnsiTheme="minorBidi"/>
+          <w:sz w:val="28"/>
+          <w:szCs w:val="28"/>
+          <w:rtl/>
+        </w:rPr>
+      </w:pPr>
+    </w:p>
+    <w:p>
+      <w:pPr>
+        <w:pStyle w:val="ListParagraph"/>
+        <w:bidi/>
+        <w:rPr>
+          <w:rFonts w:asciiTheme="minorBidi" w:hAnsiTheme="minorBidi"/>
+          <w:sz w:val="28"/>
+          <w:szCs w:val="28"/>
+          <w:rtl/>
+        </w:rPr>
+      </w:pPr>
       <w:r>
         <w:rPr>
           <w:rFonts w:asciiTheme="minorBidi" w:hAnsiTheme="minorBidi" w:hint="cs"/>
@@ -850,224 +1389,6 @@
           <w:rtl/>
         </w:rPr>
         <w:lastRenderedPageBreak/>
-        <w:t>עבור מספרים בעלי ייצוג ארוך, למשל מאוד גדולים, יתכן שיחתכו חלק מהביטים בעת ביצוע הפעולות האריתמטיות, אך בקירוב ניתן לראות כי עבור מספרים גדולים מאוד נעבור את בדיקת הקלט.</w:t>
-      </w:r>
-    </w:p>
-    <w:p>
-      <w:pPr>
-        <w:pStyle w:val="ListParagraph"/>
-        <w:bidi/>
-        <w:rPr>
-          <w:rFonts w:asciiTheme="minorBidi" w:hAnsiTheme="minorBidi"/>
-          <w:sz w:val="28"/>
-          <w:szCs w:val="28"/>
-          <w:rtl/>
-        </w:rPr>
-      </w:pPr>
-    </w:p>
-    <w:p>
-      <w:pPr>
-        <w:pStyle w:val="ListParagraph"/>
-        <w:bidi/>
-        <w:rPr>
-          <w:rFonts w:asciiTheme="minorBidi" w:hAnsiTheme="minorBidi"/>
-          <w:sz w:val="28"/>
-          <w:szCs w:val="28"/>
-        </w:rPr>
-      </w:pPr>
-      <w:r>
-        <w:rPr>
-          <w:rFonts w:asciiTheme="minorBidi" w:hAnsiTheme="minorBidi" w:hint="cs"/>
-          <w:sz w:val="28"/>
-          <w:szCs w:val="28"/>
-          <w:rtl/>
-        </w:rPr>
-        <w:t xml:space="preserve">במידה ועמדנו בכל תנאי הקלט הנ"ל, נקבל הדפסה של מגן דוד עם </w:t>
-      </w:r>
-      <w:r>
-        <w:rPr>
-          <w:rFonts w:asciiTheme="minorBidi" w:hAnsiTheme="minorBidi" w:hint="cs"/>
-          <w:sz w:val="28"/>
-          <w:szCs w:val="28"/>
-          <w:rtl/>
-        </w:rPr>
-        <w:t>סימני שאלה מפוזרים</w:t>
-      </w:r>
-      <w:r>
-        <w:rPr>
-          <w:rFonts w:asciiTheme="minorBidi" w:hAnsiTheme="minorBidi" w:hint="cs"/>
-          <w:sz w:val="28"/>
-          <w:szCs w:val="28"/>
-          <w:rtl/>
-        </w:rPr>
-        <w:t xml:space="preserve">. </w:t>
-      </w:r>
-      <w:r>
-        <w:rPr>
-          <w:rFonts w:asciiTheme="minorBidi" w:hAnsiTheme="minorBidi" w:hint="cs"/>
-          <w:sz w:val="28"/>
-          <w:szCs w:val="28"/>
-          <w:rtl/>
-        </w:rPr>
-        <w:t>עם סיום ההדפסה, התוכנית מחכה לקלט של 12 מספרים בין 0 ל-11 ומבצעת בדיקת קלט עבור כל אחד מהם.</w:t>
-      </w:r>
-      <w:r>
-        <w:rPr>
-          <w:rFonts w:asciiTheme="minorBidi" w:hAnsiTheme="minorBidi"/>
-          <w:sz w:val="28"/>
-          <w:szCs w:val="28"/>
-        </w:rPr>
-        <w:t xml:space="preserve"> </w:t>
-      </w:r>
-      <w:r>
-        <w:rPr>
-          <w:rFonts w:asciiTheme="minorBidi" w:hAnsiTheme="minorBidi" w:hint="cs"/>
-          <w:sz w:val="28"/>
-          <w:szCs w:val="28"/>
-          <w:rtl/>
-        </w:rPr>
-        <w:t>בנוסף, עבור כל מספר שמוזן התכנית בודקת שלא הוזן קודם לכן</w:t>
-      </w:r>
-      <w:r>
-        <w:rPr>
-          <w:rFonts w:asciiTheme="minorBidi" w:hAnsiTheme="minorBidi" w:hint="cs"/>
-          <w:sz w:val="28"/>
-          <w:szCs w:val="28"/>
-          <w:rtl/>
-        </w:rPr>
-        <w:t>, כך שיוזנו כל המספרים בין 0 ל-11.</w:t>
-      </w:r>
-    </w:p>
-    <w:p>
-      <w:pPr>
-        <w:pStyle w:val="ListParagraph"/>
-        <w:bidi/>
-        <w:rPr>
-          <w:rFonts w:asciiTheme="minorBidi" w:hAnsiTheme="minorBidi"/>
-          <w:sz w:val="28"/>
-          <w:szCs w:val="28"/>
-        </w:rPr>
-      </w:pPr>
-    </w:p>
-    <w:p>
-      <w:pPr>
-        <w:pStyle w:val="ListParagraph"/>
-        <w:bidi/>
-        <w:rPr>
-          <w:rFonts w:asciiTheme="minorBidi" w:hAnsiTheme="minorBidi"/>
-          <w:sz w:val="28"/>
-          <w:szCs w:val="28"/>
-          <w:rtl/>
-        </w:rPr>
-      </w:pPr>
-      <w:r>
-        <w:rPr>
-          <w:rFonts w:asciiTheme="minorBidi" w:hAnsiTheme="minorBidi" w:hint="cs"/>
-          <w:sz w:val="28"/>
-          <w:szCs w:val="28"/>
-          <w:rtl/>
-        </w:rPr>
-        <w:t xml:space="preserve">ניתן לראות כי קודם לכן, נדחפו על המחסנית המספרים 1-12 בסדר מסוים, כך שבעת הזנת הקלט שלנו, כל מספר שנזין מוחלף במספר כלשהו מהמחסנית לפי התאמתו, כלומר </w:t>
-      </w:r>
-      <w:r>
-        <w:rPr>
-          <w:rFonts w:asciiTheme="minorBidi" w:hAnsiTheme="minorBidi"/>
-          <w:sz w:val="28"/>
-          <w:szCs w:val="28"/>
-          <w:rtl/>
-        </w:rPr>
-        <w:t>–</w:t>
-      </w:r>
-      <w:r>
-        <w:rPr>
-          <w:rFonts w:asciiTheme="minorBidi" w:hAnsiTheme="minorBidi" w:hint="cs"/>
-          <w:sz w:val="28"/>
-          <w:szCs w:val="28"/>
-          <w:rtl/>
-        </w:rPr>
-        <w:t xml:space="preserve"> המספר 0 מתאים למספר הראשון על המחסנית וכך הלאה עד שלבסוף המספר 11 מתאים למספר האחרון מקבוצת המספרים על המחסנית. </w:t>
-      </w:r>
-    </w:p>
-    <w:p>
-      <w:pPr>
-        <w:pStyle w:val="ListParagraph"/>
-        <w:bidi/>
-        <w:rPr>
-          <w:rFonts w:asciiTheme="minorBidi" w:hAnsiTheme="minorBidi"/>
-          <w:sz w:val="28"/>
-          <w:szCs w:val="28"/>
-          <w:rtl/>
-        </w:rPr>
-      </w:pPr>
-    </w:p>
-    <w:p>
-      <w:pPr>
-        <w:pStyle w:val="ListParagraph"/>
-        <w:bidi/>
-        <w:rPr>
-          <w:rFonts w:asciiTheme="minorBidi" w:hAnsiTheme="minorBidi"/>
-          <w:sz w:val="28"/>
-          <w:szCs w:val="28"/>
-          <w:rtl/>
-        </w:rPr>
-      </w:pPr>
-      <w:r>
-        <w:rPr>
-          <w:rFonts w:asciiTheme="minorBidi" w:hAnsiTheme="minorBidi" w:hint="cs"/>
-          <w:sz w:val="28"/>
-          <w:szCs w:val="28"/>
-          <w:rtl/>
-        </w:rPr>
-        <w:t>לאחר מכן, הקוד ממשיך בוידוא שהקלט שלנו פותר את החידה כך שהוא סוכם את ארבעת המספרים בכל צלע במגן דוד ומוודא שסכומם הוא 26 כאשר על כל שורה שעמדה בתנאי הוא מגדיל מונה ב-1. לבסוף, הוא סוכם גם את כל המספרים על היקפו של המגן דוד ומוודא שגם סכומם 26, כך שאם עמדנו בתנאים המונה יעמוד על 7 (6 צלעות +</w:t>
-      </w:r>
-      <w:r>
-        <w:rPr>
-          <w:rFonts w:asciiTheme="minorBidi" w:hAnsiTheme="minorBidi" w:hint="cs"/>
-          <w:sz w:val="28"/>
-          <w:szCs w:val="28"/>
-        </w:rPr>
-        <w:t xml:space="preserve"> </w:t>
-      </w:r>
-      <w:r>
-        <w:rPr>
-          <w:rFonts w:asciiTheme="minorBidi" w:hAnsiTheme="minorBidi" w:hint="cs"/>
-          <w:sz w:val="28"/>
-          <w:szCs w:val="28"/>
-          <w:rtl/>
-        </w:rPr>
-        <w:t xml:space="preserve">היקף). </w:t>
-      </w:r>
-    </w:p>
-    <w:p>
-      <w:pPr>
-        <w:pStyle w:val="ListParagraph"/>
-        <w:bidi/>
-        <w:rPr>
-          <w:rFonts w:asciiTheme="minorBidi" w:hAnsiTheme="minorBidi"/>
-          <w:sz w:val="28"/>
-          <w:szCs w:val="28"/>
-          <w:rtl/>
-        </w:rPr>
-      </w:pPr>
-    </w:p>
-    <w:p>
-      <w:pPr>
-        <w:pStyle w:val="ListParagraph"/>
-        <w:bidi/>
-        <w:rPr>
-          <w:rFonts w:asciiTheme="minorBidi" w:hAnsiTheme="minorBidi"/>
-          <w:sz w:val="28"/>
-          <w:szCs w:val="28"/>
-          <w:rtl/>
-        </w:rPr>
-      </w:pPr>
-      <w:r>
-        <w:rPr>
-          <w:rFonts w:asciiTheme="minorBidi" w:hAnsiTheme="minorBidi" w:hint="cs"/>
-          <w:sz w:val="28"/>
-          <w:szCs w:val="28"/>
-          <w:rtl/>
-        </w:rPr>
         <w:t>ניתן למצוא את פתרון החידה באינטרנט ולהגיע לפתרון הבא:</w:t>
       </w:r>
     </w:p>
@@ -1076,7 +1397,7 @@
         <w:pStyle w:val="ListParagraph"/>
         <w:bidi/>
         <w:rPr>
-          <w:rFonts w:asciiTheme="minorBidi" w:hAnsiTheme="minorBidi" w:hint="cs"/>
+          <w:rFonts w:asciiTheme="minorBidi" w:hAnsiTheme="minorBidi"/>
           <w:sz w:val="28"/>
           <w:szCs w:val="28"/>
           <w:rtl/>
@@ -1326,19 +1647,10 @@
           <w:szCs w:val="28"/>
           <w:rtl/>
         </w:rPr>
-        <w:t>ובעת הזנת רצף זה נקבל הודעת הצלחה.</w:t>
+        <w:t xml:space="preserve">ובעת הזנת רצף זה נקבל הודעת הצלחה.  </w:t>
       </w:r>
       <w:bookmarkStart w:id="0" w:name="_GoBack"/>
       <w:bookmarkEnd w:id="0"/>
-      <w:r>
-        <w:rPr>
-          <w:rFonts w:asciiTheme="minorBidi" w:hAnsiTheme="minorBidi" w:hint="cs"/>
-          <w:sz w:val="28"/>
-          <w:szCs w:val="28"/>
-          <w:rtl/>
-        </w:rPr>
-        <w:t xml:space="preserve">  </w:t>
-      </w:r>
     </w:p>
     <w:sectPr>
       <w:pgSz w:w="12240" w:h="15840"/>

</xml_diff>

<commit_message>
updated dry for end of wizard
</commit_message>
<xml_diff>
--- a/ex2/dry.docx
+++ b/ex2/dry.docx
@@ -157,7 +157,7 @@
         <w:pStyle w:val="ListParagraph"/>
         <w:bidi/>
         <w:rPr>
-          <w:rFonts w:asciiTheme="minorBidi" w:hAnsiTheme="minorBidi" w:hint="cs"/>
+          <w:rFonts w:asciiTheme="minorBidi" w:hAnsiTheme="minorBidi"/>
           <w:sz w:val="28"/>
           <w:szCs w:val="28"/>
           <w:rtl/>
@@ -189,11 +189,31 @@
           <w:szCs w:val="28"/>
           <w:rtl/>
         </w:rPr>
-        <w:t>, מה שלהבנתנו מסבך את המעבר עם דיבאגר, זאת היות ו-</w:t>
+        <w:t xml:space="preserve">, מה שלהבנתנו מסבך את המעבר עם </w:t>
       </w:r>
       <w:proofErr w:type="spellStart"/>
       <w:r>
         <w:rPr>
+          <w:rFonts w:asciiTheme="minorBidi" w:hAnsiTheme="minorBidi" w:hint="cs"/>
+          <w:sz w:val="28"/>
+          <w:szCs w:val="28"/>
+          <w:rtl/>
+        </w:rPr>
+        <w:t>דיבאגר</w:t>
+      </w:r>
+      <w:proofErr w:type="spellEnd"/>
+      <w:r>
+        <w:rPr>
+          <w:rFonts w:asciiTheme="minorBidi" w:hAnsiTheme="minorBidi" w:hint="cs"/>
+          <w:sz w:val="28"/>
+          <w:szCs w:val="28"/>
+          <w:rtl/>
+        </w:rPr>
+        <w:t>, זאת היות ו-</w:t>
+      </w:r>
+      <w:proofErr w:type="spellStart"/>
+      <w:r>
+        <w:rPr>
           <w:rFonts w:asciiTheme="minorBidi" w:hAnsiTheme="minorBidi"/>
           <w:sz w:val="28"/>
           <w:szCs w:val="28"/>
@@ -208,7 +228,27 @@
           <w:szCs w:val="28"/>
           <w:rtl/>
         </w:rPr>
-        <w:t xml:space="preserve"> לוקח שליטה לפני נקודת הכניסה לתכנית. לכן, המשכנו בניתוח סטטי של הקוד</w:t>
+        <w:t xml:space="preserve"> לוקח שליטה לפני נקודת הכניסה </w:t>
+      </w:r>
+      <w:proofErr w:type="spellStart"/>
+      <w:r>
+        <w:rPr>
+          <w:rFonts w:asciiTheme="minorBidi" w:hAnsiTheme="minorBidi" w:hint="cs"/>
+          <w:sz w:val="28"/>
+          <w:szCs w:val="28"/>
+          <w:rtl/>
+        </w:rPr>
+        <w:t>לתכנית</w:t>
+      </w:r>
+      <w:proofErr w:type="spellEnd"/>
+      <w:r>
+        <w:rPr>
+          <w:rFonts w:asciiTheme="minorBidi" w:hAnsiTheme="minorBidi" w:hint="cs"/>
+          <w:sz w:val="28"/>
+          <w:szCs w:val="28"/>
+          <w:rtl/>
+        </w:rPr>
+        <w:t>. לכן, המשכנו בניתוח סטטי של הקוד</w:t>
       </w:r>
       <w:r>
         <w:rPr>
@@ -1118,7 +1158,7 @@
         <w:pStyle w:val="ListParagraph"/>
         <w:bidi/>
         <w:rPr>
-          <w:rFonts w:asciiTheme="minorBidi" w:hAnsiTheme="minorBidi" w:hint="cs"/>
+          <w:rFonts w:asciiTheme="minorBidi" w:hAnsiTheme="minorBidi"/>
           <w:sz w:val="28"/>
           <w:szCs w:val="28"/>
           <w:rtl/>
@@ -1649,6 +1689,203 @@
         </w:rPr>
         <w:t xml:space="preserve">ובעת הזנת רצף זה נקבל הודעת הצלחה.  </w:t>
       </w:r>
+    </w:p>
+    <w:p>
+      <w:pPr>
+        <w:pStyle w:val="ListParagraph"/>
+        <w:bidi/>
+        <w:rPr>
+          <w:rFonts w:asciiTheme="minorBidi" w:hAnsiTheme="minorBidi"/>
+          <w:sz w:val="28"/>
+          <w:szCs w:val="28"/>
+        </w:rPr>
+      </w:pPr>
+    </w:p>
+    <w:p>
+      <w:pPr>
+        <w:pStyle w:val="ListParagraph"/>
+        <w:bidi/>
+        <w:rPr>
+          <w:rFonts w:asciiTheme="minorBidi" w:hAnsiTheme="minorBidi"/>
+          <w:sz w:val="28"/>
+          <w:szCs w:val="28"/>
+          <w:rtl/>
+        </w:rPr>
+      </w:pPr>
+      <w:r>
+        <w:rPr>
+          <w:rFonts w:asciiTheme="minorBidi" w:hAnsiTheme="minorBidi" w:hint="cs"/>
+          <w:sz w:val="28"/>
+          <w:szCs w:val="28"/>
+          <w:rtl/>
+        </w:rPr>
+        <w:t>לאחר מכן על המחסנית טוענים את שתי מחרוזות,</w:t>
+      </w:r>
+    </w:p>
+    <w:p>
+      <w:pPr>
+        <w:pStyle w:val="ListParagraph"/>
+        <w:rPr>
+          <w:rFonts w:asciiTheme="minorBidi" w:hAnsiTheme="minorBidi"/>
+          <w:sz w:val="28"/>
+          <w:szCs w:val="28"/>
+        </w:rPr>
+      </w:pPr>
+      <w:r>
+        <w:rPr>
+          <w:rFonts w:asciiTheme="minorBidi" w:hAnsiTheme="minorBidi" w:hint="cs"/>
+          <w:sz w:val="28"/>
+          <w:szCs w:val="28"/>
+          <w:rtl/>
+        </w:rPr>
+        <w:t xml:space="preserve"> </w:t>
+      </w:r>
+      <w:r>
+        <w:rPr>
+          <w:rFonts w:asciiTheme="minorBidi" w:hAnsiTheme="minorBidi" w:cs="Arial"/>
+          <w:sz w:val="28"/>
+          <w:szCs w:val="28"/>
+          <w:rtl/>
+        </w:rPr>
+        <w:t>3+</w:t>
+      </w:r>
+      <w:r>
+        <w:rPr>
+          <w:rFonts w:asciiTheme="minorBidi" w:hAnsiTheme="minorBidi"/>
+          <w:sz w:val="28"/>
+          <w:szCs w:val="28"/>
+        </w:rPr>
+        <w:t>U3waA$tMzvU$lX=]k&gt;3|E</w:t>
+      </w:r>
+      <w:r>
+        <w:rPr>
+          <w:rFonts w:asciiTheme="minorBidi" w:hAnsiTheme="minorBidi" w:hint="cs"/>
+          <w:sz w:val="28"/>
+          <w:szCs w:val="28"/>
+          <w:rtl/>
+        </w:rPr>
+        <w:t xml:space="preserve"> </w:t>
+      </w:r>
+      <w:r>
+        <w:rPr>
+          <w:rFonts w:asciiTheme="minorBidi" w:hAnsiTheme="minorBidi"/>
+          <w:sz w:val="28"/>
+          <w:szCs w:val="28"/>
+        </w:rPr>
+        <w:t xml:space="preserve"> ,</w:t>
+      </w:r>
+      <w:r>
+        <w:rPr>
+          <w:rFonts w:asciiTheme="minorBidi" w:hAnsiTheme="minorBidi"/>
+          <w:sz w:val="28"/>
+          <w:szCs w:val="28"/>
+        </w:rPr>
+        <w:t xml:space="preserve"> hacked this</w:t>
+      </w:r>
+    </w:p>
+    <w:p>
+      <w:pPr>
+        <w:pStyle w:val="ListParagraph"/>
+        <w:bidi/>
+        <w:rPr>
+          <w:rFonts w:asciiTheme="minorBidi" w:hAnsiTheme="minorBidi" w:hint="cs"/>
+          <w:sz w:val="28"/>
+          <w:szCs w:val="28"/>
+        </w:rPr>
+      </w:pPr>
+      <w:r>
+        <w:rPr>
+          <w:rFonts w:asciiTheme="minorBidi" w:hAnsiTheme="minorBidi" w:hint="cs"/>
+          <w:sz w:val="28"/>
+          <w:szCs w:val="28"/>
+          <w:rtl/>
+        </w:rPr>
+        <w:t xml:space="preserve">התוכנית </w:t>
+      </w:r>
+      <w:r>
+        <w:rPr>
+          <w:rFonts w:asciiTheme="minorBidi" w:hAnsiTheme="minorBidi" w:hint="cs"/>
+          <w:sz w:val="28"/>
+          <w:szCs w:val="28"/>
+          <w:rtl/>
+        </w:rPr>
+        <w:t xml:space="preserve">מחכה לקלט, וכשמקבלת </w:t>
+      </w:r>
+      <w:r>
+        <w:rPr>
+          <w:rFonts w:asciiTheme="minorBidi" w:hAnsiTheme="minorBidi" w:hint="cs"/>
+          <w:sz w:val="28"/>
+          <w:szCs w:val="28"/>
+          <w:rtl/>
+        </w:rPr>
+        <w:t>משווה א</w:t>
+      </w:r>
+      <w:r>
+        <w:rPr>
+          <w:rFonts w:asciiTheme="minorBidi" w:hAnsiTheme="minorBidi" w:hint="cs"/>
+          <w:sz w:val="28"/>
+          <w:szCs w:val="28"/>
+          <w:rtl/>
+        </w:rPr>
+        <w:t>ו</w:t>
+      </w:r>
+      <w:r>
+        <w:rPr>
+          <w:rFonts w:asciiTheme="minorBidi" w:hAnsiTheme="minorBidi" w:hint="cs"/>
+          <w:sz w:val="28"/>
+          <w:szCs w:val="28"/>
+          <w:rtl/>
+        </w:rPr>
+        <w:t>ת</w:t>
+      </w:r>
+      <w:r>
+        <w:rPr>
+          <w:rFonts w:asciiTheme="minorBidi" w:hAnsiTheme="minorBidi" w:hint="cs"/>
+          <w:sz w:val="28"/>
+          <w:szCs w:val="28"/>
+          <w:rtl/>
+        </w:rPr>
+        <w:t>ו</w:t>
+      </w:r>
+      <w:r>
+        <w:rPr>
+          <w:rFonts w:asciiTheme="minorBidi" w:hAnsiTheme="minorBidi" w:hint="cs"/>
+          <w:sz w:val="28"/>
+          <w:szCs w:val="28"/>
+          <w:rtl/>
+        </w:rPr>
+        <w:t xml:space="preserve"> למחרוזות האלה כל פעם עד אורך המחרוזת המקורית. אז הקלט המכיל את שתיהן מופרדות ברווח נותן </w:t>
+      </w:r>
+    </w:p>
+    <w:p>
+      <w:pPr>
+        <w:pStyle w:val="ListParagraph"/>
+        <w:rPr>
+          <w:rFonts w:asciiTheme="minorBidi" w:hAnsiTheme="minorBidi"/>
+          <w:sz w:val="28"/>
+          <w:szCs w:val="28"/>
+          <w:rtl/>
+        </w:rPr>
+      </w:pPr>
+      <w:r>
+        <w:rPr>
+          <w:rFonts w:asciiTheme="minorBidi" w:hAnsiTheme="minorBidi"/>
+          <w:sz w:val="28"/>
+          <w:szCs w:val="28"/>
+        </w:rPr>
+        <w:t>f82e1d49F17D72136a7d7b7b4017731E</w:t>
+      </w:r>
+    </w:p>
+    <w:p>
+      <w:pPr>
+        <w:pStyle w:val="ListParagraph"/>
+        <w:bidi/>
+        <w:rPr>
+          <w:rFonts w:asciiTheme="minorBidi" w:hAnsiTheme="minorBidi"/>
+          <w:sz w:val="28"/>
+          <w:szCs w:val="28"/>
+        </w:rPr>
+      </w:pPr>
       <w:bookmarkStart w:id="0" w:name="_GoBack"/>
       <w:bookmarkEnd w:id="0"/>
     </w:p>

</xml_diff>

<commit_message>
goblin safe cracked, added output added safe_solver source and binary
</commit_message>
<xml_diff>
--- a/ex2/dry.docx
+++ b/ex2/dry.docx
@@ -55,6 +55,133 @@
     </w:p>
     <w:p>
       <w:pPr>
+        <w:bidi/>
+        <w:jc w:val="center"/>
+        <w:rPr>
+          <w:rFonts w:asciiTheme="minorBidi" w:hAnsiTheme="minorBidi"/>
+          <w:b/>
+          <w:bCs/>
+          <w:sz w:val="28"/>
+          <w:szCs w:val="28"/>
+          <w:u w:val="single"/>
+          <w:rtl/>
+        </w:rPr>
+      </w:pPr>
+    </w:p>
+    <w:p>
+      <w:pPr>
+        <w:bidi/>
+        <w:rPr>
+          <w:rFonts w:asciiTheme="minorBidi" w:hAnsiTheme="minorBidi" w:hint="cs"/>
+          <w:sz w:val="28"/>
+          <w:szCs w:val="28"/>
+        </w:rPr>
+      </w:pPr>
+      <w:r>
+        <w:rPr>
+          <w:rFonts w:asciiTheme="minorBidi" w:hAnsiTheme="minorBidi" w:hint="cs"/>
+          <w:sz w:val="28"/>
+          <w:szCs w:val="28"/>
+          <w:rtl/>
+        </w:rPr>
+        <w:t>לפי הת</w:t>
+      </w:r>
+      <w:r>
+        <w:rPr>
+          <w:rFonts w:asciiTheme="minorBidi" w:hAnsiTheme="minorBidi" w:hint="cs"/>
+          <w:sz w:val="28"/>
+          <w:szCs w:val="28"/>
+          <w:rtl/>
+        </w:rPr>
+        <w:t xml:space="preserve">רשים </w:t>
+      </w:r>
+      <w:r>
+        <w:rPr>
+          <w:rFonts w:asciiTheme="minorBidi" w:hAnsiTheme="minorBidi"/>
+          <w:sz w:val="28"/>
+          <w:szCs w:val="28"/>
+        </w:rPr>
+        <w:t>safe.pdf</w:t>
+      </w:r>
+      <w:r>
+        <w:rPr>
+          <w:rFonts w:asciiTheme="minorBidi" w:hAnsiTheme="minorBidi" w:hint="cs"/>
+          <w:sz w:val="28"/>
+          <w:szCs w:val="28"/>
+          <w:rtl/>
+        </w:rPr>
+        <w:t xml:space="preserve"> המטרה הסופית לפיצוח הכספת היא </w:t>
+      </w:r>
+      <w:r>
+        <w:rPr>
+          <w:rFonts w:asciiTheme="minorBidi" w:hAnsiTheme="minorBidi" w:hint="cs"/>
+          <w:sz w:val="28"/>
+          <w:szCs w:val="28"/>
+        </w:rPr>
+        <w:t>S</w:t>
+      </w:r>
+      <w:r>
+        <w:rPr>
+          <w:rFonts w:asciiTheme="minorBidi" w:hAnsiTheme="minorBidi"/>
+          <w:sz w:val="28"/>
+          <w:szCs w:val="28"/>
+        </w:rPr>
+        <w:t>afe Password</w:t>
+      </w:r>
+      <w:r>
+        <w:rPr>
+          <w:rFonts w:asciiTheme="minorBidi" w:hAnsiTheme="minorBidi" w:hint="cs"/>
+          <w:sz w:val="28"/>
+          <w:szCs w:val="28"/>
+          <w:rtl/>
+        </w:rPr>
+        <w:t>, שאליה אין לנו גישה. אבל נוכל להשיג דרך הכספת של ה-</w:t>
+      </w:r>
+      <w:r>
+        <w:rPr>
+          <w:rFonts w:asciiTheme="minorBidi" w:hAnsiTheme="minorBidi"/>
+          <w:sz w:val="28"/>
+          <w:szCs w:val="28"/>
+        </w:rPr>
+        <w:t>wizard</w:t>
+      </w:r>
+      <w:r>
+        <w:rPr>
+          <w:rFonts w:asciiTheme="minorBidi" w:hAnsiTheme="minorBidi" w:hint="cs"/>
+          <w:sz w:val="28"/>
+          <w:szCs w:val="28"/>
+          <w:rtl/>
+        </w:rPr>
+        <w:t xml:space="preserve"> את הסיסמה כשהיא מוצפנת, את המקודד ומפתח ההצפנה נשיג דרך </w:t>
+      </w:r>
+      <w:r>
+        <w:rPr>
+          <w:rFonts w:asciiTheme="minorBidi" w:hAnsiTheme="minorBidi"/>
+          <w:sz w:val="28"/>
+          <w:szCs w:val="28"/>
+        </w:rPr>
+        <w:t xml:space="preserve"> goblin</w:t>
+      </w:r>
+      <w:r>
+        <w:rPr>
+          <w:rFonts w:asciiTheme="minorBidi" w:hAnsiTheme="minorBidi" w:hint="cs"/>
+          <w:sz w:val="28"/>
+          <w:szCs w:val="28"/>
+          <w:rtl/>
+        </w:rPr>
+        <w:t xml:space="preserve"> ואת הפרמטרים לקידוד דרך </w:t>
+      </w:r>
+      <w:r>
+        <w:rPr>
+          <w:rFonts w:asciiTheme="minorBidi" w:hAnsiTheme="minorBidi"/>
+          <w:sz w:val="28"/>
+          <w:szCs w:val="28"/>
+        </w:rPr>
+        <w:t>giant</w:t>
+      </w:r>
+    </w:p>
+    <w:p>
+      <w:pPr>
         <w:pStyle w:val="ListParagraph"/>
         <w:numPr>
           <w:ilvl w:val="0"/>
@@ -67,7 +194,6 @@
           <w:szCs w:val="28"/>
         </w:rPr>
       </w:pPr>
-      <w:proofErr w:type="gramStart"/>
       <w:r>
         <w:rPr>
           <w:rFonts w:asciiTheme="minorBidi" w:hAnsiTheme="minorBidi"/>
@@ -78,7 +204,6 @@
         </w:rPr>
         <w:t>:wizard</w:t>
       </w:r>
-      <w:proofErr w:type="gramEnd"/>
     </w:p>
     <w:p>
       <w:pPr>
@@ -172,7 +297,6 @@
         </w:rPr>
         <w:t xml:space="preserve">ניתן לראות כי בתחילת הקובץ קוראים לפונקציה </w:t>
       </w:r>
-      <w:proofErr w:type="spellStart"/>
       <w:r>
         <w:rPr>
           <w:rFonts w:asciiTheme="minorBidi" w:hAnsiTheme="minorBidi"/>
@@ -181,37 +305,15 @@
         </w:rPr>
         <w:t>TlsCallback</w:t>
       </w:r>
-      <w:proofErr w:type="spellEnd"/>
-      <w:r>
-        <w:rPr>
-          <w:rFonts w:asciiTheme="minorBidi" w:hAnsiTheme="minorBidi" w:hint="cs"/>
-          <w:sz w:val="28"/>
-          <w:szCs w:val="28"/>
-          <w:rtl/>
-        </w:rPr>
-        <w:t xml:space="preserve">, מה שלהבנתנו מסבך את המעבר עם </w:t>
-      </w:r>
-      <w:proofErr w:type="spellStart"/>
-      <w:r>
-        <w:rPr>
-          <w:rFonts w:asciiTheme="minorBidi" w:hAnsiTheme="minorBidi" w:hint="cs"/>
-          <w:sz w:val="28"/>
-          <w:szCs w:val="28"/>
-          <w:rtl/>
-        </w:rPr>
-        <w:t>דיבאגר</w:t>
-      </w:r>
-      <w:proofErr w:type="spellEnd"/>
-      <w:r>
-        <w:rPr>
-          <w:rFonts w:asciiTheme="minorBidi" w:hAnsiTheme="minorBidi" w:hint="cs"/>
-          <w:sz w:val="28"/>
-          <w:szCs w:val="28"/>
-          <w:rtl/>
-        </w:rPr>
-        <w:t>, זאת היות ו-</w:t>
-      </w:r>
-      <w:proofErr w:type="spellStart"/>
+      <w:r>
+        <w:rPr>
+          <w:rFonts w:asciiTheme="minorBidi" w:hAnsiTheme="minorBidi" w:hint="cs"/>
+          <w:sz w:val="28"/>
+          <w:szCs w:val="28"/>
+          <w:rtl/>
+        </w:rPr>
+        <w:t>, מה שלהבנתנו מסבך את המעבר עם דיבאגר, זאת היות ו-</w:t>
+      </w:r>
       <w:r>
         <w:rPr>
           <w:rFonts w:asciiTheme="minorBidi" w:hAnsiTheme="minorBidi"/>
@@ -220,35 +322,14 @@
         </w:rPr>
         <w:t>TlsCallback</w:t>
       </w:r>
-      <w:proofErr w:type="spellEnd"/>
-      <w:r>
-        <w:rPr>
-          <w:rFonts w:asciiTheme="minorBidi" w:hAnsiTheme="minorBidi" w:hint="cs"/>
-          <w:sz w:val="28"/>
-          <w:szCs w:val="28"/>
-          <w:rtl/>
-        </w:rPr>
-        <w:t xml:space="preserve"> לוקח שליטה לפני נקודת הכניסה </w:t>
-      </w:r>
-      <w:proofErr w:type="spellStart"/>
-      <w:r>
-        <w:rPr>
-          <w:rFonts w:asciiTheme="minorBidi" w:hAnsiTheme="minorBidi" w:hint="cs"/>
-          <w:sz w:val="28"/>
-          <w:szCs w:val="28"/>
-          <w:rtl/>
-        </w:rPr>
-        <w:t>לתכנית</w:t>
-      </w:r>
-      <w:proofErr w:type="spellEnd"/>
-      <w:r>
-        <w:rPr>
-          <w:rFonts w:asciiTheme="minorBidi" w:hAnsiTheme="minorBidi" w:hint="cs"/>
-          <w:sz w:val="28"/>
-          <w:szCs w:val="28"/>
-          <w:rtl/>
-        </w:rPr>
-        <w:t>. לכן, המשכנו בניתוח סטטי של הקוד</w:t>
+      <w:r>
+        <w:rPr>
+          <w:rFonts w:asciiTheme="minorBidi" w:hAnsiTheme="minorBidi" w:hint="cs"/>
+          <w:sz w:val="28"/>
+          <w:szCs w:val="28"/>
+          <w:rtl/>
+        </w:rPr>
+        <w:t xml:space="preserve"> לוקח שליטה לפני נקודת הכניסה לתכנית. לכן, המשכנו בניתוח סטטי של הקוד</w:t>
       </w:r>
       <w:r>
         <w:rPr>
@@ -319,7 +400,6 @@
         </w:rPr>
         <w:t xml:space="preserve">מלבד להיותו מספר בייצוג </w:t>
       </w:r>
-      <w:proofErr w:type="spellStart"/>
       <w:r>
         <w:rPr>
           <w:rFonts w:asciiTheme="minorBidi" w:hAnsiTheme="minorBidi"/>
@@ -328,7 +408,6 @@
         </w:rPr>
         <w:t>hexa</w:t>
       </w:r>
-      <w:proofErr w:type="spellEnd"/>
       <w:r>
         <w:rPr>
           <w:rFonts w:asciiTheme="minorBidi" w:hAnsiTheme="minorBidi" w:hint="cs"/>
@@ -373,7 +452,6 @@
         </w:rPr>
         <w:t xml:space="preserve">. במידה ונכניס מספר אקראי, בסוף יודפס לנו ג'יבריש. הדרך לבצע </w:t>
       </w:r>
-      <w:proofErr w:type="spellStart"/>
       <w:r>
         <w:rPr>
           <w:rFonts w:asciiTheme="minorBidi" w:hAnsiTheme="minorBidi"/>
@@ -382,7 +460,6 @@
         </w:rPr>
         <w:t>unhash</w:t>
       </w:r>
-      <w:proofErr w:type="spellEnd"/>
       <w:r>
         <w:rPr>
           <w:rFonts w:asciiTheme="minorBidi" w:hAnsiTheme="minorBidi" w:hint="cs"/>
@@ -451,7 +528,6 @@
         </w:rPr>
         <w:t>. מאחר והקלט בשלב זה הוא ב-</w:t>
       </w:r>
-      <w:proofErr w:type="spellStart"/>
       <w:r>
         <w:rPr>
           <w:rFonts w:asciiTheme="minorBidi" w:hAnsiTheme="minorBidi"/>
@@ -460,7 +536,6 @@
         </w:rPr>
         <w:t>hexa</w:t>
       </w:r>
-      <w:proofErr w:type="spellEnd"/>
       <w:r>
         <w:rPr>
           <w:rFonts w:asciiTheme="minorBidi" w:hAnsiTheme="minorBidi" w:hint="cs"/>
@@ -505,7 +580,6 @@
         </w:rPr>
         <w:t xml:space="preserve"> מבלי לשנותו, וכך נגיע גם לחלק שעושה </w:t>
       </w:r>
-      <w:proofErr w:type="spellStart"/>
       <w:r>
         <w:rPr>
           <w:rFonts w:asciiTheme="minorBidi" w:hAnsiTheme="minorBidi" w:cs="Arial"/>
@@ -514,7 +588,6 @@
         </w:rPr>
         <w:t>unhash</w:t>
       </w:r>
-      <w:proofErr w:type="spellEnd"/>
       <w:r>
         <w:rPr>
           <w:rFonts w:asciiTheme="minorBidi" w:hAnsiTheme="minorBidi" w:cs="Arial" w:hint="cs"/>
@@ -717,7 +790,6 @@
         </w:rPr>
         <w:t xml:space="preserve">בעזרת </w:t>
       </w:r>
-      <w:proofErr w:type="spellStart"/>
       <w:r>
         <w:rPr>
           <w:rFonts w:asciiTheme="minorBidi" w:hAnsiTheme="minorBidi" w:hint="cs"/>
@@ -734,7 +806,6 @@
         </w:rPr>
         <w:t>olframAlpha</w:t>
       </w:r>
-      <w:proofErr w:type="spellEnd"/>
       <w:r>
         <w:rPr>
           <w:rFonts w:asciiTheme="minorBidi" w:hAnsiTheme="minorBidi" w:hint="cs"/>
@@ -947,7 +1018,6 @@
           <w:szCs w:val="28"/>
           <w:rtl/>
         </w:rPr>
-        <w:lastRenderedPageBreak/>
         <w:t>והגרף המתקבל הוא:</w:t>
       </w:r>
     </w:p>
@@ -1428,7 +1498,6 @@
           <w:szCs w:val="28"/>
           <w:rtl/>
         </w:rPr>
-        <w:lastRenderedPageBreak/>
         <w:t>ניתן למצוא את פתרון החידה באינטרנט ולהגיע לפתרון הבא:</w:t>
       </w:r>
     </w:p>
@@ -1620,6 +1689,14 @@
       </w:pPr>
       <w:r>
         <w:rPr>
+          <w:rFonts w:asciiTheme="minorBidi" w:hAnsiTheme="minorBidi"/>
+          <w:sz w:val="28"/>
+          <w:szCs w:val="28"/>
+        </w:rPr>
+        <w:t>C:\Program Files\Microsoft VS Code\bin\code</w:t>
+      </w:r>
+      <w:r>
+        <w:rPr>
           <w:rFonts w:asciiTheme="minorBidi" w:hAnsiTheme="minorBidi" w:hint="cs"/>
           <w:sz w:val="28"/>
           <w:szCs w:val="28"/>
@@ -1886,8 +1963,678 @@
           <w:szCs w:val="28"/>
         </w:rPr>
       </w:pPr>
+    </w:p>
+    <w:p>
+      <w:pPr>
+        <w:pStyle w:val="ListParagraph"/>
+        <w:bidi/>
+        <w:rPr>
+          <w:rFonts w:asciiTheme="minorBidi" w:hAnsiTheme="minorBidi"/>
+          <w:sz w:val="28"/>
+          <w:szCs w:val="28"/>
+        </w:rPr>
+      </w:pPr>
+    </w:p>
+    <w:p>
+      <w:pPr>
+        <w:pStyle w:val="ListParagraph"/>
+        <w:numPr>
+          <w:ilvl w:val="0"/>
+          <w:numId w:val="10"/>
+        </w:numPr>
+        <w:bidi/>
+        <w:rPr>
+          <w:rFonts w:asciiTheme="minorBidi" w:hAnsiTheme="minorBidi"/>
+          <w:b/>
+          <w:bCs/>
+          <w:sz w:val="28"/>
+          <w:szCs w:val="28"/>
+        </w:rPr>
+      </w:pPr>
+      <w:r>
+        <w:rPr>
+          <w:rFonts w:asciiTheme="minorBidi" w:hAnsiTheme="minorBidi"/>
+          <w:b/>
+          <w:bCs/>
+          <w:sz w:val="28"/>
+          <w:szCs w:val="28"/>
+        </w:rPr>
+        <w:t>goblin</w:t>
+      </w:r>
+    </w:p>
+    <w:p>
+      <w:pPr>
+        <w:bidi/>
+        <w:ind w:left="360"/>
+        <w:rPr>
+          <w:rFonts w:asciiTheme="minorBidi" w:hAnsiTheme="minorBidi"/>
+          <w:sz w:val="28"/>
+          <w:szCs w:val="28"/>
+          <w:u w:val="single"/>
+          <w:rtl/>
+        </w:rPr>
+      </w:pPr>
+      <w:r>
+        <w:rPr>
+          <w:rFonts w:asciiTheme="minorBidi" w:hAnsiTheme="minorBidi" w:hint="cs"/>
+          <w:sz w:val="28"/>
+          <w:szCs w:val="28"/>
+          <w:u w:val="single"/>
+          <w:rtl/>
+        </w:rPr>
+        <w:t>מפתח הצפנה</w:t>
+      </w:r>
+    </w:p>
+    <w:p>
+      <w:pPr>
+        <w:bidi/>
+        <w:ind w:left="360"/>
+        <w:rPr>
+          <w:rFonts w:ascii="Consolas" w:hAnsi="Consolas" w:cs="Consolas"/>
+          <w:color w:val="A31515"/>
+          <w:sz w:val="19"/>
+          <w:szCs w:val="19"/>
+        </w:rPr>
+      </w:pPr>
+      <w:r>
+        <w:rPr>
+          <w:rFonts w:asciiTheme="minorBidi" w:hAnsiTheme="minorBidi" w:hint="cs"/>
+          <w:sz w:val="28"/>
+          <w:szCs w:val="28"/>
+          <w:rtl/>
+        </w:rPr>
+        <w:t xml:space="preserve">לאחר </w:t>
+      </w:r>
+      <w:r>
+        <w:rPr>
+          <w:rFonts w:asciiTheme="minorBidi" w:hAnsiTheme="minorBidi" w:hint="cs"/>
+          <w:sz w:val="28"/>
+          <w:szCs w:val="28"/>
+          <w:rtl/>
+        </w:rPr>
+        <w:t xml:space="preserve">בחינה מהירה של </w:t>
+      </w:r>
+      <w:r>
+        <w:rPr>
+          <w:rFonts w:asciiTheme="minorBidi" w:hAnsiTheme="minorBidi"/>
+          <w:sz w:val="28"/>
+          <w:szCs w:val="28"/>
+        </w:rPr>
+        <w:t>safe.exe</w:t>
+      </w:r>
+      <w:r>
+        <w:rPr>
+          <w:rFonts w:asciiTheme="minorBidi" w:hAnsiTheme="minorBidi" w:hint="cs"/>
+          <w:sz w:val="28"/>
+          <w:szCs w:val="28"/>
+          <w:rtl/>
+        </w:rPr>
+        <w:t xml:space="preserve"> ניתן לראות </w:t>
+      </w:r>
+      <w:r>
+        <w:rPr>
+          <w:rFonts w:asciiTheme="minorBidi" w:hAnsiTheme="minorBidi" w:hint="cs"/>
+          <w:sz w:val="28"/>
+          <w:szCs w:val="28"/>
+          <w:rtl/>
+        </w:rPr>
+        <w:t>שהתוכנית קוראת ל</w:t>
+      </w:r>
+      <w:r>
+        <w:rPr>
+          <w:rFonts w:asciiTheme="minorBidi" w:hAnsiTheme="minorBidi"/>
+          <w:sz w:val="28"/>
+          <w:szCs w:val="28"/>
+        </w:rPr>
+        <w:t>rand</w:t>
+      </w:r>
+      <w:r>
+        <w:rPr>
+          <w:rFonts w:asciiTheme="minorBidi" w:hAnsiTheme="minorBidi" w:hint="cs"/>
+          <w:sz w:val="28"/>
+          <w:szCs w:val="28"/>
+          <w:rtl/>
+        </w:rPr>
+        <w:t xml:space="preserve"> ובוחרת ערך רנדומלי מהמילון (</w:t>
+      </w:r>
+      <w:r>
+        <w:rPr>
+          <w:rFonts w:asciiTheme="minorBidi" w:hAnsiTheme="minorBidi"/>
+          <w:sz w:val="28"/>
+          <w:szCs w:val="28"/>
+        </w:rPr>
+        <w:t>dictionary.txt</w:t>
+      </w:r>
+      <w:r>
+        <w:rPr>
+          <w:rFonts w:asciiTheme="minorBidi" w:hAnsiTheme="minorBidi" w:hint="cs"/>
+          <w:sz w:val="28"/>
+          <w:szCs w:val="28"/>
+          <w:rtl/>
+        </w:rPr>
+        <w:t xml:space="preserve">). אז רצינו לחפש באיזה מסלולי חישוב יש קריאה פונקציה שתחזיר פלט, אז חיפשנו מחרוזות והבחנו בשתי מחרוזות </w:t>
+      </w:r>
+      <w:r>
+        <w:rPr>
+          <w:rFonts w:ascii="Consolas" w:hAnsi="Consolas" w:cs="Consolas"/>
+          <w:color w:val="A31515"/>
+          <w:sz w:val="19"/>
+          <w:szCs w:val="19"/>
+        </w:rPr>
+        <w:t xml:space="preserve"> </w:t>
+      </w:r>
+      <w:r>
+        <w:rPr>
+          <w:rFonts w:ascii="Consolas" w:hAnsi="Consolas" w:cs="Consolas"/>
+          <w:color w:val="A31515"/>
+          <w:sz w:val="19"/>
+          <w:szCs w:val="19"/>
+        </w:rPr>
+        <w:t>\\\\.\\pipe\\SuperSecretPipe</w:t>
+      </w:r>
+      <w:r>
+        <w:rPr>
+          <w:rFonts w:ascii="Consolas" w:hAnsi="Consolas" w:cs="Consolas" w:hint="cs"/>
+          <w:color w:val="A31515"/>
+          <w:sz w:val="19"/>
+          <w:szCs w:val="19"/>
+          <w:rtl/>
+        </w:rPr>
+        <w:t xml:space="preserve">  </w:t>
+      </w:r>
+      <w:r>
+        <w:rPr>
+          <w:rFonts w:ascii="Consolas" w:hAnsi="Consolas" w:cs="Consolas"/>
+          <w:color w:val="A31515"/>
+          <w:sz w:val="19"/>
+          <w:szCs w:val="19"/>
+        </w:rPr>
+        <w:t>\\\\.\\pipe\\Secret</w:t>
+      </w:r>
+      <w:r>
+        <w:rPr>
+          <w:rFonts w:ascii="Consolas" w:hAnsi="Consolas" w:cs="Consolas"/>
+          <w:color w:val="A31515"/>
+          <w:sz w:val="19"/>
+          <w:szCs w:val="19"/>
+        </w:rPr>
+        <w:t>Answer</w:t>
+      </w:r>
+      <w:r>
+        <w:rPr>
+          <w:rFonts w:ascii="Consolas" w:hAnsi="Consolas" w:cs="Consolas"/>
+          <w:color w:val="A31515"/>
+          <w:sz w:val="19"/>
+          <w:szCs w:val="19"/>
+        </w:rPr>
+        <w:t>Pip</w:t>
+      </w:r>
+    </w:p>
+    <w:p>
+      <w:pPr>
+        <w:bidi/>
+        <w:ind w:left="360"/>
+        <w:rPr>
+          <w:rFonts w:asciiTheme="minorBidi" w:hAnsiTheme="minorBidi"/>
+          <w:sz w:val="28"/>
+          <w:szCs w:val="28"/>
+          <w:rtl/>
+        </w:rPr>
+      </w:pPr>
+      <w:r>
+        <w:rPr>
+          <w:rFonts w:asciiTheme="minorBidi" w:hAnsiTheme="minorBidi" w:hint="cs"/>
+          <w:sz w:val="28"/>
+          <w:szCs w:val="28"/>
+          <w:rtl/>
+        </w:rPr>
+        <w:lastRenderedPageBreak/>
+        <w:t xml:space="preserve">חיפשנו את הגישות אליהן בקובץ ומתברר שהן נשלחות כפרמטר לפונקציות </w:t>
+      </w:r>
+      <w:r>
+        <w:rPr>
+          <w:rFonts w:asciiTheme="minorBidi" w:hAnsiTheme="minorBidi"/>
+          <w:sz w:val="28"/>
+          <w:szCs w:val="28"/>
+        </w:rPr>
+        <w:t>winapi</w:t>
+      </w:r>
+      <w:r>
+        <w:rPr>
+          <w:rFonts w:asciiTheme="minorBidi" w:hAnsiTheme="minorBidi" w:hint="cs"/>
+          <w:sz w:val="28"/>
+          <w:szCs w:val="28"/>
+          <w:rtl/>
+        </w:rPr>
+        <w:t xml:space="preserve">: </w:t>
+      </w:r>
+      <w:r>
+        <w:rPr>
+          <w:rFonts w:asciiTheme="minorBidi" w:hAnsiTheme="minorBidi"/>
+          <w:sz w:val="28"/>
+          <w:szCs w:val="28"/>
+        </w:rPr>
+        <w:t>CreateFileA</w:t>
+      </w:r>
+      <w:r>
+        <w:rPr>
+          <w:rFonts w:asciiTheme="minorBidi" w:hAnsiTheme="minorBidi" w:hint="cs"/>
+          <w:sz w:val="28"/>
+          <w:szCs w:val="28"/>
+          <w:rtl/>
+        </w:rPr>
+        <w:t xml:space="preserve"> ו-</w:t>
+      </w:r>
+      <w:r>
+        <w:rPr>
+          <w:rFonts w:asciiTheme="minorBidi" w:hAnsiTheme="minorBidi"/>
+          <w:sz w:val="28"/>
+          <w:szCs w:val="28"/>
+        </w:rPr>
+        <w:t>CreateNamedPipeA</w:t>
+      </w:r>
+      <w:r>
+        <w:rPr>
+          <w:rFonts w:asciiTheme="minorBidi" w:hAnsiTheme="minorBidi" w:hint="cs"/>
+          <w:sz w:val="28"/>
+          <w:szCs w:val="28"/>
+          <w:rtl/>
+        </w:rPr>
+        <w:t xml:space="preserve">. חיפשנו בתיעוד של מיקרוסופט והבנו שאחת יוצרת </w:t>
+      </w:r>
+      <w:r>
+        <w:rPr>
+          <w:rFonts w:asciiTheme="minorBidi" w:hAnsiTheme="minorBidi"/>
+          <w:sz w:val="28"/>
+          <w:szCs w:val="28"/>
+        </w:rPr>
+        <w:t>pipe server</w:t>
+      </w:r>
+      <w:r>
+        <w:rPr>
+          <w:rFonts w:asciiTheme="minorBidi" w:hAnsiTheme="minorBidi" w:hint="cs"/>
+          <w:sz w:val="28"/>
+          <w:szCs w:val="28"/>
+          <w:rtl/>
+        </w:rPr>
+        <w:t xml:space="preserve"> והשניה מתחילה להאזין ל-</w:t>
+      </w:r>
+      <w:r>
+        <w:rPr>
+          <w:rFonts w:asciiTheme="minorBidi" w:hAnsiTheme="minorBidi"/>
+          <w:sz w:val="28"/>
+          <w:szCs w:val="28"/>
+        </w:rPr>
+        <w:t>pipe server</w:t>
+      </w:r>
+      <w:r>
+        <w:rPr>
+          <w:rFonts w:asciiTheme="minorBidi" w:hAnsiTheme="minorBidi" w:hint="cs"/>
+          <w:sz w:val="28"/>
+          <w:szCs w:val="28"/>
+          <w:rtl/>
+        </w:rPr>
+        <w:t xml:space="preserve"> קיים כלומר התוכנית מאזינה על </w:t>
+      </w:r>
+      <w:r>
+        <w:rPr>
+          <w:rFonts w:asciiTheme="minorBidi" w:hAnsiTheme="minorBidi"/>
+          <w:sz w:val="28"/>
+          <w:szCs w:val="28"/>
+        </w:rPr>
+        <w:t>SuperSecretPipe</w:t>
+      </w:r>
+      <w:r>
+        <w:rPr>
+          <w:rFonts w:asciiTheme="minorBidi" w:hAnsiTheme="minorBidi" w:hint="cs"/>
+          <w:sz w:val="28"/>
+          <w:szCs w:val="28"/>
+          <w:rtl/>
+        </w:rPr>
+        <w:t xml:space="preserve"> ושולחת דרך </w:t>
+      </w:r>
+      <w:r>
+        <w:rPr>
+          <w:rFonts w:asciiTheme="minorBidi" w:hAnsiTheme="minorBidi"/>
+          <w:sz w:val="28"/>
+          <w:szCs w:val="28"/>
+        </w:rPr>
+        <w:t>SecretAnswerPipe</w:t>
+      </w:r>
+      <w:r>
+        <w:rPr>
+          <w:rFonts w:asciiTheme="minorBidi" w:hAnsiTheme="minorBidi" w:hint="cs"/>
+          <w:sz w:val="28"/>
+          <w:szCs w:val="28"/>
+          <w:rtl/>
+        </w:rPr>
+        <w:t>.</w:t>
+      </w:r>
+    </w:p>
+    <w:p>
+      <w:pPr>
+        <w:bidi/>
+        <w:ind w:left="360"/>
+        <w:rPr>
+          <w:rFonts w:asciiTheme="minorBidi" w:hAnsiTheme="minorBidi"/>
+          <w:sz w:val="28"/>
+          <w:szCs w:val="28"/>
+          <w:rtl/>
+        </w:rPr>
+      </w:pPr>
+      <w:r>
+        <w:rPr>
+          <w:rFonts w:asciiTheme="minorBidi" w:hAnsiTheme="minorBidi" w:hint="cs"/>
+          <w:sz w:val="28"/>
+          <w:szCs w:val="28"/>
+          <w:rtl/>
+        </w:rPr>
+        <w:t>כתבנו תוכנית שמבצעת אותו הדבר בתפקידים הפוכים</w:t>
+      </w:r>
+      <w:r>
+        <w:rPr>
+          <w:rFonts w:asciiTheme="minorBidi" w:hAnsiTheme="minorBidi"/>
+          <w:sz w:val="28"/>
+          <w:szCs w:val="28"/>
+        </w:rPr>
+        <w:t>:</w:t>
+      </w:r>
+      <w:r>
+        <w:rPr>
+          <w:rFonts w:asciiTheme="minorBidi" w:hAnsiTheme="minorBidi" w:hint="cs"/>
+          <w:sz w:val="28"/>
+          <w:szCs w:val="28"/>
+          <w:rtl/>
+        </w:rPr>
+        <w:t xml:space="preserve"> מאזינה ל-</w:t>
+      </w:r>
+      <w:r>
+        <w:rPr>
+          <w:rFonts w:asciiTheme="minorBidi" w:hAnsiTheme="minorBidi"/>
+          <w:sz w:val="28"/>
+          <w:szCs w:val="28"/>
+        </w:rPr>
+        <w:t>SecretAnswerPipe</w:t>
+      </w:r>
+      <w:r>
+        <w:rPr>
+          <w:rFonts w:asciiTheme="minorBidi" w:hAnsiTheme="minorBidi" w:hint="cs"/>
+          <w:sz w:val="28"/>
+          <w:szCs w:val="28"/>
+          <w:rtl/>
+        </w:rPr>
+        <w:t xml:space="preserve"> ושולחת דרך </w:t>
+      </w:r>
+      <w:r>
+        <w:rPr>
+          <w:rFonts w:asciiTheme="minorBidi" w:hAnsiTheme="minorBidi"/>
+          <w:sz w:val="28"/>
+          <w:szCs w:val="28"/>
+        </w:rPr>
+        <w:t>SuperSecretPipe</w:t>
+      </w:r>
+      <w:r>
+        <w:rPr>
+          <w:rFonts w:asciiTheme="minorBidi" w:hAnsiTheme="minorBidi" w:hint="cs"/>
+          <w:sz w:val="28"/>
+          <w:szCs w:val="28"/>
+          <w:rtl/>
+        </w:rPr>
+        <w:t>.</w:t>
+      </w:r>
+    </w:p>
+    <w:p>
+      <w:pPr>
+        <w:bidi/>
+        <w:ind w:left="360"/>
+        <w:rPr>
+          <w:rFonts w:asciiTheme="minorBidi" w:hAnsiTheme="minorBidi"/>
+          <w:sz w:val="28"/>
+          <w:szCs w:val="28"/>
+          <w:rtl/>
+        </w:rPr>
+      </w:pPr>
+      <w:r>
+        <w:rPr>
+          <w:rFonts w:asciiTheme="minorBidi" w:hAnsiTheme="minorBidi" w:hint="cs"/>
+          <w:sz w:val="28"/>
+          <w:szCs w:val="28"/>
+          <w:rtl/>
+        </w:rPr>
+        <w:t>(התוכנית קודם אתחלה את ה-</w:t>
+      </w:r>
+      <w:r>
+        <w:rPr>
+          <w:rFonts w:asciiTheme="minorBidi" w:hAnsiTheme="minorBidi"/>
+          <w:sz w:val="28"/>
+          <w:szCs w:val="28"/>
+        </w:rPr>
+        <w:t>pipe server</w:t>
+      </w:r>
+      <w:r>
+        <w:rPr>
+          <w:rFonts w:asciiTheme="minorBidi" w:hAnsiTheme="minorBidi" w:hint="cs"/>
+          <w:sz w:val="28"/>
+          <w:szCs w:val="28"/>
+          <w:rtl/>
+        </w:rPr>
+        <w:t xml:space="preserve"> ואחר כך בדקה אם קיים ה-</w:t>
+      </w:r>
+      <w:r>
+        <w:rPr>
+          <w:rFonts w:asciiTheme="minorBidi" w:hAnsiTheme="minorBidi"/>
+          <w:sz w:val="28"/>
+          <w:szCs w:val="28"/>
+        </w:rPr>
+        <w:t>pipe</w:t>
+      </w:r>
+      <w:r>
+        <w:rPr>
+          <w:rFonts w:asciiTheme="minorBidi" w:hAnsiTheme="minorBidi" w:hint="cs"/>
+          <w:sz w:val="28"/>
+          <w:szCs w:val="28"/>
+          <w:rtl/>
+        </w:rPr>
+        <w:t xml:space="preserve"> המרוחק)</w:t>
+      </w:r>
+    </w:p>
+    <w:p>
+      <w:pPr>
+        <w:bidi/>
+        <w:ind w:left="360"/>
+        <w:rPr>
+          <w:rFonts w:asciiTheme="minorBidi" w:hAnsiTheme="minorBidi"/>
+          <w:sz w:val="28"/>
+          <w:szCs w:val="28"/>
+          <w:rtl/>
+        </w:rPr>
+      </w:pPr>
+      <w:r>
+        <w:rPr>
+          <w:rFonts w:asciiTheme="minorBidi" w:hAnsiTheme="minorBidi" w:hint="cs"/>
+          <w:sz w:val="28"/>
+          <w:szCs w:val="28"/>
+          <w:rtl/>
+        </w:rPr>
+        <w:t>כעת בדקנו מה מצפה לקבל התוכנית, שכן היא קודם כל מאזינה לבקשות.</w:t>
+      </w:r>
+    </w:p>
+    <w:p>
+      <w:pPr>
+        <w:bidi/>
+        <w:ind w:left="360"/>
+        <w:rPr>
+          <w:rFonts w:asciiTheme="minorBidi" w:hAnsiTheme="minorBidi"/>
+          <w:sz w:val="28"/>
+          <w:szCs w:val="28"/>
+          <w:rtl/>
+        </w:rPr>
+      </w:pPr>
+      <w:r>
+        <w:rPr>
+          <w:rFonts w:asciiTheme="minorBidi" w:hAnsiTheme="minorBidi" w:hint="cs"/>
+          <w:sz w:val="28"/>
+          <w:szCs w:val="28"/>
+          <w:rtl/>
+        </w:rPr>
+        <w:t>שמנו לב שהיא משווה את המחרוז</w:t>
+      </w:r>
+      <w:r>
+        <w:rPr>
+          <w:rFonts w:asciiTheme="minorBidi" w:hAnsiTheme="minorBidi" w:hint="cs"/>
+          <w:sz w:val="28"/>
+          <w:szCs w:val="28"/>
+          <w:rtl/>
+        </w:rPr>
+        <w:t>ת שהתקבלה מה-</w:t>
+      </w:r>
+      <w:r>
+        <w:rPr>
+          <w:rFonts w:asciiTheme="minorBidi" w:hAnsiTheme="minorBidi"/>
+          <w:sz w:val="28"/>
+          <w:szCs w:val="28"/>
+        </w:rPr>
+        <w:t>pipe</w:t>
+      </w:r>
+      <w:r>
+        <w:rPr>
+          <w:rFonts w:asciiTheme="minorBidi" w:hAnsiTheme="minorBidi" w:hint="cs"/>
+          <w:sz w:val="28"/>
+          <w:szCs w:val="28"/>
+          <w:rtl/>
+        </w:rPr>
+        <w:t xml:space="preserve"> לזאת שבחרה </w:t>
+      </w:r>
+      <w:r>
+        <w:rPr>
+          <w:rFonts w:asciiTheme="minorBidi" w:hAnsiTheme="minorBidi" w:hint="cs"/>
+          <w:sz w:val="28"/>
+          <w:szCs w:val="28"/>
+          <w:rtl/>
+        </w:rPr>
+        <w:t xml:space="preserve">מוקדם יותר </w:t>
+      </w:r>
+      <w:r>
+        <w:rPr>
+          <w:rFonts w:asciiTheme="minorBidi" w:hAnsiTheme="minorBidi" w:hint="cs"/>
+          <w:sz w:val="28"/>
+          <w:szCs w:val="28"/>
+          <w:rtl/>
+        </w:rPr>
+        <w:t>מהמילון ואם אינן זהות היא מחכה לבקשה נוספת.</w:t>
+      </w:r>
+    </w:p>
+    <w:p>
+      <w:pPr>
+        <w:bidi/>
+        <w:ind w:left="360"/>
+        <w:rPr>
+          <w:rFonts w:asciiTheme="minorBidi" w:hAnsiTheme="minorBidi"/>
+          <w:sz w:val="28"/>
+          <w:szCs w:val="28"/>
+          <w:rtl/>
+        </w:rPr>
+      </w:pPr>
+      <w:r>
+        <w:rPr>
+          <w:rFonts w:asciiTheme="minorBidi" w:hAnsiTheme="minorBidi" w:hint="cs"/>
+          <w:sz w:val="28"/>
+          <w:szCs w:val="28"/>
+          <w:rtl/>
+        </w:rPr>
+        <w:t xml:space="preserve">אז </w:t>
+      </w:r>
+      <w:r>
+        <w:rPr>
+          <w:rFonts w:asciiTheme="minorBidi" w:hAnsiTheme="minorBidi" w:hint="cs"/>
+          <w:sz w:val="28"/>
+          <w:szCs w:val="28"/>
+          <w:rtl/>
+        </w:rPr>
+        <w:t xml:space="preserve">הסקנו שנוכל לעבור על כל המחרוזות מהמילון עד שנפגע בזו שנבחרה באקראי. </w:t>
+      </w:r>
+      <w:r>
+        <w:rPr>
+          <w:rFonts w:asciiTheme="minorBidi" w:hAnsiTheme="minorBidi" w:hint="cs"/>
+          <w:sz w:val="28"/>
+          <w:szCs w:val="28"/>
+          <w:rtl/>
+        </w:rPr>
+        <w:t>בתוכנית שכתבנו פתחנו את קובץ המילון ושלחנו לתוכנית את כל המחרוזות ממנו.</w:t>
+      </w:r>
+    </w:p>
+    <w:p>
+      <w:pPr>
+        <w:bidi/>
+        <w:ind w:left="360"/>
+        <w:rPr>
+          <w:rFonts w:asciiTheme="minorBidi" w:hAnsiTheme="minorBidi"/>
+          <w:sz w:val="28"/>
+          <w:szCs w:val="28"/>
+          <w:rtl/>
+        </w:rPr>
+      </w:pPr>
+      <w:r>
+        <w:rPr>
+          <w:rFonts w:asciiTheme="minorBidi" w:hAnsiTheme="minorBidi" w:hint="cs"/>
+          <w:sz w:val="28"/>
+          <w:szCs w:val="28"/>
+          <w:rtl/>
+        </w:rPr>
+        <w:t xml:space="preserve">הוספנו </w:t>
+      </w:r>
+      <w:r>
+        <w:rPr>
+          <w:rFonts w:asciiTheme="minorBidi" w:hAnsiTheme="minorBidi" w:hint="cs"/>
+          <w:sz w:val="28"/>
+          <w:szCs w:val="28"/>
+          <w:rtl/>
+        </w:rPr>
+        <w:t>המתנה בתחילת התוכנית כדי שנוכל להפעילן במקביל, הרצנו</w:t>
+      </w:r>
       <w:bookmarkStart w:id="0" w:name="_GoBack"/>
       <w:bookmarkEnd w:id="0"/>
+      <w:r>
+        <w:rPr>
+          <w:rFonts w:asciiTheme="minorBidi" w:hAnsiTheme="minorBidi" w:hint="cs"/>
+          <w:sz w:val="28"/>
+          <w:szCs w:val="28"/>
+          <w:rtl/>
+        </w:rPr>
+        <w:t xml:space="preserve"> וקיבלנו</w:t>
+      </w:r>
+    </w:p>
+    <w:p>
+      <w:pPr>
+        <w:bidi/>
+        <w:ind w:left="360"/>
+        <w:rPr>
+          <w:rFonts w:asciiTheme="minorBidi" w:hAnsiTheme="minorBidi"/>
+          <w:sz w:val="28"/>
+          <w:szCs w:val="28"/>
+          <w:rtl/>
+        </w:rPr>
+      </w:pPr>
+      <w:r>
+        <w:rPr>
+          <w:rFonts w:asciiTheme="minorBidi" w:hAnsiTheme="minorBidi"/>
+          <w:sz w:val="28"/>
+          <w:szCs w:val="28"/>
+        </w:rPr>
+        <w:t>The encryption super secret key is (?FRcQ,AfcjZrdkv</w:t>
+      </w:r>
+    </w:p>
+    <w:p>
+      <w:pPr>
+        <w:bidi/>
+        <w:ind w:left="360"/>
+        <w:rPr>
+          <w:rFonts w:asciiTheme="minorBidi" w:hAnsiTheme="minorBidi" w:hint="cs"/>
+          <w:sz w:val="28"/>
+          <w:szCs w:val="28"/>
+          <w:rtl/>
+        </w:rPr>
+      </w:pPr>
     </w:p>
     <w:sectPr>
       <w:pgSz w:w="12240" w:h="15840"/>
@@ -2149,7 +2896,7 @@
   <w:abstractNum w:abstractNumId="3" w15:restartNumberingAfterBreak="0">
     <w:nsid w:val="398D0BE4"/>
     <w:multiLevelType w:val="hybridMultilevel"/>
-    <w:tmpl w:val="BA248A90"/>
+    <w:tmpl w:val="805A6E18"/>
     <w:lvl w:ilvl="0" w:tplc="04090001">
       <w:start w:val="1"/>
       <w:numFmt w:val="bullet"/>
@@ -3430,6 +4177,29 @@
       <w:contextualSpacing/>
     </w:pPr>
   </w:style>
+  <w:style w:type="character" w:styleId="Hyperlink">
+    <w:name w:val="Hyperlink"/>
+    <w:basedOn w:val="DefaultParagraphFont"/>
+    <w:uiPriority w:val="99"/>
+    <w:unhideWhenUsed/>
+    <w:rsid w:val="008A79FC"/>
+    <w:rPr>
+      <w:color w:val="0563C1" w:themeColor="hyperlink"/>
+      <w:u w:val="single"/>
+    </w:rPr>
+  </w:style>
+  <w:style w:type="character" w:styleId="UnresolvedMention">
+    <w:name w:val="Unresolved Mention"/>
+    <w:basedOn w:val="DefaultParagraphFont"/>
+    <w:uiPriority w:val="99"/>
+    <w:semiHidden/>
+    <w:unhideWhenUsed/>
+    <w:rsid w:val="008A79FC"/>
+    <w:rPr>
+      <w:color w:val="605E5C"/>
+      <w:shd w:val="clear" w:color="auto" w:fill="E1DFDD"/>
+    </w:rPr>
+  </w:style>
 </w:styles>
 </file>
 

</xml_diff>

<commit_message>
explanation for the first two steps of the giant
</commit_message>
<xml_diff>
--- a/ex2/dry.docx
+++ b/ex2/dry.docx
@@ -72,7 +72,7 @@
       <w:pPr>
         <w:bidi/>
         <w:rPr>
-          <w:rFonts w:asciiTheme="minorBidi" w:hAnsiTheme="minorBidi" w:hint="cs"/>
+          <w:rFonts w:asciiTheme="minorBidi" w:hAnsiTheme="minorBidi"/>
           <w:sz w:val="28"/>
           <w:szCs w:val="28"/>
         </w:rPr>
@@ -194,6 +194,7 @@
           <w:szCs w:val="28"/>
         </w:rPr>
       </w:pPr>
+      <w:proofErr w:type="gramStart"/>
       <w:r>
         <w:rPr>
           <w:rFonts w:asciiTheme="minorBidi" w:hAnsiTheme="minorBidi"/>
@@ -204,6 +205,7 @@
         </w:rPr>
         <w:t>:wizard</w:t>
       </w:r>
+      <w:proofErr w:type="gramEnd"/>
     </w:p>
     <w:p>
       <w:pPr>
@@ -297,6 +299,7 @@
         </w:rPr>
         <w:t xml:space="preserve">ניתן לראות כי בתחילת הקובץ קוראים לפונקציה </w:t>
       </w:r>
+      <w:proofErr w:type="spellStart"/>
       <w:r>
         <w:rPr>
           <w:rFonts w:asciiTheme="minorBidi" w:hAnsiTheme="minorBidi"/>
@@ -305,6 +308,7 @@
         </w:rPr>
         <w:t>TlsCallback</w:t>
       </w:r>
+      <w:proofErr w:type="spellEnd"/>
       <w:r>
         <w:rPr>
           <w:rFonts w:asciiTheme="minorBidi" w:hAnsiTheme="minorBidi" w:hint="cs"/>
@@ -314,6 +318,7 @@
         </w:rPr>
         <w:t>, מה שלהבנתנו מסבך את המעבר עם דיבאגר, זאת היות ו-</w:t>
       </w:r>
+      <w:proofErr w:type="spellStart"/>
       <w:r>
         <w:rPr>
           <w:rFonts w:asciiTheme="minorBidi" w:hAnsiTheme="minorBidi"/>
@@ -322,6 +327,7 @@
         </w:rPr>
         <w:t>TlsCallback</w:t>
       </w:r>
+      <w:proofErr w:type="spellEnd"/>
       <w:r>
         <w:rPr>
           <w:rFonts w:asciiTheme="minorBidi" w:hAnsiTheme="minorBidi" w:hint="cs"/>
@@ -400,6 +406,7 @@
         </w:rPr>
         <w:t xml:space="preserve">מלבד להיותו מספר בייצוג </w:t>
       </w:r>
+      <w:proofErr w:type="spellStart"/>
       <w:r>
         <w:rPr>
           <w:rFonts w:asciiTheme="minorBidi" w:hAnsiTheme="minorBidi"/>
@@ -408,6 +415,7 @@
         </w:rPr>
         <w:t>hexa</w:t>
       </w:r>
+      <w:proofErr w:type="spellEnd"/>
       <w:r>
         <w:rPr>
           <w:rFonts w:asciiTheme="minorBidi" w:hAnsiTheme="minorBidi" w:hint="cs"/>
@@ -452,6 +460,7 @@
         </w:rPr>
         <w:t xml:space="preserve">. במידה ונכניס מספר אקראי, בסוף יודפס לנו ג'יבריש. הדרך לבצע </w:t>
       </w:r>
+      <w:proofErr w:type="spellStart"/>
       <w:r>
         <w:rPr>
           <w:rFonts w:asciiTheme="minorBidi" w:hAnsiTheme="minorBidi"/>
@@ -460,6 +469,7 @@
         </w:rPr>
         <w:t>unhash</w:t>
       </w:r>
+      <w:proofErr w:type="spellEnd"/>
       <w:r>
         <w:rPr>
           <w:rFonts w:asciiTheme="minorBidi" w:hAnsiTheme="minorBidi" w:hint="cs"/>
@@ -528,6 +538,7 @@
         </w:rPr>
         <w:t>. מאחר והקלט בשלב זה הוא ב-</w:t>
       </w:r>
+      <w:proofErr w:type="spellStart"/>
       <w:r>
         <w:rPr>
           <w:rFonts w:asciiTheme="minorBidi" w:hAnsiTheme="minorBidi"/>
@@ -536,6 +547,7 @@
         </w:rPr>
         <w:t>hexa</w:t>
       </w:r>
+      <w:proofErr w:type="spellEnd"/>
       <w:r>
         <w:rPr>
           <w:rFonts w:asciiTheme="minorBidi" w:hAnsiTheme="minorBidi" w:hint="cs"/>
@@ -580,6 +592,7 @@
         </w:rPr>
         <w:t xml:space="preserve"> מבלי לשנותו, וכך נגיע גם לחלק שעושה </w:t>
       </w:r>
+      <w:proofErr w:type="spellStart"/>
       <w:r>
         <w:rPr>
           <w:rFonts w:asciiTheme="minorBidi" w:hAnsiTheme="minorBidi" w:cs="Arial"/>
@@ -588,6 +601,7 @@
         </w:rPr>
         <w:t>unhash</w:t>
       </w:r>
+      <w:proofErr w:type="spellEnd"/>
       <w:r>
         <w:rPr>
           <w:rFonts w:asciiTheme="minorBidi" w:hAnsiTheme="minorBidi" w:cs="Arial" w:hint="cs"/>
@@ -790,6 +804,7 @@
         </w:rPr>
         <w:t xml:space="preserve">בעזרת </w:t>
       </w:r>
+      <w:proofErr w:type="spellStart"/>
       <w:r>
         <w:rPr>
           <w:rFonts w:asciiTheme="minorBidi" w:hAnsiTheme="minorBidi" w:hint="cs"/>
@@ -806,6 +821,7 @@
         </w:rPr>
         <w:t>olframAlpha</w:t>
       </w:r>
+      <w:proofErr w:type="spellEnd"/>
       <w:r>
         <w:rPr>
           <w:rFonts w:asciiTheme="minorBidi" w:hAnsiTheme="minorBidi" w:hint="cs"/>
@@ -1702,7 +1718,27 @@
           <w:szCs w:val="28"/>
           <w:rtl/>
         </w:rPr>
-        <w:t>כעת, כל שעלינו לעשות הוא למצוא את המספרים שעלינו להזין על מנת שהחלפת המספרים תביא לפתרון הנ"ל, כאשר סדר המספרים (לפי הוידוא של הקוד) הוא מלמעלה למטה ומשמאל  לימין. על מנת לקבל את הרצף</w:t>
+        <w:t xml:space="preserve">כעת, כל שעלינו לעשות הוא למצוא את המספרים שעלינו להזין על מנת שהחלפת המספרים תביא לפתרון הנ"ל, כאשר סדר המספרים (לפי הוידוא של הקוד) הוא מלמעלה למטה </w:t>
+      </w:r>
+      <w:proofErr w:type="gramStart"/>
+      <w:r>
+        <w:rPr>
+          <w:rFonts w:asciiTheme="minorBidi" w:hAnsiTheme="minorBidi" w:hint="cs"/>
+          <w:sz w:val="28"/>
+          <w:szCs w:val="28"/>
+          <w:rtl/>
+        </w:rPr>
+        <w:t>ומשמאל  לימין</w:t>
+      </w:r>
+      <w:proofErr w:type="gramEnd"/>
+      <w:r>
+        <w:rPr>
+          <w:rFonts w:asciiTheme="minorBidi" w:hAnsiTheme="minorBidi" w:hint="cs"/>
+          <w:sz w:val="28"/>
+          <w:szCs w:val="28"/>
+          <w:rtl/>
+        </w:rPr>
+        <w:t>. על מנת לקבל את הרצף</w:t>
       </w:r>
       <w:r>
         <w:rPr>
@@ -1865,73 +1901,19 @@
         <w:pStyle w:val="ListParagraph"/>
         <w:bidi/>
         <w:rPr>
-          <w:rFonts w:asciiTheme="minorBidi" w:hAnsiTheme="minorBidi" w:hint="cs"/>
-          <w:sz w:val="28"/>
-          <w:szCs w:val="28"/>
-        </w:rPr>
-      </w:pPr>
-      <w:r>
-        <w:rPr>
-          <w:rFonts w:asciiTheme="minorBidi" w:hAnsiTheme="minorBidi" w:hint="cs"/>
-          <w:sz w:val="28"/>
-          <w:szCs w:val="28"/>
-          <w:rtl/>
-        </w:rPr>
-        <w:t xml:space="preserve">התוכנית </w:t>
-      </w:r>
-      <w:r>
-        <w:rPr>
-          <w:rFonts w:asciiTheme="minorBidi" w:hAnsiTheme="minorBidi" w:hint="cs"/>
-          <w:sz w:val="28"/>
-          <w:szCs w:val="28"/>
-          <w:rtl/>
-        </w:rPr>
-        <w:t xml:space="preserve">מחכה לקלט, וכשמקבלת </w:t>
-      </w:r>
-      <w:r>
-        <w:rPr>
-          <w:rFonts w:asciiTheme="minorBidi" w:hAnsiTheme="minorBidi" w:hint="cs"/>
-          <w:sz w:val="28"/>
-          <w:szCs w:val="28"/>
-          <w:rtl/>
-        </w:rPr>
-        <w:t>משווה א</w:t>
-      </w:r>
-      <w:r>
-        <w:rPr>
-          <w:rFonts w:asciiTheme="minorBidi" w:hAnsiTheme="minorBidi" w:hint="cs"/>
-          <w:sz w:val="28"/>
-          <w:szCs w:val="28"/>
-          <w:rtl/>
-        </w:rPr>
-        <w:t>ו</w:t>
-      </w:r>
-      <w:r>
-        <w:rPr>
-          <w:rFonts w:asciiTheme="minorBidi" w:hAnsiTheme="minorBidi" w:hint="cs"/>
-          <w:sz w:val="28"/>
-          <w:szCs w:val="28"/>
-          <w:rtl/>
-        </w:rPr>
-        <w:t>ת</w:t>
-      </w:r>
-      <w:r>
-        <w:rPr>
-          <w:rFonts w:asciiTheme="minorBidi" w:hAnsiTheme="minorBidi" w:hint="cs"/>
-          <w:sz w:val="28"/>
-          <w:szCs w:val="28"/>
-          <w:rtl/>
-        </w:rPr>
-        <w:t>ו</w:t>
-      </w:r>
-      <w:r>
-        <w:rPr>
-          <w:rFonts w:asciiTheme="minorBidi" w:hAnsiTheme="minorBidi" w:hint="cs"/>
-          <w:sz w:val="28"/>
-          <w:szCs w:val="28"/>
-          <w:rtl/>
-        </w:rPr>
-        <w:t xml:space="preserve"> למחרוזות האלה כל פעם עד אורך המחרוזת המקורית. אז הקלט המכיל את שתיהן מופרדות ברווח נותן </w:t>
+          <w:rFonts w:asciiTheme="minorBidi" w:hAnsiTheme="minorBidi"/>
+          <w:sz w:val="28"/>
+          <w:szCs w:val="28"/>
+        </w:rPr>
+      </w:pPr>
+      <w:r>
+        <w:rPr>
+          <w:rFonts w:asciiTheme="minorBidi" w:hAnsiTheme="minorBidi" w:hint="cs"/>
+          <w:sz w:val="28"/>
+          <w:szCs w:val="28"/>
+          <w:rtl/>
+        </w:rPr>
+        <w:t xml:space="preserve">התוכנית מחכה לקלט, וכשמקבלת משווה אותו למחרוזות האלה כל פעם עד אורך המחרוזת המקורית. אז הקלט המכיל את שתיהן מופרדות ברווח נותן </w:t>
       </w:r>
     </w:p>
     <w:p>
@@ -2001,6 +1983,17 @@
         </w:rPr>
         <w:t>goblin</w:t>
       </w:r>
+      <w:r>
+        <w:rPr>
+          <w:rFonts w:asciiTheme="minorBidi" w:hAnsiTheme="minorBidi" w:hint="cs"/>
+          <w:b/>
+          <w:bCs/>
+          <w:sz w:val="28"/>
+          <w:szCs w:val="28"/>
+          <w:rtl/>
+        </w:rPr>
+        <w:t>:</w:t>
+      </w:r>
     </w:p>
     <w:p>
       <w:pPr>
@@ -2130,7 +2123,17 @@
           <w:sz w:val="19"/>
           <w:szCs w:val="19"/>
         </w:rPr>
-        <w:t>\\\\.\\pipe\\SuperSecretPipe</w:t>
+        <w:t>\\\\.\\pipe</w:t>
+      </w:r>
+      <w:proofErr w:type="gramStart"/>
+      <w:r>
+        <w:rPr>
+          <w:rFonts w:ascii="Consolas" w:hAnsi="Consolas" w:cs="Consolas"/>
+          <w:color w:val="A31515"/>
+          <w:sz w:val="19"/>
+          <w:szCs w:val="19"/>
+        </w:rPr>
+        <w:t>\\SuperSecretPipe</w:t>
       </w:r>
       <w:r>
         <w:rPr>
@@ -2149,8 +2152,9 @@
           <w:sz w:val="19"/>
           <w:szCs w:val="19"/>
         </w:rPr>
-        <w:t>\\\\.\\pipe\\Secret</w:t>
-      </w:r>
+        <w:t>\</w:t>
+      </w:r>
+      <w:proofErr w:type="gramEnd"/>
       <w:r>
         <w:rPr>
           <w:rFonts w:ascii="Consolas" w:hAnsi="Consolas" w:cs="Consolas"/>
@@ -2158,16 +2162,7 @@
           <w:sz w:val="19"/>
           <w:szCs w:val="19"/>
         </w:rPr>
-        <w:t>Answer</w:t>
-      </w:r>
-      <w:r>
-        <w:rPr>
-          <w:rFonts w:ascii="Consolas" w:hAnsi="Consolas" w:cs="Consolas"/>
-          <w:color w:val="A31515"/>
-          <w:sz w:val="19"/>
-          <w:szCs w:val="19"/>
-        </w:rPr>
-        <w:t>Pip</w:t>
+        <w:t>\\\.\\pipe\\SecretAnswerPip</w:t>
       </w:r>
     </w:p>
     <w:p>
@@ -2191,6 +2186,7 @@
         <w:lastRenderedPageBreak/>
         <w:t xml:space="preserve">חיפשנו את הגישות אליהן בקובץ ומתברר שהן נשלחות כפרמטר לפונקציות </w:t>
       </w:r>
+      <w:proofErr w:type="spellStart"/>
       <w:r>
         <w:rPr>
           <w:rFonts w:asciiTheme="minorBidi" w:hAnsiTheme="minorBidi"/>
@@ -2199,6 +2195,7 @@
         </w:rPr>
         <w:t>winapi</w:t>
       </w:r>
+      <w:proofErr w:type="spellEnd"/>
       <w:r>
         <w:rPr>
           <w:rFonts w:asciiTheme="minorBidi" w:hAnsiTheme="minorBidi" w:hint="cs"/>
@@ -2208,6 +2205,7 @@
         </w:rPr>
         <w:t xml:space="preserve">: </w:t>
       </w:r>
+      <w:proofErr w:type="spellStart"/>
       <w:r>
         <w:rPr>
           <w:rFonts w:asciiTheme="minorBidi" w:hAnsiTheme="minorBidi"/>
@@ -2216,6 +2214,7 @@
         </w:rPr>
         <w:t>CreateFileA</w:t>
       </w:r>
+      <w:proofErr w:type="spellEnd"/>
       <w:r>
         <w:rPr>
           <w:rFonts w:asciiTheme="minorBidi" w:hAnsiTheme="minorBidi" w:hint="cs"/>
@@ -2225,6 +2224,7 @@
         </w:rPr>
         <w:t xml:space="preserve"> ו-</w:t>
       </w:r>
+      <w:proofErr w:type="spellStart"/>
       <w:r>
         <w:rPr>
           <w:rFonts w:asciiTheme="minorBidi" w:hAnsiTheme="minorBidi"/>
@@ -2233,6 +2233,7 @@
         </w:rPr>
         <w:t>CreateNamedPipeA</w:t>
       </w:r>
+      <w:proofErr w:type="spellEnd"/>
       <w:r>
         <w:rPr>
           <w:rFonts w:asciiTheme="minorBidi" w:hAnsiTheme="minorBidi" w:hint="cs"/>
@@ -2276,6 +2277,7 @@
         </w:rPr>
         <w:t xml:space="preserve"> קיים כלומר התוכנית מאזינה על </w:t>
       </w:r>
+      <w:proofErr w:type="spellStart"/>
       <w:r>
         <w:rPr>
           <w:rFonts w:asciiTheme="minorBidi" w:hAnsiTheme="minorBidi"/>
@@ -2284,6 +2286,7 @@
         </w:rPr>
         <w:t>SuperSecretPipe</w:t>
       </w:r>
+      <w:proofErr w:type="spellEnd"/>
       <w:r>
         <w:rPr>
           <w:rFonts w:asciiTheme="minorBidi" w:hAnsiTheme="minorBidi" w:hint="cs"/>
@@ -2293,6 +2296,7 @@
         </w:rPr>
         <w:t xml:space="preserve"> ושולחת דרך </w:t>
       </w:r>
+      <w:proofErr w:type="spellStart"/>
       <w:r>
         <w:rPr>
           <w:rFonts w:asciiTheme="minorBidi" w:hAnsiTheme="minorBidi"/>
@@ -2301,6 +2305,7 @@
         </w:rPr>
         <w:t>SecretAnswerPipe</w:t>
       </w:r>
+      <w:proofErr w:type="spellEnd"/>
       <w:r>
         <w:rPr>
           <w:rFonts w:asciiTheme="minorBidi" w:hAnsiTheme="minorBidi" w:hint="cs"/>
@@ -2348,6 +2353,7 @@
         </w:rPr>
         <w:t xml:space="preserve"> מאזינה ל-</w:t>
       </w:r>
+      <w:proofErr w:type="spellStart"/>
       <w:r>
         <w:rPr>
           <w:rFonts w:asciiTheme="minorBidi" w:hAnsiTheme="minorBidi"/>
@@ -2356,6 +2362,7 @@
         </w:rPr>
         <w:t>SecretAnswerPipe</w:t>
       </w:r>
+      <w:proofErr w:type="spellEnd"/>
       <w:r>
         <w:rPr>
           <w:rFonts w:asciiTheme="minorBidi" w:hAnsiTheme="minorBidi" w:hint="cs"/>
@@ -2365,6 +2372,7 @@
         </w:rPr>
         <w:t xml:space="preserve"> ושולחת דרך </w:t>
       </w:r>
+      <w:proofErr w:type="spellStart"/>
       <w:r>
         <w:rPr>
           <w:rFonts w:asciiTheme="minorBidi" w:hAnsiTheme="minorBidi"/>
@@ -2373,6 +2381,7 @@
         </w:rPr>
         <w:t>SuperSecretPipe</w:t>
       </w:r>
+      <w:proofErr w:type="spellEnd"/>
       <w:r>
         <w:rPr>
           <w:rFonts w:asciiTheme="minorBidi" w:hAnsiTheme="minorBidi" w:hint="cs"/>
@@ -2590,51 +2599,1552 @@
           <w:szCs w:val="28"/>
           <w:rtl/>
         </w:rPr>
-        <w:t>המתנה בתחילת התוכנית כדי שנוכל להפעילן במקביל, הרצנו</w:t>
-      </w:r>
+        <w:t>המתנה בתחילת התוכנית כדי שנוכל להפעילן במקביל, הרצנו וקיבלנו</w:t>
+      </w:r>
+    </w:p>
+    <w:p>
+      <w:pPr>
+        <w:bidi/>
+        <w:ind w:left="360"/>
+        <w:rPr>
+          <w:rFonts w:asciiTheme="minorBidi" w:hAnsiTheme="minorBidi"/>
+          <w:sz w:val="28"/>
+          <w:szCs w:val="28"/>
+          <w:rtl/>
+        </w:rPr>
+      </w:pPr>
+      <w:r>
+        <w:rPr>
+          <w:rFonts w:asciiTheme="minorBidi" w:hAnsiTheme="minorBidi"/>
+          <w:sz w:val="28"/>
+          <w:szCs w:val="28"/>
+        </w:rPr>
+        <w:t xml:space="preserve">The encryption </w:t>
+      </w:r>
+      <w:proofErr w:type="spellStart"/>
+      <w:r>
+        <w:rPr>
+          <w:rFonts w:asciiTheme="minorBidi" w:hAnsiTheme="minorBidi"/>
+          <w:sz w:val="28"/>
+          <w:szCs w:val="28"/>
+        </w:rPr>
+        <w:t>super secret</w:t>
+      </w:r>
+      <w:proofErr w:type="spellEnd"/>
+      <w:r>
+        <w:rPr>
+          <w:rFonts w:asciiTheme="minorBidi" w:hAnsiTheme="minorBidi"/>
+          <w:sz w:val="28"/>
+          <w:szCs w:val="28"/>
+        </w:rPr>
+        <w:t xml:space="preserve"> key is </w:t>
+      </w:r>
+      <w:proofErr w:type="gramStart"/>
+      <w:r>
+        <w:rPr>
+          <w:rFonts w:asciiTheme="minorBidi" w:hAnsiTheme="minorBidi"/>
+          <w:sz w:val="28"/>
+          <w:szCs w:val="28"/>
+        </w:rPr>
+        <w:t>(?</w:t>
+      </w:r>
+      <w:proofErr w:type="spellStart"/>
+      <w:r>
+        <w:rPr>
+          <w:rFonts w:asciiTheme="minorBidi" w:hAnsiTheme="minorBidi"/>
+          <w:sz w:val="28"/>
+          <w:szCs w:val="28"/>
+        </w:rPr>
+        <w:t>FRcQ</w:t>
+      </w:r>
+      <w:proofErr w:type="gramEnd"/>
+      <w:r>
+        <w:rPr>
+          <w:rFonts w:asciiTheme="minorBidi" w:hAnsiTheme="minorBidi"/>
+          <w:sz w:val="28"/>
+          <w:szCs w:val="28"/>
+        </w:rPr>
+        <w:t>,AfcjZrdkv</w:t>
+      </w:r>
+      <w:proofErr w:type="spellEnd"/>
+    </w:p>
+    <w:p>
+      <w:pPr>
+        <w:bidi/>
+        <w:ind w:left="360"/>
+        <w:rPr>
+          <w:rFonts w:asciiTheme="minorBidi" w:hAnsiTheme="minorBidi"/>
+          <w:sz w:val="28"/>
+          <w:szCs w:val="28"/>
+          <w:rtl/>
+        </w:rPr>
+      </w:pPr>
+    </w:p>
+    <w:p>
+      <w:pPr>
+        <w:pStyle w:val="ListParagraph"/>
+        <w:numPr>
+          <w:ilvl w:val="0"/>
+          <w:numId w:val="10"/>
+        </w:numPr>
+        <w:bidi/>
+        <w:rPr>
+          <w:rFonts w:asciiTheme="minorBidi" w:hAnsiTheme="minorBidi"/>
+          <w:sz w:val="28"/>
+          <w:szCs w:val="28"/>
+        </w:rPr>
+      </w:pPr>
+      <w:proofErr w:type="gramStart"/>
+      <w:r>
+        <w:rPr>
+          <w:rFonts w:asciiTheme="minorBidi" w:hAnsiTheme="minorBidi"/>
+          <w:b/>
+          <w:bCs/>
+          <w:sz w:val="28"/>
+          <w:szCs w:val="28"/>
+        </w:rPr>
+        <w:t>:giant</w:t>
+      </w:r>
+      <w:proofErr w:type="gramEnd"/>
+    </w:p>
+    <w:p>
+      <w:pPr>
+        <w:bidi/>
+        <w:ind w:left="360"/>
+        <w:rPr>
+          <w:rFonts w:asciiTheme="minorBidi" w:hAnsiTheme="minorBidi"/>
+          <w:sz w:val="28"/>
+          <w:szCs w:val="28"/>
+        </w:rPr>
+      </w:pPr>
+      <w:r>
+        <w:rPr>
+          <w:rFonts w:asciiTheme="minorBidi" w:hAnsiTheme="minorBidi" w:hint="cs"/>
+          <w:sz w:val="28"/>
+          <w:szCs w:val="28"/>
+          <w:rtl/>
+        </w:rPr>
+        <w:t>התחלנו בניתוח ה-</w:t>
+      </w:r>
+      <w:r>
+        <w:rPr>
+          <w:rFonts w:asciiTheme="minorBidi" w:hAnsiTheme="minorBidi"/>
+          <w:sz w:val="28"/>
+          <w:szCs w:val="28"/>
+        </w:rPr>
+        <w:t>exe</w:t>
+      </w:r>
+      <w:r>
+        <w:rPr>
+          <w:rFonts w:asciiTheme="minorBidi" w:hAnsiTheme="minorBidi" w:hint="cs"/>
+          <w:sz w:val="28"/>
+          <w:szCs w:val="28"/>
+          <w:rtl/>
+        </w:rPr>
+        <w:t xml:space="preserve"> של הכספת</w:t>
+      </w:r>
+      <w:r>
+        <w:rPr>
+          <w:rFonts w:asciiTheme="minorBidi" w:hAnsiTheme="minorBidi" w:hint="cs"/>
+          <w:sz w:val="28"/>
+          <w:szCs w:val="28"/>
+          <w:rtl/>
+        </w:rPr>
+        <w:t xml:space="preserve">. </w:t>
+      </w:r>
+      <w:r>
+        <w:rPr>
+          <w:rFonts w:asciiTheme="minorBidi" w:hAnsiTheme="minorBidi" w:hint="cs"/>
+          <w:sz w:val="28"/>
+          <w:szCs w:val="28"/>
+          <w:rtl/>
+        </w:rPr>
+        <w:t>בשלב הראשוני</w:t>
+      </w:r>
+      <w:r>
+        <w:rPr>
+          <w:rFonts w:asciiTheme="minorBidi" w:hAnsiTheme="minorBidi" w:hint="cs"/>
+          <w:sz w:val="28"/>
+          <w:szCs w:val="28"/>
+          <w:rtl/>
+        </w:rPr>
+        <w:t xml:space="preserve"> ניתן לראות כי ישנה קריאה לפונקציה </w:t>
+      </w:r>
+      <w:proofErr w:type="spellStart"/>
+      <w:r>
+        <w:rPr>
+          <w:rFonts w:asciiTheme="minorBidi" w:hAnsiTheme="minorBidi" w:hint="cs"/>
+          <w:sz w:val="28"/>
+          <w:szCs w:val="28"/>
+        </w:rPr>
+        <w:t>S</w:t>
+      </w:r>
+      <w:r>
+        <w:rPr>
+          <w:rFonts w:asciiTheme="minorBidi" w:hAnsiTheme="minorBidi"/>
+          <w:sz w:val="28"/>
+          <w:szCs w:val="28"/>
+        </w:rPr>
+        <w:t>etUnhandledExceptionFilter</w:t>
+      </w:r>
+      <w:proofErr w:type="spellEnd"/>
+      <w:r>
+        <w:rPr>
+          <w:rFonts w:asciiTheme="minorBidi" w:hAnsiTheme="minorBidi" w:hint="cs"/>
+          <w:sz w:val="28"/>
+          <w:szCs w:val="28"/>
+          <w:rtl/>
+        </w:rPr>
+        <w:t xml:space="preserve"> של </w:t>
+      </w:r>
+      <w:proofErr w:type="spellStart"/>
+      <w:r>
+        <w:rPr>
+          <w:rFonts w:asciiTheme="minorBidi" w:hAnsiTheme="minorBidi"/>
+          <w:sz w:val="28"/>
+          <w:szCs w:val="28"/>
+        </w:rPr>
+        <w:t>winapi</w:t>
+      </w:r>
+      <w:proofErr w:type="spellEnd"/>
+      <w:r>
+        <w:rPr>
+          <w:rFonts w:asciiTheme="minorBidi" w:hAnsiTheme="minorBidi" w:hint="cs"/>
+          <w:sz w:val="28"/>
+          <w:szCs w:val="28"/>
+          <w:rtl/>
+        </w:rPr>
+        <w:t>. חיפשנו בתיעוד של מייקרוסופט והבנו כי פונקציה זו היא מעין פילטר לחריגות ע"י כך שהיא מאפשרת לתהליך לקבל שליטה על כל חריגה שקוראת בזמן ריצתו ולא נתפסת. כאשר חריגה כזאת נזרקת, וזה בזמן שהתהליך לא מדובג, הפונקציה תקבל שליטה ותקרא ל-</w:t>
+      </w:r>
+      <w:r>
+        <w:rPr>
+          <w:rFonts w:asciiTheme="minorBidi" w:hAnsiTheme="minorBidi"/>
+          <w:sz w:val="28"/>
+          <w:szCs w:val="28"/>
+        </w:rPr>
+        <w:t>handler</w:t>
+      </w:r>
+      <w:r>
+        <w:rPr>
+          <w:rFonts w:asciiTheme="minorBidi" w:hAnsiTheme="minorBidi" w:hint="cs"/>
+          <w:sz w:val="28"/>
+          <w:szCs w:val="28"/>
+          <w:rtl/>
+        </w:rPr>
+        <w:t xml:space="preserve"> בכתובת </w:t>
+      </w:r>
+      <w:proofErr w:type="spellStart"/>
+      <w:r>
+        <w:rPr>
+          <w:rFonts w:asciiTheme="minorBidi" w:hAnsiTheme="minorBidi"/>
+          <w:sz w:val="28"/>
+          <w:szCs w:val="28"/>
+        </w:rPr>
+        <w:t>lpTopLevelExceptionFilter</w:t>
+      </w:r>
+      <w:proofErr w:type="spellEnd"/>
+      <w:r>
+        <w:rPr>
+          <w:rFonts w:asciiTheme="minorBidi" w:hAnsiTheme="minorBidi" w:hint="cs"/>
+          <w:sz w:val="28"/>
+          <w:szCs w:val="28"/>
+          <w:rtl/>
+        </w:rPr>
+        <w:t xml:space="preserve"> שהיא מקבלת כארגומנט.</w:t>
+      </w:r>
+    </w:p>
+    <w:p>
+      <w:pPr>
+        <w:bidi/>
+        <w:ind w:left="360"/>
+        <w:rPr>
+          <w:rFonts w:asciiTheme="minorBidi" w:hAnsiTheme="minorBidi"/>
+          <w:sz w:val="28"/>
+          <w:szCs w:val="28"/>
+        </w:rPr>
+      </w:pPr>
+      <w:r>
+        <w:rPr>
+          <w:rFonts w:asciiTheme="minorBidi" w:hAnsiTheme="minorBidi" w:hint="cs"/>
+          <w:sz w:val="28"/>
+          <w:szCs w:val="28"/>
+          <w:rtl/>
+        </w:rPr>
+        <w:t xml:space="preserve">לאחר מכן, </w:t>
+      </w:r>
+      <w:r>
+        <w:rPr>
+          <w:rFonts w:asciiTheme="minorBidi" w:hAnsiTheme="minorBidi" w:hint="cs"/>
+          <w:sz w:val="28"/>
+          <w:szCs w:val="28"/>
+          <w:rtl/>
+        </w:rPr>
+        <w:t xml:space="preserve">נדחפת על המחסנית המחרוזת </w:t>
+      </w:r>
+      <w:r>
+        <w:rPr>
+          <w:rFonts w:asciiTheme="minorBidi" w:hAnsiTheme="minorBidi" w:hint="cs"/>
+          <w:sz w:val="28"/>
+          <w:szCs w:val="28"/>
+        </w:rPr>
+        <w:t>NLUL</w:t>
+      </w:r>
+      <w:r>
+        <w:rPr>
+          <w:rFonts w:asciiTheme="minorBidi" w:hAnsiTheme="minorBidi" w:hint="cs"/>
+          <w:sz w:val="28"/>
+          <w:szCs w:val="28"/>
+          <w:rtl/>
+        </w:rPr>
+        <w:t xml:space="preserve">. אחרי כן, </w:t>
+      </w:r>
+      <w:r>
+        <w:rPr>
+          <w:rFonts w:asciiTheme="minorBidi" w:hAnsiTheme="minorBidi" w:hint="cs"/>
+          <w:sz w:val="28"/>
+          <w:szCs w:val="28"/>
+          <w:rtl/>
+        </w:rPr>
+        <w:t>מקבלים קלט של ארבעה תווים.</w:t>
+      </w:r>
+      <w:r>
+        <w:rPr>
+          <w:rFonts w:asciiTheme="minorBidi" w:hAnsiTheme="minorBidi" w:hint="cs"/>
+          <w:sz w:val="28"/>
+          <w:szCs w:val="28"/>
+          <w:rtl/>
+        </w:rPr>
+        <w:t xml:space="preserve"> הכתובות המועברות ל-</w:t>
+      </w:r>
+      <w:proofErr w:type="spellStart"/>
+      <w:r>
+        <w:rPr>
+          <w:rFonts w:asciiTheme="minorBidi" w:hAnsiTheme="minorBidi"/>
+          <w:sz w:val="28"/>
+          <w:szCs w:val="28"/>
+        </w:rPr>
+        <w:t>scanf</w:t>
+      </w:r>
+      <w:proofErr w:type="spellEnd"/>
+      <w:r>
+        <w:rPr>
+          <w:rFonts w:asciiTheme="minorBidi" w:hAnsiTheme="minorBidi" w:hint="cs"/>
+          <w:sz w:val="28"/>
+          <w:szCs w:val="28"/>
+          <w:rtl/>
+        </w:rPr>
+        <w:t xml:space="preserve"> ניתנות </w:t>
+      </w:r>
+      <w:r>
+        <w:rPr>
+          <w:rFonts w:asciiTheme="minorBidi" w:hAnsiTheme="minorBidi" w:hint="cs"/>
+          <w:sz w:val="28"/>
+          <w:szCs w:val="28"/>
+          <w:rtl/>
+        </w:rPr>
+        <w:t xml:space="preserve">לא ככתובות שלמות, אלא </w:t>
+      </w:r>
+      <w:r>
+        <w:rPr>
+          <w:rFonts w:asciiTheme="minorBidi" w:hAnsiTheme="minorBidi" w:hint="cs"/>
+          <w:sz w:val="28"/>
+          <w:szCs w:val="28"/>
+          <w:rtl/>
+        </w:rPr>
+        <w:t>כרצף המספרים החל מ-</w:t>
+      </w:r>
+      <w:r>
+        <w:rPr>
+          <w:rFonts w:asciiTheme="minorBidi" w:hAnsiTheme="minorBidi"/>
+          <w:sz w:val="28"/>
+          <w:szCs w:val="28"/>
+        </w:rPr>
+        <w:t>ebp-11h</w:t>
+      </w:r>
+      <w:r>
+        <w:rPr>
+          <w:rFonts w:asciiTheme="minorBidi" w:hAnsiTheme="minorBidi" w:hint="cs"/>
+          <w:sz w:val="28"/>
+          <w:szCs w:val="28"/>
+          <w:rtl/>
+        </w:rPr>
+        <w:t xml:space="preserve"> עד </w:t>
+      </w:r>
+      <w:r>
+        <w:rPr>
+          <w:rFonts w:asciiTheme="minorBidi" w:hAnsiTheme="minorBidi"/>
+          <w:sz w:val="28"/>
+          <w:szCs w:val="28"/>
+        </w:rPr>
+        <w:t>ebp-14h</w:t>
+      </w:r>
+      <w:r>
+        <w:rPr>
+          <w:rFonts w:asciiTheme="minorBidi" w:hAnsiTheme="minorBidi" w:hint="cs"/>
+          <w:sz w:val="28"/>
+          <w:szCs w:val="28"/>
+          <w:rtl/>
+        </w:rPr>
+        <w:t xml:space="preserve">, כך שארבעת התווים שנקלטו מתקבלים כמילה רצופה התופסת כולה את הכתובת </w:t>
+      </w:r>
+      <w:r>
+        <w:rPr>
+          <w:rFonts w:asciiTheme="minorBidi" w:hAnsiTheme="minorBidi"/>
+          <w:sz w:val="28"/>
+          <w:szCs w:val="28"/>
+        </w:rPr>
+        <w:t>ebp-14h</w:t>
+      </w:r>
+      <w:r>
+        <w:rPr>
+          <w:rFonts w:asciiTheme="minorBidi" w:hAnsiTheme="minorBidi" w:hint="cs"/>
+          <w:sz w:val="28"/>
+          <w:szCs w:val="28"/>
+          <w:rtl/>
+        </w:rPr>
+        <w:t xml:space="preserve"> לפי ייצוגי ה-</w:t>
+      </w:r>
+      <w:r>
+        <w:rPr>
+          <w:rFonts w:asciiTheme="minorBidi" w:hAnsiTheme="minorBidi" w:hint="cs"/>
+          <w:sz w:val="28"/>
+          <w:szCs w:val="28"/>
+        </w:rPr>
+        <w:t>ASCII</w:t>
+      </w:r>
+      <w:r>
+        <w:rPr>
+          <w:rFonts w:asciiTheme="minorBidi" w:hAnsiTheme="minorBidi" w:hint="cs"/>
+          <w:sz w:val="28"/>
+          <w:szCs w:val="28"/>
+          <w:rtl/>
+        </w:rPr>
+        <w:t xml:space="preserve"> של ארבעת הבתים שנקלטו.</w:t>
+      </w:r>
+      <w:r>
+        <w:rPr>
+          <w:rFonts w:asciiTheme="minorBidi" w:hAnsiTheme="minorBidi" w:hint="cs"/>
+          <w:sz w:val="28"/>
+          <w:szCs w:val="28"/>
+          <w:rtl/>
+        </w:rPr>
+        <w:t xml:space="preserve"> לאחר מכן, ארבעת התווים שנקלטו, שנסמנם לצורך הנוחות </w:t>
+      </w:r>
+      <w:proofErr w:type="spellStart"/>
+      <w:r>
+        <w:rPr>
+          <w:rFonts w:asciiTheme="minorBidi" w:hAnsiTheme="minorBidi"/>
+          <w:sz w:val="28"/>
+          <w:szCs w:val="28"/>
+        </w:rPr>
+        <w:t>abcd</w:t>
+      </w:r>
+      <w:proofErr w:type="spellEnd"/>
+      <w:r>
+        <w:rPr>
+          <w:rFonts w:asciiTheme="minorBidi" w:hAnsiTheme="minorBidi" w:hint="cs"/>
+          <w:sz w:val="28"/>
+          <w:szCs w:val="28"/>
+          <w:rtl/>
+        </w:rPr>
+        <w:t xml:space="preserve"> (כאשר </w:t>
+      </w:r>
+      <w:r>
+        <w:rPr>
+          <w:rFonts w:asciiTheme="minorBidi" w:hAnsiTheme="minorBidi"/>
+          <w:sz w:val="28"/>
+          <w:szCs w:val="28"/>
+        </w:rPr>
+        <w:t>a</w:t>
+      </w:r>
+      <w:r>
+        <w:rPr>
+          <w:rFonts w:asciiTheme="minorBidi" w:hAnsiTheme="minorBidi" w:hint="cs"/>
+          <w:sz w:val="28"/>
+          <w:szCs w:val="28"/>
+          <w:rtl/>
+        </w:rPr>
+        <w:t xml:space="preserve"> הוא הראשון ו-</w:t>
+      </w:r>
+      <w:r>
+        <w:rPr>
+          <w:rFonts w:asciiTheme="minorBidi" w:hAnsiTheme="minorBidi"/>
+          <w:sz w:val="28"/>
+          <w:szCs w:val="28"/>
+        </w:rPr>
+        <w:t>d</w:t>
+      </w:r>
+      <w:r>
+        <w:rPr>
+          <w:rFonts w:asciiTheme="minorBidi" w:hAnsiTheme="minorBidi" w:hint="cs"/>
+          <w:sz w:val="28"/>
+          <w:szCs w:val="28"/>
+          <w:rtl/>
+        </w:rPr>
+        <w:t xml:space="preserve"> הוא האחרון) מועתקים אחד אחד ל-</w:t>
+      </w:r>
+      <w:proofErr w:type="spellStart"/>
+      <w:r>
+        <w:rPr>
+          <w:rFonts w:asciiTheme="minorBidi" w:hAnsiTheme="minorBidi"/>
+          <w:sz w:val="28"/>
+          <w:szCs w:val="28"/>
+        </w:rPr>
+        <w:t>eax</w:t>
+      </w:r>
+      <w:proofErr w:type="spellEnd"/>
+      <w:r>
+        <w:rPr>
+          <w:rFonts w:asciiTheme="minorBidi" w:hAnsiTheme="minorBidi" w:hint="cs"/>
+          <w:sz w:val="28"/>
+          <w:szCs w:val="28"/>
+          <w:rtl/>
+        </w:rPr>
+        <w:t xml:space="preserve">, ומבצעים עליהם </w:t>
+      </w:r>
+      <w:r>
+        <w:rPr>
+          <w:rFonts w:asciiTheme="minorBidi" w:hAnsiTheme="minorBidi"/>
+          <w:sz w:val="28"/>
+          <w:szCs w:val="28"/>
+        </w:rPr>
+        <w:t>shift</w:t>
+      </w:r>
+      <w:r>
+        <w:rPr>
+          <w:rFonts w:asciiTheme="minorBidi" w:hAnsiTheme="minorBidi" w:hint="cs"/>
+          <w:sz w:val="28"/>
+          <w:szCs w:val="28"/>
+          <w:rtl/>
+        </w:rPr>
+        <w:t xml:space="preserve"> ו-</w:t>
+      </w:r>
+      <w:r>
+        <w:rPr>
+          <w:rFonts w:asciiTheme="minorBidi" w:hAnsiTheme="minorBidi"/>
+          <w:sz w:val="28"/>
+          <w:szCs w:val="28"/>
+        </w:rPr>
+        <w:t>or</w:t>
+      </w:r>
+      <w:r>
+        <w:rPr>
+          <w:rFonts w:asciiTheme="minorBidi" w:hAnsiTheme="minorBidi" w:hint="cs"/>
+          <w:sz w:val="28"/>
+          <w:szCs w:val="28"/>
+          <w:rtl/>
+        </w:rPr>
+        <w:t xml:space="preserve"> כך שלבסוף נקבל מתוך הקלט את </w:t>
+      </w:r>
+      <w:proofErr w:type="spellStart"/>
+      <w:r>
+        <w:rPr>
+          <w:rFonts w:asciiTheme="minorBidi" w:hAnsiTheme="minorBidi"/>
+          <w:sz w:val="28"/>
+          <w:szCs w:val="28"/>
+        </w:rPr>
+        <w:t>acbd</w:t>
+      </w:r>
+      <w:proofErr w:type="spellEnd"/>
+      <w:r>
+        <w:rPr>
+          <w:rFonts w:asciiTheme="minorBidi" w:hAnsiTheme="minorBidi" w:hint="cs"/>
+          <w:sz w:val="28"/>
+          <w:szCs w:val="28"/>
+          <w:rtl/>
+        </w:rPr>
+        <w:t>.</w:t>
+      </w:r>
+    </w:p>
+    <w:p>
+      <w:pPr>
+        <w:bidi/>
+        <w:ind w:left="360"/>
+        <w:rPr>
+          <w:rFonts w:asciiTheme="minorBidi" w:hAnsiTheme="minorBidi"/>
+          <w:sz w:val="28"/>
+          <w:szCs w:val="28"/>
+        </w:rPr>
+      </w:pPr>
+      <w:r>
+        <w:rPr>
+          <w:rFonts w:asciiTheme="minorBidi" w:hAnsiTheme="minorBidi" w:hint="cs"/>
+          <w:sz w:val="28"/>
+          <w:szCs w:val="28"/>
+          <w:rtl/>
+        </w:rPr>
+        <w:lastRenderedPageBreak/>
+        <w:t>לאחר מכן, מתבצע חיסור של המחרוזת שהתקבלה מהמחרוזת שנדחפה קודם לכן למחסנית (</w:t>
+      </w:r>
+      <w:r>
+        <w:rPr>
+          <w:rFonts w:asciiTheme="minorBidi" w:hAnsiTheme="minorBidi"/>
+          <w:sz w:val="28"/>
+          <w:szCs w:val="28"/>
+        </w:rPr>
+        <w:t>NLUL</w:t>
+      </w:r>
+      <w:r>
+        <w:rPr>
+          <w:rFonts w:asciiTheme="minorBidi" w:hAnsiTheme="minorBidi" w:hint="cs"/>
+          <w:sz w:val="28"/>
+          <w:szCs w:val="28"/>
+          <w:rtl/>
+        </w:rPr>
+        <w:t>) ומתבצעת גישה לכתובת שהתקבלה.</w:t>
+      </w:r>
+    </w:p>
+    <w:p>
+      <w:pPr>
+        <w:bidi/>
+        <w:ind w:left="360"/>
+        <w:rPr>
+          <w:rFonts w:asciiTheme="minorBidi" w:hAnsiTheme="minorBidi"/>
+          <w:sz w:val="28"/>
+          <w:szCs w:val="28"/>
+          <w:rtl/>
+        </w:rPr>
+      </w:pPr>
+      <w:r>
+        <w:rPr>
+          <w:rFonts w:asciiTheme="minorBidi" w:hAnsiTheme="minorBidi" w:hint="cs"/>
+          <w:sz w:val="28"/>
+          <w:szCs w:val="28"/>
+          <w:rtl/>
+        </w:rPr>
+        <w:t xml:space="preserve">עבור קלטים רבים שנזין, נקבל גישה לכתובת לא חוקית. כך למשל אם נזין </w:t>
+      </w:r>
+      <w:r>
+        <w:rPr>
+          <w:rFonts w:asciiTheme="minorBidi" w:hAnsiTheme="minorBidi" w:hint="cs"/>
+          <w:sz w:val="28"/>
+          <w:szCs w:val="28"/>
+        </w:rPr>
+        <w:t>NULL</w:t>
+      </w:r>
+      <w:r>
+        <w:rPr>
+          <w:rFonts w:asciiTheme="minorBidi" w:hAnsiTheme="minorBidi" w:hint="cs"/>
+          <w:sz w:val="28"/>
+          <w:szCs w:val="28"/>
+          <w:rtl/>
+        </w:rPr>
+        <w:t xml:space="preserve">, לאחר שינוי סדר האותיות תתקבל המחרוזת </w:t>
+      </w:r>
+      <w:r>
+        <w:rPr>
+          <w:rFonts w:asciiTheme="minorBidi" w:hAnsiTheme="minorBidi"/>
+          <w:sz w:val="28"/>
+          <w:szCs w:val="28"/>
+        </w:rPr>
+        <w:t>NLUL</w:t>
+      </w:r>
+      <w:r>
+        <w:rPr>
+          <w:rFonts w:asciiTheme="minorBidi" w:hAnsiTheme="minorBidi" w:hint="cs"/>
+          <w:sz w:val="28"/>
+          <w:szCs w:val="28"/>
+          <w:rtl/>
+        </w:rPr>
+        <w:t xml:space="preserve"> כך שהחיסור יניב 0 ובגישה לכתובת 0 נקבל חריגת גישה לכתובת לא חוקית. במקרה זה, ה-</w:t>
+      </w:r>
+      <w:r>
+        <w:rPr>
+          <w:rFonts w:asciiTheme="minorBidi" w:hAnsiTheme="minorBidi"/>
+          <w:sz w:val="28"/>
+          <w:szCs w:val="28"/>
+        </w:rPr>
+        <w:t>handler</w:t>
+      </w:r>
+      <w:r>
+        <w:rPr>
+          <w:rFonts w:asciiTheme="minorBidi" w:hAnsiTheme="minorBidi" w:hint="cs"/>
+          <w:sz w:val="28"/>
+          <w:szCs w:val="28"/>
+          <w:rtl/>
+        </w:rPr>
+        <w:t xml:space="preserve"> שהוגדר קודם לכן יקבל שליטה.</w:t>
+      </w:r>
+    </w:p>
+    <w:p>
+      <w:pPr>
+        <w:bidi/>
+        <w:ind w:left="360"/>
+        <w:rPr>
+          <w:rFonts w:asciiTheme="minorBidi" w:hAnsiTheme="minorBidi"/>
+          <w:sz w:val="28"/>
+          <w:szCs w:val="28"/>
+          <w:rtl/>
+        </w:rPr>
+      </w:pPr>
+      <w:r>
+        <w:rPr>
+          <w:rFonts w:asciiTheme="minorBidi" w:hAnsiTheme="minorBidi" w:hint="cs"/>
+          <w:sz w:val="28"/>
+          <w:szCs w:val="28"/>
+          <w:rtl/>
+        </w:rPr>
+        <w:t>ה-</w:t>
+      </w:r>
+      <w:r>
+        <w:rPr>
+          <w:rFonts w:asciiTheme="minorBidi" w:hAnsiTheme="minorBidi"/>
+          <w:sz w:val="28"/>
+          <w:szCs w:val="28"/>
+        </w:rPr>
+        <w:t>handler</w:t>
+      </w:r>
+      <w:r>
+        <w:rPr>
+          <w:rFonts w:asciiTheme="minorBidi" w:hAnsiTheme="minorBidi" w:hint="cs"/>
+          <w:sz w:val="28"/>
+          <w:szCs w:val="28"/>
+          <w:rtl/>
+        </w:rPr>
+        <w:t xml:space="preserve"> </w:t>
+      </w:r>
+      <w:r>
+        <w:rPr>
+          <w:rFonts w:asciiTheme="minorBidi" w:hAnsiTheme="minorBidi" w:hint="cs"/>
+          <w:sz w:val="28"/>
+          <w:szCs w:val="28"/>
+          <w:rtl/>
+        </w:rPr>
+        <w:t xml:space="preserve">מקבל את </w:t>
+      </w:r>
+      <w:r>
+        <w:rPr>
+          <w:rFonts w:asciiTheme="minorBidi" w:hAnsiTheme="minorBidi"/>
+          <w:sz w:val="28"/>
+          <w:szCs w:val="28"/>
+        </w:rPr>
+        <w:t>EXCEPTION_POINTERS</w:t>
+      </w:r>
+      <w:r>
+        <w:rPr>
+          <w:rFonts w:asciiTheme="minorBidi" w:hAnsiTheme="minorBidi" w:hint="cs"/>
+          <w:sz w:val="28"/>
+          <w:szCs w:val="28"/>
+          <w:rtl/>
+        </w:rPr>
+        <w:t xml:space="preserve"> שהוא ה-</w:t>
+      </w:r>
+      <w:r>
+        <w:rPr>
+          <w:rFonts w:asciiTheme="minorBidi" w:hAnsiTheme="minorBidi"/>
+          <w:sz w:val="28"/>
+          <w:szCs w:val="28"/>
+        </w:rPr>
+        <w:t>struct</w:t>
+      </w:r>
+      <w:r>
+        <w:rPr>
+          <w:rFonts w:asciiTheme="minorBidi" w:hAnsiTheme="minorBidi" w:hint="cs"/>
+          <w:sz w:val="28"/>
+          <w:szCs w:val="28"/>
+          <w:rtl/>
+        </w:rPr>
+        <w:t xml:space="preserve"> עם פרטי החריגה שנזרקה כארגומנט, ניגש אל הכתובת שלו שהוא האיבר הראשון ב-</w:t>
+      </w:r>
+      <w:r>
+        <w:rPr>
+          <w:rFonts w:asciiTheme="minorBidi" w:hAnsiTheme="minorBidi"/>
+          <w:sz w:val="28"/>
+          <w:szCs w:val="28"/>
+        </w:rPr>
+        <w:t>struct</w:t>
+      </w:r>
+      <w:r>
+        <w:rPr>
+          <w:rFonts w:asciiTheme="minorBidi" w:hAnsiTheme="minorBidi" w:hint="cs"/>
+          <w:sz w:val="28"/>
+          <w:szCs w:val="28"/>
+          <w:rtl/>
+        </w:rPr>
+        <w:t xml:space="preserve"> והוא </w:t>
+      </w:r>
+      <w:r>
+        <w:rPr>
+          <w:rFonts w:asciiTheme="minorBidi" w:hAnsiTheme="minorBidi" w:hint="cs"/>
+          <w:sz w:val="28"/>
+          <w:szCs w:val="28"/>
+        </w:rPr>
+        <w:t>E</w:t>
+      </w:r>
+      <w:r>
+        <w:rPr>
+          <w:rFonts w:asciiTheme="minorBidi" w:hAnsiTheme="minorBidi"/>
+          <w:sz w:val="28"/>
+          <w:szCs w:val="28"/>
+        </w:rPr>
+        <w:t>XCEPTION_RECORD</w:t>
+      </w:r>
+      <w:r>
+        <w:rPr>
+          <w:rFonts w:asciiTheme="minorBidi" w:hAnsiTheme="minorBidi" w:hint="cs"/>
+          <w:sz w:val="28"/>
+          <w:szCs w:val="28"/>
+          <w:rtl/>
+        </w:rPr>
+        <w:t xml:space="preserve"> ולאחר מכן ניגש אל האיבר הראשון בו שהוא קוד החריגה. הוא מוודא</w:t>
+      </w:r>
+      <w:r>
+        <w:rPr>
+          <w:rFonts w:asciiTheme="minorBidi" w:hAnsiTheme="minorBidi" w:hint="cs"/>
+          <w:sz w:val="28"/>
+          <w:szCs w:val="28"/>
+          <w:rtl/>
+        </w:rPr>
+        <w:t xml:space="preserve"> שקוד החריגה שנזרקה הוא </w:t>
+      </w:r>
+      <w:r>
+        <w:rPr>
+          <w:rFonts w:asciiTheme="minorBidi" w:hAnsiTheme="minorBidi"/>
+          <w:sz w:val="28"/>
+          <w:szCs w:val="28"/>
+        </w:rPr>
+        <w:t>0x</w:t>
+      </w:r>
+      <w:r>
+        <w:rPr>
+          <w:rFonts w:asciiTheme="minorBidi" w:hAnsiTheme="minorBidi"/>
+          <w:sz w:val="28"/>
+          <w:szCs w:val="28"/>
+        </w:rPr>
+        <w:t>0C0000005</w:t>
+      </w:r>
+      <w:r>
+        <w:rPr>
+          <w:rFonts w:asciiTheme="minorBidi" w:hAnsiTheme="minorBidi" w:hint="cs"/>
+          <w:sz w:val="28"/>
+          <w:szCs w:val="28"/>
+          <w:rtl/>
+        </w:rPr>
+        <w:t xml:space="preserve">, שזהו למעשה הקוד של </w:t>
+      </w:r>
+      <w:r>
+        <w:rPr>
+          <w:rFonts w:asciiTheme="minorBidi" w:hAnsiTheme="minorBidi"/>
+          <w:sz w:val="28"/>
+          <w:szCs w:val="28"/>
+        </w:rPr>
+        <w:t>Memory Access Violation</w:t>
+      </w:r>
+      <w:r>
+        <w:rPr>
+          <w:rFonts w:asciiTheme="minorBidi" w:hAnsiTheme="minorBidi" w:hint="cs"/>
+          <w:sz w:val="28"/>
+          <w:szCs w:val="28"/>
+          <w:rtl/>
+        </w:rPr>
+        <w:t xml:space="preserve"> ואחרת יוצא מה-</w:t>
+      </w:r>
+      <w:r>
+        <w:rPr>
+          <w:rFonts w:asciiTheme="minorBidi" w:hAnsiTheme="minorBidi"/>
+          <w:sz w:val="28"/>
+          <w:szCs w:val="28"/>
+        </w:rPr>
+        <w:t>handler</w:t>
+      </w:r>
+      <w:r>
+        <w:rPr>
+          <w:rFonts w:asciiTheme="minorBidi" w:hAnsiTheme="minorBidi" w:hint="cs"/>
+          <w:sz w:val="28"/>
+          <w:szCs w:val="28"/>
+          <w:rtl/>
+        </w:rPr>
+        <w:t>.</w:t>
+      </w:r>
+      <w:r>
+        <w:rPr>
+          <w:rFonts w:asciiTheme="minorBidi" w:hAnsiTheme="minorBidi" w:hint="cs"/>
+          <w:sz w:val="28"/>
+          <w:szCs w:val="28"/>
+          <w:rtl/>
+        </w:rPr>
+        <w:t xml:space="preserve"> לאחר מכן, ניגש באותה דרך אל האיבר השלישי ב-</w:t>
+      </w:r>
+      <w:r>
+        <w:rPr>
+          <w:rFonts w:asciiTheme="minorBidi" w:hAnsiTheme="minorBidi"/>
+          <w:sz w:val="28"/>
+          <w:szCs w:val="28"/>
+        </w:rPr>
+        <w:t>EXCEPTION_RECORD</w:t>
+      </w:r>
+      <w:r>
+        <w:rPr>
+          <w:rFonts w:asciiTheme="minorBidi" w:hAnsiTheme="minorBidi" w:hint="cs"/>
+          <w:sz w:val="28"/>
+          <w:szCs w:val="28"/>
+          <w:rtl/>
+        </w:rPr>
+        <w:t xml:space="preserve"> שהוא פוינטר שמצביע אל ה-</w:t>
+      </w:r>
+      <w:r>
+        <w:rPr>
+          <w:rFonts w:asciiTheme="minorBidi" w:hAnsiTheme="minorBidi"/>
+          <w:sz w:val="28"/>
+          <w:szCs w:val="28"/>
+        </w:rPr>
+        <w:t>EXCEPTION_RECORD</w:t>
+      </w:r>
+      <w:r>
+        <w:rPr>
+          <w:rFonts w:asciiTheme="minorBidi" w:hAnsiTheme="minorBidi" w:hint="cs"/>
+          <w:sz w:val="28"/>
+          <w:szCs w:val="28"/>
+          <w:rtl/>
+        </w:rPr>
+        <w:t xml:space="preserve"> הבא ומוודא שאינו 0 </w:t>
+      </w:r>
+      <w:r>
+        <w:rPr>
+          <w:rFonts w:asciiTheme="minorBidi" w:hAnsiTheme="minorBidi"/>
+          <w:sz w:val="28"/>
+          <w:szCs w:val="28"/>
+          <w:rtl/>
+        </w:rPr>
+        <w:t>–</w:t>
+      </w:r>
+      <w:r>
+        <w:rPr>
+          <w:rFonts w:asciiTheme="minorBidi" w:hAnsiTheme="minorBidi" w:hint="cs"/>
+          <w:sz w:val="28"/>
+          <w:szCs w:val="28"/>
+          <w:rtl/>
+        </w:rPr>
+        <w:t xml:space="preserve"> כלומר, שלא התקבלה חריגה נוספת.</w:t>
+      </w:r>
+      <w:r>
+        <w:rPr>
+          <w:rFonts w:asciiTheme="minorBidi" w:hAnsiTheme="minorBidi" w:hint="cs"/>
+          <w:sz w:val="28"/>
+          <w:szCs w:val="28"/>
+          <w:rtl/>
+        </w:rPr>
+        <w:t xml:space="preserve"> </w:t>
+      </w:r>
+      <w:r>
+        <w:rPr>
+          <w:rFonts w:asciiTheme="minorBidi" w:hAnsiTheme="minorBidi" w:hint="cs"/>
+          <w:sz w:val="28"/>
+          <w:szCs w:val="28"/>
+          <w:rtl/>
+        </w:rPr>
+        <w:t>לאחר מכן, כותבים 1 בכתובת 408020 (שערכה הקודם היה 0</w:t>
+      </w:r>
+      <w:r>
+        <w:rPr>
+          <w:rFonts w:asciiTheme="minorBidi" w:hAnsiTheme="minorBidi" w:hint="cs"/>
+          <w:sz w:val="28"/>
+          <w:szCs w:val="28"/>
+          <w:rtl/>
+        </w:rPr>
+        <w:t>) ובודקים</w:t>
+      </w:r>
+      <w:r>
+        <w:rPr>
+          <w:rFonts w:asciiTheme="minorBidi" w:hAnsiTheme="minorBidi" w:hint="cs"/>
+          <w:sz w:val="28"/>
+          <w:szCs w:val="28"/>
+          <w:rtl/>
+        </w:rPr>
+        <w:t>. לאחר היציאה מה-</w:t>
+      </w:r>
+      <w:r>
+        <w:rPr>
+          <w:rFonts w:asciiTheme="minorBidi" w:hAnsiTheme="minorBidi"/>
+          <w:sz w:val="28"/>
+          <w:szCs w:val="28"/>
+        </w:rPr>
+        <w:t>handler</w:t>
+      </w:r>
+      <w:r>
+        <w:rPr>
+          <w:rFonts w:asciiTheme="minorBidi" w:hAnsiTheme="minorBidi" w:hint="cs"/>
+          <w:sz w:val="28"/>
+          <w:szCs w:val="28"/>
+          <w:rtl/>
+        </w:rPr>
+        <w:t xml:space="preserve">, מתבצעת בדיקה לערך ב-408020 ומבצעים לו </w:t>
+      </w:r>
+      <w:r>
+        <w:rPr>
+          <w:rFonts w:asciiTheme="minorBidi" w:hAnsiTheme="minorBidi"/>
+          <w:sz w:val="28"/>
+          <w:szCs w:val="28"/>
+        </w:rPr>
+        <w:t>test</w:t>
+      </w:r>
+      <w:r>
+        <w:rPr>
+          <w:rFonts w:asciiTheme="minorBidi" w:hAnsiTheme="minorBidi" w:hint="cs"/>
+          <w:sz w:val="28"/>
+          <w:szCs w:val="28"/>
+          <w:rtl/>
+        </w:rPr>
+        <w:t>, כך שאם הקוד לא עבר דרך ה-</w:t>
+      </w:r>
+      <w:r>
+        <w:rPr>
+          <w:rFonts w:asciiTheme="minorBidi" w:hAnsiTheme="minorBidi"/>
+          <w:sz w:val="28"/>
+          <w:szCs w:val="28"/>
+        </w:rPr>
+        <w:t>handler</w:t>
+      </w:r>
+      <w:r>
+        <w:rPr>
+          <w:rFonts w:asciiTheme="minorBidi" w:hAnsiTheme="minorBidi" w:hint="cs"/>
+          <w:sz w:val="28"/>
+          <w:szCs w:val="28"/>
+          <w:rtl/>
+        </w:rPr>
+        <w:t xml:space="preserve"> ששינה אותו מ-0, התכנית היתה עוצרת כאן.</w:t>
+      </w:r>
+      <w:r>
+        <w:rPr>
+          <w:rFonts w:asciiTheme="minorBidi" w:hAnsiTheme="minorBidi"/>
+          <w:sz w:val="28"/>
+          <w:szCs w:val="28"/>
+        </w:rPr>
+        <w:t xml:space="preserve"> </w:t>
+      </w:r>
+      <w:r>
+        <w:rPr>
+          <w:rFonts w:asciiTheme="minorBidi" w:hAnsiTheme="minorBidi" w:hint="cs"/>
+          <w:sz w:val="28"/>
+          <w:szCs w:val="28"/>
+          <w:rtl/>
+        </w:rPr>
+        <w:t xml:space="preserve">לאחר מכן ע"י </w:t>
+      </w:r>
+      <w:proofErr w:type="spellStart"/>
+      <w:r>
+        <w:rPr>
+          <w:rFonts w:asciiTheme="minorBidi" w:hAnsiTheme="minorBidi"/>
+          <w:sz w:val="28"/>
+          <w:szCs w:val="28"/>
+        </w:rPr>
+        <w:t>VirtualProtect</w:t>
+      </w:r>
+      <w:proofErr w:type="spellEnd"/>
+      <w:r>
+        <w:rPr>
+          <w:rFonts w:asciiTheme="minorBidi" w:hAnsiTheme="minorBidi" w:hint="cs"/>
+          <w:sz w:val="28"/>
+          <w:szCs w:val="28"/>
+          <w:rtl/>
+        </w:rPr>
+        <w:t xml:space="preserve"> משנים את ה-</w:t>
+      </w:r>
+      <w:r>
+        <w:rPr>
+          <w:rFonts w:asciiTheme="minorBidi" w:hAnsiTheme="minorBidi"/>
+          <w:sz w:val="28"/>
+          <w:szCs w:val="28"/>
+        </w:rPr>
+        <w:t>Context</w:t>
+      </w:r>
+      <w:r>
+        <w:rPr>
+          <w:rFonts w:asciiTheme="minorBidi" w:hAnsiTheme="minorBidi" w:hint="cs"/>
+          <w:sz w:val="28"/>
+          <w:szCs w:val="28"/>
+          <w:rtl/>
+        </w:rPr>
+        <w:t xml:space="preserve"> של החריגה כך שהתכנית תוכל להמשיך לרוץ וממשיכים לפונקציה הבאה.</w:t>
+      </w:r>
+    </w:p>
+    <w:p>
+      <w:pPr>
+        <w:bidi/>
+        <w:ind w:left="360"/>
+        <w:rPr>
+          <w:rFonts w:asciiTheme="minorBidi" w:hAnsiTheme="minorBidi"/>
+          <w:sz w:val="28"/>
+          <w:szCs w:val="28"/>
+          <w:rtl/>
+        </w:rPr>
+      </w:pPr>
+      <w:r>
+        <w:rPr>
+          <w:rFonts w:asciiTheme="minorBidi" w:hAnsiTheme="minorBidi" w:hint="cs"/>
+          <w:sz w:val="28"/>
+          <w:szCs w:val="28"/>
+          <w:rtl/>
+        </w:rPr>
+        <w:t>מקבלים מהמשתמש קלט של תווים עד קבלת שורה חדשה (אנטר) ועוברים בלולאה על 19 התווים הראשונים.</w:t>
+      </w:r>
+      <w:r>
+        <w:rPr>
+          <w:rFonts w:asciiTheme="minorBidi" w:hAnsiTheme="minorBidi" w:hint="cs"/>
+          <w:sz w:val="28"/>
+          <w:szCs w:val="28"/>
+          <w:rtl/>
+        </w:rPr>
+        <w:t xml:space="preserve"> מכל אחד מהתווים מחסרים </w:t>
+      </w:r>
+      <w:r>
+        <w:rPr>
+          <w:rFonts w:asciiTheme="minorBidi" w:hAnsiTheme="minorBidi"/>
+          <w:sz w:val="28"/>
+          <w:szCs w:val="28"/>
+        </w:rPr>
+        <w:t>0x41</w:t>
+      </w:r>
+      <w:r>
+        <w:rPr>
+          <w:rFonts w:asciiTheme="minorBidi" w:hAnsiTheme="minorBidi" w:hint="cs"/>
+          <w:sz w:val="28"/>
+          <w:szCs w:val="28"/>
+          <w:rtl/>
+        </w:rPr>
+        <w:t xml:space="preserve"> השקול לאות </w:t>
+      </w:r>
+      <w:r>
+        <w:rPr>
+          <w:rFonts w:asciiTheme="minorBidi" w:hAnsiTheme="minorBidi" w:hint="cs"/>
+          <w:sz w:val="28"/>
+          <w:szCs w:val="28"/>
+        </w:rPr>
+        <w:t>A</w:t>
+      </w:r>
+      <w:r>
+        <w:rPr>
+          <w:rFonts w:asciiTheme="minorBidi" w:hAnsiTheme="minorBidi" w:hint="cs"/>
+          <w:sz w:val="28"/>
+          <w:szCs w:val="28"/>
+          <w:rtl/>
+        </w:rPr>
+        <w:t xml:space="preserve"> בייצוג </w:t>
+      </w:r>
+      <w:r>
+        <w:rPr>
+          <w:rFonts w:asciiTheme="minorBidi" w:hAnsiTheme="minorBidi" w:hint="cs"/>
+          <w:sz w:val="28"/>
+          <w:szCs w:val="28"/>
+        </w:rPr>
+        <w:t>ASCII</w:t>
+      </w:r>
+      <w:r>
+        <w:rPr>
+          <w:rFonts w:asciiTheme="minorBidi" w:hAnsiTheme="minorBidi" w:hint="cs"/>
+          <w:sz w:val="28"/>
+          <w:szCs w:val="28"/>
+          <w:rtl/>
+        </w:rPr>
+        <w:t xml:space="preserve">. לאחר המעבר על כל 19 התווים הראשונים, נכנסים שוב ללולאה שרצה על אותם 19 התווים לאחר השינוי שבוצע להם. בכל איטרציה, מכניסים את אותו הקבוע </w:t>
+      </w:r>
+      <w:r>
+        <w:rPr>
+          <w:rFonts w:asciiTheme="minorBidi" w:hAnsiTheme="minorBidi"/>
+          <w:sz w:val="28"/>
+          <w:szCs w:val="28"/>
+        </w:rPr>
+        <w:t>0x6BCA1AF3</w:t>
+      </w:r>
+      <w:r>
+        <w:rPr>
+          <w:rFonts w:asciiTheme="minorBidi" w:hAnsiTheme="minorBidi" w:hint="cs"/>
+          <w:sz w:val="28"/>
+          <w:szCs w:val="28"/>
+          <w:rtl/>
+        </w:rPr>
+        <w:t xml:space="preserve"> לרגיסטר ומבצעים עליו פעולות אריתמטיות ביחד עם האינדקס של האיטרציה הנוכחית.</w:t>
+      </w:r>
+      <w:r>
+        <w:rPr>
+          <w:rFonts w:asciiTheme="minorBidi" w:hAnsiTheme="minorBidi" w:hint="cs"/>
+          <w:sz w:val="28"/>
+          <w:szCs w:val="28"/>
+          <w:rtl/>
+        </w:rPr>
+        <w:t xml:space="preserve"> תוצאת הפעולות האריתמטיות היא אינדקס של אחד התווים במילה. לאחר קבלת האינדקס, מבצעים </w:t>
+      </w:r>
+      <w:proofErr w:type="spellStart"/>
+      <w:r>
+        <w:rPr>
+          <w:rFonts w:asciiTheme="minorBidi" w:hAnsiTheme="minorBidi"/>
+          <w:sz w:val="28"/>
+          <w:szCs w:val="28"/>
+        </w:rPr>
+        <w:t>xor</w:t>
+      </w:r>
+      <w:proofErr w:type="spellEnd"/>
+      <w:r>
+        <w:rPr>
+          <w:rFonts w:asciiTheme="minorBidi" w:hAnsiTheme="minorBidi" w:hint="cs"/>
+          <w:sz w:val="28"/>
+          <w:szCs w:val="28"/>
+          <w:rtl/>
+        </w:rPr>
+        <w:t xml:space="preserve"> בין האינדקס שחושב לבין האינדקס התואם לאיטרציה הנוכחית על התווים ואת התוצאה שומרים במקום התו המופיע באינדקס הנוכחי.</w:t>
+      </w:r>
+      <w:r>
+        <w:rPr>
+          <w:rFonts w:asciiTheme="minorBidi" w:hAnsiTheme="minorBidi" w:hint="cs"/>
+          <w:sz w:val="28"/>
+          <w:szCs w:val="28"/>
+          <w:rtl/>
+        </w:rPr>
+        <w:t xml:space="preserve"> למשל, באיטרציה הראשונה מתבצע חישוב </w:t>
+      </w:r>
+      <w:proofErr w:type="spellStart"/>
+      <w:r>
+        <w:rPr>
+          <w:rFonts w:asciiTheme="minorBidi" w:hAnsiTheme="minorBidi"/>
+          <w:sz w:val="28"/>
+          <w:szCs w:val="28"/>
+        </w:rPr>
+        <w:t>xor</w:t>
+      </w:r>
+      <w:proofErr w:type="spellEnd"/>
+      <w:r>
+        <w:rPr>
+          <w:rFonts w:asciiTheme="minorBidi" w:hAnsiTheme="minorBidi" w:hint="cs"/>
+          <w:sz w:val="28"/>
+          <w:szCs w:val="28"/>
+          <w:rtl/>
+        </w:rPr>
+        <w:t xml:space="preserve"> של התו הראשון עם התו השני והתוצאה נשמרת במקום התו הראשון.</w:t>
+      </w:r>
+      <w:r>
+        <w:rPr>
+          <w:rFonts w:asciiTheme="minorBidi" w:hAnsiTheme="minorBidi"/>
+          <w:sz w:val="28"/>
+          <w:szCs w:val="28"/>
+        </w:rPr>
+        <w:t xml:space="preserve"> </w:t>
+      </w:r>
+      <w:r>
+        <w:rPr>
+          <w:rFonts w:asciiTheme="minorBidi" w:hAnsiTheme="minorBidi" w:hint="cs"/>
+          <w:sz w:val="28"/>
+          <w:szCs w:val="28"/>
+          <w:rtl/>
+        </w:rPr>
+        <w:t>בכל איטרציה מתבצע כך על שני התווים העוקבים ואילו באיטרציה האחרונה נבדק התו האחרון עם התו הראשון ותוצאת ה-</w:t>
+      </w:r>
+      <w:proofErr w:type="spellStart"/>
+      <w:r>
+        <w:rPr>
+          <w:rFonts w:asciiTheme="minorBidi" w:hAnsiTheme="minorBidi"/>
+          <w:sz w:val="28"/>
+          <w:szCs w:val="28"/>
+        </w:rPr>
+        <w:t>xor</w:t>
+      </w:r>
+      <w:proofErr w:type="spellEnd"/>
+      <w:r>
+        <w:rPr>
+          <w:rFonts w:asciiTheme="minorBidi" w:hAnsiTheme="minorBidi" w:hint="cs"/>
+          <w:sz w:val="28"/>
+          <w:szCs w:val="28"/>
+          <w:rtl/>
+        </w:rPr>
+        <w:t xml:space="preserve"> מחליפה את התו האחרון.</w:t>
+      </w:r>
+      <w:r>
+        <w:rPr>
+          <w:rFonts w:asciiTheme="minorBidi" w:hAnsiTheme="minorBidi" w:hint="cs"/>
+          <w:sz w:val="28"/>
+          <w:szCs w:val="28"/>
+          <w:rtl/>
+        </w:rPr>
+        <w:t xml:space="preserve"> לאחר מכן נכנסים ללולאה נוספת, עוברים שוב על התווים מההתחלה עד הסוף ומוסיפים לכל אחד </w:t>
+      </w:r>
+      <w:r>
+        <w:rPr>
+          <w:rFonts w:asciiTheme="minorBidi" w:hAnsiTheme="minorBidi"/>
+          <w:sz w:val="28"/>
+          <w:szCs w:val="28"/>
+        </w:rPr>
+        <w:t>0x41</w:t>
+      </w:r>
+      <w:r>
+        <w:rPr>
+          <w:rFonts w:asciiTheme="minorBidi" w:hAnsiTheme="minorBidi" w:hint="cs"/>
+          <w:sz w:val="28"/>
+          <w:szCs w:val="28"/>
+          <w:rtl/>
+        </w:rPr>
+        <w:t xml:space="preserve"> השקול לאות </w:t>
+      </w:r>
+      <w:r>
+        <w:rPr>
+          <w:rFonts w:asciiTheme="minorBidi" w:hAnsiTheme="minorBidi" w:hint="cs"/>
+          <w:sz w:val="28"/>
+          <w:szCs w:val="28"/>
+        </w:rPr>
+        <w:t>A</w:t>
+      </w:r>
+      <w:r>
+        <w:rPr>
+          <w:rFonts w:asciiTheme="minorBidi" w:hAnsiTheme="minorBidi" w:hint="cs"/>
+          <w:sz w:val="28"/>
+          <w:szCs w:val="28"/>
+          <w:rtl/>
+        </w:rPr>
+        <w:t xml:space="preserve"> בייצוג </w:t>
+      </w:r>
+      <w:r>
+        <w:rPr>
+          <w:rFonts w:asciiTheme="minorBidi" w:hAnsiTheme="minorBidi" w:hint="cs"/>
+          <w:sz w:val="28"/>
+          <w:szCs w:val="28"/>
+        </w:rPr>
+        <w:t>ASCII</w:t>
+      </w:r>
+      <w:r>
+        <w:rPr>
+          <w:rFonts w:asciiTheme="minorBidi" w:hAnsiTheme="minorBidi" w:hint="cs"/>
+          <w:sz w:val="28"/>
+          <w:szCs w:val="28"/>
+          <w:rtl/>
+        </w:rPr>
+        <w:t>.</w:t>
+      </w:r>
+    </w:p>
+    <w:p>
+      <w:pPr>
+        <w:bidi/>
+        <w:ind w:left="360"/>
+        <w:rPr>
+          <w:rFonts w:asciiTheme="minorBidi" w:hAnsiTheme="minorBidi"/>
+          <w:sz w:val="28"/>
+          <w:szCs w:val="28"/>
+          <w:rtl/>
+        </w:rPr>
+      </w:pPr>
+      <w:r>
+        <w:rPr>
+          <w:rFonts w:asciiTheme="minorBidi" w:hAnsiTheme="minorBidi" w:hint="cs"/>
+          <w:sz w:val="28"/>
+          <w:szCs w:val="28"/>
+          <w:rtl/>
+        </w:rPr>
+        <w:t xml:space="preserve">לאחר היציאה מהלולאה, משווים את התוצאה שהתקבלה מהפעולות על הקלט ומשווים את 19 התווים הראשונים ע"י </w:t>
+      </w:r>
+      <w:proofErr w:type="spellStart"/>
+      <w:r>
+        <w:rPr>
+          <w:rFonts w:asciiTheme="minorBidi" w:hAnsiTheme="minorBidi"/>
+          <w:sz w:val="28"/>
+          <w:szCs w:val="28"/>
+        </w:rPr>
+        <w:t>strncmp</w:t>
+      </w:r>
+      <w:proofErr w:type="spellEnd"/>
+      <w:r>
+        <w:rPr>
+          <w:rFonts w:asciiTheme="minorBidi" w:hAnsiTheme="minorBidi" w:hint="cs"/>
+          <w:sz w:val="28"/>
+          <w:szCs w:val="28"/>
+          <w:rtl/>
+        </w:rPr>
+        <w:t xml:space="preserve"> (מקבל את 19 כארגומנט כך שישווה רק את 19 התווים הראשונים) למחרוזת הקבועה "</w:t>
+      </w:r>
+      <w:r>
+        <w:rPr>
+          <w:rFonts w:asciiTheme="minorBidi" w:hAnsiTheme="minorBidi"/>
+          <w:sz w:val="28"/>
+          <w:szCs w:val="28"/>
+        </w:rPr>
+        <w:t>AICIDLMGIIAOENGLAHE</w:t>
+      </w:r>
+      <w:r>
+        <w:rPr>
+          <w:rFonts w:asciiTheme="minorBidi" w:hAnsiTheme="minorBidi" w:hint="cs"/>
+          <w:sz w:val="28"/>
+          <w:szCs w:val="28"/>
+          <w:rtl/>
+        </w:rPr>
+        <w:t xml:space="preserve">". </w:t>
+      </w:r>
+    </w:p>
+    <w:p>
+      <w:pPr>
+        <w:bidi/>
+        <w:ind w:left="360"/>
+        <w:rPr>
+          <w:rFonts w:asciiTheme="minorBidi" w:hAnsiTheme="minorBidi"/>
+          <w:sz w:val="28"/>
+          <w:szCs w:val="28"/>
+          <w:rtl/>
+        </w:rPr>
+      </w:pPr>
+      <w:r>
+        <w:rPr>
+          <w:rFonts w:asciiTheme="minorBidi" w:hAnsiTheme="minorBidi" w:cs="Arial"/>
+          <w:sz w:val="28"/>
+          <w:szCs w:val="28"/>
+          <w:rtl/>
+        </w:rPr>
+        <w:lastRenderedPageBreak/>
+        <w:drawing>
+          <wp:anchor distT="0" distB="0" distL="114300" distR="114300" simplePos="0" relativeHeight="251664384" behindDoc="0" locked="0" layoutInCell="1" allowOverlap="1" wp14:anchorId="2DB8A0D0" wp14:editId="49AE264D">
+            <wp:simplePos x="0" y="0"/>
+            <wp:positionH relativeFrom="margin">
+              <wp:posOffset>-299050</wp:posOffset>
+            </wp:positionH>
+            <wp:positionV relativeFrom="paragraph">
+              <wp:posOffset>318770</wp:posOffset>
+            </wp:positionV>
+            <wp:extent cx="6588168" cy="1543574"/>
+            <wp:effectExtent l="0" t="0" r="3175" b="0"/>
+            <wp:wrapNone/>
+            <wp:docPr id="4" name="Picture 4"/>
+            <wp:cNvGraphicFramePr>
+              <a:graphicFrameLocks xmlns:a="http://schemas.openxmlformats.org/drawingml/2006/main" noChangeAspect="1"/>
+            </wp:cNvGraphicFramePr>
+            <a:graphic xmlns:a="http://schemas.openxmlformats.org/drawingml/2006/main">
+              <a:graphicData uri="http://schemas.openxmlformats.org/drawingml/2006/picture">
+                <pic:pic xmlns:pic="http://schemas.openxmlformats.org/drawingml/2006/picture">
+                  <pic:nvPicPr>
+                    <pic:cNvPr id="1" name=""/>
+                    <pic:cNvPicPr/>
+                  </pic:nvPicPr>
+                  <pic:blipFill>
+                    <a:blip r:embed="rId8"/>
+                    <a:stretch>
+                      <a:fillRect/>
+                    </a:stretch>
+                  </pic:blipFill>
+                  <pic:spPr>
+                    <a:xfrm>
+                      <a:off x="0" y="0"/>
+                      <a:ext cx="6588168" cy="1543574"/>
+                    </a:xfrm>
+                    <a:prstGeom prst="rect">
+                      <a:avLst/>
+                    </a:prstGeom>
+                  </pic:spPr>
+                </pic:pic>
+              </a:graphicData>
+            </a:graphic>
+            <wp14:sizeRelH relativeFrom="margin">
+              <wp14:pctWidth>0</wp14:pctWidth>
+            </wp14:sizeRelH>
+            <wp14:sizeRelV relativeFrom="margin">
+              <wp14:pctHeight>0</wp14:pctHeight>
+            </wp14:sizeRelV>
+          </wp:anchor>
+        </w:drawing>
+      </w:r>
+      <w:r>
+        <w:rPr>
+          <w:rFonts w:asciiTheme="minorBidi" w:hAnsiTheme="minorBidi" w:hint="cs"/>
+          <w:sz w:val="28"/>
+          <w:szCs w:val="28"/>
+          <w:rtl/>
+        </w:rPr>
+        <w:t>כתבנו סקריפט פייתון הפותר את הבעיה:</w:t>
+      </w:r>
+    </w:p>
+    <w:p>
+      <w:pPr>
+        <w:bidi/>
+        <w:ind w:left="360"/>
+        <w:rPr>
+          <w:rFonts w:asciiTheme="minorBidi" w:hAnsiTheme="minorBidi"/>
+          <w:sz w:val="28"/>
+          <w:szCs w:val="28"/>
+          <w:rtl/>
+        </w:rPr>
+      </w:pPr>
+    </w:p>
+    <w:p>
+      <w:pPr>
+        <w:bidi/>
+        <w:ind w:left="360"/>
+        <w:rPr>
+          <w:rFonts w:asciiTheme="minorBidi" w:hAnsiTheme="minorBidi"/>
+          <w:sz w:val="28"/>
+          <w:szCs w:val="28"/>
+          <w:rtl/>
+        </w:rPr>
+      </w:pPr>
+    </w:p>
+    <w:p>
+      <w:pPr>
+        <w:bidi/>
+        <w:ind w:left="360"/>
+        <w:rPr>
+          <w:rFonts w:asciiTheme="minorBidi" w:hAnsiTheme="minorBidi"/>
+          <w:sz w:val="28"/>
+          <w:szCs w:val="28"/>
+          <w:rtl/>
+        </w:rPr>
+      </w:pPr>
+    </w:p>
+    <w:p>
+      <w:pPr>
+        <w:bidi/>
+        <w:ind w:left="360"/>
+        <w:rPr>
+          <w:rFonts w:asciiTheme="minorBidi" w:hAnsiTheme="minorBidi"/>
+          <w:sz w:val="28"/>
+          <w:szCs w:val="28"/>
+          <w:rtl/>
+        </w:rPr>
+      </w:pPr>
+    </w:p>
+    <w:p>
+      <w:pPr>
+        <w:bidi/>
+        <w:ind w:left="360"/>
+        <w:rPr>
+          <w:rFonts w:asciiTheme="minorBidi" w:hAnsiTheme="minorBidi"/>
+          <w:sz w:val="28"/>
+          <w:szCs w:val="28"/>
+          <w:rtl/>
+        </w:rPr>
+      </w:pPr>
+    </w:p>
+    <w:p>
+      <w:pPr>
+        <w:bidi/>
+        <w:ind w:left="360"/>
+        <w:rPr>
+          <w:rFonts w:asciiTheme="minorBidi" w:hAnsiTheme="minorBidi"/>
+          <w:sz w:val="28"/>
+          <w:szCs w:val="28"/>
+          <w:rtl/>
+        </w:rPr>
+      </w:pPr>
+      <w:r>
+        <w:rPr>
+          <w:rFonts w:asciiTheme="minorBidi" w:hAnsiTheme="minorBidi" w:hint="cs"/>
+          <w:sz w:val="28"/>
+          <w:szCs w:val="28"/>
+          <w:rtl/>
+        </w:rPr>
+        <w:t xml:space="preserve">וקיבלנו את הפלט הנ"ל: </w:t>
+      </w:r>
+      <w:r>
+        <w:rPr>
+          <w:rFonts w:asciiTheme="minorBidi" w:hAnsiTheme="minorBidi"/>
+          <w:sz w:val="28"/>
+          <w:szCs w:val="28"/>
+        </w:rPr>
+        <w:t>JJBDLIDPJBJJHDOIDDE</w:t>
+      </w:r>
+    </w:p>
+    <w:p>
+      <w:pPr>
+        <w:bidi/>
+        <w:ind w:left="360"/>
+        <w:rPr>
+          <w:rFonts w:asciiTheme="minorBidi" w:hAnsiTheme="minorBidi" w:hint="cs"/>
+          <w:sz w:val="28"/>
+          <w:szCs w:val="28"/>
+        </w:rPr>
+      </w:pPr>
       <w:bookmarkStart w:id="0" w:name="_GoBack"/>
       <w:bookmarkEnd w:id="0"/>
-      <w:r>
-        <w:rPr>
-          <w:rFonts w:asciiTheme="minorBidi" w:hAnsiTheme="minorBidi" w:hint="cs"/>
-          <w:sz w:val="28"/>
-          <w:szCs w:val="28"/>
-          <w:rtl/>
-        </w:rPr>
-        <w:t xml:space="preserve"> וקיבלנו</w:t>
-      </w:r>
-    </w:p>
-    <w:p>
-      <w:pPr>
-        <w:bidi/>
-        <w:ind w:left="360"/>
-        <w:rPr>
-          <w:rFonts w:asciiTheme="minorBidi" w:hAnsiTheme="minorBidi"/>
-          <w:sz w:val="28"/>
-          <w:szCs w:val="28"/>
-          <w:rtl/>
-        </w:rPr>
-      </w:pPr>
-      <w:r>
-        <w:rPr>
-          <w:rFonts w:asciiTheme="minorBidi" w:hAnsiTheme="minorBidi"/>
-          <w:sz w:val="28"/>
-          <w:szCs w:val="28"/>
-        </w:rPr>
-        <w:t>The encryption super secret key is (?FRcQ,AfcjZrdkv</w:t>
-      </w:r>
-    </w:p>
-    <w:p>
-      <w:pPr>
-        <w:bidi/>
-        <w:ind w:left="360"/>
-        <w:rPr>
-          <w:rFonts w:asciiTheme="minorBidi" w:hAnsiTheme="minorBidi" w:hint="cs"/>
-          <w:sz w:val="28"/>
-          <w:szCs w:val="28"/>
-          <w:rtl/>
-        </w:rPr>
-      </w:pPr>
     </w:p>
     <w:sectPr>
       <w:pgSz w:w="12240" w:h="15840"/>

</xml_diff>

<commit_message>
giant finished: updated dry and input
</commit_message>
<xml_diff>
--- a/ex2/dry.docx
+++ b/ex2/dry.docx
@@ -194,7 +194,6 @@
           <w:szCs w:val="28"/>
         </w:rPr>
       </w:pPr>
-      <w:proofErr w:type="gramStart"/>
       <w:r>
         <w:rPr>
           <w:rFonts w:asciiTheme="minorBidi" w:hAnsiTheme="minorBidi"/>
@@ -205,7 +204,6 @@
         </w:rPr>
         <w:t>:wizard</w:t>
       </w:r>
-      <w:proofErr w:type="gramEnd"/>
     </w:p>
     <w:p>
       <w:pPr>
@@ -299,7 +297,6 @@
         </w:rPr>
         <w:t xml:space="preserve">ניתן לראות כי בתחילת הקובץ קוראים לפונקציה </w:t>
       </w:r>
-      <w:proofErr w:type="spellStart"/>
       <w:r>
         <w:rPr>
           <w:rFonts w:asciiTheme="minorBidi" w:hAnsiTheme="minorBidi"/>
@@ -308,7 +305,6 @@
         </w:rPr>
         <w:t>TlsCallback</w:t>
       </w:r>
-      <w:proofErr w:type="spellEnd"/>
       <w:r>
         <w:rPr>
           <w:rFonts w:asciiTheme="minorBidi" w:hAnsiTheme="minorBidi" w:hint="cs"/>
@@ -318,7 +314,6 @@
         </w:rPr>
         <w:t>, מה שלהבנתנו מסבך את המעבר עם דיבאגר, זאת היות ו-</w:t>
       </w:r>
-      <w:proofErr w:type="spellStart"/>
       <w:r>
         <w:rPr>
           <w:rFonts w:asciiTheme="minorBidi" w:hAnsiTheme="minorBidi"/>
@@ -327,7 +322,6 @@
         </w:rPr>
         <w:t>TlsCallback</w:t>
       </w:r>
-      <w:proofErr w:type="spellEnd"/>
       <w:r>
         <w:rPr>
           <w:rFonts w:asciiTheme="minorBidi" w:hAnsiTheme="minorBidi" w:hint="cs"/>
@@ -406,7 +400,6 @@
         </w:rPr>
         <w:t xml:space="preserve">מלבד להיותו מספר בייצוג </w:t>
       </w:r>
-      <w:proofErr w:type="spellStart"/>
       <w:r>
         <w:rPr>
           <w:rFonts w:asciiTheme="minorBidi" w:hAnsiTheme="minorBidi"/>
@@ -415,7 +408,6 @@
         </w:rPr>
         <w:t>hexa</w:t>
       </w:r>
-      <w:proofErr w:type="spellEnd"/>
       <w:r>
         <w:rPr>
           <w:rFonts w:asciiTheme="minorBidi" w:hAnsiTheme="minorBidi" w:hint="cs"/>
@@ -460,7 +452,6 @@
         </w:rPr>
         <w:t xml:space="preserve">. במידה ונכניס מספר אקראי, בסוף יודפס לנו ג'יבריש. הדרך לבצע </w:t>
       </w:r>
-      <w:proofErr w:type="spellStart"/>
       <w:r>
         <w:rPr>
           <w:rFonts w:asciiTheme="minorBidi" w:hAnsiTheme="minorBidi"/>
@@ -469,7 +460,6 @@
         </w:rPr>
         <w:t>unhash</w:t>
       </w:r>
-      <w:proofErr w:type="spellEnd"/>
       <w:r>
         <w:rPr>
           <w:rFonts w:asciiTheme="minorBidi" w:hAnsiTheme="minorBidi" w:hint="cs"/>
@@ -538,7 +528,6 @@
         </w:rPr>
         <w:t>. מאחר והקלט בשלב זה הוא ב-</w:t>
       </w:r>
-      <w:proofErr w:type="spellStart"/>
       <w:r>
         <w:rPr>
           <w:rFonts w:asciiTheme="minorBidi" w:hAnsiTheme="minorBidi"/>
@@ -547,7 +536,6 @@
         </w:rPr>
         <w:t>hexa</w:t>
       </w:r>
-      <w:proofErr w:type="spellEnd"/>
       <w:r>
         <w:rPr>
           <w:rFonts w:asciiTheme="minorBidi" w:hAnsiTheme="minorBidi" w:hint="cs"/>
@@ -592,7 +580,6 @@
         </w:rPr>
         <w:t xml:space="preserve"> מבלי לשנותו, וכך נגיע גם לחלק שעושה </w:t>
       </w:r>
-      <w:proofErr w:type="spellStart"/>
       <w:r>
         <w:rPr>
           <w:rFonts w:asciiTheme="minorBidi" w:hAnsiTheme="minorBidi" w:cs="Arial"/>
@@ -601,7 +588,6 @@
         </w:rPr>
         <w:t>unhash</w:t>
       </w:r>
-      <w:proofErr w:type="spellEnd"/>
       <w:r>
         <w:rPr>
           <w:rFonts w:asciiTheme="minorBidi" w:hAnsiTheme="minorBidi" w:cs="Arial" w:hint="cs"/>
@@ -804,7 +790,6 @@
         </w:rPr>
         <w:t xml:space="preserve">בעזרת </w:t>
       </w:r>
-      <w:proofErr w:type="spellStart"/>
       <w:r>
         <w:rPr>
           <w:rFonts w:asciiTheme="minorBidi" w:hAnsiTheme="minorBidi" w:hint="cs"/>
@@ -821,7 +806,6 @@
         </w:rPr>
         <w:t>olframAlpha</w:t>
       </w:r>
-      <w:proofErr w:type="spellEnd"/>
       <w:r>
         <w:rPr>
           <w:rFonts w:asciiTheme="minorBidi" w:hAnsiTheme="minorBidi" w:hint="cs"/>
@@ -1718,27 +1702,7 @@
           <w:szCs w:val="28"/>
           <w:rtl/>
         </w:rPr>
-        <w:t xml:space="preserve">כעת, כל שעלינו לעשות הוא למצוא את המספרים שעלינו להזין על מנת שהחלפת המספרים תביא לפתרון הנ"ל, כאשר סדר המספרים (לפי הוידוא של הקוד) הוא מלמעלה למטה </w:t>
-      </w:r>
-      <w:proofErr w:type="gramStart"/>
-      <w:r>
-        <w:rPr>
-          <w:rFonts w:asciiTheme="minorBidi" w:hAnsiTheme="minorBidi" w:hint="cs"/>
-          <w:sz w:val="28"/>
-          <w:szCs w:val="28"/>
-          <w:rtl/>
-        </w:rPr>
-        <w:t>ומשמאל  לימין</w:t>
-      </w:r>
-      <w:proofErr w:type="gramEnd"/>
-      <w:r>
-        <w:rPr>
-          <w:rFonts w:asciiTheme="minorBidi" w:hAnsiTheme="minorBidi" w:hint="cs"/>
-          <w:sz w:val="28"/>
-          <w:szCs w:val="28"/>
-          <w:rtl/>
-        </w:rPr>
-        <w:t>. על מנת לקבל את הרצף</w:t>
+        <w:t>כעת, כל שעלינו לעשות הוא למצוא את המספרים שעלינו להזין על מנת שהחלפת המספרים תביא לפתרון הנ"ל, כאשר סדר המספרים (לפי הוידוא של הקוד) הוא מלמעלה למטה ומשמאל  לימין. על מנת לקבל את הרצף</w:t>
       </w:r>
       <w:r>
         <w:rPr>
@@ -2123,9 +2087,18 @@
           <w:sz w:val="19"/>
           <w:szCs w:val="19"/>
         </w:rPr>
-        <w:t>\\\\.\\pipe</w:t>
-      </w:r>
-      <w:proofErr w:type="gramStart"/>
+        <w:t>\\\\.\\pipe\\SuperSecretPipe</w:t>
+      </w:r>
+      <w:r>
+        <w:rPr>
+          <w:rFonts w:ascii="Consolas" w:hAnsi="Consolas" w:cs="Consolas" w:hint="cs"/>
+          <w:color w:val="A31515"/>
+          <w:sz w:val="19"/>
+          <w:szCs w:val="19"/>
+          <w:rtl/>
+        </w:rPr>
+        <w:t xml:space="preserve">  </w:t>
+      </w:r>
       <w:r>
         <w:rPr>
           <w:rFonts w:ascii="Consolas" w:hAnsi="Consolas" w:cs="Consolas"/>
@@ -2133,36 +2106,7 @@
           <w:sz w:val="19"/>
           <w:szCs w:val="19"/>
         </w:rPr>
-        <w:t>\\SuperSecretPipe</w:t>
-      </w:r>
-      <w:r>
-        <w:rPr>
-          <w:rFonts w:ascii="Consolas" w:hAnsi="Consolas" w:cs="Consolas" w:hint="cs"/>
-          <w:color w:val="A31515"/>
-          <w:sz w:val="19"/>
-          <w:szCs w:val="19"/>
-          <w:rtl/>
-        </w:rPr>
-        <w:t xml:space="preserve">  </w:t>
-      </w:r>
-      <w:r>
-        <w:rPr>
-          <w:rFonts w:ascii="Consolas" w:hAnsi="Consolas" w:cs="Consolas"/>
-          <w:color w:val="A31515"/>
-          <w:sz w:val="19"/>
-          <w:szCs w:val="19"/>
-        </w:rPr>
-        <w:t>\</w:t>
-      </w:r>
-      <w:proofErr w:type="gramEnd"/>
-      <w:r>
-        <w:rPr>
-          <w:rFonts w:ascii="Consolas" w:hAnsi="Consolas" w:cs="Consolas"/>
-          <w:color w:val="A31515"/>
-          <w:sz w:val="19"/>
-          <w:szCs w:val="19"/>
-        </w:rPr>
-        <w:t>\\\.\\pipe\\SecretAnswerPip</w:t>
+        <w:t>\\\\.\\pipe\\SecretAnswerPip</w:t>
       </w:r>
     </w:p>
     <w:p>
@@ -2186,7 +2130,6 @@
         <w:lastRenderedPageBreak/>
         <w:t xml:space="preserve">חיפשנו את הגישות אליהן בקובץ ומתברר שהן נשלחות כפרמטר לפונקציות </w:t>
       </w:r>
-      <w:proofErr w:type="spellStart"/>
       <w:r>
         <w:rPr>
           <w:rFonts w:asciiTheme="minorBidi" w:hAnsiTheme="minorBidi"/>
@@ -2195,7 +2138,6 @@
         </w:rPr>
         <w:t>winapi</w:t>
       </w:r>
-      <w:proofErr w:type="spellEnd"/>
       <w:r>
         <w:rPr>
           <w:rFonts w:asciiTheme="minorBidi" w:hAnsiTheme="minorBidi" w:hint="cs"/>
@@ -2205,7 +2147,6 @@
         </w:rPr>
         <w:t xml:space="preserve">: </w:t>
       </w:r>
-      <w:proofErr w:type="spellStart"/>
       <w:r>
         <w:rPr>
           <w:rFonts w:asciiTheme="minorBidi" w:hAnsiTheme="minorBidi"/>
@@ -2214,7 +2155,6 @@
         </w:rPr>
         <w:t>CreateFileA</w:t>
       </w:r>
-      <w:proofErr w:type="spellEnd"/>
       <w:r>
         <w:rPr>
           <w:rFonts w:asciiTheme="minorBidi" w:hAnsiTheme="minorBidi" w:hint="cs"/>
@@ -2224,7 +2164,6 @@
         </w:rPr>
         <w:t xml:space="preserve"> ו-</w:t>
       </w:r>
-      <w:proofErr w:type="spellStart"/>
       <w:r>
         <w:rPr>
           <w:rFonts w:asciiTheme="minorBidi" w:hAnsiTheme="minorBidi"/>
@@ -2233,7 +2172,6 @@
         </w:rPr>
         <w:t>CreateNamedPipeA</w:t>
       </w:r>
-      <w:proofErr w:type="spellEnd"/>
       <w:r>
         <w:rPr>
           <w:rFonts w:asciiTheme="minorBidi" w:hAnsiTheme="minorBidi" w:hint="cs"/>
@@ -2277,7 +2215,6 @@
         </w:rPr>
         <w:t xml:space="preserve"> קיים כלומר התוכנית מאזינה על </w:t>
       </w:r>
-      <w:proofErr w:type="spellStart"/>
       <w:r>
         <w:rPr>
           <w:rFonts w:asciiTheme="minorBidi" w:hAnsiTheme="minorBidi"/>
@@ -2286,7 +2223,6 @@
         </w:rPr>
         <w:t>SuperSecretPipe</w:t>
       </w:r>
-      <w:proofErr w:type="spellEnd"/>
       <w:r>
         <w:rPr>
           <w:rFonts w:asciiTheme="minorBidi" w:hAnsiTheme="minorBidi" w:hint="cs"/>
@@ -2296,7 +2232,6 @@
         </w:rPr>
         <w:t xml:space="preserve"> ושולחת דרך </w:t>
       </w:r>
-      <w:proofErr w:type="spellStart"/>
       <w:r>
         <w:rPr>
           <w:rFonts w:asciiTheme="minorBidi" w:hAnsiTheme="minorBidi"/>
@@ -2305,7 +2240,6 @@
         </w:rPr>
         <w:t>SecretAnswerPipe</w:t>
       </w:r>
-      <w:proofErr w:type="spellEnd"/>
       <w:r>
         <w:rPr>
           <w:rFonts w:asciiTheme="minorBidi" w:hAnsiTheme="minorBidi" w:hint="cs"/>
@@ -2353,7 +2287,6 @@
         </w:rPr>
         <w:t xml:space="preserve"> מאזינה ל-</w:t>
       </w:r>
-      <w:proofErr w:type="spellStart"/>
       <w:r>
         <w:rPr>
           <w:rFonts w:asciiTheme="minorBidi" w:hAnsiTheme="minorBidi"/>
@@ -2362,7 +2295,6 @@
         </w:rPr>
         <w:t>SecretAnswerPipe</w:t>
       </w:r>
-      <w:proofErr w:type="spellEnd"/>
       <w:r>
         <w:rPr>
           <w:rFonts w:asciiTheme="minorBidi" w:hAnsiTheme="minorBidi" w:hint="cs"/>
@@ -2372,7 +2304,6 @@
         </w:rPr>
         <w:t xml:space="preserve"> ושולחת דרך </w:t>
       </w:r>
-      <w:proofErr w:type="spellStart"/>
       <w:r>
         <w:rPr>
           <w:rFonts w:asciiTheme="minorBidi" w:hAnsiTheme="minorBidi"/>
@@ -2381,7 +2312,6 @@
         </w:rPr>
         <w:t>SuperSecretPipe</w:t>
       </w:r>
-      <w:proofErr w:type="spellEnd"/>
       <w:r>
         <w:rPr>
           <w:rFonts w:asciiTheme="minorBidi" w:hAnsiTheme="minorBidi" w:hint="cs"/>
@@ -2619,54 +2549,8 @@
           <w:sz w:val="28"/>
           <w:szCs w:val="28"/>
         </w:rPr>
-        <w:t xml:space="preserve">The encryption </w:t>
-      </w:r>
-      <w:proofErr w:type="spellStart"/>
-      <w:r>
-        <w:rPr>
-          <w:rFonts w:asciiTheme="minorBidi" w:hAnsiTheme="minorBidi"/>
-          <w:sz w:val="28"/>
-          <w:szCs w:val="28"/>
-        </w:rPr>
-        <w:t>super secret</w:t>
-      </w:r>
-      <w:proofErr w:type="spellEnd"/>
-      <w:r>
-        <w:rPr>
-          <w:rFonts w:asciiTheme="minorBidi" w:hAnsiTheme="minorBidi"/>
-          <w:sz w:val="28"/>
-          <w:szCs w:val="28"/>
-        </w:rPr>
-        <w:t xml:space="preserve"> key is </w:t>
-      </w:r>
-      <w:proofErr w:type="gramStart"/>
-      <w:r>
-        <w:rPr>
-          <w:rFonts w:asciiTheme="minorBidi" w:hAnsiTheme="minorBidi"/>
-          <w:sz w:val="28"/>
-          <w:szCs w:val="28"/>
-        </w:rPr>
-        <w:t>(?</w:t>
-      </w:r>
-      <w:proofErr w:type="spellStart"/>
-      <w:r>
-        <w:rPr>
-          <w:rFonts w:asciiTheme="minorBidi" w:hAnsiTheme="minorBidi"/>
-          <w:sz w:val="28"/>
-          <w:szCs w:val="28"/>
-        </w:rPr>
-        <w:t>FRcQ</w:t>
-      </w:r>
-      <w:proofErr w:type="gramEnd"/>
-      <w:r>
-        <w:rPr>
-          <w:rFonts w:asciiTheme="minorBidi" w:hAnsiTheme="minorBidi"/>
-          <w:sz w:val="28"/>
-          <w:szCs w:val="28"/>
-        </w:rPr>
-        <w:t>,AfcjZrdkv</w:t>
-      </w:r>
-      <w:proofErr w:type="spellEnd"/>
+        <w:t>The encryption super secret key is (?FRcQ,AfcjZrdkv</w:t>
+      </w:r>
     </w:p>
     <w:p>
       <w:pPr>
@@ -2694,7 +2578,6 @@
           <w:szCs w:val="28"/>
         </w:rPr>
       </w:pPr>
-      <w:proofErr w:type="gramStart"/>
       <w:r>
         <w:rPr>
           <w:rFonts w:asciiTheme="minorBidi" w:hAnsiTheme="minorBidi"/>
@@ -2705,7 +2588,6 @@
         </w:rPr>
         <w:t>:giant</w:t>
       </w:r>
-      <w:proofErr w:type="gramEnd"/>
     </w:p>
     <w:p>
       <w:pPr>
@@ -2770,7 +2652,6 @@
         </w:rPr>
         <w:t xml:space="preserve"> ניתן לראות כי ישנה קריאה לפונקציה </w:t>
       </w:r>
-      <w:proofErr w:type="spellStart"/>
       <w:r>
         <w:rPr>
           <w:rFonts w:asciiTheme="minorBidi" w:hAnsiTheme="minorBidi" w:hint="cs"/>
@@ -2787,7 +2668,6 @@
         </w:rPr>
         <w:t>etUnhandledExceptionFilter</w:t>
       </w:r>
-      <w:proofErr w:type="spellEnd"/>
       <w:r>
         <w:rPr>
           <w:rFonts w:asciiTheme="minorBidi" w:hAnsiTheme="minorBidi" w:hint="cs"/>
@@ -2797,7 +2677,6 @@
         </w:rPr>
         <w:t xml:space="preserve"> של </w:t>
       </w:r>
-      <w:proofErr w:type="spellStart"/>
       <w:r>
         <w:rPr>
           <w:rFonts w:asciiTheme="minorBidi" w:hAnsiTheme="minorBidi"/>
@@ -2806,7 +2685,6 @@
         </w:rPr>
         <w:t>winapi</w:t>
       </w:r>
-      <w:proofErr w:type="spellEnd"/>
       <w:r>
         <w:rPr>
           <w:rFonts w:asciiTheme="minorBidi" w:hAnsiTheme="minorBidi" w:hint="cs"/>
@@ -2833,7 +2711,6 @@
         </w:rPr>
         <w:t xml:space="preserve"> בכתובת </w:t>
       </w:r>
-      <w:proofErr w:type="spellStart"/>
       <w:r>
         <w:rPr>
           <w:rFonts w:asciiTheme="minorBidi" w:hAnsiTheme="minorBidi"/>
@@ -2842,7 +2719,6 @@
         </w:rPr>
         <w:t>lpTopLevelExceptionFilter</w:t>
       </w:r>
-      <w:proofErr w:type="spellEnd"/>
       <w:r>
         <w:rPr>
           <w:rFonts w:asciiTheme="minorBidi" w:hAnsiTheme="minorBidi" w:hint="cs"/>
@@ -2916,7 +2792,6 @@
         </w:rPr>
         <w:t xml:space="preserve"> הכתובות המועברות ל-</w:t>
       </w:r>
-      <w:proofErr w:type="spellStart"/>
       <w:r>
         <w:rPr>
           <w:rFonts w:asciiTheme="minorBidi" w:hAnsiTheme="minorBidi"/>
@@ -2925,7 +2800,6 @@
         </w:rPr>
         <w:t>scanf</w:t>
       </w:r>
-      <w:proofErr w:type="spellEnd"/>
       <w:r>
         <w:rPr>
           <w:rFonts w:asciiTheme="minorBidi" w:hAnsiTheme="minorBidi" w:hint="cs"/>
@@ -3030,7 +2904,6 @@
         </w:rPr>
         <w:t xml:space="preserve"> לאחר מכן, ארבעת התווים שנקלטו, שנסמנם לצורך הנוחות </w:t>
       </w:r>
-      <w:proofErr w:type="spellStart"/>
       <w:r>
         <w:rPr>
           <w:rFonts w:asciiTheme="minorBidi" w:hAnsiTheme="minorBidi"/>
@@ -3039,7 +2912,6 @@
         </w:rPr>
         <w:t>abcd</w:t>
       </w:r>
-      <w:proofErr w:type="spellEnd"/>
       <w:r>
         <w:rPr>
           <w:rFonts w:asciiTheme="minorBidi" w:hAnsiTheme="minorBidi" w:hint="cs"/>
@@ -3083,7 +2955,6 @@
         </w:rPr>
         <w:t xml:space="preserve"> הוא האחרון) מועתקים אחד אחד ל-</w:t>
       </w:r>
-      <w:proofErr w:type="spellStart"/>
       <w:r>
         <w:rPr>
           <w:rFonts w:asciiTheme="minorBidi" w:hAnsiTheme="minorBidi"/>
@@ -3092,7 +2963,6 @@
         </w:rPr>
         <w:t>eax</w:t>
       </w:r>
-      <w:proofErr w:type="spellEnd"/>
       <w:r>
         <w:rPr>
           <w:rFonts w:asciiTheme="minorBidi" w:hAnsiTheme="minorBidi" w:hint="cs"/>
@@ -3136,7 +3006,6 @@
         </w:rPr>
         <w:t xml:space="preserve"> כך שלבסוף נקבל מתוך הקלט את </w:t>
       </w:r>
-      <w:proofErr w:type="spellStart"/>
       <w:r>
         <w:rPr>
           <w:rFonts w:asciiTheme="minorBidi" w:hAnsiTheme="minorBidi"/>
@@ -3145,7 +3014,6 @@
         </w:rPr>
         <w:t>acbd</w:t>
       </w:r>
-      <w:proofErr w:type="spellEnd"/>
       <w:r>
         <w:rPr>
           <w:rFonts w:asciiTheme="minorBidi" w:hAnsiTheme="minorBidi" w:hint="cs"/>
@@ -3621,7 +3489,6 @@
         </w:rPr>
         <w:t xml:space="preserve">לאחר מכן ע"י </w:t>
       </w:r>
-      <w:proofErr w:type="spellStart"/>
       <w:r>
         <w:rPr>
           <w:rFonts w:asciiTheme="minorBidi" w:hAnsiTheme="minorBidi"/>
@@ -3630,7 +3497,6 @@
         </w:rPr>
         <w:t>VirtualProtect</w:t>
       </w:r>
-      <w:proofErr w:type="spellEnd"/>
       <w:r>
         <w:rPr>
           <w:rFonts w:asciiTheme="minorBidi" w:hAnsiTheme="minorBidi" w:hint="cs"/>
@@ -3764,7 +3630,6 @@
         </w:rPr>
         <w:t xml:space="preserve"> תוצאת הפעולות האריתמטיות היא אינדקס של אחד התווים במילה. לאחר קבלת האינדקס, מבצעים </w:t>
       </w:r>
-      <w:proofErr w:type="spellStart"/>
       <w:r>
         <w:rPr>
           <w:rFonts w:asciiTheme="minorBidi" w:hAnsiTheme="minorBidi"/>
@@ -3773,7 +3638,6 @@
         </w:rPr>
         <w:t>xor</w:t>
       </w:r>
-      <w:proofErr w:type="spellEnd"/>
       <w:r>
         <w:rPr>
           <w:rFonts w:asciiTheme="minorBidi" w:hAnsiTheme="minorBidi" w:hint="cs"/>
@@ -3792,7 +3656,6 @@
         </w:rPr>
         <w:t xml:space="preserve"> למשל, באיטרציה הראשונה מתבצע חישוב </w:t>
       </w:r>
-      <w:proofErr w:type="spellStart"/>
       <w:r>
         <w:rPr>
           <w:rFonts w:asciiTheme="minorBidi" w:hAnsiTheme="minorBidi"/>
@@ -3801,7 +3664,6 @@
         </w:rPr>
         <w:t>xor</w:t>
       </w:r>
-      <w:proofErr w:type="spellEnd"/>
       <w:r>
         <w:rPr>
           <w:rFonts w:asciiTheme="minorBidi" w:hAnsiTheme="minorBidi" w:hint="cs"/>
@@ -3828,7 +3690,6 @@
         </w:rPr>
         <w:t>בכל איטרציה מתבצע כך על שני התווים העוקבים ואילו באיטרציה האחרונה נבדק התו האחרון עם התו הראשון ותוצאת ה-</w:t>
       </w:r>
-      <w:proofErr w:type="spellStart"/>
       <w:r>
         <w:rPr>
           <w:rFonts w:asciiTheme="minorBidi" w:hAnsiTheme="minorBidi"/>
@@ -3837,7 +3698,6 @@
         </w:rPr>
         <w:t>xor</w:t>
       </w:r>
-      <w:proofErr w:type="spellEnd"/>
       <w:r>
         <w:rPr>
           <w:rFonts w:asciiTheme="minorBidi" w:hAnsiTheme="minorBidi" w:hint="cs"/>
@@ -3928,7 +3788,6 @@
         </w:rPr>
         <w:t xml:space="preserve">לאחר היציאה מהלולאה, משווים את התוצאה שהתקבלה מהפעולות על הקלט ומשווים את 19 התווים הראשונים ע"י </w:t>
       </w:r>
-      <w:proofErr w:type="spellStart"/>
       <w:r>
         <w:rPr>
           <w:rFonts w:asciiTheme="minorBidi" w:hAnsiTheme="minorBidi"/>
@@ -3937,7 +3796,6 @@
         </w:rPr>
         <w:t>strncmp</w:t>
       </w:r>
-      <w:proofErr w:type="spellEnd"/>
       <w:r>
         <w:rPr>
           <w:rFonts w:asciiTheme="minorBidi" w:hAnsiTheme="minorBidi" w:hint="cs"/>
@@ -3979,6 +3837,7 @@
       <w:r>
         <w:rPr>
           <w:rFonts w:asciiTheme="minorBidi" w:hAnsiTheme="minorBidi" w:cs="Arial"/>
+          <w:noProof/>
           <w:sz w:val="28"/>
           <w:szCs w:val="28"/>
           <w:rtl/>
@@ -4112,7 +3971,6 @@
           <w:rFonts w:asciiTheme="minorBidi" w:hAnsiTheme="minorBidi"/>
           <w:sz w:val="28"/>
           <w:szCs w:val="28"/>
-          <w:rtl/>
         </w:rPr>
       </w:pPr>
       <w:r>
@@ -4138,13 +3996,568 @@
         <w:bidi/>
         <w:ind w:left="360"/>
         <w:rPr>
-          <w:rFonts w:asciiTheme="minorBidi" w:hAnsiTheme="minorBidi" w:hint="cs"/>
-          <w:sz w:val="28"/>
-          <w:szCs w:val="28"/>
-        </w:rPr>
-      </w:pPr>
+          <w:rFonts w:asciiTheme="minorBidi" w:hAnsiTheme="minorBidi"/>
+          <w:sz w:val="28"/>
+          <w:szCs w:val="28"/>
+          <w:rtl/>
+        </w:rPr>
+      </w:pPr>
+      <w:r>
+        <w:rPr>
+          <w:rFonts w:asciiTheme="minorBidi" w:hAnsiTheme="minorBidi" w:hint="cs"/>
+          <w:sz w:val="28"/>
+          <w:szCs w:val="28"/>
+          <w:rtl/>
+        </w:rPr>
+        <w:t>לאחר שהכנסנו את הקלט הנ"ל התוכנית יוצאת, כיוון שלאחר בדיקת הקלט כותבים את הכתובת של הפונקציה הנוכחית על המחסנית (מיד אחרי הקלט) ואז בודקים האם כתובת החזרה זהה לכתובת הפונקציה הנוכחית. אז יש צורך להאריך את הקלט עד שיגיע במחסנית ל</w:t>
+      </w:r>
+      <w:r>
+        <w:rPr>
+          <w:rFonts w:asciiTheme="minorBidi" w:hAnsiTheme="minorBidi"/>
+          <w:sz w:val="28"/>
+          <w:szCs w:val="28"/>
+        </w:rPr>
+        <w:t>ebp</w:t>
+      </w:r>
+      <w:r>
+        <w:rPr>
+          <w:rFonts w:asciiTheme="minorBidi" w:hAnsiTheme="minorBidi" w:hint="cs"/>
+          <w:sz w:val="28"/>
+          <w:szCs w:val="28"/>
+          <w:rtl/>
+        </w:rPr>
+        <w:t xml:space="preserve"> כך שהכתיבה תדרוס את כתובת החזרה. הקלט נשמר על המחסנית ב- </w:t>
+      </w:r>
+      <w:r>
+        <w:rPr>
+          <w:rFonts w:asciiTheme="minorBidi" w:hAnsiTheme="minorBidi"/>
+          <w:sz w:val="28"/>
+          <w:szCs w:val="28"/>
+        </w:rPr>
+        <w:t xml:space="preserve">ebp-31h </w:t>
+      </w:r>
+      <w:r>
+        <w:rPr>
+          <w:rFonts w:asciiTheme="minorBidi" w:hAnsiTheme="minorBidi" w:hint="cs"/>
+          <w:sz w:val="28"/>
+          <w:szCs w:val="28"/>
+          <w:rtl/>
+        </w:rPr>
+        <w:t xml:space="preserve"> , אורך הקלט הקודם הוא </w:t>
+      </w:r>
+      <w:r>
+        <w:rPr>
+          <w:rFonts w:asciiTheme="minorBidi" w:hAnsiTheme="minorBidi"/>
+          <w:sz w:val="28"/>
+          <w:szCs w:val="28"/>
+        </w:rPr>
+        <w:t>13h</w:t>
+      </w:r>
+      <w:r>
+        <w:rPr>
+          <w:rFonts w:asciiTheme="minorBidi" w:hAnsiTheme="minorBidi" w:hint="cs"/>
+          <w:sz w:val="28"/>
+          <w:szCs w:val="28"/>
+          <w:rtl/>
+        </w:rPr>
+        <w:t xml:space="preserve"> ואורך הכתובת הוא 3 בתים לכן סך הכל נוסיף </w:t>
+      </w:r>
+      <w:r>
+        <w:rPr>
+          <w:rFonts w:asciiTheme="minorBidi" w:hAnsiTheme="minorBidi"/>
+          <w:sz w:val="28"/>
+          <w:szCs w:val="28"/>
+        </w:rPr>
+        <w:t>31h-13h-3h=10h</w:t>
+      </w:r>
+      <w:r>
+        <w:rPr>
+          <w:rFonts w:asciiTheme="minorBidi" w:hAnsiTheme="minorBidi" w:hint="cs"/>
+          <w:sz w:val="28"/>
+          <w:szCs w:val="28"/>
+          <w:rtl/>
+        </w:rPr>
+        <w:t xml:space="preserve"> </w:t>
+      </w:r>
+      <w:r>
+        <w:rPr>
+          <w:rFonts w:asciiTheme="minorBidi" w:hAnsiTheme="minorBidi" w:hint="cs"/>
+          <w:sz w:val="28"/>
+          <w:szCs w:val="28"/>
+          <w:rtl/>
+        </w:rPr>
+        <w:t xml:space="preserve"> כלומר צריך להוסיף 16 תווים </w:t>
+      </w:r>
+      <w:r>
+        <w:rPr>
+          <w:rFonts w:asciiTheme="minorBidi" w:hAnsiTheme="minorBidi" w:hint="cs"/>
+          <w:sz w:val="28"/>
+          <w:szCs w:val="28"/>
+          <w:rtl/>
+        </w:rPr>
+        <w:t xml:space="preserve">ולכן הקלט הבא שניסינו היה </w:t>
+      </w:r>
+      <w:r>
+        <w:rPr>
+          <w:rFonts w:asciiTheme="minorBidi" w:hAnsiTheme="minorBidi"/>
+          <w:sz w:val="28"/>
+          <w:szCs w:val="28"/>
+        </w:rPr>
+        <w:t>JJBDLIDPJBJJHDOIDDE</w:t>
+      </w:r>
+      <w:r>
+        <w:rPr>
+          <w:rFonts w:asciiTheme="minorBidi" w:hAnsiTheme="minorBidi"/>
+          <w:sz w:val="28"/>
+          <w:szCs w:val="28"/>
+        </w:rPr>
+        <w:t>0000000000000000</w:t>
+      </w:r>
+    </w:p>
+    <w:p>
+      <w:pPr>
+        <w:bidi/>
+        <w:ind w:left="360"/>
+        <w:rPr>
+          <w:rFonts w:asciiTheme="minorBidi" w:hAnsiTheme="minorBidi"/>
+          <w:sz w:val="28"/>
+          <w:szCs w:val="28"/>
+          <w:rtl/>
+        </w:rPr>
+      </w:pPr>
+      <w:r>
+        <w:rPr>
+          <w:rFonts w:asciiTheme="minorBidi" w:hAnsiTheme="minorBidi" w:hint="cs"/>
+          <w:sz w:val="28"/>
+          <w:szCs w:val="28"/>
+          <w:rtl/>
+        </w:rPr>
+        <w:t xml:space="preserve">לאחר מכן בתוך הפונקציה העוקבת, </w:t>
+      </w:r>
+      <w:r>
+        <w:rPr>
+          <w:rFonts w:asciiTheme="minorBidi" w:hAnsiTheme="minorBidi" w:hint="cs"/>
+          <w:sz w:val="28"/>
+          <w:szCs w:val="28"/>
+          <w:rtl/>
+        </w:rPr>
+        <w:t>התוכנית קורסת שוב</w:t>
+      </w:r>
+      <w:r>
+        <w:rPr>
+          <w:rFonts w:asciiTheme="minorBidi" w:hAnsiTheme="minorBidi" w:hint="cs"/>
+          <w:sz w:val="28"/>
+          <w:szCs w:val="28"/>
+          <w:rtl/>
+        </w:rPr>
+        <w:t>. בתחילתה דוחפים מספרים מ-1 עד 9 בסדר קבוע לא ממוין למחסנית (מ-עתה ה"מערך"). מבצעים פעולה על המערך בעזרת פונקציה</w:t>
+      </w:r>
+      <w:r>
+        <w:rPr>
+          <w:rFonts w:asciiTheme="minorBidi" w:hAnsiTheme="minorBidi" w:hint="cs"/>
+          <w:sz w:val="28"/>
+          <w:szCs w:val="28"/>
+          <w:rtl/>
+        </w:rPr>
+        <w:t xml:space="preserve"> א'</w:t>
+      </w:r>
+      <w:r>
+        <w:rPr>
+          <w:rFonts w:asciiTheme="minorBidi" w:hAnsiTheme="minorBidi" w:hint="cs"/>
+          <w:sz w:val="28"/>
+          <w:szCs w:val="28"/>
+          <w:rtl/>
+        </w:rPr>
+        <w:t xml:space="preserve"> (שנראית רקורסיבית מקבלת קלט של כ-5 תווים ומעורב בה שימוש ב</w:t>
+      </w:r>
+      <w:r>
+        <w:rPr>
+          <w:rFonts w:asciiTheme="minorBidi" w:hAnsiTheme="minorBidi"/>
+          <w:sz w:val="28"/>
+          <w:szCs w:val="28"/>
+        </w:rPr>
+        <w:t>VirtualProtect</w:t>
+      </w:r>
+      <w:r>
+        <w:rPr>
+          <w:rFonts w:asciiTheme="minorBidi" w:hAnsiTheme="minorBidi" w:hint="cs"/>
+          <w:sz w:val="28"/>
+          <w:szCs w:val="28"/>
+          <w:rtl/>
+        </w:rPr>
+        <w:t>) ולבסוף בודקים אם המערך ממוין. אם הוא לא ממוין התוכנית יוצאת. אז הרצנו את התוכנית עם דיבאגר (כדי לדלג על החריגה סיפקנו את התנאים להמשך התוכנית ידנית לרגיסטרים) וגילינו ש</w:t>
+      </w:r>
+      <w:r>
+        <w:rPr>
+          <w:rFonts w:asciiTheme="minorBidi" w:hAnsiTheme="minorBidi" w:hint="cs"/>
+          <w:sz w:val="28"/>
+          <w:szCs w:val="28"/>
+          <w:rtl/>
+        </w:rPr>
+        <w:t xml:space="preserve">פונקציה א' מקבלת 4 פרמטרים, ואם האחרון הוא 0 היא מבקשת קלט שיכתב לרצף של 6 </w:t>
+      </w:r>
+      <w:r>
+        <w:rPr>
+          <w:rFonts w:asciiTheme="minorBidi" w:hAnsiTheme="minorBidi"/>
+          <w:sz w:val="28"/>
+          <w:szCs w:val="28"/>
+        </w:rPr>
+        <w:t>nop</w:t>
+      </w:r>
+      <w:r>
+        <w:rPr>
+          <w:rFonts w:asciiTheme="minorBidi" w:hAnsiTheme="minorBidi" w:hint="cs"/>
+          <w:sz w:val="28"/>
+          <w:szCs w:val="28"/>
+          <w:rtl/>
+        </w:rPr>
+        <w:t>-ים לקראת סוף הפונקציה. כלומר צריך לכתוב לשם פקודה באורך של עד 6 מילים.</w:t>
+      </w:r>
+    </w:p>
+    <w:p>
+      <w:pPr>
+        <w:bidi/>
+        <w:ind w:left="360"/>
+        <w:rPr>
+          <w:rFonts w:asciiTheme="minorBidi" w:hAnsiTheme="minorBidi"/>
+          <w:sz w:val="28"/>
+          <w:szCs w:val="28"/>
+          <w:rtl/>
+        </w:rPr>
+      </w:pPr>
+      <w:r>
+        <w:rPr>
+          <w:rFonts w:asciiTheme="minorBidi" w:hAnsiTheme="minorBidi" w:hint="cs"/>
+          <w:sz w:val="28"/>
+          <w:szCs w:val="28"/>
+          <w:rtl/>
+        </w:rPr>
+        <w:t xml:space="preserve">ניתן לראות גם שלפני הפקודה הנ"ל דוחפים למחסנית 4 ערכים ולאחריה נפטרים מהם ע"י </w:t>
+      </w:r>
+      <w:r>
+        <w:rPr>
+          <w:rFonts w:asciiTheme="minorBidi" w:hAnsiTheme="minorBidi"/>
+          <w:sz w:val="28"/>
+          <w:szCs w:val="28"/>
+        </w:rPr>
+        <w:t>add esp 10h</w:t>
+      </w:r>
+      <w:r>
+        <w:rPr>
+          <w:rFonts w:asciiTheme="minorBidi" w:hAnsiTheme="minorBidi" w:hint="cs"/>
+          <w:sz w:val="28"/>
+          <w:szCs w:val="28"/>
+          <w:rtl/>
+        </w:rPr>
+        <w:t>. כמו כן הפרמטר הראשון תמיד אותו הדבר בכל הקריאות הרקורסיביות והוא מצביע לתחילת המערך. המצביע למערך נדחף באותה הצורה גם לפני הפקודה שעלינו לכתוב. אז ניסינו לכתוב קריאה לפונקציה א' ע"י הכנסת הקלט</w:t>
+      </w:r>
+    </w:p>
+    <w:p>
+      <w:pPr>
+        <w:bidi/>
+        <w:ind w:left="360"/>
+        <w:rPr>
+          <w:rFonts w:asciiTheme="minorBidi" w:hAnsiTheme="minorBidi"/>
+          <w:sz w:val="28"/>
+          <w:szCs w:val="28"/>
+        </w:rPr>
+      </w:pPr>
+      <w:r>
+        <w:rPr>
+          <w:rFonts w:asciiTheme="minorBidi" w:hAnsiTheme="minorBidi"/>
+          <w:sz w:val="28"/>
+          <w:szCs w:val="28"/>
+        </w:rPr>
+        <w:t>E8 CA FE FF FF</w:t>
+      </w:r>
+    </w:p>
+    <w:p>
+      <w:pPr>
+        <w:bidi/>
+        <w:ind w:left="360"/>
+        <w:rPr>
+          <w:rFonts w:asciiTheme="minorBidi" w:eastAsiaTheme="minorEastAsia" w:hAnsiTheme="minorBidi"/>
+          <w:sz w:val="28"/>
+          <w:szCs w:val="28"/>
+        </w:rPr>
+      </w:pPr>
+      <w:r>
+        <w:rPr>
+          <w:rFonts w:asciiTheme="minorBidi" w:hAnsiTheme="minorBidi" w:hint="cs"/>
+          <w:sz w:val="28"/>
+          <w:szCs w:val="28"/>
+          <w:rtl/>
+        </w:rPr>
+        <w:t>כלומר הפקודה</w:t>
+      </w:r>
+      <w:r>
+        <w:rPr>
+          <w:rFonts w:asciiTheme="minorBidi" w:hAnsiTheme="minorBidi" w:hint="cs"/>
+          <w:sz w:val="28"/>
+          <w:szCs w:val="28"/>
+          <w:rtl/>
+        </w:rPr>
+        <w:t xml:space="preserve"> </w:t>
+      </w:r>
+      <w:r>
+        <w:rPr>
+          <w:rFonts w:asciiTheme="minorBidi" w:hAnsiTheme="minorBidi"/>
+          <w:sz w:val="28"/>
+          <w:szCs w:val="28"/>
+        </w:rPr>
+        <w:t>call</w:t>
+      </w:r>
+      <w:r>
+        <w:rPr>
+          <w:rFonts w:asciiTheme="minorBidi" w:hAnsiTheme="minorBidi" w:hint="cs"/>
+          <w:sz w:val="28"/>
+          <w:szCs w:val="28"/>
+          <w:rtl/>
+        </w:rPr>
+        <w:t xml:space="preserve"> </w:t>
+      </w:r>
+      <w:r>
+        <w:rPr>
+          <w:rFonts w:asciiTheme="minorBidi" w:hAnsiTheme="minorBidi" w:hint="cs"/>
+          <w:sz w:val="28"/>
+          <w:szCs w:val="28"/>
+          <w:rtl/>
+        </w:rPr>
+        <w:t>(</w:t>
+      </w:r>
+      <w:r>
+        <w:rPr>
+          <w:rFonts w:asciiTheme="minorBidi" w:hAnsiTheme="minorBidi"/>
+          <w:sz w:val="28"/>
+          <w:szCs w:val="28"/>
+        </w:rPr>
+        <w:t>E8</w:t>
+      </w:r>
+      <w:r>
+        <w:rPr>
+          <w:rFonts w:asciiTheme="minorBidi" w:hAnsiTheme="minorBidi" w:hint="cs"/>
+          <w:sz w:val="28"/>
+          <w:szCs w:val="28"/>
+          <w:rtl/>
+        </w:rPr>
+        <w:t xml:space="preserve">) </w:t>
+      </w:r>
+      <w:r>
+        <w:rPr>
+          <w:rFonts w:asciiTheme="minorBidi" w:hAnsiTheme="minorBidi" w:hint="cs"/>
+          <w:sz w:val="28"/>
+          <w:szCs w:val="28"/>
+          <w:rtl/>
+        </w:rPr>
+        <w:t xml:space="preserve">עם </w:t>
+      </w:r>
+      <w:r>
+        <w:rPr>
+          <w:rFonts w:asciiTheme="minorBidi" w:hAnsiTheme="minorBidi"/>
+          <w:sz w:val="28"/>
+          <w:szCs w:val="28"/>
+        </w:rPr>
+        <w:t>signed offset 32 bit</w:t>
+      </w:r>
+      <w:r>
+        <w:rPr>
+          <w:rFonts w:asciiTheme="minorBidi" w:hAnsiTheme="minorBidi" w:hint="cs"/>
+          <w:sz w:val="28"/>
+          <w:szCs w:val="28"/>
+          <w:rtl/>
+        </w:rPr>
+        <w:t xml:space="preserve"> </w:t>
+      </w:r>
+      <w:r>
+        <w:rPr>
+          <w:rFonts w:asciiTheme="minorBidi" w:hAnsiTheme="minorBidi" w:hint="cs"/>
+          <w:sz w:val="28"/>
+          <w:szCs w:val="28"/>
+          <w:rtl/>
+        </w:rPr>
+        <w:t xml:space="preserve">מכתובת הפקודה הבאה אל תחילת הפונקציה. כלומר </w:t>
+      </w:r>
+      <m:oMath>
+        <m:r>
+          <w:rPr>
+            <w:rFonts w:ascii="Cambria Math" w:hAnsi="Cambria Math"/>
+            <w:sz w:val="28"/>
+            <w:szCs w:val="28"/>
+          </w:rPr>
+          <m:t>0x401C19-0x401AE3=136</m:t>
+        </m:r>
+      </m:oMath>
+      <w:r>
+        <w:rPr>
+          <w:rFonts w:asciiTheme="minorBidi" w:eastAsiaTheme="minorEastAsia" w:hAnsiTheme="minorBidi"/>
+          <w:sz w:val="28"/>
+          <w:szCs w:val="28"/>
+        </w:rPr>
+        <w:t xml:space="preserve"> </w:t>
+      </w:r>
+      <w:r>
+        <w:rPr>
+          <w:rFonts w:asciiTheme="minorBidi" w:eastAsiaTheme="minorEastAsia" w:hAnsiTheme="minorBidi" w:hint="cs"/>
+          <w:sz w:val="28"/>
+          <w:szCs w:val="28"/>
+          <w:rtl/>
+        </w:rPr>
+        <w:t xml:space="preserve"> </w:t>
+      </w:r>
+    </w:p>
+    <w:p>
+      <w:pPr>
+        <w:bidi/>
+        <w:ind w:left="360"/>
+        <w:rPr>
+          <w:rFonts w:asciiTheme="minorBidi" w:eastAsiaTheme="minorEastAsia" w:hAnsiTheme="minorBidi"/>
+          <w:sz w:val="28"/>
+          <w:szCs w:val="28"/>
+        </w:rPr>
+      </w:pPr>
+      <w:r>
+        <w:rPr>
+          <w:rFonts w:asciiTheme="minorBidi" w:eastAsiaTheme="minorEastAsia" w:hAnsiTheme="minorBidi"/>
+          <w:sz w:val="28"/>
+          <w:szCs w:val="28"/>
+        </w:rPr>
+        <w:t>2s complement(-136)=FFFFFECA</w:t>
+      </w:r>
+    </w:p>
+    <w:p>
+      <w:pPr>
+        <w:bidi/>
+        <w:ind w:left="360"/>
+        <w:rPr>
+          <w:rFonts w:asciiTheme="minorBidi" w:hAnsiTheme="minorBidi"/>
+          <w:sz w:val="28"/>
+          <w:szCs w:val="28"/>
+          <w:rtl/>
+        </w:rPr>
+      </w:pPr>
+      <w:r>
+        <w:rPr>
+          <w:rFonts w:asciiTheme="minorBidi" w:hAnsiTheme="minorBidi" w:hint="cs"/>
+          <w:sz w:val="28"/>
+          <w:szCs w:val="28"/>
+          <w:rtl/>
+        </w:rPr>
+        <w:t>וסדר המילים ב-</w:t>
+      </w:r>
+      <w:r>
+        <w:rPr>
+          <w:rFonts w:asciiTheme="minorBidi" w:hAnsiTheme="minorBidi"/>
+          <w:sz w:val="28"/>
+          <w:szCs w:val="28"/>
+        </w:rPr>
+        <w:t>offset</w:t>
+      </w:r>
+      <w:r>
+        <w:rPr>
+          <w:rFonts w:asciiTheme="minorBidi" w:hAnsiTheme="minorBidi" w:hint="cs"/>
+          <w:sz w:val="28"/>
+          <w:szCs w:val="28"/>
+          <w:rtl/>
+        </w:rPr>
+        <w:t xml:space="preserve"> הוא </w:t>
+      </w:r>
+      <w:r>
+        <w:rPr>
+          <w:rFonts w:asciiTheme="minorBidi" w:hAnsiTheme="minorBidi"/>
+          <w:sz w:val="28"/>
+          <w:szCs w:val="28"/>
+        </w:rPr>
+        <w:t>little-endian</w:t>
+      </w:r>
+      <w:r>
+        <w:rPr>
+          <w:rFonts w:asciiTheme="minorBidi" w:hAnsiTheme="minorBidi" w:hint="cs"/>
+          <w:sz w:val="28"/>
+          <w:szCs w:val="28"/>
+          <w:rtl/>
+        </w:rPr>
+        <w:t xml:space="preserve"> אז הכנסנו בסדר הפוך את הכתובת.</w:t>
+      </w:r>
+    </w:p>
+    <w:p>
+      <w:pPr>
+        <w:bidi/>
+        <w:ind w:left="360"/>
+        <w:rPr>
+          <w:rFonts w:asciiTheme="minorBidi" w:hAnsiTheme="minorBidi" w:hint="cs"/>
+          <w:sz w:val="28"/>
+          <w:szCs w:val="28"/>
+          <w:rtl/>
+        </w:rPr>
+      </w:pPr>
+      <w:r>
+        <w:rPr>
+          <w:rFonts w:asciiTheme="minorBidi" w:hAnsiTheme="minorBidi" w:hint="cs"/>
+          <w:sz w:val="28"/>
+          <w:szCs w:val="28"/>
+          <w:rtl/>
+        </w:rPr>
+        <w:lastRenderedPageBreak/>
+        <w:t>מכאן התוכנית פולטת את ה-</w:t>
+      </w:r>
+      <w:r>
+        <w:rPr>
+          <w:rFonts w:asciiTheme="minorBidi" w:hAnsiTheme="minorBidi"/>
+          <w:sz w:val="28"/>
+          <w:szCs w:val="28"/>
+        </w:rPr>
+        <w:t>rounds</w:t>
+      </w:r>
+      <w:r>
+        <w:rPr>
+          <w:rFonts w:asciiTheme="minorBidi" w:hAnsiTheme="minorBidi" w:hint="cs"/>
+          <w:sz w:val="28"/>
+          <w:szCs w:val="28"/>
+          <w:rtl/>
+        </w:rPr>
+        <w:t xml:space="preserve"> וה-</w:t>
+      </w:r>
+      <w:r>
+        <w:rPr>
+          <w:rFonts w:asciiTheme="minorBidi" w:hAnsiTheme="minorBidi"/>
+          <w:sz w:val="28"/>
+          <w:szCs w:val="28"/>
+        </w:rPr>
+        <w:t>delta</w:t>
+      </w:r>
+      <w:r>
+        <w:rPr>
+          <w:rFonts w:asciiTheme="minorBidi" w:hAnsiTheme="minorBidi" w:hint="cs"/>
+          <w:sz w:val="28"/>
+          <w:szCs w:val="28"/>
+          <w:rtl/>
+        </w:rPr>
+        <w:t xml:space="preserve"> ומחזירה 0.</w:t>
+      </w:r>
       <w:bookmarkStart w:id="0" w:name="_GoBack"/>
       <w:bookmarkEnd w:id="0"/>
+    </w:p>
+    <w:p>
+      <w:pPr>
+        <w:bidi/>
+        <w:ind w:left="360"/>
+        <w:rPr>
+          <w:rFonts w:asciiTheme="minorBidi" w:hAnsiTheme="minorBidi"/>
+          <w:sz w:val="28"/>
+          <w:szCs w:val="28"/>
+        </w:rPr>
+      </w:pPr>
+    </w:p>
+    <w:p>
+      <w:pPr>
+        <w:bidi/>
+        <w:ind w:left="360"/>
+        <w:rPr>
+          <w:rFonts w:asciiTheme="minorBidi" w:hAnsiTheme="minorBidi"/>
+          <w:sz w:val="28"/>
+          <w:szCs w:val="28"/>
+        </w:rPr>
+      </w:pPr>
     </w:p>
     <w:sectPr>
       <w:pgSz w:w="12240" w:h="15840"/>
@@ -5710,6 +6123,36 @@
       <w:shd w:val="clear" w:color="auto" w:fill="E1DFDD"/>
     </w:rPr>
   </w:style>
+  <w:style w:type="paragraph" w:styleId="BalloonText">
+    <w:name w:val="Balloon Text"/>
+    <w:basedOn w:val="Normal"/>
+    <w:link w:val="BalloonTextChar"/>
+    <w:uiPriority w:val="99"/>
+    <w:semiHidden/>
+    <w:unhideWhenUsed/>
+    <w:rsid w:val="00BB0368"/>
+    <w:pPr>
+      <w:spacing w:after="0" w:line="240" w:lineRule="auto"/>
+    </w:pPr>
+    <w:rPr>
+      <w:rFonts w:ascii="Segoe UI" w:hAnsi="Segoe UI" w:cs="Segoe UI"/>
+      <w:sz w:val="18"/>
+      <w:szCs w:val="18"/>
+    </w:rPr>
+  </w:style>
+  <w:style w:type="character" w:customStyle="1" w:styleId="BalloonTextChar">
+    <w:name w:val="Balloon Text Char"/>
+    <w:basedOn w:val="DefaultParagraphFont"/>
+    <w:link w:val="BalloonText"/>
+    <w:uiPriority w:val="99"/>
+    <w:semiHidden/>
+    <w:rsid w:val="00BB0368"/>
+    <w:rPr>
+      <w:rFonts w:ascii="Segoe UI" w:hAnsi="Segoe UI" w:cs="Segoe UI"/>
+      <w:sz w:val="18"/>
+      <w:szCs w:val="18"/>
+    </w:rPr>
+  </w:style>
 </w:styles>
 </file>
 

</xml_diff>

<commit_message>
small fix in giant's dry section
</commit_message>
<xml_diff>
--- a/ex2/dry.docx
+++ b/ex2/dry.docx
@@ -4484,10 +4484,9 @@
         <w:bidi/>
         <w:ind w:left="360"/>
         <w:rPr>
-          <w:rFonts w:asciiTheme="minorBidi" w:hAnsiTheme="minorBidi" w:hint="cs"/>
-          <w:sz w:val="28"/>
-          <w:szCs w:val="28"/>
-          <w:rtl/>
+          <w:rFonts w:asciiTheme="minorBidi" w:hAnsiTheme="minorBidi"/>
+          <w:sz w:val="28"/>
+          <w:szCs w:val="28"/>
         </w:rPr>
       </w:pPr>
       <w:r>
@@ -4498,44 +4497,78 @@
           <w:rtl/>
         </w:rPr>
         <w:lastRenderedPageBreak/>
-        <w:t>מכאן התוכנית פולטת את ה-</w:t>
-      </w:r>
-      <w:r>
-        <w:rPr>
-          <w:rFonts w:asciiTheme="minorBidi" w:hAnsiTheme="minorBidi"/>
-          <w:sz w:val="28"/>
-          <w:szCs w:val="28"/>
-        </w:rPr>
-        <w:t>rounds</w:t>
-      </w:r>
-      <w:r>
-        <w:rPr>
-          <w:rFonts w:asciiTheme="minorBidi" w:hAnsiTheme="minorBidi" w:hint="cs"/>
-          <w:sz w:val="28"/>
-          <w:szCs w:val="28"/>
-          <w:rtl/>
-        </w:rPr>
-        <w:t xml:space="preserve"> וה-</w:t>
-      </w:r>
-      <w:r>
-        <w:rPr>
-          <w:rFonts w:asciiTheme="minorBidi" w:hAnsiTheme="minorBidi"/>
-          <w:sz w:val="28"/>
-          <w:szCs w:val="28"/>
-        </w:rPr>
-        <w:t>delta</w:t>
-      </w:r>
-      <w:r>
-        <w:rPr>
-          <w:rFonts w:asciiTheme="minorBidi" w:hAnsiTheme="minorBidi" w:hint="cs"/>
-          <w:sz w:val="28"/>
-          <w:szCs w:val="28"/>
-          <w:rtl/>
-        </w:rPr>
-        <w:t xml:space="preserve"> ומחזירה 0.</w:t>
+        <w:t>מכאן התוכנית פולטת</w:t>
+      </w:r>
+    </w:p>
+    <w:p>
+      <w:pPr>
+        <w:bidi/>
+        <w:ind w:left="360"/>
+        <w:rPr>
+          <w:rFonts w:asciiTheme="minorBidi" w:hAnsiTheme="minorBidi"/>
+          <w:sz w:val="28"/>
+          <w:szCs w:val="28"/>
+        </w:rPr>
+      </w:pPr>
+      <w:r>
+        <w:rPr>
+          <w:rFonts w:asciiTheme="minorBidi" w:hAnsiTheme="minorBidi" w:hint="cs"/>
+          <w:sz w:val="28"/>
+          <w:szCs w:val="28"/>
+          <w:rtl/>
+        </w:rPr>
+        <w:t xml:space="preserve"> </w:t>
+      </w:r>
+      <w:r>
+        <w:rPr>
+          <w:rFonts w:asciiTheme="minorBidi" w:hAnsiTheme="minorBidi"/>
+          <w:sz w:val="28"/>
+          <w:szCs w:val="28"/>
+        </w:rPr>
+        <w:t>The encryption params are 8 (rounds) and 117132623 (delta)</w:t>
+      </w:r>
+    </w:p>
+    <w:p>
+      <w:pPr>
+        <w:bidi/>
+        <w:ind w:left="360"/>
+        <w:rPr>
+          <w:rFonts w:asciiTheme="minorBidi" w:hAnsiTheme="minorBidi"/>
+          <w:sz w:val="28"/>
+          <w:szCs w:val="28"/>
+          <w:rtl/>
+        </w:rPr>
+      </w:pPr>
+      <w:r>
+        <w:rPr>
+          <w:rFonts w:asciiTheme="minorBidi" w:hAnsiTheme="minorBidi" w:hint="cs"/>
+          <w:sz w:val="28"/>
+          <w:szCs w:val="28"/>
+          <w:rtl/>
+        </w:rPr>
+        <w:t>ומחזירה 0</w:t>
+      </w:r>
+      <w:r>
+        <w:rPr>
+          <w:rFonts w:asciiTheme="minorBidi" w:hAnsiTheme="minorBidi"/>
+          <w:sz w:val="28"/>
+          <w:szCs w:val="28"/>
+        </w:rPr>
+        <w:t>.</w:t>
       </w:r>
       <w:bookmarkStart w:id="0" w:name="_GoBack"/>
       <w:bookmarkEnd w:id="0"/>
+    </w:p>
+    <w:p>
+      <w:pPr>
+        <w:bidi/>
+        <w:ind w:left="360"/>
+        <w:rPr>
+          <w:rFonts w:asciiTheme="minorBidi" w:hAnsiTheme="minorBidi" w:hint="cs"/>
+          <w:sz w:val="28"/>
+          <w:szCs w:val="28"/>
+        </w:rPr>
+      </w:pPr>
     </w:p>
     <w:p>
       <w:pPr>

</xml_diff>

<commit_message>
updated dry part for encrypt/decrypt
</commit_message>
<xml_diff>
--- a/ex2/dry.docx
+++ b/ex2/dry.docx
@@ -194,6 +194,7 @@
           <w:szCs w:val="28"/>
         </w:rPr>
       </w:pPr>
+      <w:proofErr w:type="gramStart"/>
       <w:r>
         <w:rPr>
           <w:rFonts w:asciiTheme="minorBidi" w:hAnsiTheme="minorBidi"/>
@@ -204,6 +205,7 @@
         </w:rPr>
         <w:t>:wizard</w:t>
       </w:r>
+      <w:proofErr w:type="gramEnd"/>
     </w:p>
     <w:p>
       <w:pPr>
@@ -297,6 +299,7 @@
         </w:rPr>
         <w:t xml:space="preserve">ניתן לראות כי בתחילת הקובץ קוראים לפונקציה </w:t>
       </w:r>
+      <w:proofErr w:type="spellStart"/>
       <w:r>
         <w:rPr>
           <w:rFonts w:asciiTheme="minorBidi" w:hAnsiTheme="minorBidi"/>
@@ -305,6 +308,7 @@
         </w:rPr>
         <w:t>TlsCallback</w:t>
       </w:r>
+      <w:proofErr w:type="spellEnd"/>
       <w:r>
         <w:rPr>
           <w:rFonts w:asciiTheme="minorBidi" w:hAnsiTheme="minorBidi" w:hint="cs"/>
@@ -314,6 +318,7 @@
         </w:rPr>
         <w:t>, מה שלהבנתנו מסבך את המעבר עם דיבאגר, זאת היות ו-</w:t>
       </w:r>
+      <w:proofErr w:type="spellStart"/>
       <w:r>
         <w:rPr>
           <w:rFonts w:asciiTheme="minorBidi" w:hAnsiTheme="minorBidi"/>
@@ -322,6 +327,7 @@
         </w:rPr>
         <w:t>TlsCallback</w:t>
       </w:r>
+      <w:proofErr w:type="spellEnd"/>
       <w:r>
         <w:rPr>
           <w:rFonts w:asciiTheme="minorBidi" w:hAnsiTheme="minorBidi" w:hint="cs"/>
@@ -400,6 +406,7 @@
         </w:rPr>
         <w:t xml:space="preserve">מלבד להיותו מספר בייצוג </w:t>
       </w:r>
+      <w:proofErr w:type="spellStart"/>
       <w:r>
         <w:rPr>
           <w:rFonts w:asciiTheme="minorBidi" w:hAnsiTheme="minorBidi"/>
@@ -408,6 +415,7 @@
         </w:rPr>
         <w:t>hexa</w:t>
       </w:r>
+      <w:proofErr w:type="spellEnd"/>
       <w:r>
         <w:rPr>
           <w:rFonts w:asciiTheme="minorBidi" w:hAnsiTheme="minorBidi" w:hint="cs"/>
@@ -452,6 +460,7 @@
         </w:rPr>
         <w:t xml:space="preserve">. במידה ונכניס מספר אקראי, בסוף יודפס לנו ג'יבריש. הדרך לבצע </w:t>
       </w:r>
+      <w:proofErr w:type="spellStart"/>
       <w:r>
         <w:rPr>
           <w:rFonts w:asciiTheme="minorBidi" w:hAnsiTheme="minorBidi"/>
@@ -460,6 +469,7 @@
         </w:rPr>
         <w:t>unhash</w:t>
       </w:r>
+      <w:proofErr w:type="spellEnd"/>
       <w:r>
         <w:rPr>
           <w:rFonts w:asciiTheme="minorBidi" w:hAnsiTheme="minorBidi" w:hint="cs"/>
@@ -528,6 +538,7 @@
         </w:rPr>
         <w:t>. מאחר והקלט בשלב זה הוא ב-</w:t>
       </w:r>
+      <w:proofErr w:type="spellStart"/>
       <w:r>
         <w:rPr>
           <w:rFonts w:asciiTheme="minorBidi" w:hAnsiTheme="minorBidi"/>
@@ -536,6 +547,7 @@
         </w:rPr>
         <w:t>hexa</w:t>
       </w:r>
+      <w:proofErr w:type="spellEnd"/>
       <w:r>
         <w:rPr>
           <w:rFonts w:asciiTheme="minorBidi" w:hAnsiTheme="minorBidi" w:hint="cs"/>
@@ -580,6 +592,7 @@
         </w:rPr>
         <w:t xml:space="preserve"> מבלי לשנותו, וכך נגיע גם לחלק שעושה </w:t>
       </w:r>
+      <w:proofErr w:type="spellStart"/>
       <w:r>
         <w:rPr>
           <w:rFonts w:asciiTheme="minorBidi" w:hAnsiTheme="minorBidi" w:cs="Arial"/>
@@ -588,6 +601,7 @@
         </w:rPr>
         <w:t>unhash</w:t>
       </w:r>
+      <w:proofErr w:type="spellEnd"/>
       <w:r>
         <w:rPr>
           <w:rFonts w:asciiTheme="minorBidi" w:hAnsiTheme="minorBidi" w:cs="Arial" w:hint="cs"/>
@@ -790,6 +804,7 @@
         </w:rPr>
         <w:t xml:space="preserve">בעזרת </w:t>
       </w:r>
+      <w:proofErr w:type="spellStart"/>
       <w:r>
         <w:rPr>
           <w:rFonts w:asciiTheme="minorBidi" w:hAnsiTheme="minorBidi" w:hint="cs"/>
@@ -806,6 +821,7 @@
         </w:rPr>
         <w:t>olframAlpha</w:t>
       </w:r>
+      <w:proofErr w:type="spellEnd"/>
       <w:r>
         <w:rPr>
           <w:rFonts w:asciiTheme="minorBidi" w:hAnsiTheme="minorBidi" w:hint="cs"/>
@@ -1702,7 +1718,27 @@
           <w:szCs w:val="28"/>
           <w:rtl/>
         </w:rPr>
-        <w:t>כעת, כל שעלינו לעשות הוא למצוא את המספרים שעלינו להזין על מנת שהחלפת המספרים תביא לפתרון הנ"ל, כאשר סדר המספרים (לפי הוידוא של הקוד) הוא מלמעלה למטה ומשמאל  לימין. על מנת לקבל את הרצף</w:t>
+        <w:t xml:space="preserve">כעת, כל שעלינו לעשות הוא למצוא את המספרים שעלינו להזין על מנת שהחלפת המספרים תביא לפתרון הנ"ל, כאשר סדר המספרים (לפי הוידוא של הקוד) הוא מלמעלה למטה </w:t>
+      </w:r>
+      <w:proofErr w:type="gramStart"/>
+      <w:r>
+        <w:rPr>
+          <w:rFonts w:asciiTheme="minorBidi" w:hAnsiTheme="minorBidi" w:hint="cs"/>
+          <w:sz w:val="28"/>
+          <w:szCs w:val="28"/>
+          <w:rtl/>
+        </w:rPr>
+        <w:t>ומשמאל  לימין</w:t>
+      </w:r>
+      <w:proofErr w:type="gramEnd"/>
+      <w:r>
+        <w:rPr>
+          <w:rFonts w:asciiTheme="minorBidi" w:hAnsiTheme="minorBidi" w:hint="cs"/>
+          <w:sz w:val="28"/>
+          <w:szCs w:val="28"/>
+          <w:rtl/>
+        </w:rPr>
+        <w:t>. על מנת לקבל את הרצף</w:t>
       </w:r>
       <w:r>
         <w:rPr>
@@ -1764,8 +1800,19 @@
           <w:szCs w:val="28"/>
           <w:rtl/>
         </w:rPr>
-        <w:t xml:space="preserve">ובעת הזנת רצף זה נקבל הודעת הצלחה.  </w:t>
-      </w:r>
+        <w:t>ובעת הזנת רצף זה נקבל הודעת הצלחה</w:t>
+      </w:r>
+      <w:proofErr w:type="gramStart"/>
+      <w:r>
+        <w:rPr>
+          <w:rFonts w:asciiTheme="minorBidi" w:hAnsiTheme="minorBidi" w:hint="cs"/>
+          <w:sz w:val="28"/>
+          <w:szCs w:val="28"/>
+          <w:rtl/>
+        </w:rPr>
+        <w:t xml:space="preserve">.  </w:t>
+      </w:r>
+      <w:proofErr w:type="gramEnd"/>
     </w:p>
     <w:p>
       <w:pPr>
@@ -2087,7 +2134,17 @@
           <w:sz w:val="19"/>
           <w:szCs w:val="19"/>
         </w:rPr>
-        <w:t>\\\\.\\pipe\\SuperSecretPipe</w:t>
+        <w:t>\\\\.\\pipe</w:t>
+      </w:r>
+      <w:proofErr w:type="gramStart"/>
+      <w:r>
+        <w:rPr>
+          <w:rFonts w:ascii="Consolas" w:hAnsi="Consolas" w:cs="Consolas"/>
+          <w:color w:val="A31515"/>
+          <w:sz w:val="19"/>
+          <w:szCs w:val="19"/>
+        </w:rPr>
+        <w:t>\\SuperSecretPipe</w:t>
       </w:r>
       <w:r>
         <w:rPr>
@@ -2106,7 +2163,17 @@
           <w:sz w:val="19"/>
           <w:szCs w:val="19"/>
         </w:rPr>
-        <w:t>\\\\.\\pipe\\SecretAnswerPip</w:t>
+        <w:t>\</w:t>
+      </w:r>
+      <w:proofErr w:type="gramEnd"/>
+      <w:r>
+        <w:rPr>
+          <w:rFonts w:ascii="Consolas" w:hAnsi="Consolas" w:cs="Consolas"/>
+          <w:color w:val="A31515"/>
+          <w:sz w:val="19"/>
+          <w:szCs w:val="19"/>
+        </w:rPr>
+        <w:t>\\\.\\pipe\\SecretAnswerPip</w:t>
       </w:r>
     </w:p>
     <w:p>
@@ -2130,6 +2197,7 @@
         <w:lastRenderedPageBreak/>
         <w:t xml:space="preserve">חיפשנו את הגישות אליהן בקובץ ומתברר שהן נשלחות כפרמטר לפונקציות </w:t>
       </w:r>
+      <w:proofErr w:type="spellStart"/>
       <w:r>
         <w:rPr>
           <w:rFonts w:asciiTheme="minorBidi" w:hAnsiTheme="minorBidi"/>
@@ -2138,6 +2206,7 @@
         </w:rPr>
         <w:t>winapi</w:t>
       </w:r>
+      <w:proofErr w:type="spellEnd"/>
       <w:r>
         <w:rPr>
           <w:rFonts w:asciiTheme="minorBidi" w:hAnsiTheme="minorBidi" w:hint="cs"/>
@@ -2147,6 +2216,7 @@
         </w:rPr>
         <w:t xml:space="preserve">: </w:t>
       </w:r>
+      <w:proofErr w:type="spellStart"/>
       <w:r>
         <w:rPr>
           <w:rFonts w:asciiTheme="minorBidi" w:hAnsiTheme="minorBidi"/>
@@ -2155,6 +2225,7 @@
         </w:rPr>
         <w:t>CreateFileA</w:t>
       </w:r>
+      <w:proofErr w:type="spellEnd"/>
       <w:r>
         <w:rPr>
           <w:rFonts w:asciiTheme="minorBidi" w:hAnsiTheme="minorBidi" w:hint="cs"/>
@@ -2164,6 +2235,7 @@
         </w:rPr>
         <w:t xml:space="preserve"> ו-</w:t>
       </w:r>
+      <w:proofErr w:type="spellStart"/>
       <w:r>
         <w:rPr>
           <w:rFonts w:asciiTheme="minorBidi" w:hAnsiTheme="minorBidi"/>
@@ -2172,6 +2244,7 @@
         </w:rPr>
         <w:t>CreateNamedPipeA</w:t>
       </w:r>
+      <w:proofErr w:type="spellEnd"/>
       <w:r>
         <w:rPr>
           <w:rFonts w:asciiTheme="minorBidi" w:hAnsiTheme="minorBidi" w:hint="cs"/>
@@ -2215,6 +2288,7 @@
         </w:rPr>
         <w:t xml:space="preserve"> קיים כלומר התוכנית מאזינה על </w:t>
       </w:r>
+      <w:proofErr w:type="spellStart"/>
       <w:r>
         <w:rPr>
           <w:rFonts w:asciiTheme="minorBidi" w:hAnsiTheme="minorBidi"/>
@@ -2223,6 +2297,7 @@
         </w:rPr>
         <w:t>SuperSecretPipe</w:t>
       </w:r>
+      <w:proofErr w:type="spellEnd"/>
       <w:r>
         <w:rPr>
           <w:rFonts w:asciiTheme="minorBidi" w:hAnsiTheme="minorBidi" w:hint="cs"/>
@@ -2232,6 +2307,7 @@
         </w:rPr>
         <w:t xml:space="preserve"> ושולחת דרך </w:t>
       </w:r>
+      <w:proofErr w:type="spellStart"/>
       <w:r>
         <w:rPr>
           <w:rFonts w:asciiTheme="minorBidi" w:hAnsiTheme="minorBidi"/>
@@ -2240,6 +2316,7 @@
         </w:rPr>
         <w:t>SecretAnswerPipe</w:t>
       </w:r>
+      <w:proofErr w:type="spellEnd"/>
       <w:r>
         <w:rPr>
           <w:rFonts w:asciiTheme="minorBidi" w:hAnsiTheme="minorBidi" w:hint="cs"/>
@@ -2287,6 +2364,7 @@
         </w:rPr>
         <w:t xml:space="preserve"> מאזינה ל-</w:t>
       </w:r>
+      <w:proofErr w:type="spellStart"/>
       <w:r>
         <w:rPr>
           <w:rFonts w:asciiTheme="minorBidi" w:hAnsiTheme="minorBidi"/>
@@ -2295,6 +2373,7 @@
         </w:rPr>
         <w:t>SecretAnswerPipe</w:t>
       </w:r>
+      <w:proofErr w:type="spellEnd"/>
       <w:r>
         <w:rPr>
           <w:rFonts w:asciiTheme="minorBidi" w:hAnsiTheme="minorBidi" w:hint="cs"/>
@@ -2304,6 +2383,7 @@
         </w:rPr>
         <w:t xml:space="preserve"> ושולחת דרך </w:t>
       </w:r>
+      <w:proofErr w:type="spellStart"/>
       <w:r>
         <w:rPr>
           <w:rFonts w:asciiTheme="minorBidi" w:hAnsiTheme="minorBidi"/>
@@ -2312,6 +2392,7 @@
         </w:rPr>
         <w:t>SuperSecretPipe</w:t>
       </w:r>
+      <w:proofErr w:type="spellEnd"/>
       <w:r>
         <w:rPr>
           <w:rFonts w:asciiTheme="minorBidi" w:hAnsiTheme="minorBidi" w:hint="cs"/>
@@ -2549,8 +2630,54 @@
           <w:sz w:val="28"/>
           <w:szCs w:val="28"/>
         </w:rPr>
-        <w:t>The encryption super secret key is (?FRcQ,AfcjZrdkv</w:t>
-      </w:r>
+        <w:t xml:space="preserve">The encryption </w:t>
+      </w:r>
+      <w:proofErr w:type="spellStart"/>
+      <w:r>
+        <w:rPr>
+          <w:rFonts w:asciiTheme="minorBidi" w:hAnsiTheme="minorBidi"/>
+          <w:sz w:val="28"/>
+          <w:szCs w:val="28"/>
+        </w:rPr>
+        <w:t>super secret</w:t>
+      </w:r>
+      <w:proofErr w:type="spellEnd"/>
+      <w:r>
+        <w:rPr>
+          <w:rFonts w:asciiTheme="minorBidi" w:hAnsiTheme="minorBidi"/>
+          <w:sz w:val="28"/>
+          <w:szCs w:val="28"/>
+        </w:rPr>
+        <w:t xml:space="preserve"> key is </w:t>
+      </w:r>
+      <w:proofErr w:type="gramStart"/>
+      <w:r>
+        <w:rPr>
+          <w:rFonts w:asciiTheme="minorBidi" w:hAnsiTheme="minorBidi"/>
+          <w:sz w:val="28"/>
+          <w:szCs w:val="28"/>
+        </w:rPr>
+        <w:t>(?</w:t>
+      </w:r>
+      <w:proofErr w:type="spellStart"/>
+      <w:r>
+        <w:rPr>
+          <w:rFonts w:asciiTheme="minorBidi" w:hAnsiTheme="minorBidi"/>
+          <w:sz w:val="28"/>
+          <w:szCs w:val="28"/>
+        </w:rPr>
+        <w:t>FRcQ</w:t>
+      </w:r>
+      <w:proofErr w:type="gramEnd"/>
+      <w:r>
+        <w:rPr>
+          <w:rFonts w:asciiTheme="minorBidi" w:hAnsiTheme="minorBidi"/>
+          <w:sz w:val="28"/>
+          <w:szCs w:val="28"/>
+        </w:rPr>
+        <w:t>,AfcjZrdkv</w:t>
+      </w:r>
+      <w:proofErr w:type="spellEnd"/>
     </w:p>
     <w:p>
       <w:pPr>
@@ -2578,6 +2705,7 @@
           <w:szCs w:val="28"/>
         </w:rPr>
       </w:pPr>
+      <w:proofErr w:type="gramStart"/>
       <w:r>
         <w:rPr>
           <w:rFonts w:asciiTheme="minorBidi" w:hAnsiTheme="minorBidi"/>
@@ -2588,6 +2716,7 @@
         </w:rPr>
         <w:t>:giant</w:t>
       </w:r>
+      <w:proofErr w:type="gramEnd"/>
     </w:p>
     <w:p>
       <w:pPr>
@@ -2652,6 +2781,7 @@
         </w:rPr>
         <w:t xml:space="preserve"> ניתן לראות כי ישנה קריאה לפונקציה </w:t>
       </w:r>
+      <w:proofErr w:type="spellStart"/>
       <w:r>
         <w:rPr>
           <w:rFonts w:asciiTheme="minorBidi" w:hAnsiTheme="minorBidi" w:hint="cs"/>
@@ -2668,6 +2798,7 @@
         </w:rPr>
         <w:t>etUnhandledExceptionFilter</w:t>
       </w:r>
+      <w:proofErr w:type="spellEnd"/>
       <w:r>
         <w:rPr>
           <w:rFonts w:asciiTheme="minorBidi" w:hAnsiTheme="minorBidi" w:hint="cs"/>
@@ -2677,6 +2808,7 @@
         </w:rPr>
         <w:t xml:space="preserve"> של </w:t>
       </w:r>
+      <w:proofErr w:type="spellStart"/>
       <w:r>
         <w:rPr>
           <w:rFonts w:asciiTheme="minorBidi" w:hAnsiTheme="minorBidi"/>
@@ -2685,6 +2817,7 @@
         </w:rPr>
         <w:t>winapi</w:t>
       </w:r>
+      <w:proofErr w:type="spellEnd"/>
       <w:r>
         <w:rPr>
           <w:rFonts w:asciiTheme="minorBidi" w:hAnsiTheme="minorBidi" w:hint="cs"/>
@@ -2711,6 +2844,7 @@
         </w:rPr>
         <w:t xml:space="preserve"> בכתובת </w:t>
       </w:r>
+      <w:proofErr w:type="spellStart"/>
       <w:r>
         <w:rPr>
           <w:rFonts w:asciiTheme="minorBidi" w:hAnsiTheme="minorBidi"/>
@@ -2719,6 +2853,7 @@
         </w:rPr>
         <w:t>lpTopLevelExceptionFilter</w:t>
       </w:r>
+      <w:proofErr w:type="spellEnd"/>
       <w:r>
         <w:rPr>
           <w:rFonts w:asciiTheme="minorBidi" w:hAnsiTheme="minorBidi" w:hint="cs"/>
@@ -2792,6 +2927,7 @@
         </w:rPr>
         <w:t xml:space="preserve"> הכתובות המועברות ל-</w:t>
       </w:r>
+      <w:proofErr w:type="spellStart"/>
       <w:r>
         <w:rPr>
           <w:rFonts w:asciiTheme="minorBidi" w:hAnsiTheme="minorBidi"/>
@@ -2800,6 +2936,7 @@
         </w:rPr>
         <w:t>scanf</w:t>
       </w:r>
+      <w:proofErr w:type="spellEnd"/>
       <w:r>
         <w:rPr>
           <w:rFonts w:asciiTheme="minorBidi" w:hAnsiTheme="minorBidi" w:hint="cs"/>
@@ -2904,6 +3041,7 @@
         </w:rPr>
         <w:t xml:space="preserve"> לאחר מכן, ארבעת התווים שנקלטו, שנסמנם לצורך הנוחות </w:t>
       </w:r>
+      <w:proofErr w:type="spellStart"/>
       <w:r>
         <w:rPr>
           <w:rFonts w:asciiTheme="minorBidi" w:hAnsiTheme="minorBidi"/>
@@ -2912,6 +3050,7 @@
         </w:rPr>
         <w:t>abcd</w:t>
       </w:r>
+      <w:proofErr w:type="spellEnd"/>
       <w:r>
         <w:rPr>
           <w:rFonts w:asciiTheme="minorBidi" w:hAnsiTheme="minorBidi" w:hint="cs"/>
@@ -2955,6 +3094,7 @@
         </w:rPr>
         <w:t xml:space="preserve"> הוא האחרון) מועתקים אחד אחד ל-</w:t>
       </w:r>
+      <w:proofErr w:type="spellStart"/>
       <w:r>
         <w:rPr>
           <w:rFonts w:asciiTheme="minorBidi" w:hAnsiTheme="minorBidi"/>
@@ -2963,6 +3103,7 @@
         </w:rPr>
         <w:t>eax</w:t>
       </w:r>
+      <w:proofErr w:type="spellEnd"/>
       <w:r>
         <w:rPr>
           <w:rFonts w:asciiTheme="minorBidi" w:hAnsiTheme="minorBidi" w:hint="cs"/>
@@ -3006,6 +3147,7 @@
         </w:rPr>
         <w:t xml:space="preserve"> כך שלבסוף נקבל מתוך הקלט את </w:t>
       </w:r>
+      <w:proofErr w:type="spellStart"/>
       <w:r>
         <w:rPr>
           <w:rFonts w:asciiTheme="minorBidi" w:hAnsiTheme="minorBidi"/>
@@ -3014,6 +3156,7 @@
         </w:rPr>
         <w:t>acbd</w:t>
       </w:r>
+      <w:proofErr w:type="spellEnd"/>
       <w:r>
         <w:rPr>
           <w:rFonts w:asciiTheme="minorBidi" w:hAnsiTheme="minorBidi" w:hint="cs"/>
@@ -3489,6 +3632,7 @@
         </w:rPr>
         <w:t xml:space="preserve">לאחר מכן ע"י </w:t>
       </w:r>
+      <w:proofErr w:type="spellStart"/>
       <w:r>
         <w:rPr>
           <w:rFonts w:asciiTheme="minorBidi" w:hAnsiTheme="minorBidi"/>
@@ -3497,6 +3641,7 @@
         </w:rPr>
         <w:t>VirtualProtect</w:t>
       </w:r>
+      <w:proofErr w:type="spellEnd"/>
       <w:r>
         <w:rPr>
           <w:rFonts w:asciiTheme="minorBidi" w:hAnsiTheme="minorBidi" w:hint="cs"/>
@@ -3630,6 +3775,7 @@
         </w:rPr>
         <w:t xml:space="preserve"> תוצאת הפעולות האריתמטיות היא אינדקס של אחד התווים במילה. לאחר קבלת האינדקס, מבצעים </w:t>
       </w:r>
+      <w:proofErr w:type="spellStart"/>
       <w:r>
         <w:rPr>
           <w:rFonts w:asciiTheme="minorBidi" w:hAnsiTheme="minorBidi"/>
@@ -3638,6 +3784,7 @@
         </w:rPr>
         <w:t>xor</w:t>
       </w:r>
+      <w:proofErr w:type="spellEnd"/>
       <w:r>
         <w:rPr>
           <w:rFonts w:asciiTheme="minorBidi" w:hAnsiTheme="minorBidi" w:hint="cs"/>
@@ -3656,6 +3803,7 @@
         </w:rPr>
         <w:t xml:space="preserve"> למשל, באיטרציה הראשונה מתבצע חישוב </w:t>
       </w:r>
+      <w:proofErr w:type="spellStart"/>
       <w:r>
         <w:rPr>
           <w:rFonts w:asciiTheme="minorBidi" w:hAnsiTheme="minorBidi"/>
@@ -3664,6 +3812,7 @@
         </w:rPr>
         <w:t>xor</w:t>
       </w:r>
+      <w:proofErr w:type="spellEnd"/>
       <w:r>
         <w:rPr>
           <w:rFonts w:asciiTheme="minorBidi" w:hAnsiTheme="minorBidi" w:hint="cs"/>
@@ -3690,6 +3839,7 @@
         </w:rPr>
         <w:t>בכל איטרציה מתבצע כך על שני התווים העוקבים ואילו באיטרציה האחרונה נבדק התו האחרון עם התו הראשון ותוצאת ה-</w:t>
       </w:r>
+      <w:proofErr w:type="spellStart"/>
       <w:r>
         <w:rPr>
           <w:rFonts w:asciiTheme="minorBidi" w:hAnsiTheme="minorBidi"/>
@@ -3698,6 +3848,7 @@
         </w:rPr>
         <w:t>xor</w:t>
       </w:r>
+      <w:proofErr w:type="spellEnd"/>
       <w:r>
         <w:rPr>
           <w:rFonts w:asciiTheme="minorBidi" w:hAnsiTheme="minorBidi" w:hint="cs"/>
@@ -3788,6 +3939,7 @@
         </w:rPr>
         <w:t xml:space="preserve">לאחר היציאה מהלולאה, משווים את התוצאה שהתקבלה מהפעולות על הקלט ומשווים את 19 התווים הראשונים ע"י </w:t>
       </w:r>
+      <w:proofErr w:type="spellStart"/>
       <w:r>
         <w:rPr>
           <w:rFonts w:asciiTheme="minorBidi" w:hAnsiTheme="minorBidi"/>
@@ -3796,6 +3948,7 @@
         </w:rPr>
         <w:t>strncmp</w:t>
       </w:r>
+      <w:proofErr w:type="spellEnd"/>
       <w:r>
         <w:rPr>
           <w:rFonts w:asciiTheme="minorBidi" w:hAnsiTheme="minorBidi" w:hint="cs"/>
@@ -4011,6 +4164,7 @@
         </w:rPr>
         <w:t>לאחר שהכנסנו את הקלט הנ"ל התוכנית יוצאת, כיוון שלאחר בדיקת הקלט כותבים את הכתובת של הפונקציה הנוכחית על המחסנית (מיד אחרי הקלט) ואז בודקים האם כתובת החזרה זהה לכתובת הפונקציה הנוכחית. אז יש צורך להאריך את הקלט עד שיגיע במחסנית ל</w:t>
       </w:r>
+      <w:proofErr w:type="spellStart"/>
       <w:r>
         <w:rPr>
           <w:rFonts w:asciiTheme="minorBidi" w:hAnsiTheme="minorBidi"/>
@@ -4019,6 +4173,7 @@
         </w:rPr>
         <w:t>ebp</w:t>
       </w:r>
+      <w:proofErr w:type="spellEnd"/>
       <w:r>
         <w:rPr>
           <w:rFonts w:asciiTheme="minorBidi" w:hAnsiTheme="minorBidi" w:hint="cs"/>
@@ -4132,25 +4287,7 @@
           <w:szCs w:val="28"/>
           <w:rtl/>
         </w:rPr>
-        <w:t xml:space="preserve">לאחר מכן בתוך הפונקציה העוקבת, </w:t>
-      </w:r>
-      <w:r>
-        <w:rPr>
-          <w:rFonts w:asciiTheme="minorBidi" w:hAnsiTheme="minorBidi" w:hint="cs"/>
-          <w:sz w:val="28"/>
-          <w:szCs w:val="28"/>
-          <w:rtl/>
-        </w:rPr>
-        <w:t>התוכנית קורסת שוב</w:t>
-      </w:r>
-      <w:r>
-        <w:rPr>
-          <w:rFonts w:asciiTheme="minorBidi" w:hAnsiTheme="minorBidi" w:hint="cs"/>
-          <w:sz w:val="28"/>
-          <w:szCs w:val="28"/>
-          <w:rtl/>
-        </w:rPr>
-        <w:t>. בתחילתה דוחפים מספרים מ-1 עד 9 בסדר קבוע לא ממוין למחסנית (מ-עתה ה"מערך"). מבצעים פעולה על המערך בעזרת פונקציה</w:t>
+        <w:t>לאחר מכן בתוך הפונקציה העוקבת, התוכנית קורסת שוב. בתחילתה דוחפים מספרים מ-1 עד 9 בסדר קבוע לא ממוין למחסנית (מ-עתה ה"מערך"). מבצעים פעולה על המערך בעזרת פונקציה</w:t>
       </w:r>
       <w:r>
         <w:rPr>
@@ -4170,6 +4307,7 @@
         </w:rPr>
         <w:t xml:space="preserve"> (שנראית רקורסיבית מקבלת קלט של כ-5 תווים ומעורב בה שימוש ב</w:t>
       </w:r>
+      <w:proofErr w:type="spellStart"/>
       <w:r>
         <w:rPr>
           <w:rFonts w:asciiTheme="minorBidi" w:hAnsiTheme="minorBidi"/>
@@ -4178,6 +4316,7 @@
         </w:rPr>
         <w:t>VirtualProtect</w:t>
       </w:r>
+      <w:proofErr w:type="spellEnd"/>
       <w:r>
         <w:rPr>
           <w:rFonts w:asciiTheme="minorBidi" w:hAnsiTheme="minorBidi" w:hint="cs"/>
@@ -4196,6 +4335,7 @@
         </w:rPr>
         <w:t xml:space="preserve">פונקציה א' מקבלת 4 פרמטרים, ואם האחרון הוא 0 היא מבקשת קלט שיכתב לרצף של 6 </w:t>
       </w:r>
+      <w:proofErr w:type="spellStart"/>
       <w:r>
         <w:rPr>
           <w:rFonts w:asciiTheme="minorBidi" w:hAnsiTheme="minorBidi"/>
@@ -4204,6 +4344,7 @@
         </w:rPr>
         <w:t>nop</w:t>
       </w:r>
+      <w:proofErr w:type="spellEnd"/>
       <w:r>
         <w:rPr>
           <w:rFonts w:asciiTheme="minorBidi" w:hAnsiTheme="minorBidi" w:hint="cs"/>
@@ -4240,7 +4381,25 @@
           <w:sz w:val="28"/>
           <w:szCs w:val="28"/>
         </w:rPr>
-        <w:t>add esp 10h</w:t>
+        <w:t xml:space="preserve">add </w:t>
+      </w:r>
+      <w:proofErr w:type="spellStart"/>
+      <w:r>
+        <w:rPr>
+          <w:rFonts w:asciiTheme="minorBidi" w:hAnsiTheme="minorBidi"/>
+          <w:sz w:val="28"/>
+          <w:szCs w:val="28"/>
+        </w:rPr>
+        <w:t>esp</w:t>
+      </w:r>
+      <w:proofErr w:type="spellEnd"/>
+      <w:r>
+        <w:rPr>
+          <w:rFonts w:asciiTheme="minorBidi" w:hAnsiTheme="minorBidi"/>
+          <w:sz w:val="28"/>
+          <w:szCs w:val="28"/>
+        </w:rPr>
+        <w:t xml:space="preserve"> 10h</w:t>
       </w:r>
       <w:r>
         <w:rPr>
@@ -4268,8 +4427,18 @@
           <w:sz w:val="28"/>
           <w:szCs w:val="28"/>
         </w:rPr>
-        <w:t>E8 CA FE FF FF</w:t>
-      </w:r>
+        <w:t xml:space="preserve">E8 CA FE FF </w:t>
+      </w:r>
+      <w:proofErr w:type="spellStart"/>
+      <w:r>
+        <w:rPr>
+          <w:rFonts w:asciiTheme="minorBidi" w:hAnsiTheme="minorBidi"/>
+          <w:sz w:val="28"/>
+          <w:szCs w:val="28"/>
+        </w:rPr>
+        <w:t>FF</w:t>
+      </w:r>
+      <w:proofErr w:type="spellEnd"/>
     </w:p>
     <w:p>
       <w:pPr>
@@ -4421,7 +4590,25 @@
           <w:sz w:val="28"/>
           <w:szCs w:val="28"/>
         </w:rPr>
-        <w:t>2s complement(-136)=FFFFFECA</w:t>
+        <w:t xml:space="preserve">2s </w:t>
+      </w:r>
+      <w:proofErr w:type="gramStart"/>
+      <w:r>
+        <w:rPr>
+          <w:rFonts w:asciiTheme="minorBidi" w:eastAsiaTheme="minorEastAsia" w:hAnsiTheme="minorBidi"/>
+          <w:sz w:val="28"/>
+          <w:szCs w:val="28"/>
+        </w:rPr>
+        <w:t>complement(</w:t>
+      </w:r>
+      <w:proofErr w:type="gramEnd"/>
+      <w:r>
+        <w:rPr>
+          <w:rFonts w:asciiTheme="minorBidi" w:eastAsiaTheme="minorEastAsia" w:hAnsiTheme="minorBidi"/>
+          <w:sz w:val="28"/>
+          <w:szCs w:val="28"/>
+        </w:rPr>
+        <w:t>-136)=FFFFFECA</w:t>
       </w:r>
     </w:p>
     <w:p>
@@ -4556,41 +4743,1294 @@
         </w:rPr>
         <w:t>.</w:t>
       </w:r>
+    </w:p>
+    <w:p>
+      <w:pPr>
+        <w:pStyle w:val="ListParagraph"/>
+        <w:numPr>
+          <w:ilvl w:val="0"/>
+          <w:numId w:val="10"/>
+        </w:numPr>
+        <w:bidi/>
+        <w:rPr>
+          <w:rFonts w:asciiTheme="minorBidi" w:hAnsiTheme="minorBidi"/>
+          <w:sz w:val="28"/>
+          <w:szCs w:val="28"/>
+        </w:rPr>
+      </w:pPr>
+      <w:proofErr w:type="gramStart"/>
+      <w:r>
+        <w:rPr>
+          <w:rFonts w:asciiTheme="minorBidi" w:hAnsiTheme="minorBidi"/>
+          <w:b/>
+          <w:bCs/>
+          <w:sz w:val="28"/>
+          <w:szCs w:val="28"/>
+        </w:rPr>
+        <w:t>:</w:t>
+      </w:r>
+      <w:r>
+        <w:rPr>
+          <w:rFonts w:asciiTheme="minorBidi" w:hAnsiTheme="minorBidi"/>
+          <w:b/>
+          <w:bCs/>
+          <w:sz w:val="28"/>
+          <w:szCs w:val="28"/>
+        </w:rPr>
+        <w:t>encrypt</w:t>
+      </w:r>
+      <w:proofErr w:type="gramEnd"/>
+    </w:p>
+    <w:p>
+      <w:pPr>
+        <w:bidi/>
+        <w:ind w:left="360"/>
+        <w:rPr>
+          <w:rFonts w:asciiTheme="minorBidi" w:hAnsiTheme="minorBidi"/>
+          <w:sz w:val="28"/>
+          <w:szCs w:val="28"/>
+          <w:rtl/>
+        </w:rPr>
+      </w:pPr>
+      <w:r>
+        <w:rPr>
+          <w:rFonts w:asciiTheme="minorBidi" w:hAnsiTheme="minorBidi" w:hint="cs"/>
+          <w:sz w:val="28"/>
+          <w:szCs w:val="28"/>
+          <w:rtl/>
+        </w:rPr>
+        <w:t>כעת יש לנו את מפתח ההצפנה מ-</w:t>
+      </w:r>
+      <w:r>
+        <w:rPr>
+          <w:rFonts w:asciiTheme="minorBidi" w:hAnsiTheme="minorBidi"/>
+          <w:sz w:val="28"/>
+          <w:szCs w:val="28"/>
+        </w:rPr>
+        <w:t>goblin</w:t>
+      </w:r>
+      <w:r>
+        <w:rPr>
+          <w:rFonts w:asciiTheme="minorBidi" w:hAnsiTheme="minorBidi" w:hint="cs"/>
+          <w:sz w:val="28"/>
+          <w:szCs w:val="28"/>
+          <w:rtl/>
+        </w:rPr>
+        <w:t>, שני הפרמטרים מ-</w:t>
+      </w:r>
+      <w:r>
+        <w:rPr>
+          <w:rFonts w:asciiTheme="minorBidi" w:hAnsiTheme="minorBidi"/>
+          <w:sz w:val="28"/>
+          <w:szCs w:val="28"/>
+        </w:rPr>
+        <w:t>giant</w:t>
+      </w:r>
+      <w:r>
+        <w:rPr>
+          <w:rFonts w:asciiTheme="minorBidi" w:hAnsiTheme="minorBidi" w:hint="cs"/>
+          <w:sz w:val="28"/>
+          <w:szCs w:val="28"/>
+          <w:rtl/>
+        </w:rPr>
+        <w:t xml:space="preserve"> ואת הסיסמא המוצפנת מ-</w:t>
+      </w:r>
+      <w:r>
+        <w:rPr>
+          <w:rFonts w:asciiTheme="minorBidi" w:hAnsiTheme="minorBidi"/>
+          <w:sz w:val="28"/>
+          <w:szCs w:val="28"/>
+        </w:rPr>
+        <w:t>wizard</w:t>
+      </w:r>
+      <w:r>
+        <w:rPr>
+          <w:rFonts w:asciiTheme="minorBidi" w:hAnsiTheme="minorBidi" w:hint="cs"/>
+          <w:sz w:val="28"/>
+          <w:szCs w:val="28"/>
+          <w:rtl/>
+        </w:rPr>
+        <w:t xml:space="preserve"> וננסה למצוא את הסיסמא הלא מוצפנת מ-</w:t>
+      </w:r>
+      <w:r>
+        <w:rPr>
+          <w:rFonts w:asciiTheme="minorBidi" w:hAnsiTheme="minorBidi"/>
+          <w:sz w:val="28"/>
+          <w:szCs w:val="28"/>
+        </w:rPr>
+        <w:t>encrypt.exe</w:t>
+      </w:r>
+      <w:r>
+        <w:rPr>
+          <w:rFonts w:asciiTheme="minorBidi" w:hAnsiTheme="minorBidi" w:hint="cs"/>
+          <w:sz w:val="28"/>
+          <w:szCs w:val="28"/>
+          <w:rtl/>
+        </w:rPr>
+        <w:t xml:space="preserve">. מחקירת הקובץ נראה שהוא מקבל ארבעה ארגומנטים </w:t>
+      </w:r>
+      <w:r>
+        <w:rPr>
+          <w:rFonts w:asciiTheme="minorBidi" w:hAnsiTheme="minorBidi"/>
+          <w:sz w:val="28"/>
+          <w:szCs w:val="28"/>
+          <w:rtl/>
+        </w:rPr>
+        <w:t>–</w:t>
+      </w:r>
+      <w:r>
+        <w:rPr>
+          <w:rFonts w:asciiTheme="minorBidi" w:hAnsiTheme="minorBidi" w:hint="cs"/>
+          <w:sz w:val="28"/>
+          <w:szCs w:val="28"/>
+          <w:rtl/>
+        </w:rPr>
+        <w:t xml:space="preserve"> שלושת הפרמטרים שציינו וסיסמא לא מוצפנת שאותה מצפין ופולט בסוף. ראשית, ניתן לראות כי מתבצעת בדיקה שכל הפרמטרים קיימים ואחרת התכנית יוצאת. לאחר מכן, מוודאים שאורך </w:t>
+      </w:r>
+      <w:r>
+        <w:rPr>
+          <w:rFonts w:asciiTheme="minorBidi" w:hAnsiTheme="minorBidi" w:hint="cs"/>
+          <w:sz w:val="28"/>
+          <w:szCs w:val="28"/>
+          <w:rtl/>
+        </w:rPr>
+        <w:t>מפתח ההצפנה</w:t>
+      </w:r>
+      <w:r>
+        <w:rPr>
+          <w:rFonts w:asciiTheme="minorBidi" w:hAnsiTheme="minorBidi" w:hint="cs"/>
+          <w:sz w:val="28"/>
+          <w:szCs w:val="28"/>
+          <w:rtl/>
+        </w:rPr>
+        <w:t xml:space="preserve"> </w:t>
+      </w:r>
+      <w:r>
+        <w:rPr>
+          <w:rFonts w:asciiTheme="minorBidi" w:hAnsiTheme="minorBidi" w:hint="cs"/>
+          <w:sz w:val="28"/>
+          <w:szCs w:val="28"/>
+          <w:rtl/>
+        </w:rPr>
+        <w:t xml:space="preserve">הוא 16 תווי </w:t>
+      </w:r>
+      <w:proofErr w:type="spellStart"/>
+      <w:r>
+        <w:rPr>
+          <w:rFonts w:asciiTheme="minorBidi" w:hAnsiTheme="minorBidi"/>
+          <w:sz w:val="28"/>
+          <w:szCs w:val="28"/>
+        </w:rPr>
+        <w:t>hexa</w:t>
+      </w:r>
+      <w:proofErr w:type="spellEnd"/>
+      <w:r>
+        <w:rPr>
+          <w:rFonts w:asciiTheme="minorBidi" w:hAnsiTheme="minorBidi" w:hint="cs"/>
+          <w:sz w:val="28"/>
+          <w:szCs w:val="28"/>
+          <w:rtl/>
+        </w:rPr>
+        <w:t xml:space="preserve"> ואחרת יוצאים.</w:t>
+      </w:r>
+    </w:p>
+    <w:p>
+      <w:pPr>
+        <w:bidi/>
+        <w:ind w:left="360"/>
+        <w:rPr>
+          <w:rFonts w:asciiTheme="minorBidi" w:hAnsiTheme="minorBidi"/>
+          <w:sz w:val="28"/>
+          <w:szCs w:val="28"/>
+          <w:rtl/>
+        </w:rPr>
+      </w:pPr>
+      <w:r>
+        <w:rPr>
+          <w:rFonts w:asciiTheme="minorBidi" w:hAnsiTheme="minorBidi" w:hint="cs"/>
+          <w:sz w:val="28"/>
+          <w:szCs w:val="28"/>
+          <w:rtl/>
+        </w:rPr>
+        <w:t>לאחר מעבר הבדיקות, מעבירים את הפרמטר השני שהתקבל ל-</w:t>
+      </w:r>
+      <w:proofErr w:type="spellStart"/>
+      <w:r>
+        <w:rPr>
+          <w:rFonts w:asciiTheme="minorBidi" w:hAnsiTheme="minorBidi"/>
+          <w:sz w:val="28"/>
+          <w:szCs w:val="28"/>
+        </w:rPr>
+        <w:t>strtol</w:t>
+      </w:r>
+      <w:proofErr w:type="spellEnd"/>
+      <w:r>
+        <w:rPr>
+          <w:rFonts w:asciiTheme="minorBidi" w:hAnsiTheme="minorBidi" w:hint="cs"/>
+          <w:sz w:val="28"/>
+          <w:szCs w:val="28"/>
+          <w:rtl/>
+        </w:rPr>
+        <w:t xml:space="preserve"> על מנת להמיר אותו למספר בבסיס 16 ושומרים בכתובת </w:t>
+      </w:r>
+      <w:r>
+        <w:rPr>
+          <w:rFonts w:asciiTheme="minorBidi" w:hAnsiTheme="minorBidi"/>
+          <w:sz w:val="28"/>
+          <w:szCs w:val="28"/>
+        </w:rPr>
+        <w:t>0x408080</w:t>
+      </w:r>
+      <w:r>
+        <w:rPr>
+          <w:rFonts w:asciiTheme="minorBidi" w:hAnsiTheme="minorBidi" w:hint="cs"/>
+          <w:sz w:val="28"/>
+          <w:szCs w:val="28"/>
+          <w:rtl/>
+        </w:rPr>
+        <w:t xml:space="preserve">. מבצעים אותו דבר על הפרמטר הראשון ושומרים בכתובת </w:t>
+      </w:r>
+      <w:r>
+        <w:rPr>
+          <w:rFonts w:asciiTheme="minorBidi" w:hAnsiTheme="minorBidi"/>
+          <w:sz w:val="28"/>
+          <w:szCs w:val="28"/>
+        </w:rPr>
+        <w:t>0x408088</w:t>
+      </w:r>
+      <w:r>
+        <w:rPr>
+          <w:rFonts w:asciiTheme="minorBidi" w:hAnsiTheme="minorBidi" w:hint="cs"/>
+          <w:sz w:val="28"/>
+          <w:szCs w:val="28"/>
+          <w:rtl/>
+        </w:rPr>
+        <w:t xml:space="preserve">. </w:t>
+      </w:r>
+      <w:r>
+        <w:rPr>
+          <w:rFonts w:asciiTheme="minorBidi" w:hAnsiTheme="minorBidi" w:hint="cs"/>
+          <w:sz w:val="28"/>
+          <w:szCs w:val="28"/>
+          <w:rtl/>
+        </w:rPr>
+        <w:t>לאחר מכן נבין כי מדובר למעשה ב-</w:t>
+      </w:r>
+      <w:r>
+        <w:rPr>
+          <w:rFonts w:asciiTheme="minorBidi" w:hAnsiTheme="minorBidi"/>
+          <w:sz w:val="28"/>
+          <w:szCs w:val="28"/>
+        </w:rPr>
+        <w:t>delta</w:t>
+      </w:r>
+      <w:r>
+        <w:rPr>
+          <w:rFonts w:asciiTheme="minorBidi" w:hAnsiTheme="minorBidi" w:hint="cs"/>
+          <w:sz w:val="28"/>
+          <w:szCs w:val="28"/>
+          <w:rtl/>
+        </w:rPr>
+        <w:t xml:space="preserve"> ו-</w:t>
+      </w:r>
+      <w:r>
+        <w:rPr>
+          <w:rFonts w:asciiTheme="minorBidi" w:hAnsiTheme="minorBidi"/>
+          <w:sz w:val="28"/>
+          <w:szCs w:val="28"/>
+        </w:rPr>
+        <w:t>rounds</w:t>
+      </w:r>
+      <w:r>
+        <w:rPr>
+          <w:rFonts w:asciiTheme="minorBidi" w:hAnsiTheme="minorBidi" w:hint="cs"/>
+          <w:sz w:val="28"/>
+          <w:szCs w:val="28"/>
+          <w:rtl/>
+        </w:rPr>
+        <w:t>.</w:t>
+      </w:r>
+      <w:r>
+        <w:rPr>
+          <w:rFonts w:asciiTheme="minorBidi" w:hAnsiTheme="minorBidi" w:hint="cs"/>
+          <w:sz w:val="28"/>
+          <w:szCs w:val="28"/>
+          <w:rtl/>
+        </w:rPr>
+        <w:t xml:space="preserve">  לבסוף, מוודאים שהארגומנט הרביעי הוא סיסמה באורך 8 תווים.</w:t>
+      </w:r>
+    </w:p>
+    <w:p>
+      <w:pPr>
+        <w:bidi/>
+        <w:ind w:left="360"/>
+        <w:rPr>
+          <w:rFonts w:asciiTheme="minorBidi" w:hAnsiTheme="minorBidi"/>
+          <w:sz w:val="28"/>
+          <w:szCs w:val="28"/>
+          <w:rtl/>
+        </w:rPr>
+      </w:pPr>
+      <w:r>
+        <w:rPr>
+          <w:rFonts w:asciiTheme="minorBidi" w:hAnsiTheme="minorBidi" w:hint="cs"/>
+          <w:sz w:val="28"/>
+          <w:szCs w:val="28"/>
+          <w:rtl/>
+        </w:rPr>
+        <w:t xml:space="preserve">כעת, נגמרו בדיקות הקלט ומתחיל שלב ההצפנה. ניתן לראות כי מאתחלים מונה לאפס, מבצעים איטרציות חישוביות ובכל איטרציה משווים את המונה לערך הארגומנט הראשון שהתקבל. מכך ניתן להסיק כי הארגומנט הראשון הוא למעשה </w:t>
+      </w:r>
+      <w:r>
+        <w:rPr>
+          <w:rFonts w:asciiTheme="minorBidi" w:hAnsiTheme="minorBidi"/>
+          <w:sz w:val="28"/>
+          <w:szCs w:val="28"/>
+        </w:rPr>
+        <w:t>rounds</w:t>
+      </w:r>
+      <w:r>
+        <w:rPr>
+          <w:rFonts w:asciiTheme="minorBidi" w:hAnsiTheme="minorBidi" w:hint="cs"/>
+          <w:sz w:val="28"/>
+          <w:szCs w:val="28"/>
+          <w:rtl/>
+        </w:rPr>
+        <w:t xml:space="preserve">. הבנו מתוך זה שהארגומנט השני הוא </w:t>
+      </w:r>
+      <w:r>
+        <w:rPr>
+          <w:rFonts w:asciiTheme="minorBidi" w:hAnsiTheme="minorBidi"/>
+          <w:sz w:val="28"/>
+          <w:szCs w:val="28"/>
+        </w:rPr>
+        <w:t>delta</w:t>
+      </w:r>
+      <w:r>
+        <w:rPr>
+          <w:rFonts w:asciiTheme="minorBidi" w:hAnsiTheme="minorBidi" w:hint="cs"/>
+          <w:sz w:val="28"/>
+          <w:szCs w:val="28"/>
+          <w:rtl/>
+        </w:rPr>
+        <w:t xml:space="preserve"> ואכן רואים במהלך האיטרציות כי משתמשים בו לשם החישובים.</w:t>
+      </w:r>
+      <w:r>
+        <w:rPr>
+          <w:rFonts w:asciiTheme="minorBidi" w:hAnsiTheme="minorBidi" w:hint="cs"/>
+          <w:sz w:val="28"/>
+          <w:szCs w:val="28"/>
+          <w:rtl/>
+        </w:rPr>
+        <w:t xml:space="preserve"> בהקשר זה, ניתן לשים לב כי עקב כך שקיבלנו </w:t>
+      </w:r>
+      <w:r>
+        <w:rPr>
+          <w:rFonts w:asciiTheme="minorBidi" w:hAnsiTheme="minorBidi"/>
+          <w:sz w:val="28"/>
+          <w:szCs w:val="28"/>
+        </w:rPr>
+        <w:t>delta</w:t>
+      </w:r>
+      <w:r>
+        <w:rPr>
+          <w:rFonts w:asciiTheme="minorBidi" w:hAnsiTheme="minorBidi" w:hint="cs"/>
+          <w:sz w:val="28"/>
+          <w:szCs w:val="28"/>
+          <w:rtl/>
+        </w:rPr>
+        <w:t xml:space="preserve"> בעלת ערך גבוה, הפעלת </w:t>
+      </w:r>
+      <w:proofErr w:type="spellStart"/>
+      <w:r>
+        <w:rPr>
+          <w:rFonts w:asciiTheme="minorBidi" w:hAnsiTheme="minorBidi"/>
+          <w:sz w:val="28"/>
+          <w:szCs w:val="28"/>
+        </w:rPr>
+        <w:t>strtol</w:t>
+      </w:r>
+      <w:proofErr w:type="spellEnd"/>
+      <w:r>
+        <w:rPr>
+          <w:rFonts w:asciiTheme="minorBidi" w:hAnsiTheme="minorBidi" w:hint="cs"/>
+          <w:sz w:val="28"/>
+          <w:szCs w:val="28"/>
+          <w:rtl/>
+        </w:rPr>
+        <w:t xml:space="preserve"> עליה מחזירה את </w:t>
+      </w:r>
+      <w:r>
+        <w:rPr>
+          <w:rFonts w:asciiTheme="minorBidi" w:hAnsiTheme="minorBidi"/>
+          <w:sz w:val="28"/>
+          <w:szCs w:val="28"/>
+        </w:rPr>
+        <w:t>MAX_LONG</w:t>
+      </w:r>
+      <w:r>
+        <w:rPr>
+          <w:rFonts w:asciiTheme="minorBidi" w:hAnsiTheme="minorBidi" w:hint="cs"/>
+          <w:sz w:val="28"/>
+          <w:szCs w:val="28"/>
+          <w:rtl/>
+        </w:rPr>
+        <w:t xml:space="preserve"> בייצוג 32 ביט.</w:t>
+      </w:r>
+      <w:r>
+        <w:rPr>
+          <w:rFonts w:asciiTheme="minorBidi" w:hAnsiTheme="minorBidi" w:hint="cs"/>
+          <w:sz w:val="28"/>
+          <w:szCs w:val="28"/>
+          <w:rtl/>
+        </w:rPr>
+        <w:t xml:space="preserve"> כעת התעמקנו בכל איטרציה, וראינו שאת הסיסמה (באורך 8) מפצלים לשני בלוקים באורך 4 ואת המפתח (באורך 16)</w:t>
+      </w:r>
+      <w:r>
+        <w:rPr>
+          <w:rFonts w:asciiTheme="minorBidi" w:hAnsiTheme="minorBidi" w:hint="cs"/>
+          <w:sz w:val="28"/>
+          <w:szCs w:val="28"/>
+        </w:rPr>
+        <w:t xml:space="preserve"> </w:t>
+      </w:r>
+      <w:r>
+        <w:rPr>
+          <w:rFonts w:asciiTheme="minorBidi" w:hAnsiTheme="minorBidi" w:hint="cs"/>
+          <w:sz w:val="28"/>
+          <w:szCs w:val="28"/>
+          <w:rtl/>
+        </w:rPr>
+        <w:t xml:space="preserve">מפצלים לארבעה בלוקים בגודל זהה. </w:t>
+      </w:r>
+      <w:r>
+        <w:rPr>
+          <w:rFonts w:asciiTheme="minorBidi" w:hAnsiTheme="minorBidi" w:hint="cs"/>
+          <w:sz w:val="28"/>
+          <w:szCs w:val="28"/>
+          <w:rtl/>
+        </w:rPr>
+        <w:t xml:space="preserve">לאחר מכן, ניתחנו את הפעולות האריתמטיות שמתרחשות והמרנו אותן לקוד </w:t>
+      </w:r>
+      <w:r>
+        <w:rPr>
+          <w:rFonts w:asciiTheme="minorBidi" w:hAnsiTheme="minorBidi"/>
+          <w:sz w:val="28"/>
+          <w:szCs w:val="28"/>
+        </w:rPr>
+        <w:t>C++</w:t>
+      </w:r>
+      <w:r>
+        <w:rPr>
+          <w:rFonts w:asciiTheme="minorBidi" w:hAnsiTheme="minorBidi" w:hint="cs"/>
+          <w:sz w:val="28"/>
+          <w:szCs w:val="28"/>
+          <w:rtl/>
+        </w:rPr>
+        <w:t xml:space="preserve"> (המופיע בקובץ </w:t>
+      </w:r>
+      <w:r>
+        <w:rPr>
+          <w:rFonts w:asciiTheme="minorBidi" w:hAnsiTheme="minorBidi"/>
+          <w:sz w:val="28"/>
+          <w:szCs w:val="28"/>
+        </w:rPr>
+        <w:t>decrypt.cpp</w:t>
+      </w:r>
+      <w:r>
+        <w:rPr>
+          <w:rFonts w:asciiTheme="minorBidi" w:hAnsiTheme="minorBidi" w:hint="cs"/>
+          <w:sz w:val="28"/>
+          <w:szCs w:val="28"/>
+          <w:rtl/>
+        </w:rPr>
+        <w:t xml:space="preserve"> בפונקציה </w:t>
+      </w:r>
+      <w:proofErr w:type="spellStart"/>
+      <w:r>
+        <w:rPr>
+          <w:rFonts w:asciiTheme="minorBidi" w:hAnsiTheme="minorBidi"/>
+          <w:sz w:val="28"/>
+          <w:szCs w:val="28"/>
+        </w:rPr>
+        <w:t>encryptRound</w:t>
+      </w:r>
+      <w:proofErr w:type="spellEnd"/>
+      <w:r>
+        <w:rPr>
+          <w:rFonts w:asciiTheme="minorBidi" w:hAnsiTheme="minorBidi" w:hint="cs"/>
+          <w:sz w:val="28"/>
+          <w:szCs w:val="28"/>
+          <w:rtl/>
+        </w:rPr>
+        <w:t>). קיבלנו שהפעולה המתקבלת היא:</w:t>
+      </w:r>
+    </w:p>
+    <w:p>
+      <w:pPr>
+        <w:bidi/>
+        <w:ind w:left="360"/>
+        <w:rPr>
+          <w:rFonts w:asciiTheme="minorBidi" w:hAnsiTheme="minorBidi"/>
+          <w:sz w:val="28"/>
+          <w:szCs w:val="28"/>
+          <w:rtl/>
+        </w:rPr>
+      </w:pPr>
+      <w:r>
+        <w:rPr>
+          <w:rFonts w:asciiTheme="minorBidi" w:hAnsiTheme="minorBidi" w:cs="Arial"/>
+          <w:sz w:val="28"/>
+          <w:szCs w:val="28"/>
+          <w:rtl/>
+        </w:rPr>
+        <w:drawing>
+          <wp:anchor distT="0" distB="0" distL="114300" distR="114300" simplePos="0" relativeHeight="251668480" behindDoc="0" locked="0" layoutInCell="1" allowOverlap="1" wp14:anchorId="33415049" wp14:editId="6BB1C467">
+            <wp:simplePos x="0" y="0"/>
+            <wp:positionH relativeFrom="column">
+              <wp:posOffset>0</wp:posOffset>
+            </wp:positionH>
+            <wp:positionV relativeFrom="paragraph">
+              <wp:posOffset>0</wp:posOffset>
+            </wp:positionV>
+            <wp:extent cx="5943600" cy="514350"/>
+            <wp:effectExtent l="0" t="0" r="0" b="0"/>
+            <wp:wrapNone/>
+            <wp:docPr id="6" name="Picture 6"/>
+            <wp:cNvGraphicFramePr>
+              <a:graphicFrameLocks xmlns:a="http://schemas.openxmlformats.org/drawingml/2006/main" noChangeAspect="1"/>
+            </wp:cNvGraphicFramePr>
+            <a:graphic xmlns:a="http://schemas.openxmlformats.org/drawingml/2006/main">
+              <a:graphicData uri="http://schemas.openxmlformats.org/drawingml/2006/picture">
+                <pic:pic xmlns:pic="http://schemas.openxmlformats.org/drawingml/2006/picture">
+                  <pic:nvPicPr>
+                    <pic:cNvPr id="1" name=""/>
+                    <pic:cNvPicPr/>
+                  </pic:nvPicPr>
+                  <pic:blipFill>
+                    <a:blip r:embed="rId9"/>
+                    <a:stretch>
+                      <a:fillRect/>
+                    </a:stretch>
+                  </pic:blipFill>
+                  <pic:spPr>
+                    <a:xfrm>
+                      <a:off x="0" y="0"/>
+                      <a:ext cx="5943600" cy="514350"/>
+                    </a:xfrm>
+                    <a:prstGeom prst="rect">
+                      <a:avLst/>
+                    </a:prstGeom>
+                  </pic:spPr>
+                </pic:pic>
+              </a:graphicData>
+            </a:graphic>
+          </wp:anchor>
+        </w:drawing>
+      </w:r>
+    </w:p>
+    <w:p>
+      <w:pPr>
+        <w:bidi/>
+        <w:ind w:left="360"/>
+        <w:rPr>
+          <w:rFonts w:asciiTheme="minorBidi" w:hAnsiTheme="minorBidi"/>
+          <w:sz w:val="28"/>
+          <w:szCs w:val="28"/>
+          <w:rtl/>
+        </w:rPr>
+      </w:pPr>
+    </w:p>
+    <w:p>
+      <w:pPr>
+        <w:bidi/>
+        <w:ind w:left="360"/>
+        <w:rPr>
+          <w:rFonts w:asciiTheme="minorBidi" w:hAnsiTheme="minorBidi"/>
+          <w:sz w:val="28"/>
+          <w:szCs w:val="28"/>
+          <w:rtl/>
+        </w:rPr>
+      </w:pPr>
+      <w:r>
+        <w:rPr>
+          <w:rFonts w:asciiTheme="minorBidi" w:hAnsiTheme="minorBidi" w:hint="cs"/>
+          <w:sz w:val="28"/>
+          <w:szCs w:val="28"/>
+          <w:rtl/>
+        </w:rPr>
+        <w:t xml:space="preserve">כלומר, דלתא מוכפלת באינדקס האיטרציה הנוכחית ומעדכנים את הבלוק הראשון והשני של הסיסמא ע"י חישובים המערבים את ערכיהם הישנים, ערכי המפתח, דלתא וחישובי </w:t>
+      </w:r>
+      <w:r>
+        <w:rPr>
+          <w:rFonts w:asciiTheme="minorBidi" w:hAnsiTheme="minorBidi" w:hint="cs"/>
+          <w:sz w:val="28"/>
+          <w:szCs w:val="28"/>
+        </w:rPr>
+        <w:t>XOR</w:t>
+      </w:r>
+      <w:r>
+        <w:rPr>
+          <w:rFonts w:asciiTheme="minorBidi" w:hAnsiTheme="minorBidi" w:hint="cs"/>
+          <w:sz w:val="28"/>
+          <w:szCs w:val="28"/>
+          <w:rtl/>
+        </w:rPr>
+        <w:t xml:space="preserve">. </w:t>
+      </w:r>
+    </w:p>
+    <w:p>
+      <w:pPr>
+        <w:bidi/>
+        <w:ind w:left="360"/>
+        <w:rPr>
+          <w:rFonts w:asciiTheme="minorBidi" w:hAnsiTheme="minorBidi"/>
+          <w:sz w:val="28"/>
+          <w:szCs w:val="28"/>
+          <w:rtl/>
+        </w:rPr>
+      </w:pPr>
+      <w:r>
+        <w:rPr>
+          <w:rFonts w:asciiTheme="minorBidi" w:hAnsiTheme="minorBidi" w:hint="cs"/>
+          <w:sz w:val="28"/>
+          <w:szCs w:val="28"/>
+          <w:rtl/>
+        </w:rPr>
+        <w:t xml:space="preserve">לאחר שוידאנו כי הבנו נכון את האלגוריתם, כל שעלינו לעשות היה להפוך את הפעולה על מנת לבצע פענוח להצפנה. לכן, המרנו כל איטרציה של </w:t>
+      </w:r>
+      <w:r>
+        <w:rPr>
+          <w:rFonts w:asciiTheme="minorBidi" w:hAnsiTheme="minorBidi"/>
+          <w:sz w:val="28"/>
+          <w:szCs w:val="28"/>
+        </w:rPr>
+        <w:t>encrypt</w:t>
+      </w:r>
+      <w:r>
+        <w:rPr>
+          <w:rFonts w:asciiTheme="minorBidi" w:hAnsiTheme="minorBidi" w:hint="cs"/>
+          <w:sz w:val="28"/>
+          <w:szCs w:val="28"/>
+          <w:rtl/>
+        </w:rPr>
+        <w:t xml:space="preserve"> </w:t>
+      </w:r>
+      <w:r>
+        <w:rPr>
+          <w:rFonts w:asciiTheme="minorBidi" w:hAnsiTheme="minorBidi" w:hint="cs"/>
+          <w:sz w:val="28"/>
+          <w:szCs w:val="28"/>
+          <w:rtl/>
+        </w:rPr>
+        <w:lastRenderedPageBreak/>
+        <w:t xml:space="preserve">לאיטרציה תואמת של </w:t>
+      </w:r>
+      <w:r>
+        <w:rPr>
+          <w:rFonts w:asciiTheme="minorBidi" w:hAnsiTheme="minorBidi"/>
+          <w:sz w:val="28"/>
+          <w:szCs w:val="28"/>
+        </w:rPr>
+        <w:t>decrypt</w:t>
+      </w:r>
+      <w:r>
+        <w:rPr>
+          <w:rFonts w:asciiTheme="minorBidi" w:hAnsiTheme="minorBidi" w:hint="cs"/>
+          <w:sz w:val="28"/>
+          <w:szCs w:val="28"/>
+          <w:rtl/>
+        </w:rPr>
+        <w:t xml:space="preserve"> ומימשנו גם אותה בקוד (המופיע בקובץ </w:t>
+      </w:r>
+      <w:r>
+        <w:rPr>
+          <w:rFonts w:asciiTheme="minorBidi" w:hAnsiTheme="minorBidi"/>
+          <w:sz w:val="28"/>
+          <w:szCs w:val="28"/>
+        </w:rPr>
+        <w:t>decrypt.cpp</w:t>
+      </w:r>
+      <w:r>
+        <w:rPr>
+          <w:rFonts w:asciiTheme="minorBidi" w:hAnsiTheme="minorBidi" w:hint="cs"/>
+          <w:sz w:val="28"/>
+          <w:szCs w:val="28"/>
+          <w:rtl/>
+        </w:rPr>
+        <w:t xml:space="preserve"> בפונקציה </w:t>
+      </w:r>
+      <w:proofErr w:type="spellStart"/>
+      <w:r>
+        <w:rPr>
+          <w:rFonts w:asciiTheme="minorBidi" w:hAnsiTheme="minorBidi"/>
+          <w:sz w:val="28"/>
+          <w:szCs w:val="28"/>
+        </w:rPr>
+        <w:t>decryptRound</w:t>
+      </w:r>
+      <w:proofErr w:type="spellEnd"/>
+      <w:r>
+        <w:rPr>
+          <w:rFonts w:asciiTheme="minorBidi" w:hAnsiTheme="minorBidi" w:hint="cs"/>
+          <w:sz w:val="28"/>
+          <w:szCs w:val="28"/>
+          <w:rtl/>
+        </w:rPr>
+        <w:t>). קיבלנו שהפעולה המתקבלת היא:</w:t>
+      </w:r>
+    </w:p>
+    <w:p>
+      <w:pPr>
+        <w:bidi/>
+        <w:ind w:left="360"/>
+        <w:rPr>
+          <w:rFonts w:asciiTheme="minorBidi" w:hAnsiTheme="minorBidi" w:hint="cs"/>
+          <w:sz w:val="28"/>
+          <w:szCs w:val="28"/>
+          <w:rtl/>
+        </w:rPr>
+      </w:pPr>
+      <w:r>
+        <w:rPr>
+          <w:rFonts w:asciiTheme="minorBidi" w:hAnsiTheme="minorBidi" w:cs="Arial"/>
+          <w:sz w:val="28"/>
+          <w:szCs w:val="28"/>
+          <w:rtl/>
+        </w:rPr>
+        <w:drawing>
+          <wp:anchor distT="0" distB="0" distL="114300" distR="114300" simplePos="0" relativeHeight="251670528" behindDoc="0" locked="0" layoutInCell="1" allowOverlap="1" wp14:anchorId="5F3A2763" wp14:editId="5505FA1F">
+            <wp:simplePos x="0" y="0"/>
+            <wp:positionH relativeFrom="column">
+              <wp:posOffset>0</wp:posOffset>
+            </wp:positionH>
+            <wp:positionV relativeFrom="paragraph">
+              <wp:posOffset>-635</wp:posOffset>
+            </wp:positionV>
+            <wp:extent cx="5943600" cy="516255"/>
+            <wp:effectExtent l="0" t="0" r="0" b="0"/>
+            <wp:wrapNone/>
+            <wp:docPr id="7" name="Picture 7"/>
+            <wp:cNvGraphicFramePr>
+              <a:graphicFrameLocks xmlns:a="http://schemas.openxmlformats.org/drawingml/2006/main" noChangeAspect="1"/>
+            </wp:cNvGraphicFramePr>
+            <a:graphic xmlns:a="http://schemas.openxmlformats.org/drawingml/2006/main">
+              <a:graphicData uri="http://schemas.openxmlformats.org/drawingml/2006/picture">
+                <pic:pic xmlns:pic="http://schemas.openxmlformats.org/drawingml/2006/picture">
+                  <pic:nvPicPr>
+                    <pic:cNvPr id="1" name=""/>
+                    <pic:cNvPicPr/>
+                  </pic:nvPicPr>
+                  <pic:blipFill>
+                    <a:blip r:embed="rId10"/>
+                    <a:stretch>
+                      <a:fillRect/>
+                    </a:stretch>
+                  </pic:blipFill>
+                  <pic:spPr>
+                    <a:xfrm>
+                      <a:off x="0" y="0"/>
+                      <a:ext cx="5943600" cy="516255"/>
+                    </a:xfrm>
+                    <a:prstGeom prst="rect">
+                      <a:avLst/>
+                    </a:prstGeom>
+                  </pic:spPr>
+                </pic:pic>
+              </a:graphicData>
+            </a:graphic>
+          </wp:anchor>
+        </w:drawing>
+      </w:r>
+    </w:p>
+    <w:p>
+      <w:pPr>
+        <w:bidi/>
+        <w:ind w:left="360"/>
+        <w:rPr>
+          <w:rFonts w:asciiTheme="minorBidi" w:hAnsiTheme="minorBidi"/>
+          <w:sz w:val="28"/>
+          <w:szCs w:val="28"/>
+        </w:rPr>
+      </w:pPr>
+    </w:p>
+    <w:p>
+      <w:pPr>
+        <w:bidi/>
+        <w:ind w:left="360"/>
+        <w:rPr>
+          <w:rFonts w:asciiTheme="minorBidi" w:hAnsiTheme="minorBidi"/>
+          <w:sz w:val="28"/>
+          <w:szCs w:val="28"/>
+          <w:rtl/>
+        </w:rPr>
+      </w:pPr>
+      <w:r>
+        <w:rPr>
+          <w:rFonts w:asciiTheme="minorBidi" w:hAnsiTheme="minorBidi" w:hint="cs"/>
+          <w:sz w:val="28"/>
+          <w:szCs w:val="28"/>
+          <w:rtl/>
+        </w:rPr>
+        <w:t>כעת, כל שעלינו לעשות היה להריץ את את התכנית שקיבלנו, שקומפלה ונבנתה ל-</w:t>
+      </w:r>
+      <w:r>
+        <w:rPr>
+          <w:rFonts w:asciiTheme="minorBidi" w:hAnsiTheme="minorBidi"/>
+          <w:sz w:val="28"/>
+          <w:szCs w:val="28"/>
+        </w:rPr>
+        <w:t>decrypt.exe</w:t>
+      </w:r>
+      <w:r>
+        <w:rPr>
+          <w:rFonts w:asciiTheme="minorBidi" w:hAnsiTheme="minorBidi" w:hint="cs"/>
+          <w:sz w:val="28"/>
+          <w:szCs w:val="28"/>
+          <w:rtl/>
+        </w:rPr>
+        <w:t xml:space="preserve"> עבור הסיסמה המוצפנת עם הפרמטרים התואמים. </w:t>
+      </w:r>
+    </w:p>
+    <w:p>
+      <w:pPr>
+        <w:bidi/>
+        <w:ind w:left="360"/>
+        <w:rPr>
+          <w:rFonts w:asciiTheme="minorBidi" w:hAnsiTheme="minorBidi"/>
+          <w:sz w:val="28"/>
+          <w:szCs w:val="28"/>
+          <w:rtl/>
+        </w:rPr>
+      </w:pPr>
+      <w:r>
+        <w:rPr>
+          <w:rFonts w:asciiTheme="minorBidi" w:hAnsiTheme="minorBidi" w:hint="cs"/>
+          <w:sz w:val="28"/>
+          <w:szCs w:val="28"/>
+          <w:rtl/>
+        </w:rPr>
+        <w:t xml:space="preserve">נשים לב כי את הסיסמה המוצפנת קיבלנו כסיסמה באורך 16 תווים בייצוג </w:t>
+      </w:r>
+      <w:proofErr w:type="spellStart"/>
+      <w:r>
+        <w:rPr>
+          <w:rFonts w:asciiTheme="minorBidi" w:hAnsiTheme="minorBidi"/>
+          <w:sz w:val="28"/>
+          <w:szCs w:val="28"/>
+        </w:rPr>
+        <w:t>hexa</w:t>
+      </w:r>
+      <w:proofErr w:type="spellEnd"/>
+      <w:r>
+        <w:rPr>
+          <w:rFonts w:asciiTheme="minorBidi" w:hAnsiTheme="minorBidi" w:hint="cs"/>
+          <w:sz w:val="28"/>
+          <w:szCs w:val="28"/>
+          <w:rtl/>
+        </w:rPr>
+        <w:t xml:space="preserve">, ואילו </w:t>
+      </w:r>
+      <w:r>
+        <w:rPr>
+          <w:rFonts w:asciiTheme="minorBidi" w:hAnsiTheme="minorBidi"/>
+          <w:sz w:val="28"/>
+          <w:szCs w:val="28"/>
+        </w:rPr>
+        <w:t>encrypt</w:t>
+      </w:r>
+      <w:r>
+        <w:rPr>
+          <w:rFonts w:asciiTheme="minorBidi" w:hAnsiTheme="minorBidi" w:hint="cs"/>
+          <w:sz w:val="28"/>
+          <w:szCs w:val="28"/>
+          <w:rtl/>
+        </w:rPr>
+        <w:t xml:space="preserve"> ו-</w:t>
+      </w:r>
+      <w:r>
+        <w:rPr>
+          <w:rFonts w:asciiTheme="minorBidi" w:hAnsiTheme="minorBidi"/>
+          <w:sz w:val="28"/>
+          <w:szCs w:val="28"/>
+        </w:rPr>
+        <w:t>decrypt</w:t>
+      </w:r>
+      <w:r>
+        <w:rPr>
+          <w:rFonts w:asciiTheme="minorBidi" w:hAnsiTheme="minorBidi" w:hint="cs"/>
+          <w:sz w:val="28"/>
+          <w:szCs w:val="28"/>
+          <w:rtl/>
+        </w:rPr>
+        <w:t xml:space="preserve"> פועלות על סיסמה באורך 8 תווים, ולכן פיצלנו את הסיסמה המוצפנת לשני חלקים והרצנו פעמיים.</w:t>
+      </w:r>
+    </w:p>
+    <w:p>
+      <w:pPr>
+        <w:bidi/>
+        <w:ind w:left="360"/>
+        <w:rPr>
+          <w:rFonts w:asciiTheme="minorBidi" w:hAnsiTheme="minorBidi"/>
+          <w:sz w:val="28"/>
+          <w:szCs w:val="28"/>
+        </w:rPr>
+      </w:pPr>
+      <w:r>
+        <w:rPr>
+          <w:rFonts w:asciiTheme="minorBidi" w:hAnsiTheme="minorBidi" w:hint="cs"/>
+          <w:sz w:val="28"/>
+          <w:szCs w:val="28"/>
+          <w:rtl/>
+        </w:rPr>
+        <w:t xml:space="preserve">בפעם הראשונה הרצנו את </w:t>
+      </w:r>
+      <w:r>
+        <w:rPr>
+          <w:rFonts w:asciiTheme="minorBidi" w:hAnsiTheme="minorBidi"/>
+          <w:sz w:val="28"/>
+          <w:szCs w:val="28"/>
+        </w:rPr>
+        <w:t>decrypt</w:t>
+      </w:r>
+      <w:r>
+        <w:rPr>
+          <w:rFonts w:asciiTheme="minorBidi" w:hAnsiTheme="minorBidi" w:hint="cs"/>
+          <w:sz w:val="28"/>
+          <w:szCs w:val="28"/>
+          <w:rtl/>
+        </w:rPr>
+        <w:t xml:space="preserve"> עם החלק הראשון של הסיסמה, כך שהארגומנטים הם</w:t>
+      </w:r>
+      <w:r>
+        <w:rPr>
+          <w:rFonts w:asciiTheme="minorBidi" w:hAnsiTheme="minorBidi"/>
+          <w:sz w:val="28"/>
+          <w:szCs w:val="28"/>
+        </w:rPr>
+        <w:t>:</w:t>
+      </w:r>
+    </w:p>
+    <w:p>
+      <w:pPr>
+        <w:bidi/>
+        <w:ind w:left="360"/>
+        <w:jc w:val="center"/>
+        <w:rPr>
+          <w:rFonts w:asciiTheme="minorBidi" w:eastAsiaTheme="minorEastAsia" w:hAnsiTheme="minorBidi"/>
+          <w:sz w:val="28"/>
+          <w:szCs w:val="28"/>
+          <w:rtl/>
+        </w:rPr>
+      </w:pPr>
+      <m:oMathPara>
+        <m:oMath>
+          <m:r>
+            <w:rPr>
+              <w:rFonts w:ascii="Cambria Math" w:hAnsi="Cambria Math" w:cs="Arial"/>
+              <w:sz w:val="28"/>
+              <w:szCs w:val="28"/>
+              <w:rtl/>
+            </w:rPr>
+            <m:t>8</m:t>
+          </m:r>
+          <m:r>
+            <w:rPr>
+              <w:rFonts w:ascii="Cambria Math" w:hAnsi="Cambria Math" w:cs="Arial"/>
+              <w:sz w:val="28"/>
+              <w:szCs w:val="28"/>
+            </w:rPr>
+            <m:t xml:space="preserve">   </m:t>
+          </m:r>
+          <m:r>
+            <w:rPr>
+              <w:rFonts w:ascii="Cambria Math" w:hAnsi="Cambria Math" w:cs="Arial"/>
+              <w:sz w:val="28"/>
+              <w:szCs w:val="28"/>
+              <w:rtl/>
+            </w:rPr>
+            <m:t xml:space="preserve"> 117132623</m:t>
+          </m:r>
+          <m:r>
+            <w:rPr>
+              <w:rFonts w:ascii="Cambria Math" w:hAnsi="Cambria Math" w:cs="Arial"/>
+              <w:sz w:val="28"/>
+              <w:szCs w:val="28"/>
+            </w:rPr>
+            <m:t xml:space="preserve">   </m:t>
+          </m:r>
+          <m:r>
+            <w:rPr>
+              <w:rFonts w:ascii="Cambria Math" w:hAnsi="Cambria Math" w:cs="Arial"/>
+              <w:sz w:val="28"/>
+              <w:szCs w:val="28"/>
+              <w:rtl/>
+            </w:rPr>
+            <m:t xml:space="preserve"> </m:t>
+          </m:r>
+          <m:r>
+            <w:rPr>
+              <w:rFonts w:ascii="Cambria Math" w:hAnsi="Cambria Math"/>
+              <w:sz w:val="28"/>
+              <w:szCs w:val="28"/>
+            </w:rPr>
+            <m:t>f82e1d49F17D7213</m:t>
+          </m:r>
+          <m:r>
+            <w:rPr>
+              <w:rFonts w:ascii="Cambria Math" w:hAnsi="Cambria Math"/>
+              <w:sz w:val="28"/>
+              <w:szCs w:val="28"/>
+            </w:rPr>
+            <m:t xml:space="preserve">   </m:t>
+          </m:r>
+          <m:r>
+            <w:rPr>
+              <w:rFonts w:ascii="Cambria Math" w:hAnsi="Cambria Math"/>
+              <w:sz w:val="28"/>
+              <w:szCs w:val="28"/>
+            </w:rPr>
+            <m:t xml:space="preserve"> (?FRcQ,AfcjZrdkv</m:t>
+          </m:r>
+        </m:oMath>
+      </m:oMathPara>
+    </w:p>
+    <w:p>
+      <w:pPr>
+        <w:bidi/>
+        <w:ind w:left="360"/>
+        <w:rPr>
+          <w:rFonts w:asciiTheme="minorBidi" w:eastAsiaTheme="minorEastAsia" w:hAnsiTheme="minorBidi"/>
+          <w:sz w:val="28"/>
+          <w:szCs w:val="28"/>
+          <w:rtl/>
+        </w:rPr>
+      </w:pPr>
+      <w:r>
+        <w:rPr>
+          <w:rFonts w:asciiTheme="minorBidi" w:eastAsiaTheme="minorEastAsia" w:hAnsiTheme="minorBidi" w:hint="cs"/>
+          <w:sz w:val="28"/>
+          <w:szCs w:val="28"/>
+          <w:rtl/>
+        </w:rPr>
+        <w:t xml:space="preserve">והפלט שהתקבל הוא </w:t>
+      </w:r>
+      <w:r>
+        <w:rPr>
+          <w:rFonts w:asciiTheme="minorBidi" w:eastAsiaTheme="minorEastAsia" w:hAnsiTheme="minorBidi"/>
+          <w:sz w:val="28"/>
+          <w:szCs w:val="28"/>
+        </w:rPr>
+        <w:t>O8TTNERC</w:t>
+      </w:r>
+      <w:r>
+        <w:rPr>
+          <w:rFonts w:asciiTheme="minorBidi" w:eastAsiaTheme="minorEastAsia" w:hAnsiTheme="minorBidi" w:hint="cs"/>
+          <w:sz w:val="28"/>
+          <w:szCs w:val="28"/>
+          <w:rtl/>
+        </w:rPr>
+        <w:t>.</w:t>
+      </w:r>
+    </w:p>
+    <w:p>
+      <w:pPr>
+        <w:bidi/>
+        <w:ind w:left="360"/>
+        <w:rPr>
+          <w:rFonts w:asciiTheme="minorBidi" w:eastAsiaTheme="minorEastAsia" w:hAnsiTheme="minorBidi"/>
+          <w:sz w:val="28"/>
+          <w:szCs w:val="28"/>
+        </w:rPr>
+      </w:pPr>
+      <w:r>
+        <w:rPr>
+          <w:rFonts w:asciiTheme="minorBidi" w:eastAsiaTheme="minorEastAsia" w:hAnsiTheme="minorBidi" w:hint="cs"/>
+          <w:sz w:val="28"/>
+          <w:szCs w:val="28"/>
+          <w:rtl/>
+        </w:rPr>
+        <w:t xml:space="preserve"> בפעם השנייה הרצנו עם החלק השני של הסיסמה עם הארגומנטים:</w:t>
+      </w:r>
+    </w:p>
+    <w:p>
+      <w:pPr>
+        <w:bidi/>
+        <w:ind w:left="360"/>
+        <w:jc w:val="center"/>
+        <w:rPr>
+          <w:rFonts w:asciiTheme="minorBidi" w:eastAsiaTheme="minorEastAsia" w:hAnsiTheme="minorBidi"/>
+          <w:sz w:val="28"/>
+          <w:szCs w:val="28"/>
+        </w:rPr>
+      </w:pPr>
+      <m:oMathPara>
+        <m:oMath>
+          <m:r>
+            <w:rPr>
+              <w:rFonts w:ascii="Cambria Math" w:eastAsiaTheme="minorEastAsia" w:hAnsi="Cambria Math" w:cs="Arial"/>
+              <w:sz w:val="28"/>
+              <w:szCs w:val="28"/>
+              <w:rtl/>
+            </w:rPr>
+            <m:t>8</m:t>
+          </m:r>
+          <m:r>
+            <w:rPr>
+              <w:rFonts w:ascii="Cambria Math" w:eastAsiaTheme="minorEastAsia" w:hAnsi="Cambria Math" w:cs="Arial"/>
+              <w:sz w:val="28"/>
+              <w:szCs w:val="28"/>
+            </w:rPr>
+            <m:t xml:space="preserve">   </m:t>
+          </m:r>
+          <m:r>
+            <w:rPr>
+              <w:rFonts w:ascii="Cambria Math" w:eastAsiaTheme="minorEastAsia" w:hAnsi="Cambria Math" w:cs="Arial"/>
+              <w:sz w:val="28"/>
+              <w:szCs w:val="28"/>
+              <w:rtl/>
+            </w:rPr>
+            <m:t xml:space="preserve"> 117132623</m:t>
+          </m:r>
+          <m:r>
+            <w:rPr>
+              <w:rFonts w:ascii="Cambria Math" w:eastAsiaTheme="minorEastAsia" w:hAnsi="Cambria Math" w:cs="Arial"/>
+              <w:sz w:val="28"/>
+              <w:szCs w:val="28"/>
+            </w:rPr>
+            <m:t xml:space="preserve">   </m:t>
+          </m:r>
+          <m:r>
+            <w:rPr>
+              <w:rFonts w:ascii="Cambria Math" w:eastAsiaTheme="minorEastAsia" w:hAnsi="Cambria Math" w:cs="Arial"/>
+              <w:sz w:val="28"/>
+              <w:szCs w:val="28"/>
+              <w:rtl/>
+            </w:rPr>
+            <m:t xml:space="preserve"> 6</m:t>
+          </m:r>
+          <m:r>
+            <w:rPr>
+              <w:rFonts w:ascii="Cambria Math" w:eastAsiaTheme="minorEastAsia" w:hAnsi="Cambria Math"/>
+              <w:sz w:val="28"/>
+              <w:szCs w:val="28"/>
+            </w:rPr>
+            <m:t>a7d7b7b4017731E</m:t>
+          </m:r>
+          <m:r>
+            <w:rPr>
+              <w:rFonts w:ascii="Cambria Math" w:eastAsiaTheme="minorEastAsia" w:hAnsi="Cambria Math"/>
+              <w:sz w:val="28"/>
+              <w:szCs w:val="28"/>
+            </w:rPr>
+            <m:t xml:space="preserve">   </m:t>
+          </m:r>
+          <m:r>
+            <w:rPr>
+              <w:rFonts w:ascii="Cambria Math" w:eastAsiaTheme="minorEastAsia" w:hAnsi="Cambria Math"/>
+              <w:sz w:val="28"/>
+              <w:szCs w:val="28"/>
+            </w:rPr>
+            <m:t xml:space="preserve"> (?FRcQ,AfcjZrdkv</m:t>
+          </m:r>
+        </m:oMath>
+      </m:oMathPara>
+    </w:p>
+    <w:p>
+      <w:pPr>
+        <w:bidi/>
+        <w:ind w:left="360"/>
+        <w:rPr>
+          <w:rFonts w:asciiTheme="minorBidi" w:eastAsiaTheme="minorEastAsia" w:hAnsiTheme="minorBidi"/>
+          <w:sz w:val="28"/>
+          <w:szCs w:val="28"/>
+          <w:rtl/>
+        </w:rPr>
+      </w:pPr>
+      <w:r>
+        <w:rPr>
+          <w:rFonts w:asciiTheme="minorBidi" w:eastAsiaTheme="minorEastAsia" w:hAnsiTheme="minorBidi" w:hint="cs"/>
+          <w:sz w:val="28"/>
+          <w:szCs w:val="28"/>
+          <w:rtl/>
+        </w:rPr>
+        <w:t xml:space="preserve">והפלט שהתקבל הוא </w:t>
+      </w:r>
+      <w:r>
+        <w:rPr>
+          <w:rFonts w:asciiTheme="minorBidi" w:eastAsiaTheme="minorEastAsia" w:hAnsiTheme="minorBidi" w:cs="Arial"/>
+          <w:sz w:val="28"/>
+          <w:szCs w:val="28"/>
+          <w:rtl/>
+        </w:rPr>
+        <w:t>0</w:t>
+      </w:r>
+      <w:r>
+        <w:rPr>
+          <w:rFonts w:asciiTheme="minorBidi" w:eastAsiaTheme="minorEastAsia" w:hAnsiTheme="minorBidi"/>
+          <w:sz w:val="28"/>
+          <w:szCs w:val="28"/>
+        </w:rPr>
+        <w:t>D4HJLKD</w:t>
+      </w:r>
+      <w:r>
+        <w:rPr>
+          <w:rFonts w:asciiTheme="minorBidi" w:eastAsiaTheme="minorEastAsia" w:hAnsiTheme="minorBidi" w:hint="cs"/>
+          <w:sz w:val="28"/>
+          <w:szCs w:val="28"/>
+          <w:rtl/>
+        </w:rPr>
+        <w:t>.</w:t>
+      </w:r>
+    </w:p>
+    <w:p>
+      <w:pPr>
+        <w:bidi/>
+        <w:ind w:left="360"/>
+        <w:rPr>
+          <w:rFonts w:asciiTheme="minorBidi" w:eastAsiaTheme="minorEastAsia" w:hAnsiTheme="minorBidi"/>
+          <w:sz w:val="28"/>
+          <w:szCs w:val="28"/>
+        </w:rPr>
+      </w:pPr>
+      <w:r>
+        <w:rPr>
+          <w:rFonts w:asciiTheme="minorBidi" w:eastAsiaTheme="minorEastAsia" w:hAnsiTheme="minorBidi" w:hint="cs"/>
+          <w:sz w:val="28"/>
+          <w:szCs w:val="28"/>
+          <w:rtl/>
+        </w:rPr>
+        <w:t xml:space="preserve">כך קיבלנו בסה"כ שהסיסמה היא </w:t>
+      </w:r>
+      <w:r>
+        <w:rPr>
+          <w:rFonts w:asciiTheme="minorBidi" w:eastAsiaTheme="minorEastAsia" w:hAnsiTheme="minorBidi"/>
+          <w:sz w:val="28"/>
+          <w:szCs w:val="28"/>
+        </w:rPr>
+        <w:t>O8TTNERC0D4HJLKD</w:t>
+      </w:r>
+      <w:r>
+        <w:rPr>
+          <w:rFonts w:asciiTheme="minorBidi" w:eastAsiaTheme="minorEastAsia" w:hAnsiTheme="minorBidi" w:hint="cs"/>
+          <w:sz w:val="28"/>
+          <w:szCs w:val="28"/>
+          <w:rtl/>
+        </w:rPr>
+        <w:t>.</w:t>
+      </w:r>
+    </w:p>
+    <w:p>
+      <w:pPr>
+        <w:bidi/>
+        <w:ind w:left="360"/>
+        <w:rPr>
+          <w:rFonts w:asciiTheme="minorBidi" w:hAnsiTheme="minorBidi"/>
+          <w:sz w:val="28"/>
+          <w:szCs w:val="28"/>
+        </w:rPr>
+      </w:pPr>
       <w:bookmarkStart w:id="0" w:name="_GoBack"/>
       <w:bookmarkEnd w:id="0"/>
-    </w:p>
-    <w:p>
-      <w:pPr>
-        <w:bidi/>
-        <w:ind w:left="360"/>
-        <w:rPr>
-          <w:rFonts w:asciiTheme="minorBidi" w:hAnsiTheme="minorBidi" w:hint="cs"/>
-          <w:sz w:val="28"/>
-          <w:szCs w:val="28"/>
-        </w:rPr>
-      </w:pPr>
-    </w:p>
-    <w:p>
-      <w:pPr>
-        <w:bidi/>
-        <w:ind w:left="360"/>
-        <w:rPr>
-          <w:rFonts w:asciiTheme="minorBidi" w:hAnsiTheme="minorBidi"/>
-          <w:sz w:val="28"/>
-          <w:szCs w:val="28"/>
-        </w:rPr>
-      </w:pPr>
-    </w:p>
-    <w:p>
-      <w:pPr>
-        <w:bidi/>
-        <w:ind w:left="360"/>
-        <w:rPr>
-          <w:rFonts w:asciiTheme="minorBidi" w:hAnsiTheme="minorBidi"/>
-          <w:sz w:val="28"/>
-          <w:szCs w:val="28"/>
-        </w:rPr>
-      </w:pPr>
     </w:p>
     <w:sectPr>
       <w:pgSz w:w="12240" w:h="15840"/>
@@ -6070,7 +7510,7 @@
   <w:style w:type="paragraph" w:default="1" w:styleId="Normal">
     <w:name w:val="Normal"/>
     <w:qFormat/>
-    <w:rsid w:val="002C617D"/>
+    <w:rsid w:val="00AD1C93"/>
   </w:style>
   <w:style w:type="character" w:default="1" w:styleId="DefaultParagraphFont">
     <w:name w:val="Default Paragraph Font"/>
@@ -6185,6 +7625,25 @@
       <w:sz w:val="18"/>
       <w:szCs w:val="18"/>
     </w:rPr>
+  </w:style>
+  <w:style w:type="table" w:styleId="TableGrid">
+    <w:name w:val="Table Grid"/>
+    <w:basedOn w:val="TableNormal"/>
+    <w:uiPriority w:val="39"/>
+    <w:rsid w:val="00BC19FA"/>
+    <w:pPr>
+      <w:spacing w:after="0" w:line="240" w:lineRule="auto"/>
+    </w:pPr>
+    <w:tblPr>
+      <w:tblBorders>
+        <w:top w:val="single" w:sz="4" w:space="0" w:color="auto"/>
+        <w:left w:val="single" w:sz="4" w:space="0" w:color="auto"/>
+        <w:bottom w:val="single" w:sz="4" w:space="0" w:color="auto"/>
+        <w:right w:val="single" w:sz="4" w:space="0" w:color="auto"/>
+        <w:insideH w:val="single" w:sz="4" w:space="0" w:color="auto"/>
+        <w:insideV w:val="single" w:sz="4" w:space="0" w:color="auto"/>
+      </w:tblBorders>
+    </w:tblPr>
   </w:style>
 </w:styles>
 </file>

</xml_diff>

<commit_message>
added explanation for the shared safe, found the sheep
</commit_message>
<xml_diff>
--- a/ex2/dry.docx
+++ b/ex2/dry.docx
@@ -194,7 +194,6 @@
           <w:szCs w:val="28"/>
         </w:rPr>
       </w:pPr>
-      <w:proofErr w:type="gramStart"/>
       <w:r>
         <w:rPr>
           <w:rFonts w:asciiTheme="minorBidi" w:hAnsiTheme="minorBidi"/>
@@ -205,7 +204,6 @@
         </w:rPr>
         <w:t>:wizard</w:t>
       </w:r>
-      <w:proofErr w:type="gramEnd"/>
     </w:p>
     <w:p>
       <w:pPr>
@@ -299,7 +297,6 @@
         </w:rPr>
         <w:t xml:space="preserve">ניתן לראות כי בתחילת הקובץ קוראים לפונקציה </w:t>
       </w:r>
-      <w:proofErr w:type="spellStart"/>
       <w:r>
         <w:rPr>
           <w:rFonts w:asciiTheme="minorBidi" w:hAnsiTheme="minorBidi"/>
@@ -308,7 +305,6 @@
         </w:rPr>
         <w:t>TlsCallback</w:t>
       </w:r>
-      <w:proofErr w:type="spellEnd"/>
       <w:r>
         <w:rPr>
           <w:rFonts w:asciiTheme="minorBidi" w:hAnsiTheme="minorBidi" w:hint="cs"/>
@@ -318,7 +314,6 @@
         </w:rPr>
         <w:t>, מה שלהבנתנו מסבך את המעבר עם דיבאגר, זאת היות ו-</w:t>
       </w:r>
-      <w:proofErr w:type="spellStart"/>
       <w:r>
         <w:rPr>
           <w:rFonts w:asciiTheme="minorBidi" w:hAnsiTheme="minorBidi"/>
@@ -327,7 +322,6 @@
         </w:rPr>
         <w:t>TlsCallback</w:t>
       </w:r>
-      <w:proofErr w:type="spellEnd"/>
       <w:r>
         <w:rPr>
           <w:rFonts w:asciiTheme="minorBidi" w:hAnsiTheme="minorBidi" w:hint="cs"/>
@@ -406,7 +400,6 @@
         </w:rPr>
         <w:t xml:space="preserve">מלבד להיותו מספר בייצוג </w:t>
       </w:r>
-      <w:proofErr w:type="spellStart"/>
       <w:r>
         <w:rPr>
           <w:rFonts w:asciiTheme="minorBidi" w:hAnsiTheme="minorBidi"/>
@@ -415,7 +408,6 @@
         </w:rPr>
         <w:t>hexa</w:t>
       </w:r>
-      <w:proofErr w:type="spellEnd"/>
       <w:r>
         <w:rPr>
           <w:rFonts w:asciiTheme="minorBidi" w:hAnsiTheme="minorBidi" w:hint="cs"/>
@@ -460,7 +452,6 @@
         </w:rPr>
         <w:t xml:space="preserve">. במידה ונכניס מספר אקראי, בסוף יודפס לנו ג'יבריש. הדרך לבצע </w:t>
       </w:r>
-      <w:proofErr w:type="spellStart"/>
       <w:r>
         <w:rPr>
           <w:rFonts w:asciiTheme="minorBidi" w:hAnsiTheme="minorBidi"/>
@@ -469,7 +460,6 @@
         </w:rPr>
         <w:t>unhash</w:t>
       </w:r>
-      <w:proofErr w:type="spellEnd"/>
       <w:r>
         <w:rPr>
           <w:rFonts w:asciiTheme="minorBidi" w:hAnsiTheme="minorBidi" w:hint="cs"/>
@@ -538,7 +528,6 @@
         </w:rPr>
         <w:t>. מאחר והקלט בשלב זה הוא ב-</w:t>
       </w:r>
-      <w:proofErr w:type="spellStart"/>
       <w:r>
         <w:rPr>
           <w:rFonts w:asciiTheme="minorBidi" w:hAnsiTheme="minorBidi"/>
@@ -547,7 +536,6 @@
         </w:rPr>
         <w:t>hexa</w:t>
       </w:r>
-      <w:proofErr w:type="spellEnd"/>
       <w:r>
         <w:rPr>
           <w:rFonts w:asciiTheme="minorBidi" w:hAnsiTheme="minorBidi" w:hint="cs"/>
@@ -592,7 +580,6 @@
         </w:rPr>
         <w:t xml:space="preserve"> מבלי לשנותו, וכך נגיע גם לחלק שעושה </w:t>
       </w:r>
-      <w:proofErr w:type="spellStart"/>
       <w:r>
         <w:rPr>
           <w:rFonts w:asciiTheme="minorBidi" w:hAnsiTheme="minorBidi" w:cs="Arial"/>
@@ -601,7 +588,6 @@
         </w:rPr>
         <w:t>unhash</w:t>
       </w:r>
-      <w:proofErr w:type="spellEnd"/>
       <w:r>
         <w:rPr>
           <w:rFonts w:asciiTheme="minorBidi" w:hAnsiTheme="minorBidi" w:cs="Arial" w:hint="cs"/>
@@ -804,7 +790,6 @@
         </w:rPr>
         <w:t xml:space="preserve">בעזרת </w:t>
       </w:r>
-      <w:proofErr w:type="spellStart"/>
       <w:r>
         <w:rPr>
           <w:rFonts w:asciiTheme="minorBidi" w:hAnsiTheme="minorBidi" w:hint="cs"/>
@@ -821,7 +806,6 @@
         </w:rPr>
         <w:t>olframAlpha</w:t>
       </w:r>
-      <w:proofErr w:type="spellEnd"/>
       <w:r>
         <w:rPr>
           <w:rFonts w:asciiTheme="minorBidi" w:hAnsiTheme="minorBidi" w:hint="cs"/>
@@ -1718,27 +1702,7 @@
           <w:szCs w:val="28"/>
           <w:rtl/>
         </w:rPr>
-        <w:t xml:space="preserve">כעת, כל שעלינו לעשות הוא למצוא את המספרים שעלינו להזין על מנת שהחלפת המספרים תביא לפתרון הנ"ל, כאשר סדר המספרים (לפי הוידוא של הקוד) הוא מלמעלה למטה </w:t>
-      </w:r>
-      <w:proofErr w:type="gramStart"/>
-      <w:r>
-        <w:rPr>
-          <w:rFonts w:asciiTheme="minorBidi" w:hAnsiTheme="minorBidi" w:hint="cs"/>
-          <w:sz w:val="28"/>
-          <w:szCs w:val="28"/>
-          <w:rtl/>
-        </w:rPr>
-        <w:t>ומשמאל  לימין</w:t>
-      </w:r>
-      <w:proofErr w:type="gramEnd"/>
-      <w:r>
-        <w:rPr>
-          <w:rFonts w:asciiTheme="minorBidi" w:hAnsiTheme="minorBidi" w:hint="cs"/>
-          <w:sz w:val="28"/>
-          <w:szCs w:val="28"/>
-          <w:rtl/>
-        </w:rPr>
-        <w:t>. על מנת לקבל את הרצף</w:t>
+        <w:t>כעת, כל שעלינו לעשות הוא למצוא את המספרים שעלינו להזין על מנת שהחלפת המספרים תביא לפתרון הנ"ל, כאשר סדר המספרים (לפי הוידוא של הקוד) הוא מלמעלה למטה ומשמאל  לימין. על מנת לקבל את הרצף</w:t>
       </w:r>
       <w:r>
         <w:rPr>
@@ -1800,19 +1764,8 @@
           <w:szCs w:val="28"/>
           <w:rtl/>
         </w:rPr>
-        <w:t>ובעת הזנת רצף זה נקבל הודעת הצלחה</w:t>
-      </w:r>
-      <w:proofErr w:type="gramStart"/>
-      <w:r>
-        <w:rPr>
-          <w:rFonts w:asciiTheme="minorBidi" w:hAnsiTheme="minorBidi" w:hint="cs"/>
-          <w:sz w:val="28"/>
-          <w:szCs w:val="28"/>
-          <w:rtl/>
-        </w:rPr>
-        <w:t xml:space="preserve">.  </w:t>
-      </w:r>
-      <w:proofErr w:type="gramEnd"/>
+        <w:t xml:space="preserve">ובעת הזנת רצף זה נקבל הודעת הצלחה.  </w:t>
+      </w:r>
     </w:p>
     <w:p>
       <w:pPr>
@@ -2134,9 +2087,18 @@
           <w:sz w:val="19"/>
           <w:szCs w:val="19"/>
         </w:rPr>
-        <w:t>\\\\.\\pipe</w:t>
-      </w:r>
-      <w:proofErr w:type="gramStart"/>
+        <w:t>\\\\.\\pipe\\SuperSecretPipe</w:t>
+      </w:r>
+      <w:r>
+        <w:rPr>
+          <w:rFonts w:ascii="Consolas" w:hAnsi="Consolas" w:cs="Consolas" w:hint="cs"/>
+          <w:color w:val="A31515"/>
+          <w:sz w:val="19"/>
+          <w:szCs w:val="19"/>
+          <w:rtl/>
+        </w:rPr>
+        <w:t xml:space="preserve">  </w:t>
+      </w:r>
       <w:r>
         <w:rPr>
           <w:rFonts w:ascii="Consolas" w:hAnsi="Consolas" w:cs="Consolas"/>
@@ -2144,36 +2106,7 @@
           <w:sz w:val="19"/>
           <w:szCs w:val="19"/>
         </w:rPr>
-        <w:t>\\SuperSecretPipe</w:t>
-      </w:r>
-      <w:r>
-        <w:rPr>
-          <w:rFonts w:ascii="Consolas" w:hAnsi="Consolas" w:cs="Consolas" w:hint="cs"/>
-          <w:color w:val="A31515"/>
-          <w:sz w:val="19"/>
-          <w:szCs w:val="19"/>
-          <w:rtl/>
-        </w:rPr>
-        <w:t xml:space="preserve">  </w:t>
-      </w:r>
-      <w:r>
-        <w:rPr>
-          <w:rFonts w:ascii="Consolas" w:hAnsi="Consolas" w:cs="Consolas"/>
-          <w:color w:val="A31515"/>
-          <w:sz w:val="19"/>
-          <w:szCs w:val="19"/>
-        </w:rPr>
-        <w:t>\</w:t>
-      </w:r>
-      <w:proofErr w:type="gramEnd"/>
-      <w:r>
-        <w:rPr>
-          <w:rFonts w:ascii="Consolas" w:hAnsi="Consolas" w:cs="Consolas"/>
-          <w:color w:val="A31515"/>
-          <w:sz w:val="19"/>
-          <w:szCs w:val="19"/>
-        </w:rPr>
-        <w:t>\\\.\\pipe\\SecretAnswerPip</w:t>
+        <w:t>\\\\.\\pipe\\SecretAnswerPip</w:t>
       </w:r>
     </w:p>
     <w:p>
@@ -2197,7 +2130,6 @@
         <w:lastRenderedPageBreak/>
         <w:t xml:space="preserve">חיפשנו את הגישות אליהן בקובץ ומתברר שהן נשלחות כפרמטר לפונקציות </w:t>
       </w:r>
-      <w:proofErr w:type="spellStart"/>
       <w:r>
         <w:rPr>
           <w:rFonts w:asciiTheme="minorBidi" w:hAnsiTheme="minorBidi"/>
@@ -2206,7 +2138,6 @@
         </w:rPr>
         <w:t>winapi</w:t>
       </w:r>
-      <w:proofErr w:type="spellEnd"/>
       <w:r>
         <w:rPr>
           <w:rFonts w:asciiTheme="minorBidi" w:hAnsiTheme="minorBidi" w:hint="cs"/>
@@ -2216,7 +2147,6 @@
         </w:rPr>
         <w:t xml:space="preserve">: </w:t>
       </w:r>
-      <w:proofErr w:type="spellStart"/>
       <w:r>
         <w:rPr>
           <w:rFonts w:asciiTheme="minorBidi" w:hAnsiTheme="minorBidi"/>
@@ -2225,7 +2155,6 @@
         </w:rPr>
         <w:t>CreateFileA</w:t>
       </w:r>
-      <w:proofErr w:type="spellEnd"/>
       <w:r>
         <w:rPr>
           <w:rFonts w:asciiTheme="minorBidi" w:hAnsiTheme="minorBidi" w:hint="cs"/>
@@ -2235,7 +2164,6 @@
         </w:rPr>
         <w:t xml:space="preserve"> ו-</w:t>
       </w:r>
-      <w:proofErr w:type="spellStart"/>
       <w:r>
         <w:rPr>
           <w:rFonts w:asciiTheme="minorBidi" w:hAnsiTheme="minorBidi"/>
@@ -2244,7 +2172,6 @@
         </w:rPr>
         <w:t>CreateNamedPipeA</w:t>
       </w:r>
-      <w:proofErr w:type="spellEnd"/>
       <w:r>
         <w:rPr>
           <w:rFonts w:asciiTheme="minorBidi" w:hAnsiTheme="minorBidi" w:hint="cs"/>
@@ -2288,7 +2215,6 @@
         </w:rPr>
         <w:t xml:space="preserve"> קיים כלומר התוכנית מאזינה על </w:t>
       </w:r>
-      <w:proofErr w:type="spellStart"/>
       <w:r>
         <w:rPr>
           <w:rFonts w:asciiTheme="minorBidi" w:hAnsiTheme="minorBidi"/>
@@ -2297,7 +2223,6 @@
         </w:rPr>
         <w:t>SuperSecretPipe</w:t>
       </w:r>
-      <w:proofErr w:type="spellEnd"/>
       <w:r>
         <w:rPr>
           <w:rFonts w:asciiTheme="minorBidi" w:hAnsiTheme="minorBidi" w:hint="cs"/>
@@ -2307,7 +2232,6 @@
         </w:rPr>
         <w:t xml:space="preserve"> ושולחת דרך </w:t>
       </w:r>
-      <w:proofErr w:type="spellStart"/>
       <w:r>
         <w:rPr>
           <w:rFonts w:asciiTheme="minorBidi" w:hAnsiTheme="minorBidi"/>
@@ -2316,7 +2240,6 @@
         </w:rPr>
         <w:t>SecretAnswerPipe</w:t>
       </w:r>
-      <w:proofErr w:type="spellEnd"/>
       <w:r>
         <w:rPr>
           <w:rFonts w:asciiTheme="minorBidi" w:hAnsiTheme="minorBidi" w:hint="cs"/>
@@ -2364,7 +2287,6 @@
         </w:rPr>
         <w:t xml:space="preserve"> מאזינה ל-</w:t>
       </w:r>
-      <w:proofErr w:type="spellStart"/>
       <w:r>
         <w:rPr>
           <w:rFonts w:asciiTheme="minorBidi" w:hAnsiTheme="minorBidi"/>
@@ -2373,7 +2295,6 @@
         </w:rPr>
         <w:t>SecretAnswerPipe</w:t>
       </w:r>
-      <w:proofErr w:type="spellEnd"/>
       <w:r>
         <w:rPr>
           <w:rFonts w:asciiTheme="minorBidi" w:hAnsiTheme="minorBidi" w:hint="cs"/>
@@ -2383,7 +2304,6 @@
         </w:rPr>
         <w:t xml:space="preserve"> ושולחת דרך </w:t>
       </w:r>
-      <w:proofErr w:type="spellStart"/>
       <w:r>
         <w:rPr>
           <w:rFonts w:asciiTheme="minorBidi" w:hAnsiTheme="minorBidi"/>
@@ -2392,7 +2312,6 @@
         </w:rPr>
         <w:t>SuperSecretPipe</w:t>
       </w:r>
-      <w:proofErr w:type="spellEnd"/>
       <w:r>
         <w:rPr>
           <w:rFonts w:asciiTheme="minorBidi" w:hAnsiTheme="minorBidi" w:hint="cs"/>
@@ -2630,54 +2549,8 @@
           <w:sz w:val="28"/>
           <w:szCs w:val="28"/>
         </w:rPr>
-        <w:t xml:space="preserve">The encryption </w:t>
-      </w:r>
-      <w:proofErr w:type="spellStart"/>
-      <w:r>
-        <w:rPr>
-          <w:rFonts w:asciiTheme="minorBidi" w:hAnsiTheme="minorBidi"/>
-          <w:sz w:val="28"/>
-          <w:szCs w:val="28"/>
-        </w:rPr>
-        <w:t>super secret</w:t>
-      </w:r>
-      <w:proofErr w:type="spellEnd"/>
-      <w:r>
-        <w:rPr>
-          <w:rFonts w:asciiTheme="minorBidi" w:hAnsiTheme="minorBidi"/>
-          <w:sz w:val="28"/>
-          <w:szCs w:val="28"/>
-        </w:rPr>
-        <w:t xml:space="preserve"> key is </w:t>
-      </w:r>
-      <w:proofErr w:type="gramStart"/>
-      <w:r>
-        <w:rPr>
-          <w:rFonts w:asciiTheme="minorBidi" w:hAnsiTheme="minorBidi"/>
-          <w:sz w:val="28"/>
-          <w:szCs w:val="28"/>
-        </w:rPr>
-        <w:t>(?</w:t>
-      </w:r>
-      <w:proofErr w:type="spellStart"/>
-      <w:r>
-        <w:rPr>
-          <w:rFonts w:asciiTheme="minorBidi" w:hAnsiTheme="minorBidi"/>
-          <w:sz w:val="28"/>
-          <w:szCs w:val="28"/>
-        </w:rPr>
-        <w:t>FRcQ</w:t>
-      </w:r>
-      <w:proofErr w:type="gramEnd"/>
-      <w:r>
-        <w:rPr>
-          <w:rFonts w:asciiTheme="minorBidi" w:hAnsiTheme="minorBidi"/>
-          <w:sz w:val="28"/>
-          <w:szCs w:val="28"/>
-        </w:rPr>
-        <w:t>,AfcjZrdkv</w:t>
-      </w:r>
-      <w:proofErr w:type="spellEnd"/>
+        <w:t>The encryption super secret key is (?FRcQ,AfcjZrdkv</w:t>
+      </w:r>
     </w:p>
     <w:p>
       <w:pPr>
@@ -2705,7 +2578,6 @@
           <w:szCs w:val="28"/>
         </w:rPr>
       </w:pPr>
-      <w:proofErr w:type="gramStart"/>
       <w:r>
         <w:rPr>
           <w:rFonts w:asciiTheme="minorBidi" w:hAnsiTheme="minorBidi"/>
@@ -2716,7 +2588,6 @@
         </w:rPr>
         <w:t>:giant</w:t>
       </w:r>
-      <w:proofErr w:type="gramEnd"/>
     </w:p>
     <w:p>
       <w:pPr>
@@ -2781,7 +2652,6 @@
         </w:rPr>
         <w:t xml:space="preserve"> ניתן לראות כי ישנה קריאה לפונקציה </w:t>
       </w:r>
-      <w:proofErr w:type="spellStart"/>
       <w:r>
         <w:rPr>
           <w:rFonts w:asciiTheme="minorBidi" w:hAnsiTheme="minorBidi" w:hint="cs"/>
@@ -2798,7 +2668,6 @@
         </w:rPr>
         <w:t>etUnhandledExceptionFilter</w:t>
       </w:r>
-      <w:proofErr w:type="spellEnd"/>
       <w:r>
         <w:rPr>
           <w:rFonts w:asciiTheme="minorBidi" w:hAnsiTheme="minorBidi" w:hint="cs"/>
@@ -2808,7 +2677,6 @@
         </w:rPr>
         <w:t xml:space="preserve"> של </w:t>
       </w:r>
-      <w:proofErr w:type="spellStart"/>
       <w:r>
         <w:rPr>
           <w:rFonts w:asciiTheme="minorBidi" w:hAnsiTheme="minorBidi"/>
@@ -2817,7 +2685,6 @@
         </w:rPr>
         <w:t>winapi</w:t>
       </w:r>
-      <w:proofErr w:type="spellEnd"/>
       <w:r>
         <w:rPr>
           <w:rFonts w:asciiTheme="minorBidi" w:hAnsiTheme="minorBidi" w:hint="cs"/>
@@ -2844,7 +2711,6 @@
         </w:rPr>
         <w:t xml:space="preserve"> בכתובת </w:t>
       </w:r>
-      <w:proofErr w:type="spellStart"/>
       <w:r>
         <w:rPr>
           <w:rFonts w:asciiTheme="minorBidi" w:hAnsiTheme="minorBidi"/>
@@ -2853,7 +2719,6 @@
         </w:rPr>
         <w:t>lpTopLevelExceptionFilter</w:t>
       </w:r>
-      <w:proofErr w:type="spellEnd"/>
       <w:r>
         <w:rPr>
           <w:rFonts w:asciiTheme="minorBidi" w:hAnsiTheme="minorBidi" w:hint="cs"/>
@@ -2927,7 +2792,6 @@
         </w:rPr>
         <w:t xml:space="preserve"> הכתובות המועברות ל-</w:t>
       </w:r>
-      <w:proofErr w:type="spellStart"/>
       <w:r>
         <w:rPr>
           <w:rFonts w:asciiTheme="minorBidi" w:hAnsiTheme="minorBidi"/>
@@ -2936,7 +2800,6 @@
         </w:rPr>
         <w:t>scanf</w:t>
       </w:r>
-      <w:proofErr w:type="spellEnd"/>
       <w:r>
         <w:rPr>
           <w:rFonts w:asciiTheme="minorBidi" w:hAnsiTheme="minorBidi" w:hint="cs"/>
@@ -3041,7 +2904,6 @@
         </w:rPr>
         <w:t xml:space="preserve"> לאחר מכן, ארבעת התווים שנקלטו, שנסמנם לצורך הנוחות </w:t>
       </w:r>
-      <w:proofErr w:type="spellStart"/>
       <w:r>
         <w:rPr>
           <w:rFonts w:asciiTheme="minorBidi" w:hAnsiTheme="minorBidi"/>
@@ -3050,7 +2912,6 @@
         </w:rPr>
         <w:t>abcd</w:t>
       </w:r>
-      <w:proofErr w:type="spellEnd"/>
       <w:r>
         <w:rPr>
           <w:rFonts w:asciiTheme="minorBidi" w:hAnsiTheme="minorBidi" w:hint="cs"/>
@@ -3094,7 +2955,6 @@
         </w:rPr>
         <w:t xml:space="preserve"> הוא האחרון) מועתקים אחד אחד ל-</w:t>
       </w:r>
-      <w:proofErr w:type="spellStart"/>
       <w:r>
         <w:rPr>
           <w:rFonts w:asciiTheme="minorBidi" w:hAnsiTheme="minorBidi"/>
@@ -3103,7 +2963,6 @@
         </w:rPr>
         <w:t>eax</w:t>
       </w:r>
-      <w:proofErr w:type="spellEnd"/>
       <w:r>
         <w:rPr>
           <w:rFonts w:asciiTheme="minorBidi" w:hAnsiTheme="minorBidi" w:hint="cs"/>
@@ -3147,7 +3006,6 @@
         </w:rPr>
         <w:t xml:space="preserve"> כך שלבסוף נקבל מתוך הקלט את </w:t>
       </w:r>
-      <w:proofErr w:type="spellStart"/>
       <w:r>
         <w:rPr>
           <w:rFonts w:asciiTheme="minorBidi" w:hAnsiTheme="minorBidi"/>
@@ -3156,7 +3014,6 @@
         </w:rPr>
         <w:t>acbd</w:t>
       </w:r>
-      <w:proofErr w:type="spellEnd"/>
       <w:r>
         <w:rPr>
           <w:rFonts w:asciiTheme="minorBidi" w:hAnsiTheme="minorBidi" w:hint="cs"/>
@@ -3632,7 +3489,6 @@
         </w:rPr>
         <w:t xml:space="preserve">לאחר מכן ע"י </w:t>
       </w:r>
-      <w:proofErr w:type="spellStart"/>
       <w:r>
         <w:rPr>
           <w:rFonts w:asciiTheme="minorBidi" w:hAnsiTheme="minorBidi"/>
@@ -3641,7 +3497,6 @@
         </w:rPr>
         <w:t>VirtualProtect</w:t>
       </w:r>
-      <w:proofErr w:type="spellEnd"/>
       <w:r>
         <w:rPr>
           <w:rFonts w:asciiTheme="minorBidi" w:hAnsiTheme="minorBidi" w:hint="cs"/>
@@ -3775,7 +3630,6 @@
         </w:rPr>
         <w:t xml:space="preserve"> תוצאת הפעולות האריתמטיות היא אינדקס של אחד התווים במילה. לאחר קבלת האינדקס, מבצעים </w:t>
       </w:r>
-      <w:proofErr w:type="spellStart"/>
       <w:r>
         <w:rPr>
           <w:rFonts w:asciiTheme="minorBidi" w:hAnsiTheme="minorBidi"/>
@@ -3784,7 +3638,6 @@
         </w:rPr>
         <w:t>xor</w:t>
       </w:r>
-      <w:proofErr w:type="spellEnd"/>
       <w:r>
         <w:rPr>
           <w:rFonts w:asciiTheme="minorBidi" w:hAnsiTheme="minorBidi" w:hint="cs"/>
@@ -3803,7 +3656,6 @@
         </w:rPr>
         <w:t xml:space="preserve"> למשל, באיטרציה הראשונה מתבצע חישוב </w:t>
       </w:r>
-      <w:proofErr w:type="spellStart"/>
       <w:r>
         <w:rPr>
           <w:rFonts w:asciiTheme="minorBidi" w:hAnsiTheme="minorBidi"/>
@@ -3812,7 +3664,6 @@
         </w:rPr>
         <w:t>xor</w:t>
       </w:r>
-      <w:proofErr w:type="spellEnd"/>
       <w:r>
         <w:rPr>
           <w:rFonts w:asciiTheme="minorBidi" w:hAnsiTheme="minorBidi" w:hint="cs"/>
@@ -3839,7 +3690,6 @@
         </w:rPr>
         <w:t>בכל איטרציה מתבצע כך על שני התווים העוקבים ואילו באיטרציה האחרונה נבדק התו האחרון עם התו הראשון ותוצאת ה-</w:t>
       </w:r>
-      <w:proofErr w:type="spellStart"/>
       <w:r>
         <w:rPr>
           <w:rFonts w:asciiTheme="minorBidi" w:hAnsiTheme="minorBidi"/>
@@ -3848,7 +3698,6 @@
         </w:rPr>
         <w:t>xor</w:t>
       </w:r>
-      <w:proofErr w:type="spellEnd"/>
       <w:r>
         <w:rPr>
           <w:rFonts w:asciiTheme="minorBidi" w:hAnsiTheme="minorBidi" w:hint="cs"/>
@@ -3939,7 +3788,6 @@
         </w:rPr>
         <w:t xml:space="preserve">לאחר היציאה מהלולאה, משווים את התוצאה שהתקבלה מהפעולות על הקלט ומשווים את 19 התווים הראשונים ע"י </w:t>
       </w:r>
-      <w:proofErr w:type="spellStart"/>
       <w:r>
         <w:rPr>
           <w:rFonts w:asciiTheme="minorBidi" w:hAnsiTheme="minorBidi"/>
@@ -3948,7 +3796,6 @@
         </w:rPr>
         <w:t>strncmp</w:t>
       </w:r>
-      <w:proofErr w:type="spellEnd"/>
       <w:r>
         <w:rPr>
           <w:rFonts w:asciiTheme="minorBidi" w:hAnsiTheme="minorBidi" w:hint="cs"/>
@@ -3997,13 +3844,13 @@
         </w:rPr>
         <w:lastRenderedPageBreak/>
         <w:drawing>
-          <wp:anchor distT="0" distB="0" distL="114300" distR="114300" simplePos="0" relativeHeight="251664384" behindDoc="0" locked="0" layoutInCell="1" allowOverlap="1" wp14:anchorId="2DB8A0D0" wp14:editId="49AE264D">
+          <wp:anchor distT="0" distB="0" distL="114300" distR="114300" simplePos="0" relativeHeight="251664384" behindDoc="0" locked="0" layoutInCell="1" allowOverlap="1" wp14:anchorId="2DB8A0D0" wp14:editId="13B2A10E">
             <wp:simplePos x="0" y="0"/>
             <wp:positionH relativeFrom="margin">
-              <wp:posOffset>-299050</wp:posOffset>
+              <wp:align>center</wp:align>
             </wp:positionH>
             <wp:positionV relativeFrom="paragraph">
-              <wp:posOffset>318770</wp:posOffset>
+              <wp:posOffset>310381</wp:posOffset>
             </wp:positionV>
             <wp:extent cx="6588168" cy="1543574"/>
             <wp:effectExtent l="0" t="0" r="3175" b="0"/>
@@ -4164,7 +4011,6 @@
         </w:rPr>
         <w:t>לאחר שהכנסנו את הקלט הנ"ל התוכנית יוצאת, כיוון שלאחר בדיקת הקלט כותבים את הכתובת של הפונקציה הנוכחית על המחסנית (מיד אחרי הקלט) ואז בודקים האם כתובת החזרה זהה לכתובת הפונקציה הנוכחית. אז יש צורך להאריך את הקלט עד שיגיע במחסנית ל</w:t>
       </w:r>
-      <w:proofErr w:type="spellStart"/>
       <w:r>
         <w:rPr>
           <w:rFonts w:asciiTheme="minorBidi" w:hAnsiTheme="minorBidi"/>
@@ -4173,7 +4019,6 @@
         </w:rPr>
         <w:t>ebp</w:t>
       </w:r>
-      <w:proofErr w:type="spellEnd"/>
       <w:r>
         <w:rPr>
           <w:rFonts w:asciiTheme="minorBidi" w:hAnsiTheme="minorBidi" w:hint="cs"/>
@@ -4307,7 +4152,6 @@
         </w:rPr>
         <w:t xml:space="preserve"> (שנראית רקורסיבית מקבלת קלט של כ-5 תווים ומעורב בה שימוש ב</w:t>
       </w:r>
-      <w:proofErr w:type="spellStart"/>
       <w:r>
         <w:rPr>
           <w:rFonts w:asciiTheme="minorBidi" w:hAnsiTheme="minorBidi"/>
@@ -4316,7 +4160,6 @@
         </w:rPr>
         <w:t>VirtualProtect</w:t>
       </w:r>
-      <w:proofErr w:type="spellEnd"/>
       <w:r>
         <w:rPr>
           <w:rFonts w:asciiTheme="minorBidi" w:hAnsiTheme="minorBidi" w:hint="cs"/>
@@ -4335,7 +4178,6 @@
         </w:rPr>
         <w:t xml:space="preserve">פונקציה א' מקבלת 4 פרמטרים, ואם האחרון הוא 0 היא מבקשת קלט שיכתב לרצף של 6 </w:t>
       </w:r>
-      <w:proofErr w:type="spellStart"/>
       <w:r>
         <w:rPr>
           <w:rFonts w:asciiTheme="minorBidi" w:hAnsiTheme="minorBidi"/>
@@ -4344,7 +4186,6 @@
         </w:rPr>
         <w:t>nop</w:t>
       </w:r>
-      <w:proofErr w:type="spellEnd"/>
       <w:r>
         <w:rPr>
           <w:rFonts w:asciiTheme="minorBidi" w:hAnsiTheme="minorBidi" w:hint="cs"/>
@@ -4381,25 +4222,7 @@
           <w:sz w:val="28"/>
           <w:szCs w:val="28"/>
         </w:rPr>
-        <w:t xml:space="preserve">add </w:t>
-      </w:r>
-      <w:proofErr w:type="spellStart"/>
-      <w:r>
-        <w:rPr>
-          <w:rFonts w:asciiTheme="minorBidi" w:hAnsiTheme="minorBidi"/>
-          <w:sz w:val="28"/>
-          <w:szCs w:val="28"/>
-        </w:rPr>
-        <w:t>esp</w:t>
-      </w:r>
-      <w:proofErr w:type="spellEnd"/>
-      <w:r>
-        <w:rPr>
-          <w:rFonts w:asciiTheme="minorBidi" w:hAnsiTheme="minorBidi"/>
-          <w:sz w:val="28"/>
-          <w:szCs w:val="28"/>
-        </w:rPr>
-        <w:t xml:space="preserve"> 10h</w:t>
+        <w:t>add esp 10h</w:t>
       </w:r>
       <w:r>
         <w:rPr>
@@ -4427,18 +4250,8 @@
           <w:sz w:val="28"/>
           <w:szCs w:val="28"/>
         </w:rPr>
-        <w:t xml:space="preserve">E8 CA FE FF </w:t>
-      </w:r>
-      <w:proofErr w:type="spellStart"/>
-      <w:r>
-        <w:rPr>
-          <w:rFonts w:asciiTheme="minorBidi" w:hAnsiTheme="minorBidi"/>
-          <w:sz w:val="28"/>
-          <w:szCs w:val="28"/>
-        </w:rPr>
-        <w:t>FF</w:t>
-      </w:r>
-      <w:proofErr w:type="spellEnd"/>
+        <w:t>E8 CA FE FF FF</w:t>
+      </w:r>
     </w:p>
     <w:p>
       <w:pPr>
@@ -4590,25 +4403,7 @@
           <w:sz w:val="28"/>
           <w:szCs w:val="28"/>
         </w:rPr>
-        <w:t xml:space="preserve">2s </w:t>
-      </w:r>
-      <w:proofErr w:type="gramStart"/>
-      <w:r>
-        <w:rPr>
-          <w:rFonts w:asciiTheme="minorBidi" w:eastAsiaTheme="minorEastAsia" w:hAnsiTheme="minorBidi"/>
-          <w:sz w:val="28"/>
-          <w:szCs w:val="28"/>
-        </w:rPr>
-        <w:t>complement(</w:t>
-      </w:r>
-      <w:proofErr w:type="gramEnd"/>
-      <w:r>
-        <w:rPr>
-          <w:rFonts w:asciiTheme="minorBidi" w:eastAsiaTheme="minorEastAsia" w:hAnsiTheme="minorBidi"/>
-          <w:sz w:val="28"/>
-          <w:szCs w:val="28"/>
-        </w:rPr>
-        <w:t>-136)=FFFFFECA</w:t>
+        <w:t>2s complement(-136)=FFFFFECA</w:t>
       </w:r>
     </w:p>
     <w:p>
@@ -4758,7 +4553,6 @@
           <w:szCs w:val="28"/>
         </w:rPr>
       </w:pPr>
-      <w:proofErr w:type="gramStart"/>
       <w:r>
         <w:rPr>
           <w:rFonts w:asciiTheme="minorBidi" w:hAnsiTheme="minorBidi"/>
@@ -4767,19 +4561,8 @@
           <w:sz w:val="28"/>
           <w:szCs w:val="28"/>
         </w:rPr>
-        <w:t>:</w:t>
-      </w:r>
-      <w:r>
-        <w:rPr>
-          <w:rFonts w:asciiTheme="minorBidi" w:hAnsiTheme="minorBidi"/>
-          <w:b/>
-          <w:bCs/>
-          <w:sz w:val="28"/>
-          <w:szCs w:val="28"/>
-        </w:rPr>
-        <w:t>encrypt</w:t>
-      </w:r>
-      <w:proofErr w:type="gramEnd"/>
+        <w:t>:encrypt</w:t>
+      </w:r>
     </w:p>
     <w:p>
       <w:pPr>
@@ -4914,7 +4697,6 @@
         </w:rPr>
         <w:t xml:space="preserve">הוא 16 תווי </w:t>
       </w:r>
-      <w:proofErr w:type="spellStart"/>
       <w:r>
         <w:rPr>
           <w:rFonts w:asciiTheme="minorBidi" w:hAnsiTheme="minorBidi"/>
@@ -4923,7 +4705,6 @@
         </w:rPr>
         <w:t>hexa</w:t>
       </w:r>
-      <w:proofErr w:type="spellEnd"/>
       <w:r>
         <w:rPr>
           <w:rFonts w:asciiTheme="minorBidi" w:hAnsiTheme="minorBidi" w:hint="cs"/>
@@ -4954,7 +4735,6 @@
         </w:rPr>
         <w:t>לאחר מעבר הבדיקות, מעבירים את הפרמטר השני שהתקבל ל-</w:t>
       </w:r>
-      <w:proofErr w:type="spellStart"/>
       <w:r>
         <w:rPr>
           <w:rFonts w:asciiTheme="minorBidi" w:hAnsiTheme="minorBidi"/>
@@ -4963,7 +4743,6 @@
         </w:rPr>
         <w:t>strtol</w:t>
       </w:r>
-      <w:proofErr w:type="spellEnd"/>
       <w:r>
         <w:rPr>
           <w:rFonts w:asciiTheme="minorBidi" w:hAnsiTheme="minorBidi" w:hint="cs"/>
@@ -5140,7 +4919,6 @@
         </w:rPr>
         <w:t xml:space="preserve"> בעלת ערך גבוה, הפעלת </w:t>
       </w:r>
-      <w:proofErr w:type="spellStart"/>
       <w:r>
         <w:rPr>
           <w:rFonts w:asciiTheme="minorBidi" w:hAnsiTheme="minorBidi"/>
@@ -5149,7 +4927,6 @@
         </w:rPr>
         <w:t>strtol</w:t>
       </w:r>
-      <w:proofErr w:type="spellEnd"/>
       <w:r>
         <w:rPr>
           <w:rFonts w:asciiTheme="minorBidi" w:hAnsiTheme="minorBidi" w:hint="cs"/>
@@ -5245,7 +5022,6 @@
         </w:rPr>
         <w:t xml:space="preserve"> בפונקציה </w:t>
       </w:r>
-      <w:proofErr w:type="spellStart"/>
       <w:r>
         <w:rPr>
           <w:rFonts w:asciiTheme="minorBidi" w:hAnsiTheme="minorBidi"/>
@@ -5254,7 +5030,6 @@
         </w:rPr>
         <w:t>encryptRound</w:t>
       </w:r>
-      <w:proofErr w:type="spellEnd"/>
       <w:r>
         <w:rPr>
           <w:rFonts w:asciiTheme="minorBidi" w:hAnsiTheme="minorBidi" w:hint="cs"/>
@@ -5279,18 +5054,19 @@
       <w:r>
         <w:rPr>
           <w:rFonts w:asciiTheme="minorBidi" w:hAnsiTheme="minorBidi" w:cs="Arial"/>
+          <w:noProof/>
           <w:sz w:val="28"/>
           <w:szCs w:val="28"/>
           <w:rtl/>
         </w:rPr>
         <w:drawing>
-          <wp:anchor distT="0" distB="0" distL="114300" distR="114300" simplePos="0" relativeHeight="251668480" behindDoc="0" locked="0" layoutInCell="1" allowOverlap="1" wp14:anchorId="33415049" wp14:editId="6BB1C467">
+          <wp:anchor distT="0" distB="0" distL="114300" distR="114300" simplePos="0" relativeHeight="251668480" behindDoc="0" locked="0" layoutInCell="1" allowOverlap="1" wp14:anchorId="33415049" wp14:editId="2C2CB0F1">
             <wp:simplePos x="0" y="0"/>
-            <wp:positionH relativeFrom="column">
-              <wp:posOffset>0</wp:posOffset>
+            <wp:positionH relativeFrom="margin">
+              <wp:align>center</wp:align>
             </wp:positionH>
             <wp:positionV relativeFrom="paragraph">
-              <wp:posOffset>0</wp:posOffset>
+              <wp:posOffset>8389</wp:posOffset>
             </wp:positionV>
             <wp:extent cx="5943600" cy="514350"/>
             <wp:effectExtent l="0" t="0" r="0" b="0"/>
@@ -5459,7 +5235,6 @@
         </w:rPr>
         <w:t xml:space="preserve"> בפונקציה </w:t>
       </w:r>
-      <w:proofErr w:type="spellStart"/>
       <w:r>
         <w:rPr>
           <w:rFonts w:asciiTheme="minorBidi" w:hAnsiTheme="minorBidi"/>
@@ -5468,7 +5243,6 @@
         </w:rPr>
         <w:t>decryptRound</w:t>
       </w:r>
-      <w:proofErr w:type="spellEnd"/>
       <w:r>
         <w:rPr>
           <w:rFonts w:asciiTheme="minorBidi" w:hAnsiTheme="minorBidi" w:hint="cs"/>
@@ -5484,7 +5258,7 @@
         <w:bidi/>
         <w:ind w:left="360"/>
         <w:rPr>
-          <w:rFonts w:asciiTheme="minorBidi" w:hAnsiTheme="minorBidi" w:hint="cs"/>
+          <w:rFonts w:asciiTheme="minorBidi" w:hAnsiTheme="minorBidi"/>
           <w:sz w:val="28"/>
           <w:szCs w:val="28"/>
           <w:rtl/>
@@ -5493,18 +5267,19 @@
       <w:r>
         <w:rPr>
           <w:rFonts w:asciiTheme="minorBidi" w:hAnsiTheme="minorBidi" w:cs="Arial"/>
+          <w:noProof/>
           <w:sz w:val="28"/>
           <w:szCs w:val="28"/>
           <w:rtl/>
         </w:rPr>
         <w:drawing>
-          <wp:anchor distT="0" distB="0" distL="114300" distR="114300" simplePos="0" relativeHeight="251670528" behindDoc="0" locked="0" layoutInCell="1" allowOverlap="1" wp14:anchorId="5F3A2763" wp14:editId="5505FA1F">
+          <wp:anchor distT="0" distB="0" distL="114300" distR="114300" simplePos="0" relativeHeight="251670528" behindDoc="0" locked="0" layoutInCell="1" allowOverlap="1" wp14:anchorId="5F3A2763" wp14:editId="781847FB">
             <wp:simplePos x="0" y="0"/>
-            <wp:positionH relativeFrom="column">
-              <wp:posOffset>0</wp:posOffset>
+            <wp:positionH relativeFrom="margin">
+              <wp:align>center</wp:align>
             </wp:positionH>
             <wp:positionV relativeFrom="paragraph">
-              <wp:posOffset>-635</wp:posOffset>
+              <wp:posOffset>24532</wp:posOffset>
             </wp:positionV>
             <wp:extent cx="5943600" cy="516255"/>
             <wp:effectExtent l="0" t="0" r="0" b="0"/>
@@ -5611,7 +5386,6 @@
         </w:rPr>
         <w:t xml:space="preserve">נשים לב כי את הסיסמה המוצפנת קיבלנו כסיסמה באורך 16 תווים בייצוג </w:t>
       </w:r>
-      <w:proofErr w:type="spellStart"/>
       <w:r>
         <w:rPr>
           <w:rFonts w:asciiTheme="minorBidi" w:hAnsiTheme="minorBidi"/>
@@ -5620,7 +5394,6 @@
         </w:rPr>
         <w:t>hexa</w:t>
       </w:r>
-      <w:proofErr w:type="spellEnd"/>
       <w:r>
         <w:rPr>
           <w:rFonts w:asciiTheme="minorBidi" w:hAnsiTheme="minorBidi" w:hint="cs"/>
@@ -5773,23 +5546,7 @@
               <w:sz w:val="28"/>
               <w:szCs w:val="28"/>
             </w:rPr>
-            <m:t>f82e1d49F17D7213</m:t>
-          </m:r>
-          <m:r>
-            <w:rPr>
-              <w:rFonts w:ascii="Cambria Math" w:hAnsi="Cambria Math"/>
-              <w:sz w:val="28"/>
-              <w:szCs w:val="28"/>
-            </w:rPr>
-            <m:t xml:space="preserve">   </m:t>
-          </m:r>
-          <m:r>
-            <w:rPr>
-              <w:rFonts w:ascii="Cambria Math" w:hAnsi="Cambria Math"/>
-              <w:sz w:val="28"/>
-              <w:szCs w:val="28"/>
-            </w:rPr>
-            <m:t xml:space="preserve"> (?FRcQ,AfcjZrdkv</m:t>
+            <m:t>f82e1d49F17D7213    (?FRcQ,AfcjZrdkv</m:t>
           </m:r>
         </m:oMath>
       </m:oMathPara>
@@ -5914,23 +5671,7 @@
               <w:sz w:val="28"/>
               <w:szCs w:val="28"/>
             </w:rPr>
-            <m:t>a7d7b7b4017731E</m:t>
-          </m:r>
-          <m:r>
-            <w:rPr>
-              <w:rFonts w:ascii="Cambria Math" w:eastAsiaTheme="minorEastAsia" w:hAnsi="Cambria Math"/>
-              <w:sz w:val="28"/>
-              <w:szCs w:val="28"/>
-            </w:rPr>
-            <m:t xml:space="preserve">   </m:t>
-          </m:r>
-          <m:r>
-            <w:rPr>
-              <w:rFonts w:ascii="Cambria Math" w:eastAsiaTheme="minorEastAsia" w:hAnsi="Cambria Math"/>
-              <w:sz w:val="28"/>
-              <w:szCs w:val="28"/>
-            </w:rPr>
-            <m:t xml:space="preserve"> (?FRcQ,AfcjZrdkv</m:t>
+            <m:t>a7d7b7b4017731E    (?FRcQ,AfcjZrdkv</m:t>
           </m:r>
         </m:oMath>
       </m:oMathPara>
@@ -6029,6 +5770,2957 @@
           <w:szCs w:val="28"/>
         </w:rPr>
       </w:pPr>
+    </w:p>
+    <w:p>
+      <w:pPr>
+        <w:pStyle w:val="ListParagraph"/>
+        <w:numPr>
+          <w:ilvl w:val="0"/>
+          <w:numId w:val="10"/>
+        </w:numPr>
+        <w:bidi/>
+        <w:rPr>
+          <w:rFonts w:asciiTheme="minorBidi" w:hAnsiTheme="minorBidi"/>
+          <w:sz w:val="28"/>
+          <w:szCs w:val="28"/>
+        </w:rPr>
+      </w:pPr>
+      <w:r>
+        <w:rPr>
+          <w:rFonts w:asciiTheme="minorBidi" w:hAnsiTheme="minorBidi"/>
+          <w:b/>
+          <w:bCs/>
+          <w:sz w:val="28"/>
+          <w:szCs w:val="28"/>
+        </w:rPr>
+        <w:t>:</w:t>
+      </w:r>
+      <w:r>
+        <w:rPr>
+          <w:rFonts w:asciiTheme="minorBidi" w:hAnsiTheme="minorBidi"/>
+          <w:b/>
+          <w:bCs/>
+          <w:sz w:val="28"/>
+          <w:szCs w:val="28"/>
+        </w:rPr>
+        <w:t>sheep</w:t>
+      </w:r>
+    </w:p>
+    <w:p>
+      <w:pPr>
+        <w:bidi/>
+        <w:ind w:left="360"/>
+        <w:rPr>
+          <w:rFonts w:asciiTheme="minorBidi" w:hAnsiTheme="minorBidi"/>
+          <w:sz w:val="28"/>
+          <w:szCs w:val="28"/>
+          <w:rtl/>
+        </w:rPr>
+      </w:pPr>
+      <w:r>
+        <w:rPr>
+          <w:rFonts w:asciiTheme="minorBidi" w:hAnsiTheme="minorBidi" w:hint="cs"/>
+          <w:sz w:val="28"/>
+          <w:szCs w:val="28"/>
+          <w:rtl/>
+        </w:rPr>
+        <w:t xml:space="preserve">עם קבלת הסיסמה, הזנו אותה באתר בעת נסיון גישה לכספת המשותפת וקיבלנו מסמך </w:t>
+      </w:r>
+      <w:r>
+        <w:rPr>
+          <w:rFonts w:asciiTheme="minorBidi" w:hAnsiTheme="minorBidi" w:hint="cs"/>
+          <w:sz w:val="28"/>
+          <w:szCs w:val="28"/>
+        </w:rPr>
+        <w:t>PDF</w:t>
+      </w:r>
+      <w:r>
+        <w:rPr>
+          <w:rFonts w:asciiTheme="minorBidi" w:hAnsiTheme="minorBidi" w:hint="cs"/>
+          <w:sz w:val="28"/>
+          <w:szCs w:val="28"/>
+          <w:rtl/>
+        </w:rPr>
+        <w:t xml:space="preserve"> ותמונה להורדה. הרצנו את ה-</w:t>
+      </w:r>
+      <w:r>
+        <w:rPr>
+          <w:rFonts w:asciiTheme="minorBidi" w:hAnsiTheme="minorBidi"/>
+          <w:sz w:val="28"/>
+          <w:szCs w:val="28"/>
+        </w:rPr>
+        <w:t>analyzer</w:t>
+      </w:r>
+      <w:r>
+        <w:rPr>
+          <w:rFonts w:asciiTheme="minorBidi" w:hAnsiTheme="minorBidi" w:hint="cs"/>
+          <w:sz w:val="28"/>
+          <w:szCs w:val="28"/>
+          <w:rtl/>
+        </w:rPr>
+        <w:t xml:space="preserve"> על התמונה שהתקבלה וקיבלנו קובץ טקסט </w:t>
+      </w:r>
+      <w:r>
+        <w:rPr>
+          <w:rFonts w:asciiTheme="minorBidi" w:hAnsiTheme="minorBidi"/>
+          <w:sz w:val="28"/>
+          <w:szCs w:val="28"/>
+        </w:rPr>
+        <w:t>sheep.out</w:t>
+      </w:r>
+      <w:r>
+        <w:rPr>
+          <w:rFonts w:asciiTheme="minorBidi" w:hAnsiTheme="minorBidi" w:hint="cs"/>
+          <w:sz w:val="28"/>
+          <w:szCs w:val="28"/>
+          <w:rtl/>
+        </w:rPr>
+        <w:t xml:space="preserve"> שעם פתיחתו הבנו שלמעשה מדובר בקובץ </w:t>
+      </w:r>
+      <w:r>
+        <w:rPr>
+          <w:rFonts w:asciiTheme="minorBidi" w:hAnsiTheme="minorBidi" w:hint="cs"/>
+          <w:sz w:val="28"/>
+          <w:szCs w:val="28"/>
+        </w:rPr>
+        <w:t>PE</w:t>
+      </w:r>
+      <w:r>
+        <w:rPr>
+          <w:rFonts w:asciiTheme="minorBidi" w:hAnsiTheme="minorBidi" w:hint="cs"/>
+          <w:sz w:val="28"/>
+          <w:szCs w:val="28"/>
+          <w:rtl/>
+        </w:rPr>
+        <w:t xml:space="preserve"> והרצנו אותו כ-</w:t>
+      </w:r>
+      <w:r>
+        <w:rPr>
+          <w:rFonts w:asciiTheme="minorBidi" w:hAnsiTheme="minorBidi"/>
+          <w:sz w:val="28"/>
+          <w:szCs w:val="28"/>
+        </w:rPr>
+        <w:t>executable</w:t>
+      </w:r>
+      <w:r>
+        <w:rPr>
+          <w:rFonts w:asciiTheme="minorBidi" w:hAnsiTheme="minorBidi" w:hint="cs"/>
+          <w:sz w:val="28"/>
+          <w:szCs w:val="28"/>
+          <w:rtl/>
+        </w:rPr>
+        <w:t xml:space="preserve"> עם </w:t>
+      </w:r>
+      <w:r>
+        <w:rPr>
+          <w:rFonts w:asciiTheme="minorBidi" w:hAnsiTheme="minorBidi" w:hint="cs"/>
+          <w:sz w:val="28"/>
+          <w:szCs w:val="28"/>
+        </w:rPr>
+        <w:t>IDA</w:t>
+      </w:r>
+      <w:r>
+        <w:rPr>
+          <w:rFonts w:asciiTheme="minorBidi" w:hAnsiTheme="minorBidi" w:hint="cs"/>
+          <w:sz w:val="28"/>
+          <w:szCs w:val="28"/>
+          <w:rtl/>
+        </w:rPr>
+        <w:t>.</w:t>
+      </w:r>
+    </w:p>
+    <w:p>
+      <w:pPr>
+        <w:bidi/>
+        <w:ind w:left="360"/>
+        <w:rPr>
+          <w:rFonts w:asciiTheme="minorBidi" w:hAnsiTheme="minorBidi"/>
+          <w:sz w:val="28"/>
+          <w:szCs w:val="28"/>
+          <w:rtl/>
+        </w:rPr>
+      </w:pPr>
+      <w:r>
+        <w:rPr>
+          <w:rFonts w:asciiTheme="minorBidi" w:hAnsiTheme="minorBidi" w:hint="cs"/>
+          <w:sz w:val="28"/>
+          <w:szCs w:val="28"/>
+          <w:rtl/>
+        </w:rPr>
+        <w:t xml:space="preserve">מניתוח הקובץ ניתן לראות מספר פונקציות עיקריות, כאשר הראשונה שבהן מאתחלת הרבה ערכים בזכרון. בתחילה לא הבנו את משמעות הערכים, אבל עם ההתקדמות בתכנית ראינו כי יש כל הזמן גישות לשם והתחלנו לנתח את הערכים. </w:t>
+      </w:r>
+    </w:p>
+    <w:p>
+      <w:pPr>
+        <w:bidi/>
+        <w:ind w:left="360"/>
+        <w:rPr>
+          <w:rFonts w:asciiTheme="minorBidi" w:hAnsiTheme="minorBidi" w:hint="cs"/>
+          <w:sz w:val="28"/>
+          <w:szCs w:val="28"/>
+          <w:rtl/>
+        </w:rPr>
+      </w:pPr>
+      <w:r>
+        <w:rPr>
+          <w:rFonts w:asciiTheme="minorBidi" w:hAnsiTheme="minorBidi" w:hint="cs"/>
+          <w:sz w:val="28"/>
+          <w:szCs w:val="28"/>
+          <w:rtl/>
+        </w:rPr>
+        <w:t>מאותחלים שני בלוקים של זכרון בו זמנית, כאשר הראשון בגודל 36 כתובות הוא:</w:t>
+      </w:r>
+    </w:p>
+    <w:p>
+      <w:pPr>
+        <w:bidi/>
+        <w:ind w:left="360"/>
+        <w:rPr>
+          <w:rFonts w:asciiTheme="minorBidi" w:hAnsiTheme="minorBidi"/>
+          <w:sz w:val="28"/>
+          <w:szCs w:val="28"/>
+          <w:rtl/>
+        </w:rPr>
+      </w:pPr>
+      <w:r>
+        <w:rPr>
+          <w:rFonts w:asciiTheme="minorBidi" w:hAnsiTheme="minorBidi" w:cs="Arial"/>
+          <w:sz w:val="28"/>
+          <w:szCs w:val="28"/>
+          <w:rtl/>
+        </w:rPr>
+        <w:drawing>
+          <wp:anchor distT="0" distB="0" distL="114300" distR="114300" simplePos="0" relativeHeight="251672576" behindDoc="0" locked="0" layoutInCell="1" allowOverlap="1" wp14:anchorId="3DC9A19E" wp14:editId="7B871E98">
+            <wp:simplePos x="0" y="0"/>
+            <wp:positionH relativeFrom="margin">
+              <wp:align>center</wp:align>
+            </wp:positionH>
+            <wp:positionV relativeFrom="paragraph">
+              <wp:posOffset>39236</wp:posOffset>
+            </wp:positionV>
+            <wp:extent cx="5260340" cy="480060"/>
+            <wp:effectExtent l="0" t="0" r="0" b="0"/>
+            <wp:wrapNone/>
+            <wp:docPr id="5" name="Picture 5"/>
+            <wp:cNvGraphicFramePr>
+              <a:graphicFrameLocks xmlns:a="http://schemas.openxmlformats.org/drawingml/2006/main" noChangeAspect="1"/>
+            </wp:cNvGraphicFramePr>
+            <a:graphic xmlns:a="http://schemas.openxmlformats.org/drawingml/2006/main">
+              <a:graphicData uri="http://schemas.openxmlformats.org/drawingml/2006/picture">
+                <pic:pic xmlns:pic="http://schemas.openxmlformats.org/drawingml/2006/picture">
+                  <pic:nvPicPr>
+                    <pic:cNvPr id="1" name=""/>
+                    <pic:cNvPicPr/>
+                  </pic:nvPicPr>
+                  <pic:blipFill rotWithShape="1">
+                    <a:blip r:embed="rId11"/>
+                    <a:srcRect l="239"/>
+                    <a:stretch/>
+                  </pic:blipFill>
+                  <pic:spPr bwMode="auto">
+                    <a:xfrm>
+                      <a:off x="0" y="0"/>
+                      <a:ext cx="5260340" cy="480060"/>
+                    </a:xfrm>
+                    <a:prstGeom prst="rect">
+                      <a:avLst/>
+                    </a:prstGeom>
+                    <a:ln>
+                      <a:noFill/>
+                    </a:ln>
+                    <a:extLst>
+                      <a:ext uri="{53640926-AAD7-44D8-BBD7-CCE9431645EC}">
+                        <a14:shadowObscured xmlns:a14="http://schemas.microsoft.com/office/drawing/2010/main"/>
+                      </a:ext>
+                    </a:extLst>
+                  </pic:spPr>
+                </pic:pic>
+              </a:graphicData>
+            </a:graphic>
+            <wp14:sizeRelH relativeFrom="margin">
+              <wp14:pctWidth>0</wp14:pctWidth>
+            </wp14:sizeRelH>
+          </wp:anchor>
+        </w:drawing>
+      </w:r>
+    </w:p>
+    <w:p>
+      <w:pPr>
+        <w:bidi/>
+        <w:ind w:left="360"/>
+        <w:rPr>
+          <w:rFonts w:asciiTheme="minorBidi" w:hAnsiTheme="minorBidi"/>
+          <w:sz w:val="28"/>
+          <w:szCs w:val="28"/>
+          <w:rtl/>
+        </w:rPr>
+      </w:pPr>
+      <w:r>
+        <w:rPr>
+          <w:rFonts w:asciiTheme="minorBidi" w:hAnsiTheme="minorBidi" w:cs="Arial"/>
+          <w:sz w:val="28"/>
+          <w:szCs w:val="28"/>
+          <w:rtl/>
+        </w:rPr>
+        <w:lastRenderedPageBreak/>
+        <w:drawing>
+          <wp:anchor distT="0" distB="0" distL="114300" distR="114300" simplePos="0" relativeHeight="251674624" behindDoc="0" locked="0" layoutInCell="1" allowOverlap="1" wp14:anchorId="654A1FF3" wp14:editId="3E829B4A">
+            <wp:simplePos x="0" y="0"/>
+            <wp:positionH relativeFrom="margin">
+              <wp:align>center</wp:align>
+            </wp:positionH>
+            <wp:positionV relativeFrom="paragraph">
+              <wp:posOffset>503287</wp:posOffset>
+            </wp:positionV>
+            <wp:extent cx="5239886" cy="2181493"/>
+            <wp:effectExtent l="0" t="0" r="0" b="9525"/>
+            <wp:wrapNone/>
+            <wp:docPr id="8" name="Picture 8"/>
+            <wp:cNvGraphicFramePr>
+              <a:graphicFrameLocks xmlns:a="http://schemas.openxmlformats.org/drawingml/2006/main" noChangeAspect="1"/>
+            </wp:cNvGraphicFramePr>
+            <a:graphic xmlns:a="http://schemas.openxmlformats.org/drawingml/2006/main">
+              <a:graphicData uri="http://schemas.openxmlformats.org/drawingml/2006/picture">
+                <pic:pic xmlns:pic="http://schemas.openxmlformats.org/drawingml/2006/picture">
+                  <pic:nvPicPr>
+                    <pic:cNvPr id="1" name=""/>
+                    <pic:cNvPicPr/>
+                  </pic:nvPicPr>
+                  <pic:blipFill rotWithShape="1">
+                    <a:blip r:embed="rId12"/>
+                    <a:srcRect l="478" t="-1168" b="-1"/>
+                    <a:stretch/>
+                  </pic:blipFill>
+                  <pic:spPr bwMode="auto">
+                    <a:xfrm>
+                      <a:off x="0" y="0"/>
+                      <a:ext cx="5239886" cy="2181493"/>
+                    </a:xfrm>
+                    <a:prstGeom prst="rect">
+                      <a:avLst/>
+                    </a:prstGeom>
+                    <a:ln>
+                      <a:noFill/>
+                    </a:ln>
+                    <a:extLst>
+                      <a:ext uri="{53640926-AAD7-44D8-BBD7-CCE9431645EC}">
+                        <a14:shadowObscured xmlns:a14="http://schemas.microsoft.com/office/drawing/2010/main"/>
+                      </a:ext>
+                    </a:extLst>
+                  </pic:spPr>
+                </pic:pic>
+              </a:graphicData>
+            </a:graphic>
+            <wp14:sizeRelH relativeFrom="margin">
+              <wp14:pctWidth>0</wp14:pctWidth>
+            </wp14:sizeRelH>
+            <wp14:sizeRelV relativeFrom="margin">
+              <wp14:pctHeight>0</wp14:pctHeight>
+            </wp14:sizeRelV>
+          </wp:anchor>
+        </w:drawing>
+      </w:r>
+      <w:r>
+        <w:rPr>
+          <w:rFonts w:asciiTheme="minorBidi" w:hAnsiTheme="minorBidi" w:hint="cs"/>
+          <w:sz w:val="28"/>
+          <w:szCs w:val="28"/>
+          <w:rtl/>
+        </w:rPr>
+        <w:t xml:space="preserve">תוך כדי האתחול של בלוק זה, מאותחל גם  רצף ערכים המפוזר החל מהכתובת </w:t>
+      </w:r>
+      <w:r>
+        <w:rPr>
+          <w:rFonts w:asciiTheme="minorBidi" w:hAnsiTheme="minorBidi"/>
+          <w:sz w:val="28"/>
+          <w:szCs w:val="28"/>
+        </w:rPr>
+        <w:t>4080E0</w:t>
+      </w:r>
+      <w:r>
+        <w:rPr>
+          <w:rFonts w:asciiTheme="minorBidi" w:hAnsiTheme="minorBidi" w:hint="cs"/>
+          <w:sz w:val="28"/>
+          <w:szCs w:val="28"/>
+          <w:rtl/>
+        </w:rPr>
+        <w:t xml:space="preserve"> ועד לכתובת </w:t>
+      </w:r>
+      <w:r>
+        <w:rPr>
+          <w:rFonts w:asciiTheme="minorBidi" w:hAnsiTheme="minorBidi"/>
+          <w:sz w:val="28"/>
+          <w:szCs w:val="28"/>
+        </w:rPr>
+        <w:t>4081B0</w:t>
+      </w:r>
+      <w:r>
+        <w:rPr>
+          <w:rFonts w:asciiTheme="minorBidi" w:hAnsiTheme="minorBidi" w:hint="cs"/>
+          <w:sz w:val="28"/>
+          <w:szCs w:val="28"/>
+          <w:rtl/>
+        </w:rPr>
+        <w:t xml:space="preserve"> ונראה כך:</w:t>
+      </w:r>
+    </w:p>
+    <w:p>
+      <w:pPr>
+        <w:bidi/>
+        <w:ind w:left="360"/>
+        <w:rPr>
+          <w:rFonts w:asciiTheme="minorBidi" w:hAnsiTheme="minorBidi"/>
+          <w:sz w:val="28"/>
+          <w:szCs w:val="28"/>
+          <w:rtl/>
+        </w:rPr>
+      </w:pPr>
+    </w:p>
+    <w:p>
+      <w:pPr>
+        <w:bidi/>
+        <w:ind w:left="360"/>
+        <w:rPr>
+          <w:rFonts w:asciiTheme="minorBidi" w:hAnsiTheme="minorBidi"/>
+          <w:sz w:val="28"/>
+          <w:szCs w:val="28"/>
+          <w:rtl/>
+        </w:rPr>
+      </w:pPr>
+    </w:p>
+    <w:p>
+      <w:pPr>
+        <w:bidi/>
+        <w:ind w:left="360"/>
+        <w:rPr>
+          <w:rFonts w:asciiTheme="minorBidi" w:hAnsiTheme="minorBidi"/>
+          <w:sz w:val="28"/>
+          <w:szCs w:val="28"/>
+          <w:rtl/>
+        </w:rPr>
+      </w:pPr>
+    </w:p>
+    <w:p>
+      <w:pPr>
+        <w:bidi/>
+        <w:ind w:left="360"/>
+        <w:rPr>
+          <w:rFonts w:asciiTheme="minorBidi" w:hAnsiTheme="minorBidi"/>
+          <w:sz w:val="28"/>
+          <w:szCs w:val="28"/>
+          <w:rtl/>
+        </w:rPr>
+      </w:pPr>
+    </w:p>
+    <w:p>
+      <w:pPr>
+        <w:bidi/>
+        <w:ind w:left="360"/>
+        <w:rPr>
+          <w:rFonts w:asciiTheme="minorBidi" w:hAnsiTheme="minorBidi"/>
+          <w:sz w:val="28"/>
+          <w:szCs w:val="28"/>
+          <w:rtl/>
+        </w:rPr>
+      </w:pPr>
+    </w:p>
+    <w:p>
+      <w:pPr>
+        <w:bidi/>
+        <w:ind w:left="360"/>
+        <w:rPr>
+          <w:rFonts w:asciiTheme="minorBidi" w:hAnsiTheme="minorBidi"/>
+          <w:sz w:val="28"/>
+          <w:szCs w:val="28"/>
+          <w:rtl/>
+        </w:rPr>
+      </w:pPr>
+    </w:p>
+    <w:p>
+      <w:pPr>
+        <w:bidi/>
+        <w:ind w:left="360"/>
+        <w:rPr>
+          <w:rFonts w:asciiTheme="minorBidi" w:hAnsiTheme="minorBidi"/>
+          <w:sz w:val="28"/>
+          <w:szCs w:val="28"/>
+          <w:rtl/>
+        </w:rPr>
+      </w:pPr>
+    </w:p>
+    <w:p>
+      <w:pPr>
+        <w:bidi/>
+        <w:ind w:left="360"/>
+        <w:rPr>
+          <w:rFonts w:asciiTheme="minorBidi" w:hAnsiTheme="minorBidi"/>
+          <w:sz w:val="28"/>
+          <w:szCs w:val="28"/>
+          <w:rtl/>
+        </w:rPr>
+      </w:pPr>
+      <w:r>
+        <w:rPr>
+          <w:rFonts w:asciiTheme="minorBidi" w:hAnsiTheme="minorBidi" w:hint="cs"/>
+          <w:sz w:val="28"/>
+          <w:szCs w:val="28"/>
+          <w:rtl/>
+        </w:rPr>
+        <w:t xml:space="preserve">לאחר מכן, עוברים לפונקציה העיקרית השנייה שבה מתבצעת קליטת קלט של שלושה תווים. </w:t>
+      </w:r>
+      <w:r>
+        <w:rPr>
+          <w:rFonts w:asciiTheme="minorBidi" w:hAnsiTheme="minorBidi" w:hint="cs"/>
+          <w:sz w:val="28"/>
+          <w:szCs w:val="28"/>
+          <w:rtl/>
+        </w:rPr>
+        <w:t xml:space="preserve">מבדיקות הקלט שמתבצעות, ניתן לראות שהתו הראשון שנקלט מגיע לבלוק של </w:t>
+      </w:r>
+      <w:r>
+        <w:rPr>
+          <w:rFonts w:asciiTheme="minorBidi" w:hAnsiTheme="minorBidi"/>
+          <w:sz w:val="28"/>
+          <w:szCs w:val="28"/>
+        </w:rPr>
+        <w:t>switch – case</w:t>
+      </w:r>
+      <w:r>
+        <w:rPr>
+          <w:rFonts w:asciiTheme="minorBidi" w:hAnsiTheme="minorBidi" w:hint="cs"/>
+          <w:sz w:val="28"/>
+          <w:szCs w:val="28"/>
+          <w:rtl/>
+        </w:rPr>
+        <w:t xml:space="preserve"> שם מתבצע וידוא שהוא אות גדולה בין </w:t>
+      </w:r>
+      <w:r>
+        <w:rPr>
+          <w:rFonts w:asciiTheme="minorBidi" w:hAnsiTheme="minorBidi"/>
+          <w:sz w:val="28"/>
+          <w:szCs w:val="28"/>
+        </w:rPr>
+        <w:t>A</w:t>
+      </w:r>
+      <w:r>
+        <w:rPr>
+          <w:rFonts w:asciiTheme="minorBidi" w:hAnsiTheme="minorBidi" w:hint="cs"/>
+          <w:sz w:val="28"/>
+          <w:szCs w:val="28"/>
+          <w:rtl/>
+        </w:rPr>
+        <w:t xml:space="preserve"> ל-</w:t>
+      </w:r>
+      <w:r>
+        <w:rPr>
+          <w:rFonts w:asciiTheme="minorBidi" w:hAnsiTheme="minorBidi"/>
+          <w:sz w:val="28"/>
+          <w:szCs w:val="28"/>
+        </w:rPr>
+        <w:t>I</w:t>
+      </w:r>
+      <w:r>
+        <w:rPr>
+          <w:rFonts w:asciiTheme="minorBidi" w:hAnsiTheme="minorBidi" w:hint="cs"/>
+          <w:sz w:val="28"/>
+          <w:szCs w:val="28"/>
+          <w:rtl/>
+        </w:rPr>
+        <w:t xml:space="preserve">, או בין </w:t>
+      </w:r>
+      <w:r>
+        <w:rPr>
+          <w:rFonts w:asciiTheme="minorBidi" w:hAnsiTheme="minorBidi"/>
+          <w:sz w:val="28"/>
+          <w:szCs w:val="28"/>
+        </w:rPr>
+        <w:t>O</w:t>
+      </w:r>
+      <w:r>
+        <w:rPr>
+          <w:rFonts w:asciiTheme="minorBidi" w:hAnsiTheme="minorBidi" w:hint="cs"/>
+          <w:sz w:val="28"/>
+          <w:szCs w:val="28"/>
+          <w:rtl/>
+        </w:rPr>
+        <w:t xml:space="preserve"> ל-</w:t>
+      </w:r>
+      <w:r>
+        <w:rPr>
+          <w:rFonts w:asciiTheme="minorBidi" w:hAnsiTheme="minorBidi" w:hint="cs"/>
+          <w:sz w:val="28"/>
+          <w:szCs w:val="28"/>
+        </w:rPr>
+        <w:t>R</w:t>
+      </w:r>
+      <w:r>
+        <w:rPr>
+          <w:rFonts w:asciiTheme="minorBidi" w:hAnsiTheme="minorBidi" w:hint="cs"/>
+          <w:sz w:val="28"/>
+          <w:szCs w:val="28"/>
+          <w:rtl/>
+        </w:rPr>
+        <w:t xml:space="preserve"> או האות </w:t>
+      </w:r>
+      <w:r>
+        <w:rPr>
+          <w:rFonts w:asciiTheme="minorBidi" w:hAnsiTheme="minorBidi" w:hint="cs"/>
+          <w:sz w:val="28"/>
+          <w:szCs w:val="28"/>
+        </w:rPr>
+        <w:t>X</w:t>
+      </w:r>
+      <w:r>
+        <w:rPr>
+          <w:rFonts w:asciiTheme="minorBidi" w:hAnsiTheme="minorBidi" w:hint="cs"/>
+          <w:sz w:val="28"/>
+          <w:szCs w:val="28"/>
+          <w:rtl/>
+        </w:rPr>
+        <w:t xml:space="preserve">. </w:t>
+      </w:r>
+      <w:r>
+        <w:rPr>
+          <w:rFonts w:asciiTheme="minorBidi" w:hAnsiTheme="minorBidi" w:hint="cs"/>
+          <w:sz w:val="28"/>
+          <w:szCs w:val="28"/>
+          <w:rtl/>
+        </w:rPr>
+        <w:t>לאחר מכן מתבצע וידאו שה</w:t>
+      </w:r>
+      <w:r>
+        <w:rPr>
+          <w:rFonts w:asciiTheme="minorBidi" w:hAnsiTheme="minorBidi" w:hint="cs"/>
+          <w:sz w:val="28"/>
+          <w:szCs w:val="28"/>
+          <w:rtl/>
+        </w:rPr>
+        <w:t xml:space="preserve">תו </w:t>
+      </w:r>
+      <w:r>
+        <w:rPr>
+          <w:rFonts w:asciiTheme="minorBidi" w:hAnsiTheme="minorBidi" w:hint="cs"/>
+          <w:sz w:val="28"/>
+          <w:szCs w:val="28"/>
+          <w:rtl/>
+        </w:rPr>
+        <w:t xml:space="preserve">השלישי שהוזן הוא </w:t>
+      </w:r>
+      <w:r>
+        <w:rPr>
+          <w:rFonts w:asciiTheme="minorBidi" w:hAnsiTheme="minorBidi" w:hint="cs"/>
+          <w:sz w:val="28"/>
+          <w:szCs w:val="28"/>
+          <w:rtl/>
+        </w:rPr>
+        <w:t>ספרה בודדת.</w:t>
+      </w:r>
+    </w:p>
+    <w:p>
+      <w:pPr>
+        <w:bidi/>
+        <w:ind w:left="360"/>
+        <w:rPr>
+          <w:rFonts w:asciiTheme="minorBidi" w:hAnsiTheme="minorBidi"/>
+          <w:sz w:val="28"/>
+          <w:szCs w:val="28"/>
+          <w:rtl/>
+        </w:rPr>
+      </w:pPr>
+      <w:r>
+        <w:rPr>
+          <w:rFonts w:asciiTheme="minorBidi" w:hAnsiTheme="minorBidi" w:hint="cs"/>
+          <w:sz w:val="28"/>
+          <w:szCs w:val="28"/>
+          <w:rtl/>
+        </w:rPr>
+        <w:t xml:space="preserve">כעת, ניגשים לערך בזכרון הממוקם בבלוק השני שהראינו לעיל, ובו מאותחלים ערכים מספריים ומפוזרים התווים </w:t>
+      </w:r>
+      <w:r>
+        <w:rPr>
+          <w:rFonts w:asciiTheme="minorBidi" w:hAnsiTheme="minorBidi" w:hint="cs"/>
+          <w:sz w:val="28"/>
+          <w:szCs w:val="28"/>
+        </w:rPr>
+        <w:t>V</w:t>
+      </w:r>
+      <w:r>
+        <w:rPr>
+          <w:rFonts w:asciiTheme="minorBidi" w:hAnsiTheme="minorBidi" w:hint="cs"/>
+          <w:sz w:val="28"/>
+          <w:szCs w:val="28"/>
+          <w:rtl/>
+        </w:rPr>
+        <w:t xml:space="preserve"> / </w:t>
+      </w:r>
+      <w:r>
+        <w:rPr>
+          <w:rFonts w:asciiTheme="minorBidi" w:hAnsiTheme="minorBidi" w:hint="cs"/>
+          <w:sz w:val="28"/>
+          <w:szCs w:val="28"/>
+        </w:rPr>
+        <w:t>H</w:t>
+      </w:r>
+      <w:r>
+        <w:rPr>
+          <w:rFonts w:asciiTheme="minorBidi" w:hAnsiTheme="minorBidi" w:hint="cs"/>
+          <w:sz w:val="28"/>
+          <w:szCs w:val="28"/>
+          <w:rtl/>
+        </w:rPr>
+        <w:t xml:space="preserve">, וניגשים לערך מסוים. מתבצעת בדיקה על הערך שבה בודקים האם הוא </w:t>
+      </w:r>
+      <w:r>
+        <w:rPr>
+          <w:rFonts w:asciiTheme="minorBidi" w:hAnsiTheme="minorBidi" w:hint="cs"/>
+          <w:sz w:val="28"/>
+          <w:szCs w:val="28"/>
+        </w:rPr>
+        <w:t>H</w:t>
+      </w:r>
+      <w:r>
+        <w:rPr>
+          <w:rFonts w:asciiTheme="minorBidi" w:hAnsiTheme="minorBidi" w:hint="cs"/>
+          <w:sz w:val="28"/>
+          <w:szCs w:val="28"/>
+          <w:rtl/>
+        </w:rPr>
+        <w:t xml:space="preserve">, ואם כן אז מוודאים שהתו השני בקלט הוא </w:t>
+      </w:r>
+      <w:r>
+        <w:rPr>
+          <w:rFonts w:asciiTheme="minorBidi" w:hAnsiTheme="minorBidi" w:hint="cs"/>
+          <w:sz w:val="28"/>
+          <w:szCs w:val="28"/>
+        </w:rPr>
+        <w:t>D</w:t>
+      </w:r>
+      <w:r>
+        <w:rPr>
+          <w:rFonts w:asciiTheme="minorBidi" w:hAnsiTheme="minorBidi" w:hint="cs"/>
+          <w:sz w:val="28"/>
+          <w:szCs w:val="28"/>
+          <w:rtl/>
+        </w:rPr>
+        <w:t xml:space="preserve"> או </w:t>
+      </w:r>
+      <w:r>
+        <w:rPr>
+          <w:rFonts w:asciiTheme="minorBidi" w:hAnsiTheme="minorBidi" w:hint="cs"/>
+          <w:sz w:val="28"/>
+          <w:szCs w:val="28"/>
+        </w:rPr>
+        <w:t>U</w:t>
+      </w:r>
+      <w:r>
+        <w:rPr>
+          <w:rFonts w:asciiTheme="minorBidi" w:hAnsiTheme="minorBidi" w:hint="cs"/>
+          <w:sz w:val="28"/>
+          <w:szCs w:val="28"/>
+          <w:rtl/>
+        </w:rPr>
+        <w:t xml:space="preserve">. אם אינו </w:t>
+      </w:r>
+      <w:r>
+        <w:rPr>
+          <w:rFonts w:asciiTheme="minorBidi" w:hAnsiTheme="minorBidi" w:hint="cs"/>
+          <w:sz w:val="28"/>
+          <w:szCs w:val="28"/>
+        </w:rPr>
+        <w:t>H</w:t>
+      </w:r>
+      <w:r>
+        <w:rPr>
+          <w:rFonts w:asciiTheme="minorBidi" w:hAnsiTheme="minorBidi" w:hint="cs"/>
+          <w:sz w:val="28"/>
+          <w:szCs w:val="28"/>
+          <w:rtl/>
+        </w:rPr>
+        <w:t xml:space="preserve"> (לא נבדק ישירות, אך כבר הסקנו מהזכרון שמדובר ב-</w:t>
+      </w:r>
+      <w:r>
+        <w:rPr>
+          <w:rFonts w:asciiTheme="minorBidi" w:hAnsiTheme="minorBidi" w:hint="cs"/>
+          <w:sz w:val="28"/>
+          <w:szCs w:val="28"/>
+        </w:rPr>
+        <w:t>V</w:t>
+      </w:r>
+      <w:r>
+        <w:rPr>
+          <w:rFonts w:asciiTheme="minorBidi" w:hAnsiTheme="minorBidi" w:hint="cs"/>
+          <w:sz w:val="28"/>
+          <w:szCs w:val="28"/>
+          <w:rtl/>
+        </w:rPr>
+        <w:t xml:space="preserve">) מוודאים שהתו השני בקלט הוא </w:t>
+      </w:r>
+      <w:r>
+        <w:rPr>
+          <w:rFonts w:asciiTheme="minorBidi" w:hAnsiTheme="minorBidi" w:hint="cs"/>
+          <w:sz w:val="28"/>
+          <w:szCs w:val="28"/>
+        </w:rPr>
+        <w:t>L</w:t>
+      </w:r>
+      <w:r>
+        <w:rPr>
+          <w:rFonts w:asciiTheme="minorBidi" w:hAnsiTheme="minorBidi" w:hint="cs"/>
+          <w:sz w:val="28"/>
+          <w:szCs w:val="28"/>
+          <w:rtl/>
+        </w:rPr>
+        <w:t xml:space="preserve"> או </w:t>
+      </w:r>
+      <w:r>
+        <w:rPr>
+          <w:rFonts w:asciiTheme="minorBidi" w:hAnsiTheme="minorBidi" w:hint="cs"/>
+          <w:sz w:val="28"/>
+          <w:szCs w:val="28"/>
+        </w:rPr>
+        <w:t>R</w:t>
+      </w:r>
+      <w:r>
+        <w:rPr>
+          <w:rFonts w:asciiTheme="minorBidi" w:hAnsiTheme="minorBidi" w:hint="cs"/>
+          <w:sz w:val="28"/>
+          <w:szCs w:val="28"/>
+          <w:rtl/>
+        </w:rPr>
+        <w:t xml:space="preserve">. </w:t>
+      </w:r>
+      <w:r>
+        <w:rPr>
+          <w:rFonts w:asciiTheme="minorBidi" w:hAnsiTheme="minorBidi" w:hint="cs"/>
+          <w:sz w:val="28"/>
+          <w:szCs w:val="28"/>
+          <w:rtl/>
+        </w:rPr>
+        <w:t xml:space="preserve">לאחר מכן לוקחים את הערך המספרי שהוזן (התו השני), מחשבים בעזרתו </w:t>
+      </w:r>
+      <w:r>
+        <w:rPr>
+          <w:rFonts w:asciiTheme="minorBidi" w:hAnsiTheme="minorBidi"/>
+          <w:sz w:val="28"/>
+          <w:szCs w:val="28"/>
+        </w:rPr>
+        <w:t>offset</w:t>
+      </w:r>
+      <w:r>
+        <w:rPr>
+          <w:rFonts w:asciiTheme="minorBidi" w:hAnsiTheme="minorBidi" w:hint="cs"/>
+          <w:sz w:val="28"/>
+          <w:szCs w:val="28"/>
+          <w:rtl/>
+        </w:rPr>
+        <w:t xml:space="preserve"> בזכרון ומוודאים שהתו שנמצא בכתובת שהתקבלה </w:t>
+      </w:r>
+      <w:r>
+        <w:rPr>
+          <w:rFonts w:asciiTheme="minorBidi" w:hAnsiTheme="minorBidi" w:hint="cs"/>
+          <w:sz w:val="28"/>
+          <w:szCs w:val="28"/>
+          <w:rtl/>
+        </w:rPr>
+        <w:t xml:space="preserve">(הממוקמת בבלוק הזכרון הראשון שציינו לעיל) </w:t>
+      </w:r>
+      <w:r>
+        <w:rPr>
+          <w:rFonts w:asciiTheme="minorBidi" w:hAnsiTheme="minorBidi" w:hint="cs"/>
+          <w:sz w:val="28"/>
+          <w:szCs w:val="28"/>
+          <w:rtl/>
+        </w:rPr>
+        <w:t xml:space="preserve">הוא '.' </w:t>
+      </w:r>
+      <w:r>
+        <w:rPr>
+          <w:rFonts w:asciiTheme="minorBidi" w:hAnsiTheme="minorBidi"/>
+          <w:sz w:val="28"/>
+          <w:szCs w:val="28"/>
+          <w:rtl/>
+        </w:rPr>
+        <w:t>–</w:t>
+      </w:r>
+      <w:r>
+        <w:rPr>
+          <w:rFonts w:asciiTheme="minorBidi" w:hAnsiTheme="minorBidi" w:hint="cs"/>
+          <w:sz w:val="28"/>
+          <w:szCs w:val="28"/>
+          <w:rtl/>
+        </w:rPr>
+        <w:t xml:space="preserve"> כלומר, נקודה.</w:t>
+      </w:r>
+      <w:r>
+        <w:rPr>
+          <w:rFonts w:asciiTheme="minorBidi" w:hAnsiTheme="minorBidi" w:hint="cs"/>
+          <w:sz w:val="28"/>
+          <w:szCs w:val="28"/>
+          <w:rtl/>
+        </w:rPr>
+        <w:t xml:space="preserve"> במידה והתו אינו נקודה, מסתיימת התכנית. כלומר, מתבצעת הזזה כלשהי כאשר הזזה חוקית היא רק עבור תא שבו נמצאת נקודה.</w:t>
+      </w:r>
+    </w:p>
+    <w:p>
+      <w:pPr>
+        <w:bidi/>
+        <w:ind w:left="360"/>
+        <w:rPr>
+          <w:rFonts w:asciiTheme="minorBidi" w:hAnsiTheme="minorBidi" w:hint="cs"/>
+          <w:sz w:val="28"/>
+          <w:szCs w:val="28"/>
+          <w:rtl/>
+        </w:rPr>
+      </w:pPr>
+      <w:r>
+        <w:rPr>
+          <w:rFonts w:asciiTheme="minorBidi" w:hAnsiTheme="minorBidi" w:hint="cs"/>
+          <w:sz w:val="28"/>
+          <w:szCs w:val="28"/>
+          <w:rtl/>
+        </w:rPr>
+        <w:t xml:space="preserve">בשלב זה כבר הבנו את ההקשר שהמשמעות של </w:t>
+      </w:r>
+      <w:r>
+        <w:rPr>
+          <w:rFonts w:asciiTheme="minorBidi" w:hAnsiTheme="minorBidi" w:hint="cs"/>
+          <w:sz w:val="28"/>
+          <w:szCs w:val="28"/>
+        </w:rPr>
+        <w:t>H</w:t>
+      </w:r>
+      <w:r>
+        <w:rPr>
+          <w:rFonts w:asciiTheme="minorBidi" w:hAnsiTheme="minorBidi" w:hint="cs"/>
+          <w:sz w:val="28"/>
+          <w:szCs w:val="28"/>
+          <w:rtl/>
+        </w:rPr>
+        <w:t xml:space="preserve"> היא </w:t>
+      </w:r>
+      <w:r>
+        <w:rPr>
+          <w:rFonts w:asciiTheme="minorBidi" w:hAnsiTheme="minorBidi"/>
+          <w:sz w:val="28"/>
+          <w:szCs w:val="28"/>
+        </w:rPr>
+        <w:t>Horizontal</w:t>
+      </w:r>
+      <w:r>
+        <w:rPr>
+          <w:rFonts w:asciiTheme="minorBidi" w:hAnsiTheme="minorBidi" w:hint="cs"/>
+          <w:sz w:val="28"/>
+          <w:szCs w:val="28"/>
+          <w:rtl/>
+        </w:rPr>
+        <w:t xml:space="preserve"> ו-</w:t>
+      </w:r>
+      <w:r>
+        <w:rPr>
+          <w:rFonts w:asciiTheme="minorBidi" w:hAnsiTheme="minorBidi" w:hint="cs"/>
+          <w:sz w:val="28"/>
+          <w:szCs w:val="28"/>
+        </w:rPr>
+        <w:t>V</w:t>
+      </w:r>
+      <w:r>
+        <w:rPr>
+          <w:rFonts w:asciiTheme="minorBidi" w:hAnsiTheme="minorBidi" w:hint="cs"/>
+          <w:sz w:val="28"/>
+          <w:szCs w:val="28"/>
+          <w:rtl/>
+        </w:rPr>
+        <w:t xml:space="preserve"> הוא </w:t>
+      </w:r>
+      <w:r>
+        <w:rPr>
+          <w:rFonts w:asciiTheme="minorBidi" w:hAnsiTheme="minorBidi"/>
+          <w:sz w:val="28"/>
+          <w:szCs w:val="28"/>
+        </w:rPr>
+        <w:t>Vertical</w:t>
+      </w:r>
+      <w:r>
+        <w:rPr>
+          <w:rFonts w:asciiTheme="minorBidi" w:hAnsiTheme="minorBidi" w:hint="cs"/>
+          <w:sz w:val="28"/>
+          <w:szCs w:val="28"/>
+          <w:rtl/>
+        </w:rPr>
+        <w:t xml:space="preserve">, כאשר עבור </w:t>
+      </w:r>
+      <w:r>
+        <w:rPr>
+          <w:rFonts w:asciiTheme="minorBidi" w:hAnsiTheme="minorBidi" w:hint="cs"/>
+          <w:sz w:val="28"/>
+          <w:szCs w:val="28"/>
+        </w:rPr>
+        <w:t>H</w:t>
+      </w:r>
+      <w:r>
+        <w:rPr>
+          <w:rFonts w:asciiTheme="minorBidi" w:hAnsiTheme="minorBidi" w:hint="cs"/>
+          <w:sz w:val="28"/>
+          <w:szCs w:val="28"/>
+          <w:rtl/>
+        </w:rPr>
+        <w:t xml:space="preserve"> התווים </w:t>
+      </w:r>
+      <w:r>
+        <w:rPr>
+          <w:rFonts w:asciiTheme="minorBidi" w:hAnsiTheme="minorBidi" w:hint="cs"/>
+          <w:sz w:val="28"/>
+          <w:szCs w:val="28"/>
+        </w:rPr>
+        <w:t>U</w:t>
+      </w:r>
+      <w:r>
+        <w:rPr>
+          <w:rFonts w:asciiTheme="minorBidi" w:hAnsiTheme="minorBidi" w:hint="cs"/>
+          <w:sz w:val="28"/>
+          <w:szCs w:val="28"/>
+          <w:rtl/>
+        </w:rPr>
+        <w:t xml:space="preserve"> / </w:t>
+      </w:r>
+      <w:r>
+        <w:rPr>
+          <w:rFonts w:asciiTheme="minorBidi" w:hAnsiTheme="minorBidi" w:hint="cs"/>
+          <w:sz w:val="28"/>
+          <w:szCs w:val="28"/>
+        </w:rPr>
+        <w:t>D</w:t>
+      </w:r>
+      <w:r>
+        <w:rPr>
+          <w:rFonts w:asciiTheme="minorBidi" w:hAnsiTheme="minorBidi" w:hint="cs"/>
+          <w:sz w:val="28"/>
+          <w:szCs w:val="28"/>
+          <w:rtl/>
+        </w:rPr>
+        <w:t xml:space="preserve"> מסמנים </w:t>
+      </w:r>
+      <w:r>
+        <w:rPr>
+          <w:rFonts w:asciiTheme="minorBidi" w:hAnsiTheme="minorBidi"/>
+          <w:sz w:val="28"/>
+          <w:szCs w:val="28"/>
+        </w:rPr>
+        <w:t>Down / Up</w:t>
+      </w:r>
+      <w:r>
+        <w:rPr>
+          <w:rFonts w:asciiTheme="minorBidi" w:hAnsiTheme="minorBidi" w:hint="cs"/>
+          <w:sz w:val="28"/>
+          <w:szCs w:val="28"/>
+          <w:rtl/>
+        </w:rPr>
+        <w:t xml:space="preserve"> ועבור </w:t>
+      </w:r>
+      <w:r>
+        <w:rPr>
+          <w:rFonts w:asciiTheme="minorBidi" w:hAnsiTheme="minorBidi" w:hint="cs"/>
+          <w:sz w:val="28"/>
+          <w:szCs w:val="28"/>
+        </w:rPr>
+        <w:t>V</w:t>
+      </w:r>
+      <w:r>
+        <w:rPr>
+          <w:rFonts w:asciiTheme="minorBidi" w:hAnsiTheme="minorBidi" w:hint="cs"/>
+          <w:sz w:val="28"/>
+          <w:szCs w:val="28"/>
+          <w:rtl/>
+        </w:rPr>
+        <w:t xml:space="preserve"> התווים </w:t>
+      </w:r>
+      <w:r>
+        <w:rPr>
+          <w:rFonts w:asciiTheme="minorBidi" w:hAnsiTheme="minorBidi"/>
+          <w:sz w:val="28"/>
+          <w:szCs w:val="28"/>
+        </w:rPr>
+        <w:t>L / R</w:t>
+      </w:r>
+      <w:r>
+        <w:rPr>
+          <w:rFonts w:asciiTheme="minorBidi" w:hAnsiTheme="minorBidi" w:hint="cs"/>
+          <w:sz w:val="28"/>
+          <w:szCs w:val="28"/>
+          <w:rtl/>
+        </w:rPr>
+        <w:t xml:space="preserve"> מסמנים </w:t>
+      </w:r>
+      <w:r>
+        <w:rPr>
+          <w:rFonts w:asciiTheme="minorBidi" w:hAnsiTheme="minorBidi"/>
+          <w:sz w:val="28"/>
+          <w:szCs w:val="28"/>
+        </w:rPr>
+        <w:t>Left / Right</w:t>
+      </w:r>
+      <w:r>
+        <w:rPr>
+          <w:rFonts w:asciiTheme="minorBidi" w:hAnsiTheme="minorBidi" w:hint="cs"/>
+          <w:sz w:val="28"/>
+          <w:szCs w:val="28"/>
+          <w:rtl/>
+        </w:rPr>
+        <w:t xml:space="preserve">. </w:t>
+      </w:r>
+    </w:p>
+    <w:p>
+      <w:pPr>
+        <w:bidi/>
+        <w:ind w:left="360"/>
+        <w:rPr>
+          <w:rFonts w:asciiTheme="minorBidi" w:hAnsiTheme="minorBidi"/>
+          <w:sz w:val="28"/>
+          <w:szCs w:val="28"/>
+          <w:rtl/>
+        </w:rPr>
+      </w:pPr>
+      <w:r>
+        <w:rPr>
+          <w:rFonts w:asciiTheme="minorBidi" w:hAnsiTheme="minorBidi" w:hint="cs"/>
+          <w:sz w:val="28"/>
+          <w:szCs w:val="28"/>
+          <w:rtl/>
+        </w:rPr>
+        <w:t xml:space="preserve">מניתוח יתר הקוד כבר התחלנו לקבל תמונה שמדובר כאן במעין חידה או משחק על לוח שבו יש להזיז איברים, כאשר בכל הזזה מתבצע וידוא שהנקודה אליה מזיזים ריקה באותו רגע (מסומן ע"י נקודה) ואין חריגה מגבולות הלוח. הלוח עליו משחקים הוא למעשה בלוק הזכרון הראשון שהראינו קודם ומדובר בלוח בגודל </w:t>
+      </w:r>
+      <w:r>
+        <w:rPr>
+          <w:rFonts w:asciiTheme="minorBidi" w:hAnsiTheme="minorBidi"/>
+          <w:sz w:val="28"/>
+          <w:szCs w:val="28"/>
+        </w:rPr>
+        <w:t>6x6</w:t>
+      </w:r>
+      <w:r>
+        <w:rPr>
+          <w:rFonts w:asciiTheme="minorBidi" w:hAnsiTheme="minorBidi" w:hint="cs"/>
+          <w:sz w:val="28"/>
+          <w:szCs w:val="28"/>
+          <w:rtl/>
+        </w:rPr>
+        <w:t xml:space="preserve"> כך שמיוצג ע"י 36 תווים. ניתן לראות כי עם אתחול התכנית, כל הערכים בלוח הם </w:t>
+      </w:r>
+      <w:r>
+        <w:rPr>
+          <w:rFonts w:asciiTheme="minorBidi" w:hAnsiTheme="minorBidi"/>
+          <w:sz w:val="28"/>
+          <w:szCs w:val="28"/>
+        </w:rPr>
+        <w:t>2E</w:t>
+      </w:r>
+      <w:r>
+        <w:rPr>
+          <w:rFonts w:asciiTheme="minorBidi" w:hAnsiTheme="minorBidi" w:hint="cs"/>
+          <w:sz w:val="28"/>
+          <w:szCs w:val="28"/>
+          <w:rtl/>
+        </w:rPr>
+        <w:t xml:space="preserve"> שזהו הערך ההקסה-דצימלי של התו נקודה, כלומר הלוח ריק בהתחלה. </w:t>
+      </w:r>
+    </w:p>
+    <w:p>
+      <w:pPr>
+        <w:bidi/>
+        <w:ind w:left="360"/>
+        <w:rPr>
+          <w:rFonts w:asciiTheme="minorBidi" w:hAnsiTheme="minorBidi"/>
+          <w:sz w:val="28"/>
+          <w:szCs w:val="28"/>
+          <w:rtl/>
+        </w:rPr>
+      </w:pPr>
+      <w:r>
+        <w:rPr>
+          <w:rFonts w:asciiTheme="minorBidi" w:hAnsiTheme="minorBidi" w:hint="cs"/>
+          <w:sz w:val="28"/>
+          <w:szCs w:val="28"/>
+          <w:rtl/>
+        </w:rPr>
+        <w:lastRenderedPageBreak/>
+        <w:t xml:space="preserve">כאשר מאתחלים את בלוק הזכרון השני שהראינו, בכל פעם מאתחלים שורה ובהתאמה משנים ערכים בלוח. כלומר, ניתן להבין מכך כי הערכים המופיעים בבלוק השני מייצגים אובייקטים ותכונותיהם והבלוק הראשון מייצג את הלוח ומיקומי האובייקטים על הלוח. ניתן לשים לב כי בעת אתחולו של אובייקט, מאתחלים עבורו שלושה ערכים מספריים ותו בודד </w:t>
+      </w:r>
+      <w:r>
+        <w:rPr>
+          <w:rFonts w:asciiTheme="minorBidi" w:hAnsiTheme="minorBidi"/>
+          <w:sz w:val="28"/>
+          <w:szCs w:val="28"/>
+        </w:rPr>
+        <w:t>H / V</w:t>
+      </w:r>
+      <w:r>
+        <w:rPr>
+          <w:rFonts w:asciiTheme="minorBidi" w:hAnsiTheme="minorBidi" w:hint="cs"/>
+          <w:sz w:val="28"/>
+          <w:szCs w:val="28"/>
+          <w:rtl/>
+        </w:rPr>
+        <w:t xml:space="preserve"> שמסמן האם הוא ממוקם בצורה אנכית או מאוזנת כמו שכבר הבנו קודם לכן, ולאחר מכן ממקמים על הלוח אותיות תואמות מבין האותיות </w:t>
+      </w:r>
+      <w:r>
+        <w:rPr>
+          <w:rFonts w:asciiTheme="minorBidi" w:hAnsiTheme="minorBidi"/>
+          <w:sz w:val="28"/>
+          <w:szCs w:val="28"/>
+        </w:rPr>
+        <w:t>A,B,C,D,E,F,O,P,Q,R,X</w:t>
+      </w:r>
+      <w:r>
+        <w:rPr>
+          <w:rFonts w:asciiTheme="minorBidi" w:hAnsiTheme="minorBidi" w:hint="cs"/>
+          <w:sz w:val="28"/>
+          <w:szCs w:val="28"/>
+          <w:rtl/>
+        </w:rPr>
+        <w:t xml:space="preserve"> </w:t>
+      </w:r>
+      <w:r>
+        <w:rPr>
+          <w:rFonts w:asciiTheme="minorBidi" w:hAnsiTheme="minorBidi"/>
+          <w:sz w:val="28"/>
+          <w:szCs w:val="28"/>
+          <w:rtl/>
+        </w:rPr>
+        <w:t>–</w:t>
+      </w:r>
+      <w:r>
+        <w:rPr>
+          <w:rFonts w:asciiTheme="minorBidi" w:hAnsiTheme="minorBidi" w:hint="cs"/>
+          <w:sz w:val="28"/>
+          <w:szCs w:val="28"/>
+          <w:rtl/>
+        </w:rPr>
+        <w:t xml:space="preserve"> ממש כמו האותיות שהתבקשנו להזין בתו הראשון בקלט, כך שניתן להבין שהתו הראשון בקלט מייצג את האובייקט שנרצה להזיז מבין אלה הממוקמים על הלוח, התו השני מייצג את כיוון ההזזה הרצוי (בהתאם לאופן מיקום האובייקט </w:t>
+      </w:r>
+      <w:r>
+        <w:rPr>
+          <w:rFonts w:asciiTheme="minorBidi" w:hAnsiTheme="minorBidi"/>
+          <w:sz w:val="28"/>
+          <w:szCs w:val="28"/>
+          <w:rtl/>
+        </w:rPr>
+        <w:t>–</w:t>
+      </w:r>
+      <w:r>
+        <w:rPr>
+          <w:rFonts w:asciiTheme="minorBidi" w:hAnsiTheme="minorBidi" w:hint="cs"/>
+          <w:sz w:val="28"/>
+          <w:szCs w:val="28"/>
+          <w:rtl/>
+        </w:rPr>
+        <w:t xml:space="preserve"> מאוזן או מאונך) והתו השלישי מייצג את כמות המשבצות שנרצה להזיזו. </w:t>
+      </w:r>
+      <w:r>
+        <w:rPr>
+          <w:rFonts w:asciiTheme="minorBidi" w:hAnsiTheme="minorBidi" w:hint="cs"/>
+          <w:sz w:val="28"/>
+          <w:szCs w:val="28"/>
+          <w:rtl/>
+        </w:rPr>
+        <w:t>בנוסף, ניתן לראות כי הערכים המייצגים כל אובייקט מבטאים למעשה את מיקומו על הלוח בייצוג ערכים, כך שהערכים מייצגים את הקואורדינטות שלו, אורכו ואופן מיקומו, וכך למעשה מתבצע וידוא חוקיות התנועות על הלוח.</w:t>
+      </w:r>
+    </w:p>
+    <w:p>
+      <w:pPr>
+        <w:bidi/>
+        <w:ind w:left="360"/>
+        <w:rPr>
+          <w:rFonts w:asciiTheme="minorBidi" w:hAnsiTheme="minorBidi"/>
+          <w:sz w:val="28"/>
+          <w:szCs w:val="28"/>
+          <w:rtl/>
+        </w:rPr>
+      </w:pPr>
+      <w:r>
+        <w:rPr>
+          <w:rFonts w:asciiTheme="minorBidi" w:hAnsiTheme="minorBidi" w:hint="cs"/>
+          <w:sz w:val="28"/>
+          <w:szCs w:val="28"/>
+          <w:rtl/>
+        </w:rPr>
+        <w:t>אופן הייצוג בערכים הינו:</w:t>
+      </w:r>
+    </w:p>
+    <w:p>
+      <w:pPr>
+        <w:pStyle w:val="ListParagraph"/>
+        <w:numPr>
+          <w:ilvl w:val="0"/>
+          <w:numId w:val="11"/>
+        </w:numPr>
+        <w:bidi/>
+        <w:rPr>
+          <w:rFonts w:asciiTheme="minorBidi" w:hAnsiTheme="minorBidi"/>
+          <w:sz w:val="28"/>
+          <w:szCs w:val="28"/>
+        </w:rPr>
+      </w:pPr>
+      <w:r>
+        <w:rPr>
+          <w:rFonts w:asciiTheme="minorBidi" w:hAnsiTheme="minorBidi" w:hint="cs"/>
+          <w:sz w:val="28"/>
+          <w:szCs w:val="28"/>
+          <w:rtl/>
+        </w:rPr>
+        <w:t>הערך הראשון בכל שורה מייצג את קואורדינטת ה-</w:t>
+      </w:r>
+      <w:r>
+        <w:rPr>
+          <w:rFonts w:asciiTheme="minorBidi" w:hAnsiTheme="minorBidi"/>
+          <w:sz w:val="28"/>
+          <w:szCs w:val="28"/>
+        </w:rPr>
+        <w:t>X</w:t>
+      </w:r>
+      <w:r>
+        <w:rPr>
+          <w:rFonts w:asciiTheme="minorBidi" w:hAnsiTheme="minorBidi" w:hint="cs"/>
+          <w:sz w:val="28"/>
+          <w:szCs w:val="28"/>
+          <w:rtl/>
+        </w:rPr>
+        <w:t xml:space="preserve"> של </w:t>
+      </w:r>
+      <w:r>
+        <w:rPr>
+          <w:rFonts w:asciiTheme="minorBidi" w:hAnsiTheme="minorBidi" w:hint="cs"/>
+          <w:sz w:val="28"/>
+          <w:szCs w:val="28"/>
+          <w:rtl/>
+        </w:rPr>
+        <w:t>האובייקט</w:t>
+      </w:r>
+      <w:r>
+        <w:rPr>
+          <w:rFonts w:asciiTheme="minorBidi" w:hAnsiTheme="minorBidi" w:hint="cs"/>
+          <w:sz w:val="28"/>
+          <w:szCs w:val="28"/>
+          <w:rtl/>
+        </w:rPr>
+        <w:t xml:space="preserve"> (אם מאוזן, אזי הנקודה השמאלית ביותר), בין 0 ל-5, כאשר ה-0 ממוקם בצד שמאל.</w:t>
+      </w:r>
+    </w:p>
+    <w:p>
+      <w:pPr>
+        <w:pStyle w:val="ListParagraph"/>
+        <w:numPr>
+          <w:ilvl w:val="0"/>
+          <w:numId w:val="11"/>
+        </w:numPr>
+        <w:bidi/>
+        <w:rPr>
+          <w:rFonts w:asciiTheme="minorBidi" w:hAnsiTheme="minorBidi"/>
+          <w:sz w:val="28"/>
+          <w:szCs w:val="28"/>
+        </w:rPr>
+      </w:pPr>
+      <w:r>
+        <w:rPr>
+          <w:rFonts w:asciiTheme="minorBidi" w:hAnsiTheme="minorBidi" w:hint="cs"/>
+          <w:sz w:val="28"/>
+          <w:szCs w:val="28"/>
+          <w:rtl/>
+        </w:rPr>
+        <w:t>הערך השני בכל שורה מייצג את קואורדינטת ה-</w:t>
+      </w:r>
+      <w:r>
+        <w:rPr>
+          <w:rFonts w:asciiTheme="minorBidi" w:hAnsiTheme="minorBidi" w:hint="cs"/>
+          <w:sz w:val="28"/>
+          <w:szCs w:val="28"/>
+        </w:rPr>
+        <w:t>Y</w:t>
+      </w:r>
+      <w:r>
+        <w:rPr>
+          <w:rFonts w:asciiTheme="minorBidi" w:hAnsiTheme="minorBidi" w:hint="cs"/>
+          <w:sz w:val="28"/>
+          <w:szCs w:val="28"/>
+          <w:rtl/>
+        </w:rPr>
+        <w:t xml:space="preserve"> של </w:t>
+      </w:r>
+      <w:r>
+        <w:rPr>
+          <w:rFonts w:asciiTheme="minorBidi" w:hAnsiTheme="minorBidi" w:hint="cs"/>
+          <w:sz w:val="28"/>
+          <w:szCs w:val="28"/>
+          <w:rtl/>
+        </w:rPr>
+        <w:t>האובייקט</w:t>
+      </w:r>
+      <w:r>
+        <w:rPr>
+          <w:rFonts w:asciiTheme="minorBidi" w:hAnsiTheme="minorBidi" w:hint="cs"/>
+          <w:sz w:val="28"/>
+          <w:szCs w:val="28"/>
+          <w:rtl/>
+        </w:rPr>
+        <w:t xml:space="preserve"> (אם מאונך, אזי הנקודה העליונה ביותר), בין 0 ל-5, כאשר ה-0 ממוקם למעלה.</w:t>
+      </w:r>
+    </w:p>
+    <w:p>
+      <w:pPr>
+        <w:pStyle w:val="ListParagraph"/>
+        <w:numPr>
+          <w:ilvl w:val="0"/>
+          <w:numId w:val="11"/>
+        </w:numPr>
+        <w:bidi/>
+        <w:rPr>
+          <w:rFonts w:asciiTheme="minorBidi" w:hAnsiTheme="minorBidi"/>
+          <w:sz w:val="28"/>
+          <w:szCs w:val="28"/>
+          <w:rtl/>
+        </w:rPr>
+      </w:pPr>
+      <w:r>
+        <w:rPr>
+          <w:rFonts w:asciiTheme="minorBidi" w:hAnsiTheme="minorBidi" w:hint="cs"/>
+          <w:sz w:val="28"/>
+          <w:szCs w:val="28"/>
+          <w:rtl/>
+        </w:rPr>
+        <w:t xml:space="preserve">הערך השלישי בכל שורה מייצג את </w:t>
+      </w:r>
+      <w:r>
+        <w:rPr>
+          <w:rFonts w:asciiTheme="minorBidi" w:hAnsiTheme="minorBidi" w:hint="cs"/>
+          <w:sz w:val="28"/>
+          <w:szCs w:val="28"/>
+          <w:rtl/>
+        </w:rPr>
+        <w:t xml:space="preserve">גודל האובייקט </w:t>
+      </w:r>
+      <w:r>
+        <w:rPr>
+          <w:rFonts w:asciiTheme="minorBidi" w:hAnsiTheme="minorBidi" w:hint="cs"/>
+          <w:sz w:val="28"/>
+          <w:szCs w:val="28"/>
+          <w:rtl/>
+        </w:rPr>
+        <w:t>(במשבצות).</w:t>
+      </w:r>
+    </w:p>
+    <w:p>
+      <w:pPr>
+        <w:bidi/>
+        <w:ind w:left="360"/>
+        <w:rPr>
+          <w:rFonts w:asciiTheme="minorBidi" w:hAnsiTheme="minorBidi"/>
+          <w:sz w:val="28"/>
+          <w:szCs w:val="28"/>
+          <w:rtl/>
+        </w:rPr>
+      </w:pPr>
+    </w:p>
+    <w:p>
+      <w:pPr>
+        <w:bidi/>
+        <w:ind w:left="360"/>
+        <w:rPr>
+          <w:rFonts w:asciiTheme="minorBidi" w:hAnsiTheme="minorBidi" w:hint="cs"/>
+          <w:sz w:val="28"/>
+          <w:szCs w:val="28"/>
+          <w:rtl/>
+        </w:rPr>
+      </w:pPr>
+      <w:r>
+        <w:rPr>
+          <w:rFonts w:asciiTheme="minorBidi" w:hAnsiTheme="minorBidi" w:hint="cs"/>
+          <w:sz w:val="28"/>
+          <w:szCs w:val="28"/>
+          <w:rtl/>
+        </w:rPr>
+        <w:t xml:space="preserve"> </w:t>
+      </w:r>
+      <w:r>
+        <w:rPr>
+          <w:rFonts w:asciiTheme="minorBidi" w:hAnsiTheme="minorBidi" w:hint="cs"/>
+          <w:sz w:val="28"/>
+          <w:szCs w:val="28"/>
+          <w:rtl/>
+        </w:rPr>
+        <w:t>בהתאם לכך, לפי בלוק הזכרון הראשון המאותחל שהראינו למעלה, ניתן להבין איך הלוח מאותחל, ובצורה יותר ויזואלית מדובר למעשה בלוח הבא:</w:t>
+      </w:r>
+    </w:p>
+    <w:tbl>
+      <w:tblPr>
+        <w:tblStyle w:val="TableGrid"/>
+        <w:tblpPr w:leftFromText="180" w:rightFromText="180" w:vertAnchor="page" w:horzAnchor="margin" w:tblpXSpec="center" w:tblpY="10007"/>
+        <w:bidiVisual/>
+        <w:tblW w:w="0" w:type="auto"/>
+        <w:tblLook w:val="04A0" w:firstRow="1" w:lastRow="0" w:firstColumn="1" w:lastColumn="0" w:noHBand="0" w:noVBand="1"/>
+      </w:tblPr>
+      <w:tblGrid>
+        <w:gridCol w:w="403"/>
+        <w:gridCol w:w="434"/>
+        <w:gridCol w:w="434"/>
+        <w:gridCol w:w="434"/>
+        <w:gridCol w:w="434"/>
+        <w:gridCol w:w="419"/>
+      </w:tblGrid>
+      <w:tr>
+        <w:tc>
+          <w:tcPr>
+            <w:tcW w:w="0" w:type="auto"/>
+          </w:tcPr>
+          <w:p>
+            <w:pPr>
+              <w:bidi/>
+              <w:rPr>
+                <w:rFonts w:asciiTheme="minorBidi" w:hAnsiTheme="minorBidi" w:hint="cs"/>
+                <w:sz w:val="28"/>
+                <w:szCs w:val="28"/>
+                <w:rtl/>
+              </w:rPr>
+            </w:pPr>
+          </w:p>
+        </w:tc>
+        <w:tc>
+          <w:tcPr>
+            <w:tcW w:w="0" w:type="auto"/>
+          </w:tcPr>
+          <w:p>
+            <w:pPr>
+              <w:bidi/>
+              <w:rPr>
+                <w:rFonts w:asciiTheme="minorBidi" w:hAnsiTheme="minorBidi" w:hint="cs"/>
+                <w:color w:val="7030A0"/>
+                <w:sz w:val="28"/>
+                <w:szCs w:val="28"/>
+                <w:rtl/>
+              </w:rPr>
+            </w:pPr>
+            <w:r>
+              <w:rPr>
+                <w:rFonts w:asciiTheme="minorBidi" w:hAnsiTheme="minorBidi" w:hint="cs"/>
+                <w:color w:val="7030A0"/>
+                <w:sz w:val="28"/>
+                <w:szCs w:val="28"/>
+              </w:rPr>
+              <w:t>P</w:t>
+            </w:r>
+          </w:p>
+        </w:tc>
+        <w:tc>
+          <w:tcPr>
+            <w:tcW w:w="0" w:type="auto"/>
+          </w:tcPr>
+          <w:p>
+            <w:pPr>
+              <w:bidi/>
+              <w:rPr>
+                <w:rFonts w:asciiTheme="minorBidi" w:hAnsiTheme="minorBidi" w:hint="cs"/>
+                <w:color w:val="7030A0"/>
+                <w:sz w:val="28"/>
+                <w:szCs w:val="28"/>
+                <w:rtl/>
+              </w:rPr>
+            </w:pPr>
+            <w:r>
+              <w:rPr>
+                <w:rFonts w:asciiTheme="minorBidi" w:hAnsiTheme="minorBidi" w:hint="cs"/>
+                <w:color w:val="7030A0"/>
+                <w:sz w:val="28"/>
+                <w:szCs w:val="28"/>
+              </w:rPr>
+              <w:t>P</w:t>
+            </w:r>
+          </w:p>
+        </w:tc>
+        <w:tc>
+          <w:tcPr>
+            <w:tcW w:w="0" w:type="auto"/>
+          </w:tcPr>
+          <w:p>
+            <w:pPr>
+              <w:bidi/>
+              <w:rPr>
+                <w:rFonts w:asciiTheme="minorBidi" w:hAnsiTheme="minorBidi" w:hint="cs"/>
+                <w:color w:val="7030A0"/>
+                <w:sz w:val="28"/>
+                <w:szCs w:val="28"/>
+                <w:rtl/>
+              </w:rPr>
+            </w:pPr>
+            <w:r>
+              <w:rPr>
+                <w:rFonts w:asciiTheme="minorBidi" w:hAnsiTheme="minorBidi" w:hint="cs"/>
+                <w:color w:val="7030A0"/>
+                <w:sz w:val="28"/>
+                <w:szCs w:val="28"/>
+              </w:rPr>
+              <w:t>P</w:t>
+            </w:r>
+          </w:p>
+        </w:tc>
+        <w:tc>
+          <w:tcPr>
+            <w:tcW w:w="0" w:type="auto"/>
+          </w:tcPr>
+          <w:p>
+            <w:pPr>
+              <w:bidi/>
+              <w:rPr>
+                <w:rFonts w:asciiTheme="minorBidi" w:hAnsiTheme="minorBidi" w:hint="cs"/>
+                <w:sz w:val="28"/>
+                <w:szCs w:val="28"/>
+                <w:rtl/>
+              </w:rPr>
+            </w:pPr>
+          </w:p>
+        </w:tc>
+        <w:tc>
+          <w:tcPr>
+            <w:tcW w:w="0" w:type="auto"/>
+          </w:tcPr>
+          <w:p>
+            <w:pPr>
+              <w:bidi/>
+              <w:rPr>
+                <w:rFonts w:asciiTheme="minorBidi" w:hAnsiTheme="minorBidi" w:hint="cs"/>
+                <w:color w:val="ED7D31" w:themeColor="accent2"/>
+                <w:sz w:val="28"/>
+                <w:szCs w:val="28"/>
+                <w:rtl/>
+              </w:rPr>
+            </w:pPr>
+            <w:r>
+              <w:rPr>
+                <w:rFonts w:asciiTheme="minorBidi" w:hAnsiTheme="minorBidi" w:hint="cs"/>
+                <w:color w:val="ED7D31" w:themeColor="accent2"/>
+                <w:sz w:val="28"/>
+                <w:szCs w:val="28"/>
+              </w:rPr>
+              <w:t>R</w:t>
+            </w:r>
+          </w:p>
+        </w:tc>
+      </w:tr>
+      <w:tr>
+        <w:tc>
+          <w:tcPr>
+            <w:tcW w:w="0" w:type="auto"/>
+          </w:tcPr>
+          <w:p>
+            <w:pPr>
+              <w:bidi/>
+              <w:rPr>
+                <w:rFonts w:asciiTheme="minorBidi" w:hAnsiTheme="minorBidi" w:hint="cs"/>
+                <w:sz w:val="28"/>
+                <w:szCs w:val="28"/>
+                <w:rtl/>
+              </w:rPr>
+            </w:pPr>
+          </w:p>
+        </w:tc>
+        <w:tc>
+          <w:tcPr>
+            <w:tcW w:w="0" w:type="auto"/>
+          </w:tcPr>
+          <w:p>
+            <w:pPr>
+              <w:bidi/>
+              <w:rPr>
+                <w:rFonts w:asciiTheme="minorBidi" w:hAnsiTheme="minorBidi" w:hint="cs"/>
+                <w:color w:val="002060"/>
+                <w:sz w:val="28"/>
+                <w:szCs w:val="28"/>
+                <w:rtl/>
+              </w:rPr>
+            </w:pPr>
+            <w:r>
+              <w:rPr>
+                <w:rFonts w:asciiTheme="minorBidi" w:hAnsiTheme="minorBidi" w:hint="cs"/>
+                <w:color w:val="002060"/>
+                <w:sz w:val="28"/>
+                <w:szCs w:val="28"/>
+              </w:rPr>
+              <w:t>O</w:t>
+            </w:r>
+          </w:p>
+        </w:tc>
+        <w:tc>
+          <w:tcPr>
+            <w:tcW w:w="0" w:type="auto"/>
+          </w:tcPr>
+          <w:p>
+            <w:pPr>
+              <w:bidi/>
+              <w:rPr>
+                <w:rFonts w:asciiTheme="minorBidi" w:hAnsiTheme="minorBidi" w:hint="cs"/>
+                <w:color w:val="002060"/>
+                <w:sz w:val="28"/>
+                <w:szCs w:val="28"/>
+                <w:rtl/>
+              </w:rPr>
+            </w:pPr>
+            <w:r>
+              <w:rPr>
+                <w:rFonts w:asciiTheme="minorBidi" w:hAnsiTheme="minorBidi" w:hint="cs"/>
+                <w:color w:val="002060"/>
+                <w:sz w:val="28"/>
+                <w:szCs w:val="28"/>
+              </w:rPr>
+              <w:t>O</w:t>
+            </w:r>
+          </w:p>
+        </w:tc>
+        <w:tc>
+          <w:tcPr>
+            <w:tcW w:w="0" w:type="auto"/>
+          </w:tcPr>
+          <w:p>
+            <w:pPr>
+              <w:bidi/>
+              <w:rPr>
+                <w:rFonts w:asciiTheme="minorBidi" w:hAnsiTheme="minorBidi" w:hint="cs"/>
+                <w:color w:val="002060"/>
+                <w:sz w:val="28"/>
+                <w:szCs w:val="28"/>
+                <w:rtl/>
+              </w:rPr>
+            </w:pPr>
+            <w:r>
+              <w:rPr>
+                <w:rFonts w:asciiTheme="minorBidi" w:hAnsiTheme="minorBidi" w:hint="cs"/>
+                <w:color w:val="002060"/>
+                <w:sz w:val="28"/>
+                <w:szCs w:val="28"/>
+              </w:rPr>
+              <w:t>O</w:t>
+            </w:r>
+          </w:p>
+        </w:tc>
+        <w:tc>
+          <w:tcPr>
+            <w:tcW w:w="0" w:type="auto"/>
+          </w:tcPr>
+          <w:p>
+            <w:pPr>
+              <w:bidi/>
+              <w:rPr>
+                <w:rFonts w:asciiTheme="minorBidi" w:hAnsiTheme="minorBidi" w:hint="cs"/>
+                <w:sz w:val="28"/>
+                <w:szCs w:val="28"/>
+                <w:rtl/>
+              </w:rPr>
+            </w:pPr>
+          </w:p>
+        </w:tc>
+        <w:tc>
+          <w:tcPr>
+            <w:tcW w:w="0" w:type="auto"/>
+          </w:tcPr>
+          <w:p>
+            <w:pPr>
+              <w:bidi/>
+              <w:rPr>
+                <w:rFonts w:asciiTheme="minorBidi" w:hAnsiTheme="minorBidi" w:hint="cs"/>
+                <w:color w:val="ED7D31" w:themeColor="accent2"/>
+                <w:sz w:val="28"/>
+                <w:szCs w:val="28"/>
+                <w:rtl/>
+              </w:rPr>
+            </w:pPr>
+            <w:r>
+              <w:rPr>
+                <w:rFonts w:asciiTheme="minorBidi" w:hAnsiTheme="minorBidi" w:hint="cs"/>
+                <w:color w:val="ED7D31" w:themeColor="accent2"/>
+                <w:sz w:val="28"/>
+                <w:szCs w:val="28"/>
+              </w:rPr>
+              <w:t>R</w:t>
+            </w:r>
+          </w:p>
+        </w:tc>
+      </w:tr>
+      <w:tr>
+        <w:tc>
+          <w:tcPr>
+            <w:tcW w:w="0" w:type="auto"/>
+          </w:tcPr>
+          <w:p>
+            <w:pPr>
+              <w:bidi/>
+              <w:rPr>
+                <w:rFonts w:asciiTheme="minorBidi" w:hAnsiTheme="minorBidi" w:hint="cs"/>
+                <w:color w:val="FFC000"/>
+                <w:sz w:val="28"/>
+                <w:szCs w:val="28"/>
+                <w:rtl/>
+              </w:rPr>
+            </w:pPr>
+            <w:r>
+              <w:rPr>
+                <w:rFonts w:asciiTheme="minorBidi" w:hAnsiTheme="minorBidi" w:hint="cs"/>
+                <w:color w:val="FFC000"/>
+                <w:sz w:val="28"/>
+                <w:szCs w:val="28"/>
+              </w:rPr>
+              <w:t>B</w:t>
+            </w:r>
+          </w:p>
+        </w:tc>
+        <w:tc>
+          <w:tcPr>
+            <w:tcW w:w="0" w:type="auto"/>
+          </w:tcPr>
+          <w:p>
+            <w:pPr>
+              <w:bidi/>
+              <w:rPr>
+                <w:rFonts w:asciiTheme="minorBidi" w:hAnsiTheme="minorBidi" w:hint="cs"/>
+                <w:color w:val="FFC000"/>
+                <w:sz w:val="28"/>
+                <w:szCs w:val="28"/>
+                <w:rtl/>
+              </w:rPr>
+            </w:pPr>
+            <w:r>
+              <w:rPr>
+                <w:rFonts w:asciiTheme="minorBidi" w:hAnsiTheme="minorBidi" w:hint="cs"/>
+                <w:color w:val="FFC000"/>
+                <w:sz w:val="28"/>
+                <w:szCs w:val="28"/>
+              </w:rPr>
+              <w:t>B</w:t>
+            </w:r>
+          </w:p>
+        </w:tc>
+        <w:tc>
+          <w:tcPr>
+            <w:tcW w:w="0" w:type="auto"/>
+          </w:tcPr>
+          <w:p>
+            <w:pPr>
+              <w:bidi/>
+              <w:rPr>
+                <w:rFonts w:asciiTheme="minorBidi" w:hAnsiTheme="minorBidi" w:hint="cs"/>
+                <w:color w:val="806000" w:themeColor="accent4" w:themeShade="80"/>
+                <w:sz w:val="28"/>
+                <w:szCs w:val="28"/>
+                <w:rtl/>
+              </w:rPr>
+            </w:pPr>
+            <w:r>
+              <w:rPr>
+                <w:rFonts w:asciiTheme="minorBidi" w:hAnsiTheme="minorBidi" w:hint="cs"/>
+                <w:color w:val="806000" w:themeColor="accent4" w:themeShade="80"/>
+                <w:sz w:val="28"/>
+                <w:szCs w:val="28"/>
+              </w:rPr>
+              <w:t>Q</w:t>
+            </w:r>
+          </w:p>
+        </w:tc>
+        <w:tc>
+          <w:tcPr>
+            <w:tcW w:w="0" w:type="auto"/>
+          </w:tcPr>
+          <w:p>
+            <w:pPr>
+              <w:bidi/>
+              <w:rPr>
+                <w:rFonts w:asciiTheme="minorBidi" w:hAnsiTheme="minorBidi" w:hint="cs"/>
+                <w:color w:val="806000" w:themeColor="accent4" w:themeShade="80"/>
+                <w:sz w:val="28"/>
+                <w:szCs w:val="28"/>
+                <w:rtl/>
+              </w:rPr>
+            </w:pPr>
+            <w:r>
+              <w:rPr>
+                <w:rFonts w:asciiTheme="minorBidi" w:hAnsiTheme="minorBidi" w:hint="cs"/>
+                <w:color w:val="806000" w:themeColor="accent4" w:themeShade="80"/>
+                <w:sz w:val="28"/>
+                <w:szCs w:val="28"/>
+              </w:rPr>
+              <w:t>Q</w:t>
+            </w:r>
+          </w:p>
+        </w:tc>
+        <w:tc>
+          <w:tcPr>
+            <w:tcW w:w="0" w:type="auto"/>
+          </w:tcPr>
+          <w:p>
+            <w:pPr>
+              <w:bidi/>
+              <w:rPr>
+                <w:rFonts w:asciiTheme="minorBidi" w:hAnsiTheme="minorBidi" w:hint="cs"/>
+                <w:color w:val="806000" w:themeColor="accent4" w:themeShade="80"/>
+                <w:sz w:val="28"/>
+                <w:szCs w:val="28"/>
+                <w:rtl/>
+              </w:rPr>
+            </w:pPr>
+            <w:r>
+              <w:rPr>
+                <w:rFonts w:asciiTheme="minorBidi" w:hAnsiTheme="minorBidi" w:hint="cs"/>
+                <w:color w:val="806000" w:themeColor="accent4" w:themeShade="80"/>
+                <w:sz w:val="28"/>
+                <w:szCs w:val="28"/>
+              </w:rPr>
+              <w:t>Q</w:t>
+            </w:r>
+          </w:p>
+        </w:tc>
+        <w:tc>
+          <w:tcPr>
+            <w:tcW w:w="0" w:type="auto"/>
+          </w:tcPr>
+          <w:p>
+            <w:pPr>
+              <w:bidi/>
+              <w:rPr>
+                <w:rFonts w:asciiTheme="minorBidi" w:hAnsiTheme="minorBidi" w:hint="cs"/>
+                <w:color w:val="ED7D31" w:themeColor="accent2"/>
+                <w:sz w:val="28"/>
+                <w:szCs w:val="28"/>
+                <w:rtl/>
+              </w:rPr>
+            </w:pPr>
+            <w:r>
+              <w:rPr>
+                <w:rFonts w:asciiTheme="minorBidi" w:hAnsiTheme="minorBidi" w:hint="cs"/>
+                <w:color w:val="ED7D31" w:themeColor="accent2"/>
+                <w:sz w:val="28"/>
+                <w:szCs w:val="28"/>
+              </w:rPr>
+              <w:t>R</w:t>
+            </w:r>
+          </w:p>
+        </w:tc>
+      </w:tr>
+      <w:tr>
+        <w:tc>
+          <w:tcPr>
+            <w:tcW w:w="0" w:type="auto"/>
+          </w:tcPr>
+          <w:p>
+            <w:pPr>
+              <w:bidi/>
+              <w:rPr>
+                <w:rFonts w:asciiTheme="minorBidi" w:hAnsiTheme="minorBidi" w:hint="cs"/>
+                <w:sz w:val="28"/>
+                <w:szCs w:val="28"/>
+                <w:rtl/>
+              </w:rPr>
+            </w:pPr>
+          </w:p>
+        </w:tc>
+        <w:tc>
+          <w:tcPr>
+            <w:tcW w:w="0" w:type="auto"/>
+          </w:tcPr>
+          <w:p>
+            <w:pPr>
+              <w:bidi/>
+              <w:rPr>
+                <w:rFonts w:asciiTheme="minorBidi" w:hAnsiTheme="minorBidi" w:hint="cs"/>
+                <w:sz w:val="28"/>
+                <w:szCs w:val="28"/>
+                <w:rtl/>
+              </w:rPr>
+            </w:pPr>
+          </w:p>
+        </w:tc>
+        <w:tc>
+          <w:tcPr>
+            <w:tcW w:w="0" w:type="auto"/>
+          </w:tcPr>
+          <w:p>
+            <w:pPr>
+              <w:bidi/>
+              <w:rPr>
+                <w:rFonts w:asciiTheme="minorBidi" w:hAnsiTheme="minorBidi" w:hint="cs"/>
+                <w:color w:val="006600"/>
+                <w:sz w:val="28"/>
+                <w:szCs w:val="28"/>
+                <w:rtl/>
+              </w:rPr>
+            </w:pPr>
+            <w:r>
+              <w:rPr>
+                <w:rFonts w:asciiTheme="minorBidi" w:hAnsiTheme="minorBidi" w:hint="cs"/>
+                <w:color w:val="006600"/>
+                <w:sz w:val="28"/>
+                <w:szCs w:val="28"/>
+              </w:rPr>
+              <w:t>X</w:t>
+            </w:r>
+          </w:p>
+        </w:tc>
+        <w:tc>
+          <w:tcPr>
+            <w:tcW w:w="0" w:type="auto"/>
+          </w:tcPr>
+          <w:p>
+            <w:pPr>
+              <w:bidi/>
+              <w:rPr>
+                <w:rFonts w:asciiTheme="minorBidi" w:hAnsiTheme="minorBidi" w:hint="cs"/>
+                <w:color w:val="00B0F0"/>
+                <w:sz w:val="28"/>
+                <w:szCs w:val="28"/>
+                <w:rtl/>
+              </w:rPr>
+            </w:pPr>
+            <w:r>
+              <w:rPr>
+                <w:rFonts w:asciiTheme="minorBidi" w:hAnsiTheme="minorBidi" w:hint="cs"/>
+                <w:color w:val="00B0F0"/>
+                <w:sz w:val="28"/>
+                <w:szCs w:val="28"/>
+              </w:rPr>
+              <w:t>E</w:t>
+            </w:r>
+          </w:p>
+        </w:tc>
+        <w:tc>
+          <w:tcPr>
+            <w:tcW w:w="0" w:type="auto"/>
+          </w:tcPr>
+          <w:p>
+            <w:pPr>
+              <w:bidi/>
+              <w:rPr>
+                <w:rFonts w:asciiTheme="minorBidi" w:hAnsiTheme="minorBidi" w:hint="cs"/>
+                <w:color w:val="00B0F0"/>
+                <w:sz w:val="28"/>
+                <w:szCs w:val="28"/>
+                <w:rtl/>
+              </w:rPr>
+            </w:pPr>
+            <w:r>
+              <w:rPr>
+                <w:rFonts w:asciiTheme="minorBidi" w:hAnsiTheme="minorBidi" w:hint="cs"/>
+                <w:color w:val="00B0F0"/>
+                <w:sz w:val="28"/>
+                <w:szCs w:val="28"/>
+              </w:rPr>
+              <w:t>E</w:t>
+            </w:r>
+          </w:p>
+        </w:tc>
+        <w:tc>
+          <w:tcPr>
+            <w:tcW w:w="0" w:type="auto"/>
+          </w:tcPr>
+          <w:p>
+            <w:pPr>
+              <w:bidi/>
+              <w:rPr>
+                <w:rFonts w:asciiTheme="minorBidi" w:hAnsiTheme="minorBidi" w:hint="cs"/>
+                <w:sz w:val="28"/>
+                <w:szCs w:val="28"/>
+                <w:rtl/>
+              </w:rPr>
+            </w:pPr>
+          </w:p>
+        </w:tc>
+      </w:tr>
+      <w:tr>
+        <w:tc>
+          <w:tcPr>
+            <w:tcW w:w="0" w:type="auto"/>
+          </w:tcPr>
+          <w:p>
+            <w:pPr>
+              <w:bidi/>
+              <w:rPr>
+                <w:rFonts w:asciiTheme="minorBidi" w:hAnsiTheme="minorBidi" w:hint="cs"/>
+                <w:sz w:val="28"/>
+                <w:szCs w:val="28"/>
+                <w:rtl/>
+              </w:rPr>
+            </w:pPr>
+            <w:r>
+              <w:rPr>
+                <w:rFonts w:asciiTheme="minorBidi" w:hAnsiTheme="minorBidi" w:hint="cs"/>
+                <w:color w:val="FF0000"/>
+                <w:sz w:val="28"/>
+                <w:szCs w:val="28"/>
+              </w:rPr>
+              <w:t>A</w:t>
+            </w:r>
+          </w:p>
+        </w:tc>
+        <w:tc>
+          <w:tcPr>
+            <w:tcW w:w="0" w:type="auto"/>
+          </w:tcPr>
+          <w:p>
+            <w:pPr>
+              <w:bidi/>
+              <w:rPr>
+                <w:rFonts w:asciiTheme="minorBidi" w:hAnsiTheme="minorBidi" w:hint="cs"/>
+                <w:sz w:val="28"/>
+                <w:szCs w:val="28"/>
+                <w:rtl/>
+              </w:rPr>
+            </w:pPr>
+            <w:r>
+              <w:rPr>
+                <w:rFonts w:asciiTheme="minorBidi" w:hAnsiTheme="minorBidi" w:hint="cs"/>
+                <w:color w:val="92D050"/>
+                <w:sz w:val="28"/>
+                <w:szCs w:val="28"/>
+              </w:rPr>
+              <w:t>C</w:t>
+            </w:r>
+          </w:p>
+        </w:tc>
+        <w:tc>
+          <w:tcPr>
+            <w:tcW w:w="0" w:type="auto"/>
+          </w:tcPr>
+          <w:p>
+            <w:pPr>
+              <w:bidi/>
+              <w:rPr>
+                <w:rFonts w:asciiTheme="minorBidi" w:hAnsiTheme="minorBidi" w:hint="cs"/>
+                <w:color w:val="006600"/>
+                <w:sz w:val="28"/>
+                <w:szCs w:val="28"/>
+                <w:rtl/>
+              </w:rPr>
+            </w:pPr>
+            <w:r>
+              <w:rPr>
+                <w:rFonts w:asciiTheme="minorBidi" w:hAnsiTheme="minorBidi" w:hint="cs"/>
+                <w:color w:val="006600"/>
+                <w:sz w:val="28"/>
+                <w:szCs w:val="28"/>
+              </w:rPr>
+              <w:t>X</w:t>
+            </w:r>
+          </w:p>
+        </w:tc>
+        <w:tc>
+          <w:tcPr>
+            <w:tcW w:w="0" w:type="auto"/>
+          </w:tcPr>
+          <w:p>
+            <w:pPr>
+              <w:bidi/>
+              <w:rPr>
+                <w:rFonts w:asciiTheme="minorBidi" w:hAnsiTheme="minorBidi" w:hint="cs"/>
+                <w:sz w:val="28"/>
+                <w:szCs w:val="28"/>
+                <w:rtl/>
+              </w:rPr>
+            </w:pPr>
+            <w:r>
+              <w:rPr>
+                <w:rFonts w:asciiTheme="minorBidi" w:hAnsiTheme="minorBidi" w:hint="cs"/>
+                <w:color w:val="00B050"/>
+                <w:sz w:val="28"/>
+                <w:szCs w:val="28"/>
+              </w:rPr>
+              <w:t>D</w:t>
+            </w:r>
+          </w:p>
+        </w:tc>
+        <w:tc>
+          <w:tcPr>
+            <w:tcW w:w="0" w:type="auto"/>
+          </w:tcPr>
+          <w:p>
+            <w:pPr>
+              <w:bidi/>
+              <w:rPr>
+                <w:rFonts w:asciiTheme="minorBidi" w:hAnsiTheme="minorBidi" w:hint="cs"/>
+                <w:sz w:val="28"/>
+                <w:szCs w:val="28"/>
+                <w:rtl/>
+              </w:rPr>
+            </w:pPr>
+          </w:p>
+        </w:tc>
+        <w:tc>
+          <w:tcPr>
+            <w:tcW w:w="0" w:type="auto"/>
+          </w:tcPr>
+          <w:p>
+            <w:pPr>
+              <w:bidi/>
+              <w:rPr>
+                <w:rFonts w:asciiTheme="minorBidi" w:hAnsiTheme="minorBidi" w:hint="cs"/>
+                <w:sz w:val="28"/>
+                <w:szCs w:val="28"/>
+                <w:rtl/>
+              </w:rPr>
+            </w:pPr>
+          </w:p>
+        </w:tc>
+      </w:tr>
+      <w:tr>
+        <w:tc>
+          <w:tcPr>
+            <w:tcW w:w="0" w:type="auto"/>
+          </w:tcPr>
+          <w:p>
+            <w:pPr>
+              <w:bidi/>
+              <w:rPr>
+                <w:rFonts w:asciiTheme="minorBidi" w:hAnsiTheme="minorBidi" w:hint="cs"/>
+                <w:sz w:val="28"/>
+                <w:szCs w:val="28"/>
+                <w:rtl/>
+              </w:rPr>
+            </w:pPr>
+            <w:r>
+              <w:rPr>
+                <w:rFonts w:asciiTheme="minorBidi" w:hAnsiTheme="minorBidi" w:hint="cs"/>
+                <w:color w:val="FF0000"/>
+                <w:sz w:val="28"/>
+                <w:szCs w:val="28"/>
+              </w:rPr>
+              <w:t>A</w:t>
+            </w:r>
+          </w:p>
+        </w:tc>
+        <w:tc>
+          <w:tcPr>
+            <w:tcW w:w="0" w:type="auto"/>
+          </w:tcPr>
+          <w:p>
+            <w:pPr>
+              <w:bidi/>
+              <w:rPr>
+                <w:rFonts w:asciiTheme="minorBidi" w:hAnsiTheme="minorBidi" w:hint="cs"/>
+                <w:sz w:val="28"/>
+                <w:szCs w:val="28"/>
+                <w:rtl/>
+              </w:rPr>
+            </w:pPr>
+            <w:r>
+              <w:rPr>
+                <w:rFonts w:asciiTheme="minorBidi" w:hAnsiTheme="minorBidi" w:hint="cs"/>
+                <w:color w:val="92D050"/>
+                <w:sz w:val="28"/>
+                <w:szCs w:val="28"/>
+              </w:rPr>
+              <w:t>C</w:t>
+            </w:r>
+          </w:p>
+        </w:tc>
+        <w:tc>
+          <w:tcPr>
+            <w:tcW w:w="0" w:type="auto"/>
+          </w:tcPr>
+          <w:p>
+            <w:pPr>
+              <w:bidi/>
+              <w:rPr>
+                <w:rFonts w:asciiTheme="minorBidi" w:hAnsiTheme="minorBidi" w:hint="cs"/>
+                <w:sz w:val="28"/>
+                <w:szCs w:val="28"/>
+                <w:rtl/>
+              </w:rPr>
+            </w:pPr>
+          </w:p>
+        </w:tc>
+        <w:tc>
+          <w:tcPr>
+            <w:tcW w:w="0" w:type="auto"/>
+          </w:tcPr>
+          <w:p>
+            <w:pPr>
+              <w:bidi/>
+              <w:rPr>
+                <w:rFonts w:asciiTheme="minorBidi" w:hAnsiTheme="minorBidi" w:hint="cs"/>
+                <w:sz w:val="28"/>
+                <w:szCs w:val="28"/>
+                <w:rtl/>
+              </w:rPr>
+            </w:pPr>
+            <w:r>
+              <w:rPr>
+                <w:rFonts w:asciiTheme="minorBidi" w:hAnsiTheme="minorBidi" w:hint="cs"/>
+                <w:color w:val="00B050"/>
+                <w:sz w:val="28"/>
+                <w:szCs w:val="28"/>
+              </w:rPr>
+              <w:t>D</w:t>
+            </w:r>
+          </w:p>
+        </w:tc>
+        <w:tc>
+          <w:tcPr>
+            <w:tcW w:w="0" w:type="auto"/>
+          </w:tcPr>
+          <w:p>
+            <w:pPr>
+              <w:bidi/>
+              <w:rPr>
+                <w:rFonts w:asciiTheme="minorBidi" w:hAnsiTheme="minorBidi" w:hint="cs"/>
+                <w:color w:val="0070C0"/>
+                <w:sz w:val="28"/>
+                <w:szCs w:val="28"/>
+                <w:rtl/>
+              </w:rPr>
+            </w:pPr>
+            <w:r>
+              <w:rPr>
+                <w:rFonts w:asciiTheme="minorBidi" w:hAnsiTheme="minorBidi" w:hint="cs"/>
+                <w:color w:val="0070C0"/>
+                <w:sz w:val="28"/>
+                <w:szCs w:val="28"/>
+              </w:rPr>
+              <w:t>F</w:t>
+            </w:r>
+          </w:p>
+        </w:tc>
+        <w:tc>
+          <w:tcPr>
+            <w:tcW w:w="0" w:type="auto"/>
+          </w:tcPr>
+          <w:p>
+            <w:pPr>
+              <w:bidi/>
+              <w:rPr>
+                <w:rFonts w:asciiTheme="minorBidi" w:hAnsiTheme="minorBidi" w:hint="cs"/>
+                <w:color w:val="0070C0"/>
+                <w:sz w:val="28"/>
+                <w:szCs w:val="28"/>
+                <w:rtl/>
+              </w:rPr>
+            </w:pPr>
+            <w:r>
+              <w:rPr>
+                <w:rFonts w:asciiTheme="minorBidi" w:hAnsiTheme="minorBidi" w:hint="cs"/>
+                <w:color w:val="0070C0"/>
+                <w:sz w:val="28"/>
+                <w:szCs w:val="28"/>
+              </w:rPr>
+              <w:t>F</w:t>
+            </w:r>
+          </w:p>
+        </w:tc>
+      </w:tr>
+    </w:tbl>
+    <w:p/>
+    <w:p>
+      <w:pPr>
+        <w:bidi/>
+        <w:ind w:left="360"/>
+        <w:rPr>
+          <w:rFonts w:asciiTheme="minorBidi" w:hAnsiTheme="minorBidi" w:hint="cs"/>
+          <w:sz w:val="28"/>
+          <w:szCs w:val="28"/>
+          <w:rtl/>
+        </w:rPr>
+      </w:pPr>
+      <w:r>
+        <w:rPr>
+          <w:rFonts w:asciiTheme="minorBidi" w:hAnsiTheme="minorBidi"/>
+          <w:sz w:val="28"/>
+          <w:szCs w:val="28"/>
+          <w:rtl/>
+        </w:rPr>
+        <w:tab/>
+      </w:r>
+    </w:p>
+    <w:p>
+      <w:pPr>
+        <w:bidi/>
+        <w:ind w:left="360"/>
+        <w:rPr>
+          <w:rFonts w:asciiTheme="minorBidi" w:hAnsiTheme="minorBidi"/>
+          <w:sz w:val="28"/>
+          <w:szCs w:val="28"/>
+          <w:rtl/>
+        </w:rPr>
+      </w:pPr>
+    </w:p>
+    <w:p>
+      <w:pPr>
+        <w:bidi/>
+        <w:ind w:left="360"/>
+        <w:rPr>
+          <w:rFonts w:asciiTheme="minorBidi" w:hAnsiTheme="minorBidi"/>
+          <w:sz w:val="28"/>
+          <w:szCs w:val="28"/>
+          <w:rtl/>
+        </w:rPr>
+      </w:pPr>
+    </w:p>
+    <w:p>
+      <w:pPr>
+        <w:bidi/>
+        <w:ind w:left="360"/>
+        <w:rPr>
+          <w:rFonts w:asciiTheme="minorBidi" w:hAnsiTheme="minorBidi"/>
+          <w:sz w:val="28"/>
+          <w:szCs w:val="28"/>
+          <w:rtl/>
+        </w:rPr>
+      </w:pPr>
+    </w:p>
+    <w:p>
+      <w:pPr>
+        <w:bidi/>
+        <w:ind w:left="360"/>
+        <w:rPr>
+          <w:rFonts w:asciiTheme="minorBidi" w:hAnsiTheme="minorBidi"/>
+          <w:sz w:val="28"/>
+          <w:szCs w:val="28"/>
+          <w:rtl/>
+        </w:rPr>
+      </w:pPr>
+      <w:r>
+        <w:rPr>
+          <w:rFonts w:asciiTheme="minorBidi" w:hAnsiTheme="minorBidi" w:hint="cs"/>
+          <w:sz w:val="28"/>
+          <w:szCs w:val="28"/>
+          <w:rtl/>
+        </w:rPr>
+        <w:t>מהמשך הניתוח, ניתן לראות כי בסוף כל פעולה חוקית, מתבצעת ההזזה שהתקבלה מניתוח הקלט ומתבצע קלט עבור פעולה נוספת, תוך הגבלת מספר הפעולות ל-9.</w:t>
+      </w:r>
+    </w:p>
+    <w:p>
+      <w:pPr>
+        <w:bidi/>
+        <w:ind w:left="360"/>
+        <w:rPr>
+          <w:rFonts w:asciiTheme="minorBidi" w:hAnsiTheme="minorBidi"/>
+          <w:sz w:val="28"/>
+          <w:szCs w:val="28"/>
+          <w:rtl/>
+        </w:rPr>
+      </w:pPr>
+      <w:r>
+        <w:rPr>
+          <w:rFonts w:asciiTheme="minorBidi" w:hAnsiTheme="minorBidi" w:hint="cs"/>
+          <w:sz w:val="28"/>
+          <w:szCs w:val="28"/>
+          <w:rtl/>
+        </w:rPr>
+        <w:t xml:space="preserve">בשלב זה כבר הבנו שמדובר במשחק המוכר </w:t>
+      </w:r>
+      <w:r>
+        <w:rPr>
+          <w:rFonts w:asciiTheme="minorBidi" w:hAnsiTheme="minorBidi"/>
+          <w:sz w:val="28"/>
+          <w:szCs w:val="28"/>
+        </w:rPr>
+        <w:t>“Rush Hour”</w:t>
+      </w:r>
+      <w:r>
+        <w:rPr>
+          <w:rFonts w:asciiTheme="minorBidi" w:hAnsiTheme="minorBidi" w:hint="cs"/>
+          <w:sz w:val="28"/>
+          <w:szCs w:val="28"/>
+          <w:rtl/>
+        </w:rPr>
+        <w:t xml:space="preserve"> שבו עלינו להוציא את אחד הרכבים (אובייקטים) מהלוח, ורק נותר לנו להבין מיהו רכב היעד. </w:t>
+      </w:r>
+    </w:p>
+    <w:p>
+      <w:pPr>
+        <w:bidi/>
+        <w:ind w:left="360"/>
+        <w:rPr>
+          <w:rFonts w:asciiTheme="minorBidi" w:hAnsiTheme="minorBidi"/>
+          <w:sz w:val="28"/>
+          <w:szCs w:val="28"/>
+          <w:rtl/>
+        </w:rPr>
+      </w:pPr>
+      <w:r>
+        <w:rPr>
+          <w:rFonts w:asciiTheme="minorBidi" w:hAnsiTheme="minorBidi" w:hint="cs"/>
+          <w:sz w:val="28"/>
+          <w:szCs w:val="28"/>
+          <w:rtl/>
+        </w:rPr>
+        <w:lastRenderedPageBreak/>
+        <w:t>כאשר נסתכל על הקוד, נראה שלאחר חישוב הפעולה והזזת הרכב על הלוח, מתבצעת הבדיקה הבאה:</w:t>
+      </w:r>
+    </w:p>
+    <w:p>
+      <w:pPr>
+        <w:pStyle w:val="ListParagraph"/>
+        <w:numPr>
+          <w:ilvl w:val="0"/>
+          <w:numId w:val="12"/>
+        </w:numPr>
+        <w:bidi/>
+        <w:rPr>
+          <w:rFonts w:asciiTheme="minorBidi" w:hAnsiTheme="minorBidi"/>
+          <w:sz w:val="28"/>
+          <w:szCs w:val="28"/>
+        </w:rPr>
+      </w:pPr>
+      <w:r>
+        <w:rPr>
+          <w:rFonts w:asciiTheme="minorBidi" w:hAnsiTheme="minorBidi" w:hint="cs"/>
+          <w:sz w:val="28"/>
+          <w:szCs w:val="28"/>
+          <w:rtl/>
+        </w:rPr>
+        <w:t xml:space="preserve">בודקים את </w:t>
+      </w:r>
+      <w:r>
+        <w:rPr>
+          <w:rFonts w:asciiTheme="minorBidi" w:hAnsiTheme="minorBidi"/>
+          <w:sz w:val="28"/>
+          <w:szCs w:val="28"/>
+        </w:rPr>
+        <w:t>0x4081B0</w:t>
+      </w:r>
+      <w:r>
+        <w:rPr>
+          <w:rFonts w:asciiTheme="minorBidi" w:hAnsiTheme="minorBidi" w:hint="cs"/>
+          <w:sz w:val="28"/>
+          <w:szCs w:val="28"/>
+          <w:rtl/>
+        </w:rPr>
+        <w:t xml:space="preserve"> ומשווים אותו ל-3.</w:t>
+      </w:r>
+    </w:p>
+    <w:p>
+      <w:pPr>
+        <w:pStyle w:val="ListParagraph"/>
+        <w:numPr>
+          <w:ilvl w:val="0"/>
+          <w:numId w:val="12"/>
+        </w:numPr>
+        <w:bidi/>
+        <w:rPr>
+          <w:rFonts w:asciiTheme="minorBidi" w:hAnsiTheme="minorBidi"/>
+          <w:sz w:val="28"/>
+          <w:szCs w:val="28"/>
+          <w:rtl/>
+        </w:rPr>
+      </w:pPr>
+      <w:r>
+        <w:rPr>
+          <w:rFonts w:asciiTheme="minorBidi" w:hAnsiTheme="minorBidi" w:hint="cs"/>
+          <w:sz w:val="28"/>
+          <w:szCs w:val="28"/>
+          <w:rtl/>
+        </w:rPr>
+        <w:t xml:space="preserve">בודקים את </w:t>
+      </w:r>
+      <w:r>
+        <w:rPr>
+          <w:rFonts w:asciiTheme="minorBidi" w:hAnsiTheme="minorBidi"/>
+          <w:sz w:val="28"/>
+          <w:szCs w:val="28"/>
+        </w:rPr>
+        <w:t>0x4081B4</w:t>
+      </w:r>
+      <w:r>
+        <w:rPr>
+          <w:rFonts w:asciiTheme="minorBidi" w:hAnsiTheme="minorBidi" w:hint="cs"/>
+          <w:sz w:val="28"/>
+          <w:szCs w:val="28"/>
+          <w:rtl/>
+        </w:rPr>
+        <w:t xml:space="preserve"> ומשווים אותו ל-0.</w:t>
+      </w:r>
+    </w:p>
+    <w:p>
+      <w:pPr>
+        <w:bidi/>
+        <w:ind w:left="360"/>
+        <w:rPr>
+          <w:rFonts w:asciiTheme="minorBidi" w:hAnsiTheme="minorBidi"/>
+          <w:sz w:val="28"/>
+          <w:szCs w:val="28"/>
+          <w:rtl/>
+        </w:rPr>
+      </w:pPr>
+      <w:r>
+        <w:rPr>
+          <w:rFonts w:asciiTheme="minorBidi" w:hAnsiTheme="minorBidi" w:hint="cs"/>
+          <w:sz w:val="28"/>
+          <w:szCs w:val="28"/>
+          <w:rtl/>
+        </w:rPr>
+        <w:t>נשים לב כי הראשון מביניהם הוא קואורדינת ה-</w:t>
+      </w:r>
+      <w:r>
+        <w:rPr>
+          <w:rFonts w:asciiTheme="minorBidi" w:hAnsiTheme="minorBidi" w:hint="cs"/>
+          <w:sz w:val="28"/>
+          <w:szCs w:val="28"/>
+        </w:rPr>
+        <w:t>X</w:t>
+      </w:r>
+      <w:r>
+        <w:rPr>
+          <w:rFonts w:asciiTheme="minorBidi" w:hAnsiTheme="minorBidi" w:hint="cs"/>
+          <w:sz w:val="28"/>
+          <w:szCs w:val="28"/>
+          <w:rtl/>
+        </w:rPr>
+        <w:t xml:space="preserve"> של הרכב </w:t>
+      </w:r>
+      <w:r>
+        <w:rPr>
+          <w:rFonts w:asciiTheme="minorBidi" w:hAnsiTheme="minorBidi" w:hint="cs"/>
+          <w:sz w:val="28"/>
+          <w:szCs w:val="28"/>
+        </w:rPr>
+        <w:t>X</w:t>
+      </w:r>
+      <w:r>
+        <w:rPr>
+          <w:rFonts w:asciiTheme="minorBidi" w:hAnsiTheme="minorBidi" w:hint="cs"/>
+          <w:sz w:val="28"/>
+          <w:szCs w:val="28"/>
+          <w:rtl/>
+        </w:rPr>
+        <w:t xml:space="preserve"> (שהוא אנכי, ולכן התחיל בקואורדינטה מס' 3 ולא יוכל לזוז ממנה), והשני מביניהם הוא קואורדינטת ה-</w:t>
+      </w:r>
+      <w:r>
+        <w:rPr>
+          <w:rFonts w:asciiTheme="minorBidi" w:hAnsiTheme="minorBidi" w:hint="cs"/>
+          <w:sz w:val="28"/>
+          <w:szCs w:val="28"/>
+        </w:rPr>
+        <w:t>Y</w:t>
+      </w:r>
+      <w:r>
+        <w:rPr>
+          <w:rFonts w:asciiTheme="minorBidi" w:hAnsiTheme="minorBidi" w:hint="cs"/>
+          <w:sz w:val="28"/>
+          <w:szCs w:val="28"/>
+          <w:rtl/>
+        </w:rPr>
+        <w:t xml:space="preserve"> של הרכב </w:t>
+      </w:r>
+      <w:r>
+        <w:rPr>
+          <w:rFonts w:asciiTheme="minorBidi" w:hAnsiTheme="minorBidi" w:hint="cs"/>
+          <w:sz w:val="28"/>
+          <w:szCs w:val="28"/>
+        </w:rPr>
+        <w:t>X</w:t>
+      </w:r>
+      <w:r>
+        <w:rPr>
+          <w:rFonts w:asciiTheme="minorBidi" w:hAnsiTheme="minorBidi" w:hint="cs"/>
+          <w:sz w:val="28"/>
+          <w:szCs w:val="28"/>
+          <w:rtl/>
+        </w:rPr>
+        <w:t xml:space="preserve">, שעל מנת להביא אותה ל-0 יש לגרום לכך שהרכב </w:t>
+      </w:r>
+      <w:r>
+        <w:rPr>
+          <w:rFonts w:asciiTheme="minorBidi" w:hAnsiTheme="minorBidi" w:hint="cs"/>
+          <w:sz w:val="28"/>
+          <w:szCs w:val="28"/>
+        </w:rPr>
+        <w:t>X</w:t>
+      </w:r>
+      <w:r>
+        <w:rPr>
+          <w:rFonts w:asciiTheme="minorBidi" w:hAnsiTheme="minorBidi" w:hint="cs"/>
+          <w:sz w:val="28"/>
+          <w:szCs w:val="28"/>
+          <w:rtl/>
+        </w:rPr>
+        <w:t xml:space="preserve"> יגיע לנקודה העליונה (לפי ההסבר שציינו קודם לגבי הקואורדינטות).</w:t>
+      </w:r>
+    </w:p>
+    <w:p>
+      <w:pPr>
+        <w:bidi/>
+        <w:ind w:left="360"/>
+        <w:rPr>
+          <w:rFonts w:asciiTheme="minorBidi" w:hAnsiTheme="minorBidi"/>
+          <w:sz w:val="28"/>
+          <w:szCs w:val="28"/>
+          <w:rtl/>
+        </w:rPr>
+      </w:pPr>
+      <w:r>
+        <w:rPr>
+          <w:rFonts w:asciiTheme="minorBidi" w:hAnsiTheme="minorBidi" w:hint="cs"/>
+          <w:sz w:val="28"/>
+          <w:szCs w:val="28"/>
+          <w:rtl/>
+        </w:rPr>
+        <w:t xml:space="preserve">לכן, בנינו את רצף הפעולות הבא שגורם להבאת </w:t>
+      </w:r>
+      <w:r>
+        <w:rPr>
+          <w:rFonts w:asciiTheme="minorBidi" w:hAnsiTheme="minorBidi" w:hint="cs"/>
+          <w:sz w:val="28"/>
+          <w:szCs w:val="28"/>
+        </w:rPr>
+        <w:t>X</w:t>
+      </w:r>
+      <w:r>
+        <w:rPr>
+          <w:rFonts w:asciiTheme="minorBidi" w:hAnsiTheme="minorBidi" w:hint="cs"/>
+          <w:sz w:val="28"/>
+          <w:szCs w:val="28"/>
+          <w:rtl/>
+        </w:rPr>
+        <w:t xml:space="preserve"> אל הקצה העליון של הלוח:</w:t>
+      </w:r>
+    </w:p>
+    <w:p>
+      <w:pPr>
+        <w:bidi/>
+        <w:ind w:left="360"/>
+        <w:jc w:val="center"/>
+        <w:rPr>
+          <w:rFonts w:asciiTheme="minorBidi" w:hAnsiTheme="minorBidi"/>
+          <w:sz w:val="28"/>
+          <w:szCs w:val="28"/>
+          <w:rtl/>
+        </w:rPr>
+      </w:pPr>
+      <w:r>
+        <w:rPr>
+          <w:rFonts w:asciiTheme="minorBidi" w:hAnsiTheme="minorBidi"/>
+          <w:sz w:val="28"/>
+          <w:szCs w:val="28"/>
+        </w:rPr>
+        <w:t>XD1 ER3 DU1 FR1 RD3 PL2 OL2 QL1 XU4</w:t>
+      </w:r>
+    </w:p>
+    <w:p>
+      <w:pPr>
+        <w:bidi/>
+        <w:ind w:left="360"/>
+        <w:rPr>
+          <w:rFonts w:asciiTheme="minorBidi" w:hAnsiTheme="minorBidi"/>
+          <w:sz w:val="28"/>
+          <w:szCs w:val="28"/>
+          <w:rtl/>
+        </w:rPr>
+      </w:pPr>
+      <w:r>
+        <w:rPr>
+          <w:rFonts w:asciiTheme="minorBidi" w:hAnsiTheme="minorBidi" w:hint="cs"/>
+          <w:sz w:val="28"/>
+          <w:szCs w:val="28"/>
+          <w:rtl/>
+        </w:rPr>
+        <w:t>ולאחר מכן קיבלנו את הודעת ההצלחה הבאה:</w:t>
+      </w:r>
+    </w:p>
+    <w:p>
+      <w:pPr>
+        <w:bidi/>
+        <w:ind w:left="360"/>
+        <w:rPr>
+          <w:rFonts w:asciiTheme="minorBidi" w:hAnsiTheme="minorBidi"/>
+          <w:sz w:val="28"/>
+          <w:szCs w:val="28"/>
+          <w:rtl/>
+        </w:rPr>
+      </w:pPr>
+      <w:r>
+        <w:rPr>
+          <w:rFonts w:asciiTheme="minorBidi" w:hAnsiTheme="minorBidi" w:cs="Arial"/>
+          <w:sz w:val="28"/>
+          <w:szCs w:val="28"/>
+          <w:rtl/>
+        </w:rPr>
+        <w:drawing>
+          <wp:anchor distT="0" distB="0" distL="114300" distR="114300" simplePos="0" relativeHeight="251676672" behindDoc="0" locked="0" layoutInCell="1" allowOverlap="1" wp14:anchorId="7A6C32E9" wp14:editId="5AFA5A1F">
+            <wp:simplePos x="0" y="0"/>
+            <wp:positionH relativeFrom="margin">
+              <wp:align>center</wp:align>
+            </wp:positionH>
+            <wp:positionV relativeFrom="paragraph">
+              <wp:posOffset>12589</wp:posOffset>
+            </wp:positionV>
+            <wp:extent cx="3680779" cy="312447"/>
+            <wp:effectExtent l="0" t="0" r="0" b="0"/>
+            <wp:wrapNone/>
+            <wp:docPr id="9" name="Picture 9"/>
+            <wp:cNvGraphicFramePr>
+              <a:graphicFrameLocks xmlns:a="http://schemas.openxmlformats.org/drawingml/2006/main" noChangeAspect="1"/>
+            </wp:cNvGraphicFramePr>
+            <a:graphic xmlns:a="http://schemas.openxmlformats.org/drawingml/2006/main">
+              <a:graphicData uri="http://schemas.openxmlformats.org/drawingml/2006/picture">
+                <pic:pic xmlns:pic="http://schemas.openxmlformats.org/drawingml/2006/picture">
+                  <pic:nvPicPr>
+                    <pic:cNvPr id="1" name=""/>
+                    <pic:cNvPicPr/>
+                  </pic:nvPicPr>
+                  <pic:blipFill>
+                    <a:blip r:embed="rId13"/>
+                    <a:stretch>
+                      <a:fillRect/>
+                    </a:stretch>
+                  </pic:blipFill>
+                  <pic:spPr>
+                    <a:xfrm>
+                      <a:off x="0" y="0"/>
+                      <a:ext cx="3680779" cy="312447"/>
+                    </a:xfrm>
+                    <a:prstGeom prst="rect">
+                      <a:avLst/>
+                    </a:prstGeom>
+                  </pic:spPr>
+                </pic:pic>
+              </a:graphicData>
+            </a:graphic>
+          </wp:anchor>
+        </w:drawing>
+      </w:r>
+    </w:p>
+    <w:p>
+      <w:pPr>
+        <w:bidi/>
+        <w:ind w:left="360"/>
+        <w:rPr>
+          <w:rFonts w:asciiTheme="minorBidi" w:hAnsiTheme="minorBidi"/>
+          <w:sz w:val="28"/>
+          <w:szCs w:val="28"/>
+          <w:rtl/>
+        </w:rPr>
+      </w:pPr>
+    </w:p>
+    <w:p>
+      <w:pPr>
+        <w:bidi/>
+        <w:ind w:left="360"/>
+        <w:rPr>
+          <w:rFonts w:asciiTheme="minorBidi" w:hAnsiTheme="minorBidi" w:hint="cs"/>
+          <w:sz w:val="28"/>
+          <w:szCs w:val="28"/>
+          <w:rtl/>
+        </w:rPr>
+      </w:pPr>
+      <w:r>
+        <w:rPr>
+          <w:rFonts w:asciiTheme="minorBidi" w:hAnsiTheme="minorBidi" w:hint="cs"/>
+          <w:sz w:val="28"/>
+          <w:szCs w:val="28"/>
+          <w:rtl/>
+        </w:rPr>
+        <w:t>כעת, הבנו שעלינו להשתמש בקוד על מנת למצוא את הכבשים כמו שהוסבר ב-</w:t>
+      </w:r>
+      <w:r>
+        <w:rPr>
+          <w:rFonts w:asciiTheme="minorBidi" w:hAnsiTheme="minorBidi" w:hint="cs"/>
+          <w:sz w:val="28"/>
+          <w:szCs w:val="28"/>
+        </w:rPr>
+        <w:t xml:space="preserve">PDF </w:t>
+      </w:r>
+      <w:r>
+        <w:rPr>
+          <w:rFonts w:asciiTheme="minorBidi" w:hAnsiTheme="minorBidi" w:hint="cs"/>
+          <w:sz w:val="28"/>
+          <w:szCs w:val="28"/>
+          <w:rtl/>
+        </w:rPr>
+        <w:t xml:space="preserve">שמצאנו בכספת המשותפת, אך היה עלינו לברר איזו משבצת עלינו להפוך. בשלב מוקדם יותר בתרגיל, בכספת של </w:t>
+      </w:r>
+      <w:r>
+        <w:rPr>
+          <w:rFonts w:asciiTheme="minorBidi" w:hAnsiTheme="minorBidi"/>
+          <w:sz w:val="28"/>
+          <w:szCs w:val="28"/>
+        </w:rPr>
+        <w:t>wizard</w:t>
+      </w:r>
+      <w:r>
+        <w:rPr>
+          <w:rFonts w:asciiTheme="minorBidi" w:hAnsiTheme="minorBidi" w:hint="cs"/>
+          <w:sz w:val="28"/>
+          <w:szCs w:val="28"/>
+          <w:rtl/>
+        </w:rPr>
+        <w:t xml:space="preserve">, מצאנו תמונה שנקראת </w:t>
+      </w:r>
+      <w:r>
+        <w:rPr>
+          <w:rFonts w:asciiTheme="minorBidi" w:hAnsiTheme="minorBidi"/>
+          <w:sz w:val="28"/>
+          <w:szCs w:val="28"/>
+        </w:rPr>
+        <w:t>qrcode.png</w:t>
+      </w:r>
+      <w:r>
+        <w:rPr>
+          <w:rFonts w:asciiTheme="minorBidi" w:hAnsiTheme="minorBidi" w:hint="cs"/>
+          <w:sz w:val="28"/>
+          <w:szCs w:val="28"/>
+          <w:rtl/>
+        </w:rPr>
+        <w:t xml:space="preserve"> שבעת הרצת ה-</w:t>
+      </w:r>
+      <w:r>
+        <w:rPr>
+          <w:rFonts w:asciiTheme="minorBidi" w:hAnsiTheme="minorBidi"/>
+          <w:sz w:val="28"/>
+          <w:szCs w:val="28"/>
+        </w:rPr>
+        <w:t>analyzer</w:t>
+      </w:r>
+      <w:r>
+        <w:rPr>
+          <w:rFonts w:asciiTheme="minorBidi" w:hAnsiTheme="minorBidi" w:hint="cs"/>
+          <w:sz w:val="28"/>
+          <w:szCs w:val="28"/>
+          <w:rtl/>
+        </w:rPr>
+        <w:t xml:space="preserve"> עליה נתנה את הפלט </w:t>
+      </w:r>
+      <w:r>
+        <w:rPr>
+          <w:rFonts w:asciiTheme="minorBidi" w:hAnsiTheme="minorBidi"/>
+          <w:sz w:val="28"/>
+          <w:szCs w:val="28"/>
+        </w:rPr>
+        <w:t>_ _ _ _ _ _ _ _ _ _ -B2</w:t>
+      </w:r>
+      <w:r>
+        <w:rPr>
+          <w:rFonts w:asciiTheme="minorBidi" w:hAnsiTheme="minorBidi" w:hint="cs"/>
+          <w:sz w:val="28"/>
+          <w:szCs w:val="28"/>
+          <w:rtl/>
+        </w:rPr>
+        <w:t xml:space="preserve"> ולכן בצירוף הקוד שקיבלנו כרגע, הזנו בלוח המשחק את הקוד </w:t>
+      </w:r>
+      <w:r>
+        <w:rPr>
+          <w:rFonts w:asciiTheme="minorBidi" w:hAnsiTheme="minorBidi"/>
+          <w:sz w:val="28"/>
+          <w:szCs w:val="28"/>
+        </w:rPr>
+        <w:t>CRE633GDTC</w:t>
+      </w:r>
+      <w:r>
+        <w:rPr>
+          <w:rFonts w:asciiTheme="minorBidi" w:hAnsiTheme="minorBidi"/>
+          <w:sz w:val="28"/>
+          <w:szCs w:val="28"/>
+        </w:rPr>
+        <w:t>-B2</w:t>
+      </w:r>
+      <w:r>
+        <w:rPr>
+          <w:rFonts w:asciiTheme="minorBidi" w:hAnsiTheme="minorBidi" w:hint="cs"/>
+          <w:sz w:val="28"/>
+          <w:szCs w:val="28"/>
+          <w:rtl/>
+        </w:rPr>
+        <w:t xml:space="preserve"> ומצאנו את הכבשים האבודות.</w:t>
+      </w:r>
       <w:bookmarkStart w:id="0" w:name="_GoBack"/>
       <w:bookmarkEnd w:id="0"/>
     </w:p>
@@ -6516,6 +9208,119 @@
     </w:lvl>
   </w:abstractNum>
   <w:abstractNum w:abstractNumId="5" w15:restartNumberingAfterBreak="0">
+    <w:nsid w:val="4D267323"/>
+    <w:multiLevelType w:val="hybridMultilevel"/>
+    <w:tmpl w:val="AA507334"/>
+    <w:lvl w:ilvl="0" w:tplc="04090003">
+      <w:start w:val="1"/>
+      <w:numFmt w:val="bullet"/>
+      <w:lvlText w:val="o"/>
+      <w:lvlJc w:val="left"/>
+      <w:pPr>
+        <w:ind w:left="1080" w:hanging="360"/>
+      </w:pPr>
+      <w:rPr>
+        <w:rFonts w:ascii="Courier New" w:hAnsi="Courier New" w:cs="Courier New" w:hint="default"/>
+      </w:rPr>
+    </w:lvl>
+    <w:lvl w:ilvl="1" w:tplc="04090003" w:tentative="1">
+      <w:start w:val="1"/>
+      <w:numFmt w:val="bullet"/>
+      <w:lvlText w:val="o"/>
+      <w:lvlJc w:val="left"/>
+      <w:pPr>
+        <w:ind w:left="1800" w:hanging="360"/>
+      </w:pPr>
+      <w:rPr>
+        <w:rFonts w:ascii="Courier New" w:hAnsi="Courier New" w:cs="Courier New" w:hint="default"/>
+      </w:rPr>
+    </w:lvl>
+    <w:lvl w:ilvl="2" w:tplc="04090005" w:tentative="1">
+      <w:start w:val="1"/>
+      <w:numFmt w:val="bullet"/>
+      <w:lvlText w:val=""/>
+      <w:lvlJc w:val="left"/>
+      <w:pPr>
+        <w:ind w:left="2520" w:hanging="360"/>
+      </w:pPr>
+      <w:rPr>
+        <w:rFonts w:ascii="Wingdings" w:hAnsi="Wingdings" w:hint="default"/>
+      </w:rPr>
+    </w:lvl>
+    <w:lvl w:ilvl="3" w:tplc="04090001" w:tentative="1">
+      <w:start w:val="1"/>
+      <w:numFmt w:val="bullet"/>
+      <w:lvlText w:val=""/>
+      <w:lvlJc w:val="left"/>
+      <w:pPr>
+        <w:ind w:left="3240" w:hanging="360"/>
+      </w:pPr>
+      <w:rPr>
+        <w:rFonts w:ascii="Symbol" w:hAnsi="Symbol" w:hint="default"/>
+      </w:rPr>
+    </w:lvl>
+    <w:lvl w:ilvl="4" w:tplc="04090003" w:tentative="1">
+      <w:start w:val="1"/>
+      <w:numFmt w:val="bullet"/>
+      <w:lvlText w:val="o"/>
+      <w:lvlJc w:val="left"/>
+      <w:pPr>
+        <w:ind w:left="3960" w:hanging="360"/>
+      </w:pPr>
+      <w:rPr>
+        <w:rFonts w:ascii="Courier New" w:hAnsi="Courier New" w:cs="Courier New" w:hint="default"/>
+      </w:rPr>
+    </w:lvl>
+    <w:lvl w:ilvl="5" w:tplc="04090005" w:tentative="1">
+      <w:start w:val="1"/>
+      <w:numFmt w:val="bullet"/>
+      <w:lvlText w:val=""/>
+      <w:lvlJc w:val="left"/>
+      <w:pPr>
+        <w:ind w:left="4680" w:hanging="360"/>
+      </w:pPr>
+      <w:rPr>
+        <w:rFonts w:ascii="Wingdings" w:hAnsi="Wingdings" w:hint="default"/>
+      </w:rPr>
+    </w:lvl>
+    <w:lvl w:ilvl="6" w:tplc="04090001" w:tentative="1">
+      <w:start w:val="1"/>
+      <w:numFmt w:val="bullet"/>
+      <w:lvlText w:val=""/>
+      <w:lvlJc w:val="left"/>
+      <w:pPr>
+        <w:ind w:left="5400" w:hanging="360"/>
+      </w:pPr>
+      <w:rPr>
+        <w:rFonts w:ascii="Symbol" w:hAnsi="Symbol" w:hint="default"/>
+      </w:rPr>
+    </w:lvl>
+    <w:lvl w:ilvl="7" w:tplc="04090003" w:tentative="1">
+      <w:start w:val="1"/>
+      <w:numFmt w:val="bullet"/>
+      <w:lvlText w:val="o"/>
+      <w:lvlJc w:val="left"/>
+      <w:pPr>
+        <w:ind w:left="6120" w:hanging="360"/>
+      </w:pPr>
+      <w:rPr>
+        <w:rFonts w:ascii="Courier New" w:hAnsi="Courier New" w:cs="Courier New" w:hint="default"/>
+      </w:rPr>
+    </w:lvl>
+    <w:lvl w:ilvl="8" w:tplc="04090005" w:tentative="1">
+      <w:start w:val="1"/>
+      <w:numFmt w:val="bullet"/>
+      <w:lvlText w:val=""/>
+      <w:lvlJc w:val="left"/>
+      <w:pPr>
+        <w:ind w:left="6840" w:hanging="360"/>
+      </w:pPr>
+      <w:rPr>
+        <w:rFonts w:ascii="Wingdings" w:hAnsi="Wingdings" w:hint="default"/>
+      </w:rPr>
+    </w:lvl>
+  </w:abstractNum>
+  <w:abstractNum w:abstractNumId="6" w15:restartNumberingAfterBreak="0">
     <w:nsid w:val="55F26709"/>
     <w:multiLevelType w:val="hybridMultilevel"/>
     <w:tmpl w:val="4106CE58"/>
@@ -6628,7 +9433,7 @@
       </w:rPr>
     </w:lvl>
   </w:abstractNum>
-  <w:abstractNum w:abstractNumId="6" w15:restartNumberingAfterBreak="0">
+  <w:abstractNum w:abstractNumId="7" w15:restartNumberingAfterBreak="0">
     <w:nsid w:val="5B70224A"/>
     <w:multiLevelType w:val="hybridMultilevel"/>
     <w:tmpl w:val="66DC5C3C"/>
@@ -6741,7 +9546,7 @@
       </w:rPr>
     </w:lvl>
   </w:abstractNum>
-  <w:abstractNum w:abstractNumId="7" w15:restartNumberingAfterBreak="0">
+  <w:abstractNum w:abstractNumId="8" w15:restartNumberingAfterBreak="0">
     <w:nsid w:val="60D64556"/>
     <w:multiLevelType w:val="hybridMultilevel"/>
     <w:tmpl w:val="E0942C92"/>
@@ -6854,7 +9659,7 @@
       </w:rPr>
     </w:lvl>
   </w:abstractNum>
-  <w:abstractNum w:abstractNumId="8" w15:restartNumberingAfterBreak="0">
+  <w:abstractNum w:abstractNumId="9" w15:restartNumberingAfterBreak="0">
     <w:nsid w:val="619D024C"/>
     <w:multiLevelType w:val="hybridMultilevel"/>
     <w:tmpl w:val="B62069BA"/>
@@ -6966,17 +9771,17 @@
       </w:rPr>
     </w:lvl>
   </w:abstractNum>
-  <w:abstractNum w:abstractNumId="9" w15:restartNumberingAfterBreak="0">
-    <w:nsid w:val="680263C1"/>
+  <w:abstractNum w:abstractNumId="10" w15:restartNumberingAfterBreak="0">
+    <w:nsid w:val="64DA393A"/>
     <w:multiLevelType w:val="hybridMultilevel"/>
-    <w:tmpl w:val="684235CA"/>
+    <w:tmpl w:val="68E483D2"/>
     <w:lvl w:ilvl="0" w:tplc="04090003">
       <w:start w:val="1"/>
       <w:numFmt w:val="bullet"/>
       <w:lvlText w:val="o"/>
       <w:lvlJc w:val="left"/>
       <w:pPr>
-        <w:ind w:left="1584" w:hanging="360"/>
+        <w:ind w:left="1080" w:hanging="360"/>
       </w:pPr>
       <w:rPr>
         <w:rFonts w:ascii="Courier New" w:hAnsi="Courier New" w:cs="Courier New" w:hint="default"/>
@@ -6988,7 +9793,7 @@
       <w:lvlText w:val="o"/>
       <w:lvlJc w:val="left"/>
       <w:pPr>
-        <w:ind w:left="2304" w:hanging="360"/>
+        <w:ind w:left="1800" w:hanging="360"/>
       </w:pPr>
       <w:rPr>
         <w:rFonts w:ascii="Courier New" w:hAnsi="Courier New" w:cs="Courier New" w:hint="default"/>
@@ -7000,7 +9805,7 @@
       <w:lvlText w:val=""/>
       <w:lvlJc w:val="left"/>
       <w:pPr>
-        <w:ind w:left="3024" w:hanging="360"/>
+        <w:ind w:left="2520" w:hanging="360"/>
       </w:pPr>
       <w:rPr>
         <w:rFonts w:ascii="Wingdings" w:hAnsi="Wingdings" w:hint="default"/>
@@ -7012,7 +9817,7 @@
       <w:lvlText w:val=""/>
       <w:lvlJc w:val="left"/>
       <w:pPr>
-        <w:ind w:left="3744" w:hanging="360"/>
+        <w:ind w:left="3240" w:hanging="360"/>
       </w:pPr>
       <w:rPr>
         <w:rFonts w:ascii="Symbol" w:hAnsi="Symbol" w:hint="default"/>
@@ -7024,7 +9829,7 @@
       <w:lvlText w:val="o"/>
       <w:lvlJc w:val="left"/>
       <w:pPr>
-        <w:ind w:left="4464" w:hanging="360"/>
+        <w:ind w:left="3960" w:hanging="360"/>
       </w:pPr>
       <w:rPr>
         <w:rFonts w:ascii="Courier New" w:hAnsi="Courier New" w:cs="Courier New" w:hint="default"/>
@@ -7036,7 +9841,7 @@
       <w:lvlText w:val=""/>
       <w:lvlJc w:val="left"/>
       <w:pPr>
-        <w:ind w:left="5184" w:hanging="360"/>
+        <w:ind w:left="4680" w:hanging="360"/>
       </w:pPr>
       <w:rPr>
         <w:rFonts w:ascii="Wingdings" w:hAnsi="Wingdings" w:hint="default"/>
@@ -7048,7 +9853,7 @@
       <w:lvlText w:val=""/>
       <w:lvlJc w:val="left"/>
       <w:pPr>
-        <w:ind w:left="5904" w:hanging="360"/>
+        <w:ind w:left="5400" w:hanging="360"/>
       </w:pPr>
       <w:rPr>
         <w:rFonts w:ascii="Symbol" w:hAnsi="Symbol" w:hint="default"/>
@@ -7060,7 +9865,7 @@
       <w:lvlText w:val="o"/>
       <w:lvlJc w:val="left"/>
       <w:pPr>
-        <w:ind w:left="6624" w:hanging="360"/>
+        <w:ind w:left="6120" w:hanging="360"/>
       </w:pPr>
       <w:rPr>
         <w:rFonts w:ascii="Courier New" w:hAnsi="Courier New" w:cs="Courier New" w:hint="default"/>
@@ -7072,6 +9877,119 @@
       <w:lvlText w:val=""/>
       <w:lvlJc w:val="left"/>
       <w:pPr>
+        <w:ind w:left="6840" w:hanging="360"/>
+      </w:pPr>
+      <w:rPr>
+        <w:rFonts w:ascii="Wingdings" w:hAnsi="Wingdings" w:hint="default"/>
+      </w:rPr>
+    </w:lvl>
+  </w:abstractNum>
+  <w:abstractNum w:abstractNumId="11" w15:restartNumberingAfterBreak="0">
+    <w:nsid w:val="680263C1"/>
+    <w:multiLevelType w:val="hybridMultilevel"/>
+    <w:tmpl w:val="684235CA"/>
+    <w:lvl w:ilvl="0" w:tplc="04090003">
+      <w:start w:val="1"/>
+      <w:numFmt w:val="bullet"/>
+      <w:lvlText w:val="o"/>
+      <w:lvlJc w:val="left"/>
+      <w:pPr>
+        <w:ind w:left="1584" w:hanging="360"/>
+      </w:pPr>
+      <w:rPr>
+        <w:rFonts w:ascii="Courier New" w:hAnsi="Courier New" w:cs="Courier New" w:hint="default"/>
+      </w:rPr>
+    </w:lvl>
+    <w:lvl w:ilvl="1" w:tplc="04090003" w:tentative="1">
+      <w:start w:val="1"/>
+      <w:numFmt w:val="bullet"/>
+      <w:lvlText w:val="o"/>
+      <w:lvlJc w:val="left"/>
+      <w:pPr>
+        <w:ind w:left="2304" w:hanging="360"/>
+      </w:pPr>
+      <w:rPr>
+        <w:rFonts w:ascii="Courier New" w:hAnsi="Courier New" w:cs="Courier New" w:hint="default"/>
+      </w:rPr>
+    </w:lvl>
+    <w:lvl w:ilvl="2" w:tplc="04090005" w:tentative="1">
+      <w:start w:val="1"/>
+      <w:numFmt w:val="bullet"/>
+      <w:lvlText w:val=""/>
+      <w:lvlJc w:val="left"/>
+      <w:pPr>
+        <w:ind w:left="3024" w:hanging="360"/>
+      </w:pPr>
+      <w:rPr>
+        <w:rFonts w:ascii="Wingdings" w:hAnsi="Wingdings" w:hint="default"/>
+      </w:rPr>
+    </w:lvl>
+    <w:lvl w:ilvl="3" w:tplc="04090001" w:tentative="1">
+      <w:start w:val="1"/>
+      <w:numFmt w:val="bullet"/>
+      <w:lvlText w:val=""/>
+      <w:lvlJc w:val="left"/>
+      <w:pPr>
+        <w:ind w:left="3744" w:hanging="360"/>
+      </w:pPr>
+      <w:rPr>
+        <w:rFonts w:ascii="Symbol" w:hAnsi="Symbol" w:hint="default"/>
+      </w:rPr>
+    </w:lvl>
+    <w:lvl w:ilvl="4" w:tplc="04090003" w:tentative="1">
+      <w:start w:val="1"/>
+      <w:numFmt w:val="bullet"/>
+      <w:lvlText w:val="o"/>
+      <w:lvlJc w:val="left"/>
+      <w:pPr>
+        <w:ind w:left="4464" w:hanging="360"/>
+      </w:pPr>
+      <w:rPr>
+        <w:rFonts w:ascii="Courier New" w:hAnsi="Courier New" w:cs="Courier New" w:hint="default"/>
+      </w:rPr>
+    </w:lvl>
+    <w:lvl w:ilvl="5" w:tplc="04090005" w:tentative="1">
+      <w:start w:val="1"/>
+      <w:numFmt w:val="bullet"/>
+      <w:lvlText w:val=""/>
+      <w:lvlJc w:val="left"/>
+      <w:pPr>
+        <w:ind w:left="5184" w:hanging="360"/>
+      </w:pPr>
+      <w:rPr>
+        <w:rFonts w:ascii="Wingdings" w:hAnsi="Wingdings" w:hint="default"/>
+      </w:rPr>
+    </w:lvl>
+    <w:lvl w:ilvl="6" w:tplc="04090001" w:tentative="1">
+      <w:start w:val="1"/>
+      <w:numFmt w:val="bullet"/>
+      <w:lvlText w:val=""/>
+      <w:lvlJc w:val="left"/>
+      <w:pPr>
+        <w:ind w:left="5904" w:hanging="360"/>
+      </w:pPr>
+      <w:rPr>
+        <w:rFonts w:ascii="Symbol" w:hAnsi="Symbol" w:hint="default"/>
+      </w:rPr>
+    </w:lvl>
+    <w:lvl w:ilvl="7" w:tplc="04090003" w:tentative="1">
+      <w:start w:val="1"/>
+      <w:numFmt w:val="bullet"/>
+      <w:lvlText w:val="o"/>
+      <w:lvlJc w:val="left"/>
+      <w:pPr>
+        <w:ind w:left="6624" w:hanging="360"/>
+      </w:pPr>
+      <w:rPr>
+        <w:rFonts w:ascii="Courier New" w:hAnsi="Courier New" w:cs="Courier New" w:hint="default"/>
+      </w:rPr>
+    </w:lvl>
+    <w:lvl w:ilvl="8" w:tplc="04090005" w:tentative="1">
+      <w:start w:val="1"/>
+      <w:numFmt w:val="bullet"/>
+      <w:lvlText w:val=""/>
+      <w:lvlJc w:val="left"/>
+      <w:pPr>
         <w:ind w:left="7344" w:hanging="360"/>
       </w:pPr>
       <w:rPr>
@@ -7080,7 +9998,7 @@
     </w:lvl>
   </w:abstractNum>
   <w:num w:numId="1">
-    <w:abstractNumId w:val="8"/>
+    <w:abstractNumId w:val="9"/>
   </w:num>
   <w:num w:numId="2">
     <w:abstractNumId w:val="2"/>
@@ -7089,25 +10007,31 @@
     <w:abstractNumId w:val="1"/>
   </w:num>
   <w:num w:numId="4">
-    <w:abstractNumId w:val="9"/>
+    <w:abstractNumId w:val="11"/>
   </w:num>
   <w:num w:numId="5">
-    <w:abstractNumId w:val="7"/>
+    <w:abstractNumId w:val="8"/>
   </w:num>
   <w:num w:numId="6">
     <w:abstractNumId w:val="0"/>
   </w:num>
   <w:num w:numId="7">
-    <w:abstractNumId w:val="5"/>
+    <w:abstractNumId w:val="6"/>
   </w:num>
   <w:num w:numId="8">
     <w:abstractNumId w:val="4"/>
   </w:num>
   <w:num w:numId="9">
-    <w:abstractNumId w:val="6"/>
+    <w:abstractNumId w:val="7"/>
   </w:num>
   <w:num w:numId="10">
     <w:abstractNumId w:val="3"/>
+  </w:num>
+  <w:num w:numId="11">
+    <w:abstractNumId w:val="5"/>
+  </w:num>
+  <w:num w:numId="12">
+    <w:abstractNumId w:val="10"/>
   </w:num>
 </w:numbering>
 </file>
@@ -7510,7 +10434,7 @@
   <w:style w:type="paragraph" w:default="1" w:styleId="Normal">
     <w:name w:val="Normal"/>
     <w:qFormat/>
-    <w:rsid w:val="00AD1C93"/>
+    <w:rsid w:val="008B3222"/>
   </w:style>
   <w:style w:type="character" w:default="1" w:styleId="DefaultParagraphFont">
     <w:name w:val="Default Paragraph Font"/>

</xml_diff>